<commit_message>
*Edit some lines in CYRS (putting spaces between Req-ID and the Imp#-s)
*Adding the Req-IDs in the RTM with description of the Requirements from the CRS document and how CYRS covered it
and adding which documents are supposed to cover these requirements

*Editing the Project Plan with the complete tasks

Signed-off-by: mostafamoh1236 <mostafamoh1236@gmail.com>
</commit_message>
<xml_diff>
--- a/Input documents/CYRS/CYRS.docx
+++ b/Input documents/CYRS/CYRS.docx
@@ -1,6 +1,6 @@
 
 <file path=word/document.xml><?xml version="1.0" encoding="utf-8"?>
-<w:document xmlns:wpc="http://schemas.microsoft.com/office/word/2010/wordprocessingCanvas" xmlns:cx="http://schemas.microsoft.com/office/drawing/2014/chartex" xmlns:cx1="http://schemas.microsoft.com/office/drawing/2015/9/8/chartex" xmlns:cx2="http://schemas.microsoft.com/office/drawing/2015/10/21/chartex" xmlns:cx3="http://schemas.microsoft.com/office/drawing/2016/5/9/chartex" xmlns:cx4="http://schemas.microsoft.com/office/drawing/2016/5/10/chartex" xmlns:cx5="http://schemas.microsoft.com/office/drawing/2016/5/11/chartex" xmlns:cx6="http://schemas.microsoft.com/office/drawing/2016/5/12/chartex" xmlns:cx7="http://schemas.microsoft.com/office/drawing/2016/5/13/chartex" xmlns:cx8="http://schemas.microsoft.com/office/drawing/2016/5/14/chartex" xmlns:mc="http://schemas.openxmlformats.org/markup-compatibility/2006" xmlns:aink="http://schemas.microsoft.com/office/drawing/2016/ink" xmlns:am3d="http://schemas.microsoft.com/office/drawing/2017/model3d" xmlns:o="urn:schemas-microsoft-com:office:office" xmlns:r="http://schemas.openxmlformats.org/officeDocument/2006/relationships" xmlns:m="http://schemas.openxmlformats.org/officeDocument/2006/math" xmlns:v="urn:schemas-microsoft-com:vml" xmlns:wp14="http://schemas.microsoft.com/office/word/2010/wordprocessingDrawing" xmlns:wp="http://schemas.openxmlformats.org/drawingml/2006/wordprocessingDrawing" xmlns:w10="urn:schemas-microsoft-com:office:word" xmlns:w="http://schemas.openxmlformats.org/wordprocessingml/2006/main" xmlns:w14="http://schemas.microsoft.com/office/word/2010/wordml" xmlns:w15="http://schemas.microsoft.com/office/word/2012/wordml" xmlns:w16cid="http://schemas.microsoft.com/office/word/2016/wordml/cid" xmlns:w16se="http://schemas.microsoft.com/office/word/2015/wordml/symex" xmlns:wpg="http://schemas.microsoft.com/office/word/2010/wordprocessingGroup" xmlns:wpi="http://schemas.microsoft.com/office/word/2010/wordprocessingInk" xmlns:wne="http://schemas.microsoft.com/office/word/2006/wordml" xmlns:wps="http://schemas.microsoft.com/office/word/2010/wordprocessingShape" mc:Ignorable="w14 w15 w16se w16cid wp14">
+<w:document xmlns:ve="http://schemas.openxmlformats.org/markup-compatibility/2006" xmlns:o="urn:schemas-microsoft-com:office:office" xmlns:r="http://schemas.openxmlformats.org/officeDocument/2006/relationships" xmlns:m="http://schemas.openxmlformats.org/officeDocument/2006/math" xmlns:v="urn:schemas-microsoft-com:vml" xmlns:wp="http://schemas.openxmlformats.org/drawingml/2006/wordprocessingDrawing" xmlns:w10="urn:schemas-microsoft-com:office:word" xmlns:w="http://schemas.openxmlformats.org/wordprocessingml/2006/main" xmlns:wne="http://schemas.microsoft.com/office/word/2006/wordml">
   <w:body>
     <w:p>
       <w:r>
@@ -8,7 +8,7 @@
           <w:noProof/>
         </w:rPr>
         <w:drawing>
-          <wp:anchor distT="0" distB="0" distL="114300" distR="114300" simplePos="0" relativeHeight="251659264" behindDoc="1" locked="0" layoutInCell="1" allowOverlap="1" wp14:anchorId="33EA20A2" wp14:editId="37F2A964">
+          <wp:anchor distT="0" distB="0" distL="114300" distR="114300" simplePos="0" relativeHeight="251659264" behindDoc="1" locked="0" layoutInCell="1" allowOverlap="1">
             <wp:simplePos x="0" y="0"/>
             <wp:positionH relativeFrom="column">
               <wp:posOffset>-981075</wp:posOffset>
@@ -36,7 +36,7 @@
                     <a:blip r:embed="rId8" cstate="print">
                       <a:extLst>
                         <a:ext uri="{28A0092B-C50C-407E-A947-70E740481C1C}">
-                          <a14:useLocalDpi xmlns:a14="http://schemas.microsoft.com/office/drawing/2010/main" val="0"/>
+                          <a14:useLocalDpi xmlns="" xmlns:wpc="http://schemas.microsoft.com/office/word/2010/wordprocessingCanvas" xmlns:cx="http://schemas.microsoft.com/office/drawing/2014/chartex" xmlns:cx1="http://schemas.microsoft.com/office/drawing/2015/9/8/chartex" xmlns:cx2="http://schemas.microsoft.com/office/drawing/2015/10/21/chartex" xmlns:cx3="http://schemas.microsoft.com/office/drawing/2016/5/9/chartex" xmlns:cx4="http://schemas.microsoft.com/office/drawing/2016/5/10/chartex" xmlns:cx5="http://schemas.microsoft.com/office/drawing/2016/5/11/chartex" xmlns:cx6="http://schemas.microsoft.com/office/drawing/2016/5/12/chartex" xmlns:cx7="http://schemas.microsoft.com/office/drawing/2016/5/13/chartex" xmlns:cx8="http://schemas.microsoft.com/office/drawing/2016/5/14/chartex" xmlns:mc="http://schemas.openxmlformats.org/markup-compatibility/2006" xmlns:aink="http://schemas.microsoft.com/office/drawing/2016/ink" xmlns:am3d="http://schemas.microsoft.com/office/drawing/2017/model3d" xmlns:o="urn:schemas-microsoft-com:office:office" xmlns:v="urn:schemas-microsoft-com:vml" xmlns:wp14="http://schemas.microsoft.com/office/word/2010/wordprocessingDrawing" xmlns:w10="urn:schemas-microsoft-com:office:word" xmlns:w="http://schemas.openxmlformats.org/wordprocessingml/2006/main" xmlns:w14="http://schemas.microsoft.com/office/word/2010/wordml" xmlns:w15="http://schemas.microsoft.com/office/word/2012/wordml" xmlns:w16cid="http://schemas.microsoft.com/office/word/2016/wordml/cid" xmlns:w16se="http://schemas.microsoft.com/office/word/2015/wordml/symex" xmlns:wpg="http://schemas.microsoft.com/office/word/2010/wordprocessingGroup" xmlns:wpi="http://schemas.microsoft.com/office/word/2010/wordprocessingInk" xmlns:wps="http://schemas.microsoft.com/office/word/2010/wordprocessingShape" xmlns:a14="http://schemas.microsoft.com/office/drawing/2010/main" val="0"/>
                         </a:ext>
                       </a:extLst>
                     </a:blip>
@@ -58,12 +58,6 @@
                 </pic:pic>
               </a:graphicData>
             </a:graphic>
-            <wp14:sizeRelH relativeFrom="page">
-              <wp14:pctWidth>0</wp14:pctWidth>
-            </wp14:sizeRelH>
-            <wp14:sizeRelV relativeFrom="page">
-              <wp14:pctHeight>0</wp14:pctHeight>
-            </wp14:sizeRelV>
           </wp:anchor>
         </w:drawing>
       </w:r>
@@ -71,273 +65,94 @@
         <w:rPr>
           <w:noProof/>
         </w:rPr>
-        <mc:AlternateContent>
-          <mc:Choice Requires="wps">
-            <w:drawing>
-              <wp:anchor distT="45720" distB="45720" distL="114300" distR="114300" simplePos="0" relativeHeight="251662336" behindDoc="1" locked="0" layoutInCell="1" allowOverlap="1" wp14:anchorId="73592031" wp14:editId="3D34E0DA">
-                <wp:simplePos x="0" y="0"/>
-                <wp:positionH relativeFrom="column">
-                  <wp:posOffset>2305050</wp:posOffset>
-                </wp:positionH>
-                <wp:positionV relativeFrom="paragraph">
-                  <wp:posOffset>5353050</wp:posOffset>
-                </wp:positionV>
-                <wp:extent cx="3390900" cy="3005455"/>
-                <wp:effectExtent l="0" t="0" r="0" b="4445"/>
-                <wp:wrapNone/>
-                <wp:docPr id="2" name="Text Box 2"/>
-                <wp:cNvGraphicFramePr>
-                  <a:graphicFrameLocks xmlns:a="http://schemas.openxmlformats.org/drawingml/2006/main"/>
-                </wp:cNvGraphicFramePr>
-                <a:graphic xmlns:a="http://schemas.openxmlformats.org/drawingml/2006/main">
-                  <a:graphicData uri="http://schemas.microsoft.com/office/word/2010/wordprocessingShape">
-                    <wps:wsp>
-                      <wps:cNvSpPr txBox="1">
-                        <a:spLocks noChangeArrowheads="1"/>
-                      </wps:cNvSpPr>
-                      <wps:spPr bwMode="auto">
-                        <a:xfrm>
-                          <a:off x="0" y="0"/>
-                          <a:ext cx="3390900" cy="3005455"/>
-                        </a:xfrm>
-                        <a:prstGeom prst="rect">
-                          <a:avLst/>
-                        </a:prstGeom>
-                        <a:noFill/>
-                        <a:ln w="9525">
-                          <a:noFill/>
-                          <a:miter lim="800000"/>
-                          <a:headEnd/>
-                          <a:tailEnd/>
-                        </a:ln>
-                      </wps:spPr>
-                      <wps:txbx>
-                        <w:txbxContent>
-                          <w:p>
-                            <w:r>
-                              <w:t xml:space="preserve">Project Name: </w:t>
-                            </w:r>
-                            <w:r>
-                              <w:t>Electric Blender</w:t>
-                            </w:r>
-                          </w:p>
-                          <w:p>
-                            <w:r>
-                              <w:t xml:space="preserve">Project ID: </w:t>
-                            </w:r>
-                            <w:r>
-                              <w:rPr>
-                                <w:b/>
-                                <w:bCs/>
-                              </w:rPr>
-                              <w:t>PO2_EBL</w:t>
-                            </w:r>
-                          </w:p>
-                          <w:p>
-                            <w:pPr>
-                              <w:rPr>
-                                <w:b/>
-                                <w:bCs/>
-                              </w:rPr>
-                            </w:pPr>
-                            <w:r>
-                              <w:t xml:space="preserve">Version: </w:t>
-                            </w:r>
-                            <w:r>
-                              <w:rPr>
-                                <w:b/>
-                                <w:bCs/>
-                              </w:rPr>
-                              <w:t>1.1</w:t>
-                            </w:r>
-                          </w:p>
-                          <w:p>
-                            <w:pPr>
-                              <w:rPr>
-                                <w:b/>
-                                <w:bCs/>
-                              </w:rPr>
-                            </w:pPr>
-                            <w:r>
-                              <w:t>Project Status</w:t>
-                            </w:r>
-                            <w:r>
-                              <w:t xml:space="preserve">: </w:t>
-                            </w:r>
-                            <w:r>
-                              <w:rPr>
-                                <w:b/>
-                                <w:bCs/>
-                              </w:rPr>
-                              <w:t>Proposed</w:t>
-                            </w:r>
-                          </w:p>
-                        </w:txbxContent>
-                      </wps:txbx>
-                      <wps:bodyPr rot="0" vert="horz" wrap="square" lIns="91440" tIns="45720" rIns="91440" bIns="45720" anchor="t" anchorCtr="0">
-                        <a:noAutofit/>
-                      </wps:bodyPr>
-                    </wps:wsp>
-                  </a:graphicData>
-                </a:graphic>
-                <wp14:sizeRelH relativeFrom="margin">
-                  <wp14:pctWidth>0</wp14:pctWidth>
-                </wp14:sizeRelH>
-                <wp14:sizeRelV relativeFrom="margin">
-                  <wp14:pctHeight>0</wp14:pctHeight>
-                </wp14:sizeRelV>
-              </wp:anchor>
-            </w:drawing>
-          </mc:Choice>
-          <mc:Fallback>
-            <w:pict>
-              <v:shapetype w14:anchorId="73592031" id="_x0000_t202" coordsize="21600,21600" o:spt="202" path="m,l,21600r21600,l21600,xe">
-                <v:stroke joinstyle="miter"/>
-                <v:path gradientshapeok="t" o:connecttype="rect"/>
-              </v:shapetype>
-              <v:shape id="Text Box 2" o:spid="_x0000_s1026" type="#_x0000_t202" style="position:absolute;left:0;text-align:left;margin-left:181.5pt;margin-top:421.5pt;width:267pt;height:236.65pt;z-index:-251654144;visibility:visible;mso-wrap-style:square;mso-width-percent:0;mso-height-percent:0;mso-wrap-distance-left:9pt;mso-wrap-distance-top:3.6pt;mso-wrap-distance-right:9pt;mso-wrap-distance-bottom:3.6pt;mso-position-horizontal:absolute;mso-position-horizontal-relative:text;mso-position-vertical:absolute;mso-position-vertical-relative:text;mso-width-percent:0;mso-height-percent:0;mso-width-relative:margin;mso-height-relative:margin;v-text-anchor:top" o:gfxdata="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" filled="f" stroked="f">
-                <v:textbox>
-                  <w:txbxContent>
-                    <w:p>
-                      <w:r>
-                        <w:t xml:space="preserve">Project Name: </w:t>
-                      </w:r>
-                      <w:r>
-                        <w:t>Electric Blender</w:t>
-                      </w:r>
-                    </w:p>
-                    <w:p>
-                      <w:r>
-                        <w:t xml:space="preserve">Project ID: </w:t>
-                      </w:r>
-                      <w:r>
-                        <w:rPr>
-                          <w:b/>
-                          <w:bCs/>
-                        </w:rPr>
-                        <w:t>PO2_EBL</w:t>
-                      </w:r>
-                    </w:p>
-                    <w:p>
-                      <w:pPr>
-                        <w:rPr>
-                          <w:b/>
-                          <w:bCs/>
-                        </w:rPr>
-                      </w:pPr>
-                      <w:r>
-                        <w:t xml:space="preserve">Version: </w:t>
-                      </w:r>
-                      <w:r>
-                        <w:rPr>
-                          <w:b/>
-                          <w:bCs/>
-                        </w:rPr>
-                        <w:t>1.1</w:t>
-                      </w:r>
-                    </w:p>
-                    <w:p>
-                      <w:pPr>
-                        <w:rPr>
-                          <w:b/>
-                          <w:bCs/>
-                        </w:rPr>
-                      </w:pPr>
-                      <w:r>
-                        <w:t>Project Status</w:t>
-                      </w:r>
-                      <w:r>
-                        <w:t xml:space="preserve">: </w:t>
-                      </w:r>
-                      <w:r>
-                        <w:rPr>
-                          <w:b/>
-                          <w:bCs/>
-                        </w:rPr>
-                        <w:t>Proposed</w:t>
-                      </w:r>
-                    </w:p>
-                  </w:txbxContent>
-                </v:textbox>
-              </v:shape>
-            </w:pict>
-          </mc:Fallback>
-        </mc:AlternateContent>
+        <w:pict>
+          <v:shapetype id="_x0000_t202" coordsize="21600,21600" o:spt="202" path="m,l,21600r21600,l21600,xe">
+            <v:stroke joinstyle="miter"/>
+            <v:path gradientshapeok="t" o:connecttype="rect"/>
+          </v:shapetype>
+          <v:shape id="Text Box 2" o:spid="_x0000_s1026" type="#_x0000_t202" style="position:absolute;left:0;text-align:left;margin-left:181.5pt;margin-top:421.5pt;width:267pt;height:236.65pt;z-index:-251654144;visibility:visible;mso-wrap-distance-top:3.6pt;mso-wrap-distance-bottom:3.6pt;mso-position-horizontal-relative:text;mso-position-vertical-relative:text;mso-width-relative:margin;mso-height-relative:margin" o:gfxdata="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" filled="f" stroked="f">
+            <v:textbox>
+              <w:txbxContent>
+                <w:p>
+                  <w:r>
+                    <w:t xml:space="preserve">Project Name: </w:t>
+                  </w:r>
+                  <w:r>
+                    <w:t>Electric Blender</w:t>
+                  </w:r>
+                </w:p>
+                <w:p>
+                  <w:r>
+                    <w:t xml:space="preserve">Project ID: </w:t>
+                  </w:r>
+                  <w:r>
+                    <w:rPr>
+                      <w:b/>
+                      <w:bCs/>
+                    </w:rPr>
+                    <w:t>PO2_EBL</w:t>
+                  </w:r>
+                </w:p>
+                <w:p>
+                  <w:pPr>
+                    <w:rPr>
+                      <w:b/>
+                      <w:bCs/>
+                    </w:rPr>
+                  </w:pPr>
+                  <w:r>
+                    <w:t xml:space="preserve">Version: </w:t>
+                  </w:r>
+                  <w:r>
+                    <w:rPr>
+                      <w:b/>
+                      <w:bCs/>
+                    </w:rPr>
+                    <w:t>1.1</w:t>
+                  </w:r>
+                </w:p>
+                <w:p>
+                  <w:pPr>
+                    <w:rPr>
+                      <w:b/>
+                      <w:bCs/>
+                    </w:rPr>
+                  </w:pPr>
+                  <w:r>
+                    <w:t>Project Status</w:t>
+                  </w:r>
+                  <w:r>
+                    <w:t xml:space="preserve">: </w:t>
+                  </w:r>
+                  <w:r>
+                    <w:rPr>
+                      <w:b/>
+                      <w:bCs/>
+                    </w:rPr>
+                    <w:t>Proposed</w:t>
+                  </w:r>
+                </w:p>
+              </w:txbxContent>
+            </v:textbox>
+          </v:shape>
+        </w:pict>
       </w:r>
       <w:r>
         <w:rPr>
           <w:noProof/>
         </w:rPr>
-        <mc:AlternateContent>
-          <mc:Choice Requires="wps">
-            <w:drawing>
-              <wp:anchor distT="0" distB="0" distL="114300" distR="114300" simplePos="0" relativeHeight="251663360" behindDoc="0" locked="0" layoutInCell="1" allowOverlap="1" wp14:anchorId="30A2D826" wp14:editId="724AF22F">
-                <wp:simplePos x="0" y="0"/>
-                <wp:positionH relativeFrom="column">
-                  <wp:posOffset>2266950</wp:posOffset>
-                </wp:positionH>
-                <wp:positionV relativeFrom="paragraph">
-                  <wp:posOffset>5143500</wp:posOffset>
-                </wp:positionV>
-                <wp:extent cx="3181350" cy="0"/>
-                <wp:effectExtent l="0" t="19050" r="38100" b="38100"/>
-                <wp:wrapNone/>
-                <wp:docPr id="3" name="Straight Connector 3"/>
-                <wp:cNvGraphicFramePr/>
-                <a:graphic xmlns:a="http://schemas.openxmlformats.org/drawingml/2006/main">
-                  <a:graphicData uri="http://schemas.microsoft.com/office/word/2010/wordprocessingShape">
-                    <wps:wsp>
-                      <wps:cNvCnPr/>
-                      <wps:spPr>
-                        <a:xfrm>
-                          <a:off x="0" y="0"/>
-                          <a:ext cx="3181350" cy="0"/>
-                        </a:xfrm>
-                        <a:prstGeom prst="line">
-                          <a:avLst/>
-                        </a:prstGeom>
-                        <a:ln w="57150">
-                          <a:solidFill>
-                            <a:srgbClr val="4ACBEE"/>
-                          </a:solidFill>
-                        </a:ln>
-                      </wps:spPr>
-                      <wps:style>
-                        <a:lnRef idx="1">
-                          <a:schemeClr val="accent1"/>
-                        </a:lnRef>
-                        <a:fillRef idx="0">
-                          <a:schemeClr val="accent1"/>
-                        </a:fillRef>
-                        <a:effectRef idx="0">
-                          <a:schemeClr val="accent1"/>
-                        </a:effectRef>
-                        <a:fontRef idx="minor">
-                          <a:schemeClr val="tx1"/>
-                        </a:fontRef>
-                      </wps:style>
-                      <wps:bodyPr/>
-                    </wps:wsp>
-                  </a:graphicData>
-                </a:graphic>
-              </wp:anchor>
-            </w:drawing>
-          </mc:Choice>
-          <mc:Fallback>
-            <w:pict>
-              <v:line w14:anchorId="0C8C9442" id="Straight Connector 3" o:spid="_x0000_s1026" style="position:absolute;z-index:251663360;visibility:visible;mso-wrap-style:square;mso-wrap-distance-left:9pt;mso-wrap-distance-top:0;mso-wrap-distance-right:9pt;mso-wrap-distance-bottom:0;mso-position-horizontal:absolute;mso-position-horizontal-relative:text;mso-position-vertical:absolute;mso-position-vertical-relative:text" from="178.5pt,405pt" to="429pt,405pt" o:gfxdata="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" strokecolor="#4acbee" strokeweight="4.5pt">
-                <v:stroke joinstyle="miter"/>
-              </v:line>
-            </w:pict>
-          </mc:Fallback>
-        </mc:AlternateContent>
+        <w:pict>
+          <v:line id="Straight Connector 3" o:spid="_x0000_s1029" style="position:absolute;left:0;text-align:left;z-index:251663360;visibility:visible;mso-position-horizontal-relative:text;mso-position-vertical-relative:text" from="178.5pt,405pt" to="429pt,405pt" o:gfxdata="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" strokecolor="#4acbee" strokeweight="4.5pt">
+            <v:stroke joinstyle="miter"/>
+          </v:line>
+        </w:pict>
       </w:r>
       <w:r>
         <w:rPr>
           <w:noProof/>
         </w:rPr>
         <w:drawing>
-          <wp:anchor distT="0" distB="0" distL="114300" distR="114300" simplePos="0" relativeHeight="251660288" behindDoc="1" locked="0" layoutInCell="1" allowOverlap="1" wp14:anchorId="4039E0BF" wp14:editId="076FD9FB">
+          <wp:anchor distT="0" distB="0" distL="114300" distR="114300" simplePos="0" relativeHeight="251660288" behindDoc="1" locked="0" layoutInCell="1" allowOverlap="1">
             <wp:simplePos x="0" y="0"/>
             <wp:positionH relativeFrom="column">
               <wp:posOffset>-895350</wp:posOffset>
@@ -365,7 +180,7 @@
                     <a:blip r:embed="rId9" cstate="print">
                       <a:extLst>
                         <a:ext uri="{28A0092B-C50C-407E-A947-70E740481C1C}">
-                          <a14:useLocalDpi xmlns:a14="http://schemas.microsoft.com/office/drawing/2010/main" val="0"/>
+                          <a14:useLocalDpi xmlns="" xmlns:wpc="http://schemas.microsoft.com/office/word/2010/wordprocessingCanvas" xmlns:cx="http://schemas.microsoft.com/office/drawing/2014/chartex" xmlns:cx1="http://schemas.microsoft.com/office/drawing/2015/9/8/chartex" xmlns:cx2="http://schemas.microsoft.com/office/drawing/2015/10/21/chartex" xmlns:cx3="http://schemas.microsoft.com/office/drawing/2016/5/9/chartex" xmlns:cx4="http://schemas.microsoft.com/office/drawing/2016/5/10/chartex" xmlns:cx5="http://schemas.microsoft.com/office/drawing/2016/5/11/chartex" xmlns:cx6="http://schemas.microsoft.com/office/drawing/2016/5/12/chartex" xmlns:cx7="http://schemas.microsoft.com/office/drawing/2016/5/13/chartex" xmlns:cx8="http://schemas.microsoft.com/office/drawing/2016/5/14/chartex" xmlns:mc="http://schemas.openxmlformats.org/markup-compatibility/2006" xmlns:aink="http://schemas.microsoft.com/office/drawing/2016/ink" xmlns:am3d="http://schemas.microsoft.com/office/drawing/2017/model3d" xmlns:o="urn:schemas-microsoft-com:office:office" xmlns:v="urn:schemas-microsoft-com:vml" xmlns:wp14="http://schemas.microsoft.com/office/word/2010/wordprocessingDrawing" xmlns:w10="urn:schemas-microsoft-com:office:word" xmlns:w="http://schemas.openxmlformats.org/wordprocessingml/2006/main" xmlns:w14="http://schemas.microsoft.com/office/word/2010/wordml" xmlns:w15="http://schemas.microsoft.com/office/word/2012/wordml" xmlns:w16cid="http://schemas.microsoft.com/office/word/2016/wordml/cid" xmlns:w16se="http://schemas.microsoft.com/office/word/2015/wordml/symex" xmlns:wpg="http://schemas.microsoft.com/office/word/2010/wordprocessingGroup" xmlns:wpi="http://schemas.microsoft.com/office/word/2010/wordprocessingInk" xmlns:wps="http://schemas.microsoft.com/office/word/2010/wordprocessingShape" xmlns:a14="http://schemas.microsoft.com/office/drawing/2010/main" val="0"/>
                         </a:ext>
                       </a:extLst>
                     </a:blip>
@@ -387,12 +202,6 @@
                 </pic:pic>
               </a:graphicData>
             </a:graphic>
-            <wp14:sizeRelH relativeFrom="page">
-              <wp14:pctWidth>0</wp14:pctWidth>
-            </wp14:sizeRelH>
-            <wp14:sizeRelV relativeFrom="page">
-              <wp14:pctHeight>0</wp14:pctHeight>
-            </wp14:sizeRelV>
           </wp:anchor>
         </w:drawing>
       </w:r>
@@ -400,161 +209,57 @@
         <w:rPr>
           <w:noProof/>
         </w:rPr>
-        <mc:AlternateContent>
-          <mc:Choice Requires="wps">
-            <w:drawing>
-              <wp:anchor distT="45720" distB="45720" distL="114300" distR="114300" simplePos="0" relativeHeight="251661312" behindDoc="0" locked="0" layoutInCell="1" allowOverlap="1" wp14:anchorId="690A1672" wp14:editId="430C1052">
-                <wp:simplePos x="0" y="0"/>
-                <wp:positionH relativeFrom="margin">
-                  <wp:align>right</wp:align>
-                </wp:positionH>
-                <wp:positionV relativeFrom="paragraph">
-                  <wp:posOffset>3200400</wp:posOffset>
-                </wp:positionV>
-                <wp:extent cx="3638550" cy="2076450"/>
-                <wp:effectExtent l="0" t="0" r="0" b="0"/>
-                <wp:wrapSquare wrapText="bothSides"/>
-                <wp:docPr id="1" name="Text Box 2"/>
-                <wp:cNvGraphicFramePr>
-                  <a:graphicFrameLocks xmlns:a="http://schemas.openxmlformats.org/drawingml/2006/main"/>
-                </wp:cNvGraphicFramePr>
-                <a:graphic xmlns:a="http://schemas.openxmlformats.org/drawingml/2006/main">
-                  <a:graphicData uri="http://schemas.microsoft.com/office/word/2010/wordprocessingShape">
-                    <wps:wsp>
-                      <wps:cNvSpPr txBox="1">
-                        <a:spLocks noChangeArrowheads="1"/>
-                      </wps:cNvSpPr>
-                      <wps:spPr bwMode="auto">
-                        <a:xfrm>
-                          <a:off x="0" y="0"/>
-                          <a:ext cx="3638550" cy="2076450"/>
-                        </a:xfrm>
-                        <a:prstGeom prst="rect">
-                          <a:avLst/>
-                        </a:prstGeom>
-                        <a:noFill/>
-                        <a:ln w="9525">
-                          <a:noFill/>
-                          <a:miter lim="800000"/>
-                          <a:headEnd/>
-                          <a:tailEnd/>
-                        </a:ln>
-                      </wps:spPr>
-                      <wps:txbx>
-                        <w:txbxContent>
-                          <w:p>
-                            <w:pPr>
-                              <w:jc w:val="left"/>
-                              <w:rPr>
-                                <w:rFonts w:asciiTheme="majorBidi" w:hAnsiTheme="majorBidi" w:cstheme="majorBidi"/>
-                                <w:sz w:val="108"/>
-                                <w:szCs w:val="108"/>
-                              </w:rPr>
-                            </w:pPr>
-                            <w:r>
-                              <w:rPr>
-                                <w:rFonts w:asciiTheme="majorBidi" w:hAnsiTheme="majorBidi" w:cstheme="majorBidi"/>
-                                <w:sz w:val="108"/>
-                                <w:szCs w:val="108"/>
-                              </w:rPr>
-                              <w:t>CYRS</w:t>
-                            </w:r>
-                          </w:p>
-                          <w:p>
-                            <w:pPr>
-                              <w:jc w:val="left"/>
-                              <w:rPr>
-                                <w:rFonts w:asciiTheme="majorBidi" w:hAnsiTheme="majorBidi" w:cstheme="majorBidi"/>
-                                <w:sz w:val="108"/>
-                                <w:szCs w:val="108"/>
-                              </w:rPr>
-                            </w:pPr>
-                            <w:r>
-                              <w:rPr>
-                                <w:rFonts w:asciiTheme="majorBidi" w:hAnsiTheme="majorBidi" w:cstheme="majorBidi"/>
-                                <w:sz w:val="108"/>
-                                <w:szCs w:val="108"/>
-                              </w:rPr>
-                              <w:t>Document</w:t>
-                            </w:r>
-                          </w:p>
-                          <w:p/>
-                          <w:p/>
-                          <w:p/>
-                          <w:p/>
-                          <w:p/>
-                          <w:p/>
-                        </w:txbxContent>
-                      </wps:txbx>
-                      <wps:bodyPr rot="0" vert="horz" wrap="square" lIns="91440" tIns="45720" rIns="91440" bIns="45720" anchor="t" anchorCtr="0">
-                        <a:noAutofit/>
-                      </wps:bodyPr>
-                    </wps:wsp>
-                  </a:graphicData>
-                </a:graphic>
-                <wp14:sizeRelH relativeFrom="margin">
-                  <wp14:pctWidth>0</wp14:pctWidth>
-                </wp14:sizeRelH>
-                <wp14:sizeRelV relativeFrom="margin">
-                  <wp14:pctHeight>0</wp14:pctHeight>
-                </wp14:sizeRelV>
-              </wp:anchor>
-            </w:drawing>
-          </mc:Choice>
-          <mc:Fallback>
-            <w:pict>
-              <v:shape w14:anchorId="690A1672" id="_x0000_s1027" type="#_x0000_t202" style="position:absolute;left:0;text-align:left;margin-left:235.3pt;margin-top:252pt;width:286.5pt;height:163.5pt;z-index:251661312;visibility:visible;mso-wrap-style:square;mso-width-percent:0;mso-height-percent:0;mso-wrap-distance-left:9pt;mso-wrap-distance-top:3.6pt;mso-wrap-distance-right:9pt;mso-wrap-distance-bottom:3.6pt;mso-position-horizontal:right;mso-position-horizontal-relative:margin;mso-position-vertical:absolute;mso-position-vertical-relative:text;mso-width-percent:0;mso-height-percent:0;mso-width-relative:margin;mso-height-relative:margin;v-text-anchor:top" o:gfxdata="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" filled="f" stroked="f">
-                <v:textbox>
-                  <w:txbxContent>
-                    <w:p>
-                      <w:pPr>
-                        <w:jc w:val="left"/>
-                        <w:rPr>
-                          <w:rFonts w:asciiTheme="majorBidi" w:hAnsiTheme="majorBidi" w:cstheme="majorBidi"/>
-                          <w:sz w:val="108"/>
-                          <w:szCs w:val="108"/>
-                        </w:rPr>
-                      </w:pPr>
-                      <w:r>
-                        <w:rPr>
-                          <w:rFonts w:asciiTheme="majorBidi" w:hAnsiTheme="majorBidi" w:cstheme="majorBidi"/>
-                          <w:sz w:val="108"/>
-                          <w:szCs w:val="108"/>
-                        </w:rPr>
-                        <w:t>CYRS</w:t>
-                      </w:r>
-                    </w:p>
-                    <w:p>
-                      <w:pPr>
-                        <w:jc w:val="left"/>
-                        <w:rPr>
-                          <w:rFonts w:asciiTheme="majorBidi" w:hAnsiTheme="majorBidi" w:cstheme="majorBidi"/>
-                          <w:sz w:val="108"/>
-                          <w:szCs w:val="108"/>
-                        </w:rPr>
-                      </w:pPr>
-                      <w:r>
-                        <w:rPr>
-                          <w:rFonts w:asciiTheme="majorBidi" w:hAnsiTheme="majorBidi" w:cstheme="majorBidi"/>
-                          <w:sz w:val="108"/>
-                          <w:szCs w:val="108"/>
-                        </w:rPr>
-                        <w:t>Document</w:t>
-                      </w:r>
-                    </w:p>
-                    <w:p/>
-                    <w:p/>
-                    <w:p/>
-                    <w:p/>
-                    <w:p/>
-                    <w:p/>
-                  </w:txbxContent>
-                </v:textbox>
-                <w10:wrap type="square" anchorx="margin"/>
-              </v:shape>
-            </w:pict>
-          </mc:Fallback>
-        </mc:AlternateContent>
+        <w:pict>
+          <v:shape id="_x0000_s1027" type="#_x0000_t202" style="position:absolute;left:0;text-align:left;margin-left:728.3pt;margin-top:252pt;width:286.5pt;height:163.5pt;z-index:251661312;visibility:visible;mso-wrap-distance-top:3.6pt;mso-wrap-distance-bottom:3.6pt;mso-position-horizontal:right;mso-position-horizontal-relative:margin;mso-position-vertical-relative:text;mso-width-relative:margin;mso-height-relative:margin" o:gfxdata="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" filled="f" stroked="f">
+            <v:textbox>
+              <w:txbxContent>
+                <w:p>
+                  <w:pPr>
+                    <w:jc w:val="left"/>
+                    <w:rPr>
+                      <w:rFonts w:asciiTheme="majorBidi" w:hAnsiTheme="majorBidi" w:cstheme="majorBidi"/>
+                      <w:sz w:val="108"/>
+                      <w:szCs w:val="108"/>
+                    </w:rPr>
+                  </w:pPr>
+                  <w:r>
+                    <w:rPr>
+                      <w:rFonts w:asciiTheme="majorBidi" w:hAnsiTheme="majorBidi" w:cstheme="majorBidi"/>
+                      <w:sz w:val="108"/>
+                      <w:szCs w:val="108"/>
+                    </w:rPr>
+                    <w:t>CYRS</w:t>
+                  </w:r>
+                </w:p>
+                <w:p>
+                  <w:pPr>
+                    <w:jc w:val="left"/>
+                    <w:rPr>
+                      <w:rFonts w:asciiTheme="majorBidi" w:hAnsiTheme="majorBidi" w:cstheme="majorBidi"/>
+                      <w:sz w:val="108"/>
+                      <w:szCs w:val="108"/>
+                    </w:rPr>
+                  </w:pPr>
+                  <w:r>
+                    <w:rPr>
+                      <w:rFonts w:asciiTheme="majorBidi" w:hAnsiTheme="majorBidi" w:cstheme="majorBidi"/>
+                      <w:sz w:val="108"/>
+                      <w:szCs w:val="108"/>
+                    </w:rPr>
+                    <w:t>Document</w:t>
+                  </w:r>
+                </w:p>
+                <w:p/>
+                <w:p/>
+                <w:p/>
+                <w:p/>
+                <w:p/>
+                <w:p/>
+              </w:txbxContent>
+            </v:textbox>
+            <w10:wrap type="square" anchorx="margin"/>
+          </v:shape>
+        </w:pict>
       </w:r>
     </w:p>
     <w:p/>
@@ -600,7 +305,7 @@
         <w:tblStyle w:val="GridTable1Light"/>
         <w:tblpPr w:leftFromText="180" w:rightFromText="180" w:vertAnchor="text" w:horzAnchor="margin" w:tblpY="12"/>
         <w:tblW w:w="10075" w:type="dxa"/>
-        <w:tblLook w:val="04A0" w:firstRow="1" w:lastRow="0" w:firstColumn="1" w:lastColumn="0" w:noHBand="0" w:noVBand="1"/>
+        <w:tblLook w:val="04A0"/>
       </w:tblPr>
       <w:tblGrid>
         <w:gridCol w:w="1317"/>
@@ -610,11 +315,11 @@
       </w:tblGrid>
       <w:tr>
         <w:trPr>
-          <w:cnfStyle w:val="100000000000" w:firstRow="1" w:lastRow="0" w:firstColumn="0" w:lastColumn="0" w:oddVBand="0" w:evenVBand="0" w:oddHBand="0" w:evenHBand="0" w:firstRowFirstColumn="0" w:firstRowLastColumn="0" w:lastRowFirstColumn="0" w:lastRowLastColumn="0"/>
+          <w:cnfStyle w:val="100000000000"/>
         </w:trPr>
         <w:tc>
           <w:tcPr>
-            <w:cnfStyle w:val="001000000000" w:firstRow="0" w:lastRow="0" w:firstColumn="1" w:lastColumn="0" w:oddVBand="0" w:evenVBand="0" w:oddHBand="0" w:evenHBand="0" w:firstRowFirstColumn="0" w:firstRowLastColumn="0" w:lastRowFirstColumn="0" w:lastRowLastColumn="0"/>
+            <w:cnfStyle w:val="001000000000"/>
             <w:tcW w:w="1317" w:type="dxa"/>
             <w:vAlign w:val="center"/>
           </w:tcPr>
@@ -636,7 +341,7 @@
           <w:p>
             <w:pPr>
               <w:jc w:val="center"/>
-              <w:cnfStyle w:val="100000000000" w:firstRow="1" w:lastRow="0" w:firstColumn="0" w:lastColumn="0" w:oddVBand="0" w:evenVBand="0" w:oddHBand="0" w:evenHBand="0" w:firstRowFirstColumn="0" w:firstRowLastColumn="0" w:lastRowFirstColumn="0" w:lastRowLastColumn="0"/>
+              <w:cnfStyle w:val="100000000000"/>
             </w:pPr>
             <w:r>
               <w:t>Author</w:t>
@@ -651,7 +356,7 @@
           <w:p>
             <w:pPr>
               <w:jc w:val="center"/>
-              <w:cnfStyle w:val="100000000000" w:firstRow="1" w:lastRow="0" w:firstColumn="0" w:lastColumn="0" w:oddVBand="0" w:evenVBand="0" w:oddHBand="0" w:evenHBand="0" w:firstRowFirstColumn="0" w:firstRowLastColumn="0" w:lastRowFirstColumn="0" w:lastRowLastColumn="0"/>
+              <w:cnfStyle w:val="100000000000"/>
             </w:pPr>
             <w:r>
               <w:t>Date</w:t>
@@ -666,7 +371,7 @@
           <w:p>
             <w:pPr>
               <w:jc w:val="center"/>
-              <w:cnfStyle w:val="100000000000" w:firstRow="1" w:lastRow="0" w:firstColumn="0" w:lastColumn="0" w:oddVBand="0" w:evenVBand="0" w:oddHBand="0" w:evenHBand="0" w:firstRowFirstColumn="0" w:firstRowLastColumn="0" w:lastRowFirstColumn="0" w:lastRowLastColumn="0"/>
+              <w:cnfStyle w:val="100000000000"/>
             </w:pPr>
             <w:r>
               <w:t>Change description</w:t>
@@ -677,7 +382,7 @@
       <w:tr>
         <w:tc>
           <w:tcPr>
-            <w:cnfStyle w:val="001000000000" w:firstRow="0" w:lastRow="0" w:firstColumn="1" w:lastColumn="0" w:oddVBand="0" w:evenVBand="0" w:oddHBand="0" w:evenHBand="0" w:firstRowFirstColumn="0" w:firstRowLastColumn="0" w:lastRowFirstColumn="0" w:lastRowLastColumn="0"/>
+            <w:cnfStyle w:val="001000000000"/>
             <w:tcW w:w="1317" w:type="dxa"/>
             <w:vAlign w:val="center"/>
           </w:tcPr>
@@ -705,7 +410,7 @@
           <w:p>
             <w:pPr>
               <w:jc w:val="left"/>
-              <w:cnfStyle w:val="000000000000" w:firstRow="0" w:lastRow="0" w:firstColumn="0" w:lastColumn="0" w:oddVBand="0" w:evenVBand="0" w:oddHBand="0" w:evenHBand="0" w:firstRowFirstColumn="0" w:firstRowLastColumn="0" w:lastRowFirstColumn="0" w:lastRowLastColumn="0"/>
+              <w:cnfStyle w:val="000000000000"/>
               <w:rPr>
                 <w:sz w:val="24"/>
                 <w:szCs w:val="24"/>
@@ -727,7 +432,7 @@
           </w:tcPr>
           <w:p>
             <w:pPr>
-              <w:cnfStyle w:val="000000000000" w:firstRow="0" w:lastRow="0" w:firstColumn="0" w:lastColumn="0" w:oddVBand="0" w:evenVBand="0" w:oddHBand="0" w:evenHBand="0" w:firstRowFirstColumn="0" w:firstRowLastColumn="0" w:lastRowFirstColumn="0" w:lastRowLastColumn="0"/>
+              <w:cnfStyle w:val="000000000000"/>
               <w:rPr>
                 <w:sz w:val="24"/>
                 <w:szCs w:val="24"/>
@@ -749,7 +454,7 @@
           </w:tcPr>
           <w:p>
             <w:pPr>
-              <w:cnfStyle w:val="000000000000" w:firstRow="0" w:lastRow="0" w:firstColumn="0" w:lastColumn="0" w:oddVBand="0" w:evenVBand="0" w:oddHBand="0" w:evenHBand="0" w:firstRowFirstColumn="0" w:firstRowLastColumn="0" w:lastRowFirstColumn="0" w:lastRowLastColumn="0"/>
+              <w:cnfStyle w:val="000000000000"/>
               <w:rPr>
                 <w:sz w:val="24"/>
                 <w:szCs w:val="24"/>
@@ -771,7 +476,7 @@
                 <w:numId w:val="1"/>
               </w:numPr>
               <w:jc w:val="left"/>
-              <w:cnfStyle w:val="000000000000" w:firstRow="0" w:lastRow="0" w:firstColumn="0" w:lastColumn="0" w:oddVBand="0" w:evenVBand="0" w:oddHBand="0" w:evenHBand="0" w:firstRowFirstColumn="0" w:firstRowLastColumn="0" w:lastRowFirstColumn="0" w:lastRowLastColumn="0"/>
+              <w:cnfStyle w:val="000000000000"/>
               <w:rPr>
                 <w:sz w:val="24"/>
                 <w:szCs w:val="24"/>
@@ -793,7 +498,7 @@
                 <w:numId w:val="1"/>
               </w:numPr>
               <w:jc w:val="left"/>
-              <w:cnfStyle w:val="000000000000" w:firstRow="0" w:lastRow="0" w:firstColumn="0" w:lastColumn="0" w:oddVBand="0" w:evenVBand="0" w:oddHBand="0" w:evenHBand="0" w:firstRowFirstColumn="0" w:firstRowLastColumn="0" w:lastRowFirstColumn="0" w:lastRowLastColumn="0"/>
+              <w:cnfStyle w:val="000000000000"/>
               <w:rPr>
                 <w:sz w:val="24"/>
                 <w:szCs w:val="24"/>
@@ -824,7 +529,7 @@
                 <w:numId w:val="1"/>
               </w:numPr>
               <w:jc w:val="left"/>
-              <w:cnfStyle w:val="000000000000" w:firstRow="0" w:lastRow="0" w:firstColumn="0" w:lastColumn="0" w:oddVBand="0" w:evenVBand="0" w:oddHBand="0" w:evenHBand="0" w:firstRowFirstColumn="0" w:firstRowLastColumn="0" w:lastRowFirstColumn="0" w:lastRowLastColumn="0"/>
+              <w:cnfStyle w:val="000000000000"/>
               <w:rPr>
                 <w:sz w:val="24"/>
                 <w:szCs w:val="24"/>
@@ -866,7 +571,7 @@
       <w:tr>
         <w:tc>
           <w:tcPr>
-            <w:cnfStyle w:val="001000000000" w:firstRow="0" w:lastRow="0" w:firstColumn="1" w:lastColumn="0" w:oddVBand="0" w:evenVBand="0" w:oddHBand="0" w:evenHBand="0" w:firstRowFirstColumn="0" w:firstRowLastColumn="0" w:lastRowFirstColumn="0" w:lastRowLastColumn="0"/>
+            <w:cnfStyle w:val="001000000000"/>
             <w:tcW w:w="1317" w:type="dxa"/>
             <w:vAlign w:val="center"/>
           </w:tcPr>
@@ -893,7 +598,7 @@
           </w:tcPr>
           <w:p>
             <w:pPr>
-              <w:cnfStyle w:val="000000000000" w:firstRow="0" w:lastRow="0" w:firstColumn="0" w:lastColumn="0" w:oddVBand="0" w:evenVBand="0" w:oddHBand="0" w:evenHBand="0" w:firstRowFirstColumn="0" w:firstRowLastColumn="0" w:lastRowFirstColumn="0" w:lastRowLastColumn="0"/>
+              <w:cnfStyle w:val="000000000000"/>
               <w:rPr>
                 <w:sz w:val="24"/>
                 <w:szCs w:val="24"/>
@@ -909,7 +614,7 @@
           </w:p>
           <w:p>
             <w:pPr>
-              <w:cnfStyle w:val="000000000000" w:firstRow="0" w:lastRow="0" w:firstColumn="0" w:lastColumn="0" w:oddVBand="0" w:evenVBand="0" w:oddHBand="0" w:evenHBand="0" w:firstRowFirstColumn="0" w:firstRowLastColumn="0" w:lastRowFirstColumn="0" w:lastRowLastColumn="0"/>
+              <w:cnfStyle w:val="000000000000"/>
               <w:rPr>
                 <w:sz w:val="24"/>
                 <w:szCs w:val="24"/>
@@ -931,7 +636,7 @@
           </w:tcPr>
           <w:p>
             <w:pPr>
-              <w:cnfStyle w:val="000000000000" w:firstRow="0" w:lastRow="0" w:firstColumn="0" w:lastColumn="0" w:oddVBand="0" w:evenVBand="0" w:oddHBand="0" w:evenHBand="0" w:firstRowFirstColumn="0" w:firstRowLastColumn="0" w:lastRowFirstColumn="0" w:lastRowLastColumn="0"/>
+              <w:cnfStyle w:val="000000000000"/>
               <w:rPr>
                 <w:sz w:val="24"/>
                 <w:szCs w:val="24"/>
@@ -954,7 +659,7 @@
           <w:p>
             <w:pPr>
               <w:jc w:val="left"/>
-              <w:cnfStyle w:val="000000000000" w:firstRow="0" w:lastRow="0" w:firstColumn="0" w:lastColumn="0" w:oddVBand="0" w:evenVBand="0" w:oddHBand="0" w:evenHBand="0" w:firstRowFirstColumn="0" w:firstRowLastColumn="0" w:lastRowFirstColumn="0" w:lastRowLastColumn="0"/>
+              <w:cnfStyle w:val="000000000000"/>
               <w:rPr>
                 <w:sz w:val="24"/>
                 <w:szCs w:val="24"/>
@@ -976,7 +681,7 @@
                 <w:numId w:val="1"/>
               </w:numPr>
               <w:jc w:val="left"/>
-              <w:cnfStyle w:val="000000000000" w:firstRow="0" w:lastRow="0" w:firstColumn="0" w:lastColumn="0" w:oddVBand="0" w:evenVBand="0" w:oddHBand="0" w:evenHBand="0" w:firstRowFirstColumn="0" w:firstRowLastColumn="0" w:lastRowFirstColumn="0" w:lastRowLastColumn="0"/>
+              <w:cnfStyle w:val="000000000000"/>
               <w:rPr>
                 <w:sz w:val="24"/>
                 <w:szCs w:val="24"/>
@@ -1010,19 +715,12 @@
             <w:pPr>
               <w:ind w:left="144"/>
               <w:jc w:val="left"/>
-              <w:cnfStyle w:val="000000000000" w:firstRow="0" w:lastRow="0" w:firstColumn="0" w:lastColumn="0" w:oddVBand="0" w:evenVBand="0" w:oddHBand="0" w:evenHBand="0" w:firstRowFirstColumn="0" w:firstRowLastColumn="0" w:lastRowFirstColumn="0" w:lastRowLastColumn="0"/>
+              <w:cnfStyle w:val="000000000000"/>
               <w:rPr>
                 <w:sz w:val="24"/>
                 <w:szCs w:val="24"/>
               </w:rPr>
             </w:pPr>
-            <w:r>
-              <w:rPr>
-                <w:sz w:val="24"/>
-                <w:szCs w:val="24"/>
-              </w:rPr>
-              <w:t xml:space="preserve">   </w:t>
-            </w:r>
             <w:r>
               <w:rPr>
                 <w:sz w:val="24"/>
@@ -1074,7 +772,7 @@
                 <w:numId w:val="1"/>
               </w:numPr>
               <w:jc w:val="left"/>
-              <w:cnfStyle w:val="000000000000" w:firstRow="0" w:lastRow="0" w:firstColumn="0" w:lastColumn="0" w:oddVBand="0" w:evenVBand="0" w:oddHBand="0" w:evenHBand="0" w:firstRowFirstColumn="0" w:firstRowLastColumn="0" w:lastRowFirstColumn="0" w:lastRowLastColumn="0"/>
+              <w:cnfStyle w:val="000000000000"/>
               <w:rPr>
                 <w:sz w:val="24"/>
                 <w:szCs w:val="24"/>
@@ -1105,7 +803,7 @@
                 <w:numId w:val="1"/>
               </w:numPr>
               <w:jc w:val="left"/>
-              <w:cnfStyle w:val="000000000000" w:firstRow="0" w:lastRow="0" w:firstColumn="0" w:lastColumn="0" w:oddVBand="0" w:evenVBand="0" w:oddHBand="0" w:evenHBand="0" w:firstRowFirstColumn="0" w:firstRowLastColumn="0" w:lastRowFirstColumn="0" w:lastRowLastColumn="0"/>
+              <w:cnfStyle w:val="000000000000"/>
               <w:rPr>
                 <w:sz w:val="24"/>
                 <w:szCs w:val="24"/>
@@ -1143,6 +841,12 @@
     </w:p>
     <w:sdt>
       <w:sdtPr>
+        <w:rPr>
+          <w:rFonts w:asciiTheme="minorBidi" w:eastAsiaTheme="minorHAnsi" w:hAnsiTheme="minorBidi" w:cstheme="minorBidi"/>
+          <w:color w:val="auto"/>
+          <w:sz w:val="30"/>
+          <w:szCs w:val="30"/>
+        </w:rPr>
         <w:id w:val="593675762"/>
         <w:docPartObj>
           <w:docPartGallery w:val="Table of Contents"/>
@@ -1151,13 +855,9 @@
       </w:sdtPr>
       <w:sdtEndPr>
         <w:rPr>
-          <w:rFonts w:asciiTheme="minorBidi" w:eastAsiaTheme="minorHAnsi" w:hAnsiTheme="minorBidi" w:cstheme="minorBidi"/>
           <w:b/>
           <w:bCs/>
           <w:noProof/>
-          <w:color w:val="auto"/>
-          <w:sz w:val="30"/>
-          <w:szCs w:val="30"/>
         </w:rPr>
       </w:sdtEndPr>
       <w:sdtContent>
@@ -1217,14 +917,7 @@
                 <w:rStyle w:val="Hyperlink"/>
                 <w:noProof/>
               </w:rPr>
-              <w:t>Introductio</w:t>
-            </w:r>
-            <w:r>
-              <w:rPr>
-                <w:rStyle w:val="Hyperlink"/>
-                <w:noProof/>
-              </w:rPr>
-              <w:t>n</w:t>
+              <w:t>Introduction</w:t>
             </w:r>
             <w:r>
               <w:rPr>
@@ -1312,21 +1005,7 @@
                 <w:rStyle w:val="Hyperlink"/>
                 <w:noProof/>
               </w:rPr>
-              <w:t>Pu</w:t>
-            </w:r>
-            <w:r>
-              <w:rPr>
-                <w:rStyle w:val="Hyperlink"/>
-                <w:noProof/>
-              </w:rPr>
-              <w:t>r</w:t>
-            </w:r>
-            <w:r>
-              <w:rPr>
-                <w:rStyle w:val="Hyperlink"/>
-                <w:noProof/>
-              </w:rPr>
-              <w:t>pose</w:t>
+              <w:t>Purpose</w:t>
             </w:r>
             <w:r>
               <w:rPr>
@@ -1502,21 +1181,7 @@
                 <w:rStyle w:val="Hyperlink"/>
                 <w:noProof/>
               </w:rPr>
-              <w:t xml:space="preserve">General </w:t>
-            </w:r>
-            <w:r>
-              <w:rPr>
-                <w:rStyle w:val="Hyperlink"/>
-                <w:noProof/>
-              </w:rPr>
-              <w:t>D</w:t>
-            </w:r>
-            <w:r>
-              <w:rPr>
-                <w:rStyle w:val="Hyperlink"/>
-                <w:noProof/>
-              </w:rPr>
-              <w:t>escription</w:t>
+              <w:t>General Description</w:t>
             </w:r>
             <w:r>
               <w:rPr>
@@ -1952,10 +1617,7 @@
         <w:pStyle w:val="TOCHeading"/>
       </w:pPr>
       <w:r>
-        <w:t xml:space="preserve">Table of </w:t>
-      </w:r>
-      <w:r>
-        <w:t>Figures</w:t>
+        <w:t>Table of Figures</w:t>
       </w:r>
     </w:p>
     <w:p>
@@ -2375,21 +2037,7 @@
           <w:sz w:val="28"/>
           <w:szCs w:val="28"/>
         </w:rPr>
-        <w:t>Section</w:t>
-      </w:r>
-      <w:r>
-        <w:rPr>
-          <w:sz w:val="28"/>
-          <w:szCs w:val="28"/>
-        </w:rPr>
-        <w:t xml:space="preserve"> </w:t>
-      </w:r>
-      <w:r>
-        <w:rPr>
-          <w:sz w:val="28"/>
-          <w:szCs w:val="28"/>
-        </w:rPr>
-        <w:t>2:</w:t>
+        <w:t>Section2:</w:t>
       </w:r>
       <w:r>
         <w:rPr>
@@ -2474,6 +2122,11 @@
         <w:t>General</w:t>
       </w:r>
       <w:r>
+        <w:rPr>
+          <w:rFonts w:asciiTheme="minorBidi" w:hAnsiTheme="minorBidi" w:cstheme="minorBidi"/>
+          <w:sz w:val="40"/>
+          <w:szCs w:val="40"/>
+        </w:rPr>
         <w:t xml:space="preserve"> </w:t>
       </w:r>
       <w:r>
@@ -2573,7 +2226,7 @@
           <w:noProof/>
         </w:rPr>
         <w:drawing>
-          <wp:anchor distT="0" distB="0" distL="114300" distR="114300" simplePos="0" relativeHeight="251669504" behindDoc="0" locked="0" layoutInCell="1" allowOverlap="1" wp14:anchorId="0E341D89" wp14:editId="1E9D9D6D">
+          <wp:anchor distT="0" distB="0" distL="114300" distR="114300" simplePos="0" relativeHeight="251669504" behindDoc="0" locked="0" layoutInCell="1" allowOverlap="1">
             <wp:simplePos x="0" y="0"/>
             <wp:positionH relativeFrom="column">
               <wp:posOffset>4333875</wp:posOffset>
@@ -2607,7 +2260,7 @@
                     <a:blip r:embed="rId11">
                       <a:extLst>
                         <a:ext uri="{28A0092B-C50C-407E-A947-70E740481C1C}">
-                          <a14:useLocalDpi xmlns:a14="http://schemas.microsoft.com/office/drawing/2010/main" val="0"/>
+                          <a14:useLocalDpi xmlns="" xmlns:wpc="http://schemas.microsoft.com/office/word/2010/wordprocessingCanvas" xmlns:cx="http://schemas.microsoft.com/office/drawing/2014/chartex" xmlns:cx1="http://schemas.microsoft.com/office/drawing/2015/9/8/chartex" xmlns:cx2="http://schemas.microsoft.com/office/drawing/2015/10/21/chartex" xmlns:cx3="http://schemas.microsoft.com/office/drawing/2016/5/9/chartex" xmlns:cx4="http://schemas.microsoft.com/office/drawing/2016/5/10/chartex" xmlns:cx5="http://schemas.microsoft.com/office/drawing/2016/5/11/chartex" xmlns:cx6="http://schemas.microsoft.com/office/drawing/2016/5/12/chartex" xmlns:cx7="http://schemas.microsoft.com/office/drawing/2016/5/13/chartex" xmlns:cx8="http://schemas.microsoft.com/office/drawing/2016/5/14/chartex" xmlns:mc="http://schemas.openxmlformats.org/markup-compatibility/2006" xmlns:aink="http://schemas.microsoft.com/office/drawing/2016/ink" xmlns:am3d="http://schemas.microsoft.com/office/drawing/2017/model3d" xmlns:o="urn:schemas-microsoft-com:office:office" xmlns:v="urn:schemas-microsoft-com:vml" xmlns:wp14="http://schemas.microsoft.com/office/word/2010/wordprocessingDrawing" xmlns:w10="urn:schemas-microsoft-com:office:word" xmlns:w="http://schemas.openxmlformats.org/wordprocessingml/2006/main" xmlns:w14="http://schemas.microsoft.com/office/word/2010/wordml" xmlns:w15="http://schemas.microsoft.com/office/word/2012/wordml" xmlns:w16cid="http://schemas.microsoft.com/office/word/2016/wordml/cid" xmlns:w16se="http://schemas.microsoft.com/office/word/2015/wordml/symex" xmlns:wpg="http://schemas.microsoft.com/office/word/2010/wordprocessingGroup" xmlns:wpi="http://schemas.microsoft.com/office/word/2010/wordprocessingInk" xmlns:wps="http://schemas.microsoft.com/office/word/2010/wordprocessingShape" xmlns:a14="http://schemas.microsoft.com/office/drawing/2010/main" val="0"/>
                         </a:ext>
                       </a:extLst>
                     </a:blip>
@@ -2627,12 +2280,6 @@
                 </pic:pic>
               </a:graphicData>
             </a:graphic>
-            <wp14:sizeRelH relativeFrom="margin">
-              <wp14:pctWidth>0</wp14:pctWidth>
-            </wp14:sizeRelH>
-            <wp14:sizeRelV relativeFrom="margin">
-              <wp14:pctHeight>0</wp14:pctHeight>
-            </wp14:sizeRelV>
           </wp:anchor>
         </w:drawing>
       </w:r>
@@ -2640,203 +2287,85 @@
         <w:rPr>
           <w:noProof/>
         </w:rPr>
-        <mc:AlternateContent>
-          <mc:Choice Requires="wps">
-            <w:drawing>
-              <wp:anchor distT="0" distB="0" distL="114300" distR="114300" simplePos="0" relativeHeight="251666432" behindDoc="0" locked="0" layoutInCell="1" allowOverlap="1" wp14:anchorId="4C751A25" wp14:editId="3404E4B3">
-                <wp:simplePos x="0" y="0"/>
-                <wp:positionH relativeFrom="margin">
-                  <wp:align>right</wp:align>
-                </wp:positionH>
-                <wp:positionV relativeFrom="paragraph">
-                  <wp:posOffset>3420110</wp:posOffset>
-                </wp:positionV>
-                <wp:extent cx="5733415" cy="171450"/>
-                <wp:effectExtent l="0" t="0" r="635" b="0"/>
-                <wp:wrapTopAndBottom/>
-                <wp:docPr id="7" name="Text Box 7"/>
-                <wp:cNvGraphicFramePr/>
-                <a:graphic xmlns:a="http://schemas.openxmlformats.org/drawingml/2006/main">
-                  <a:graphicData uri="http://schemas.microsoft.com/office/word/2010/wordprocessingShape">
-                    <wps:wsp>
-                      <wps:cNvSpPr txBox="1"/>
-                      <wps:spPr>
-                        <a:xfrm>
-                          <a:off x="0" y="0"/>
-                          <a:ext cx="5733415" cy="171450"/>
-                        </a:xfrm>
-                        <a:prstGeom prst="rect">
-                          <a:avLst/>
-                        </a:prstGeom>
-                        <a:solidFill>
-                          <a:prstClr val="white"/>
-                        </a:solidFill>
-                        <a:ln>
-                          <a:noFill/>
-                        </a:ln>
-                      </wps:spPr>
-                      <wps:txbx>
-                        <w:txbxContent>
-                          <w:p>
-                            <w:pPr>
-                              <w:pStyle w:val="Caption"/>
-                              <w:jc w:val="center"/>
-                              <w:rPr>
-                                <w:sz w:val="20"/>
-                                <w:szCs w:val="20"/>
-                              </w:rPr>
-                            </w:pPr>
-                            <w:bookmarkStart w:id="8" w:name="_Toc31721499"/>
-                            <w:r>
-                              <w:rPr>
-                                <w:sz w:val="20"/>
-                                <w:szCs w:val="20"/>
-                              </w:rPr>
-                              <w:t xml:space="preserve">Figure </w:t>
-                            </w:r>
-                            <w:r>
-                              <w:rPr>
-                                <w:sz w:val="20"/>
-                                <w:szCs w:val="20"/>
-                              </w:rPr>
-                              <w:fldChar w:fldCharType="begin"/>
-                            </w:r>
-                            <w:r>
-                              <w:rPr>
-                                <w:sz w:val="20"/>
-                                <w:szCs w:val="20"/>
-                              </w:rPr>
-                              <w:instrText xml:space="preserve"> SEQ Figure \* ARABIC </w:instrText>
-                            </w:r>
-                            <w:r>
-                              <w:rPr>
-                                <w:sz w:val="20"/>
-                                <w:szCs w:val="20"/>
-                              </w:rPr>
-                              <w:fldChar w:fldCharType="separate"/>
-                            </w:r>
-                            <w:r>
-                              <w:rPr>
-                                <w:noProof/>
-                                <w:sz w:val="20"/>
-                                <w:szCs w:val="20"/>
-                              </w:rPr>
-                              <w:t>1</w:t>
-                            </w:r>
-                            <w:r>
-                              <w:rPr>
-                                <w:sz w:val="20"/>
-                                <w:szCs w:val="20"/>
-                              </w:rPr>
-                              <w:fldChar w:fldCharType="end"/>
-                            </w:r>
-                            <w:r>
-                              <w:rPr>
-                                <w:sz w:val="20"/>
-                                <w:szCs w:val="20"/>
-                              </w:rPr>
-                              <w:t xml:space="preserve"> -System Block Diagram</w:t>
-                            </w:r>
-                            <w:bookmarkEnd w:id="8"/>
-                          </w:p>
-                        </w:txbxContent>
-                      </wps:txbx>
-                      <wps:bodyPr rot="0" spcFirstLastPara="0" vertOverflow="overflow" horzOverflow="overflow" vert="horz" wrap="square" lIns="0" tIns="0" rIns="0" bIns="0" numCol="1" spcCol="0" rtlCol="0" fromWordArt="0" anchor="t" anchorCtr="0" forceAA="0" compatLnSpc="1">
-                        <a:prstTxWarp prst="textNoShape">
-                          <a:avLst/>
-                        </a:prstTxWarp>
-                        <a:noAutofit/>
-                      </wps:bodyPr>
-                    </wps:wsp>
-                  </a:graphicData>
-                </a:graphic>
-                <wp14:sizeRelV relativeFrom="margin">
-                  <wp14:pctHeight>0</wp14:pctHeight>
-                </wp14:sizeRelV>
-              </wp:anchor>
-            </w:drawing>
-          </mc:Choice>
-          <mc:Fallback>
-            <w:pict>
-              <v:shape w14:anchorId="4C751A25" id="Text Box 7" o:spid="_x0000_s1028" type="#_x0000_t202" style="position:absolute;left:0;text-align:left;margin-left:400.25pt;margin-top:269.3pt;width:451.45pt;height:13.5pt;z-index:251666432;visibility:visible;mso-wrap-style:square;mso-height-percent:0;mso-wrap-distance-left:9pt;mso-wrap-distance-top:0;mso-wrap-distance-right:9pt;mso-wrap-distance-bottom:0;mso-position-horizontal:right;mso-position-horizontal-relative:margin;mso-position-vertical:absolute;mso-position-vertical-relative:text;mso-height-percent:0;mso-height-relative:margin;v-text-anchor:top" o:gfxdata="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" stroked="f">
-                <v:textbox inset="0,0,0,0">
-                  <w:txbxContent>
-                    <w:p>
-                      <w:pPr>
-                        <w:pStyle w:val="Caption"/>
-                        <w:jc w:val="center"/>
-                        <w:rPr>
-                          <w:sz w:val="20"/>
-                          <w:szCs w:val="20"/>
-                        </w:rPr>
-                      </w:pPr>
-                      <w:bookmarkStart w:id="9" w:name="_Toc31721499"/>
-                      <w:r>
-                        <w:rPr>
-                          <w:sz w:val="20"/>
-                          <w:szCs w:val="20"/>
-                        </w:rPr>
-                        <w:t xml:space="preserve">Figure </w:t>
-                      </w:r>
-                      <w:r>
-                        <w:rPr>
-                          <w:sz w:val="20"/>
-                          <w:szCs w:val="20"/>
-                        </w:rPr>
-                        <w:fldChar w:fldCharType="begin"/>
-                      </w:r>
-                      <w:r>
-                        <w:rPr>
-                          <w:sz w:val="20"/>
-                          <w:szCs w:val="20"/>
-                        </w:rPr>
-                        <w:instrText xml:space="preserve"> SEQ Figure \* ARABIC </w:instrText>
-                      </w:r>
-                      <w:r>
-                        <w:rPr>
-                          <w:sz w:val="20"/>
-                          <w:szCs w:val="20"/>
-                        </w:rPr>
-                        <w:fldChar w:fldCharType="separate"/>
-                      </w:r>
-                      <w:r>
-                        <w:rPr>
-                          <w:noProof/>
-                          <w:sz w:val="20"/>
-                          <w:szCs w:val="20"/>
-                        </w:rPr>
-                        <w:t>1</w:t>
-                      </w:r>
-                      <w:r>
-                        <w:rPr>
-                          <w:sz w:val="20"/>
-                          <w:szCs w:val="20"/>
-                        </w:rPr>
-                        <w:fldChar w:fldCharType="end"/>
-                      </w:r>
-                      <w:r>
-                        <w:rPr>
-                          <w:sz w:val="20"/>
-                          <w:szCs w:val="20"/>
-                        </w:rPr>
-                        <w:t xml:space="preserve"> -System Block Diagram</w:t>
-                      </w:r>
-                      <w:bookmarkEnd w:id="9"/>
-                    </w:p>
-                  </w:txbxContent>
-                </v:textbox>
-                <w10:wrap type="topAndBottom" anchorx="margin"/>
-              </v:shape>
-            </w:pict>
-          </mc:Fallback>
-        </mc:AlternateContent>
-      </w:r>
-      <w:r>
-        <w:rPr>
+        <w:pict>
+          <v:shape id="Text Box 7" o:spid="_x0000_s1028" type="#_x0000_t202" style="position:absolute;left:0;text-align:left;margin-left:1223.15pt;margin-top:269.3pt;width:451.45pt;height:13.5pt;z-index:251666432;visibility:visible;mso-position-horizontal:right;mso-position-horizontal-relative:margin;mso-position-vertical-relative:text;mso-height-relative:margin" o:gfxdata="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" stroked="f">
+            <v:textbox inset="0,0,0,0">
+              <w:txbxContent>
+                <w:p>
+                  <w:pPr>
+                    <w:pStyle w:val="Caption"/>
+                    <w:jc w:val="center"/>
+                    <w:rPr>
+                      <w:sz w:val="20"/>
+                      <w:szCs w:val="20"/>
+                    </w:rPr>
+                  </w:pPr>
+                  <w:bookmarkStart w:id="8" w:name="_Toc31721499"/>
+                  <w:r>
+                    <w:rPr>
+                      <w:sz w:val="20"/>
+                      <w:szCs w:val="20"/>
+                    </w:rPr>
+                    <w:t xml:space="preserve">Figure </w:t>
+                  </w:r>
+                  <w:r>
+                    <w:rPr>
+                      <w:sz w:val="20"/>
+                      <w:szCs w:val="20"/>
+                    </w:rPr>
+                    <w:fldChar w:fldCharType="begin"/>
+                  </w:r>
+                  <w:r>
+                    <w:rPr>
+                      <w:sz w:val="20"/>
+                      <w:szCs w:val="20"/>
+                    </w:rPr>
+                    <w:instrText xml:space="preserve"> SEQ Figure \* ARABIC </w:instrText>
+                  </w:r>
+                  <w:r>
+                    <w:rPr>
+                      <w:sz w:val="20"/>
+                      <w:szCs w:val="20"/>
+                    </w:rPr>
+                    <w:fldChar w:fldCharType="separate"/>
+                  </w:r>
+                  <w:r>
+                    <w:rPr>
+                      <w:noProof/>
+                      <w:sz w:val="20"/>
+                      <w:szCs w:val="20"/>
+                    </w:rPr>
+                    <w:t>1</w:t>
+                  </w:r>
+                  <w:r>
+                    <w:rPr>
+                      <w:sz w:val="20"/>
+                      <w:szCs w:val="20"/>
+                    </w:rPr>
+                    <w:fldChar w:fldCharType="end"/>
+                  </w:r>
+                  <w:r>
+                    <w:rPr>
+                      <w:sz w:val="20"/>
+                      <w:szCs w:val="20"/>
+                    </w:rPr>
+                    <w:t xml:space="preserve"> -System Block Diagram</w:t>
+                  </w:r>
+                  <w:bookmarkEnd w:id="8"/>
+                </w:p>
+              </w:txbxContent>
+            </v:textbox>
+            <w10:wrap type="topAndBottom" anchorx="margin"/>
+          </v:shape>
+        </w:pict>
+      </w:r>
+      <w:r>
+        <w:rPr>
+          <w:noProof/>
           <w:sz w:val="32"/>
         </w:rPr>
         <w:drawing>
-          <wp:anchor distT="0" distB="0" distL="114300" distR="114300" simplePos="0" relativeHeight="251664384" behindDoc="0" locked="0" layoutInCell="1" allowOverlap="1" wp14:anchorId="7E9D4CB8" wp14:editId="7B1353B9">
+          <wp:anchor distT="0" distB="0" distL="114300" distR="114300" simplePos="0" relativeHeight="251664384" behindDoc="0" locked="0" layoutInCell="1" allowOverlap="1">
             <wp:simplePos x="0" y="0"/>
             <wp:positionH relativeFrom="margin">
               <wp:align>center</wp:align>
@@ -2862,7 +2391,7 @@
                     <a:blip r:embed="rId12">
                       <a:extLst>
                         <a:ext uri="{28A0092B-C50C-407E-A947-70E740481C1C}">
-                          <a14:useLocalDpi xmlns:a14="http://schemas.microsoft.com/office/drawing/2010/main" val="0"/>
+                          <a14:useLocalDpi xmlns="" xmlns:wpc="http://schemas.microsoft.com/office/word/2010/wordprocessingCanvas" xmlns:cx="http://schemas.microsoft.com/office/drawing/2014/chartex" xmlns:cx1="http://schemas.microsoft.com/office/drawing/2015/9/8/chartex" xmlns:cx2="http://schemas.microsoft.com/office/drawing/2015/10/21/chartex" xmlns:cx3="http://schemas.microsoft.com/office/drawing/2016/5/9/chartex" xmlns:cx4="http://schemas.microsoft.com/office/drawing/2016/5/10/chartex" xmlns:cx5="http://schemas.microsoft.com/office/drawing/2016/5/11/chartex" xmlns:cx6="http://schemas.microsoft.com/office/drawing/2016/5/12/chartex" xmlns:cx7="http://schemas.microsoft.com/office/drawing/2016/5/13/chartex" xmlns:cx8="http://schemas.microsoft.com/office/drawing/2016/5/14/chartex" xmlns:mc="http://schemas.openxmlformats.org/markup-compatibility/2006" xmlns:aink="http://schemas.microsoft.com/office/drawing/2016/ink" xmlns:am3d="http://schemas.microsoft.com/office/drawing/2017/model3d" xmlns:o="urn:schemas-microsoft-com:office:office" xmlns:v="urn:schemas-microsoft-com:vml" xmlns:wp14="http://schemas.microsoft.com/office/word/2010/wordprocessingDrawing" xmlns:w10="urn:schemas-microsoft-com:office:word" xmlns:w="http://schemas.openxmlformats.org/wordprocessingml/2006/main" xmlns:w14="http://schemas.microsoft.com/office/word/2010/wordml" xmlns:w15="http://schemas.microsoft.com/office/word/2012/wordml" xmlns:w16cid="http://schemas.microsoft.com/office/word/2016/wordml/cid" xmlns:w16se="http://schemas.microsoft.com/office/word/2015/wordml/symex" xmlns:wpg="http://schemas.microsoft.com/office/word/2010/wordprocessingGroup" xmlns:wpi="http://schemas.microsoft.com/office/word/2010/wordprocessingInk" xmlns:wps="http://schemas.microsoft.com/office/word/2010/wordprocessingShape" xmlns:a14="http://schemas.microsoft.com/office/drawing/2010/main" val="0"/>
                         </a:ext>
                       </a:extLst>
                     </a:blip>
@@ -2882,12 +2411,6 @@
                 </pic:pic>
               </a:graphicData>
             </a:graphic>
-            <wp14:sizeRelH relativeFrom="margin">
-              <wp14:pctWidth>0</wp14:pctWidth>
-            </wp14:sizeRelH>
-            <wp14:sizeRelV relativeFrom="margin">
-              <wp14:pctHeight>0</wp14:pctHeight>
-            </wp14:sizeRelV>
           </wp:anchor>
         </w:drawing>
       </w:r>
@@ -2913,7 +2436,7 @@
           <w:szCs w:val="40"/>
         </w:rPr>
       </w:pPr>
-      <w:bookmarkStart w:id="10" w:name="_Toc31721478"/>
+      <w:bookmarkStart w:id="9" w:name="_Toc31721478"/>
       <w:r>
         <w:rPr>
           <w:rFonts w:asciiTheme="minorBidi" w:hAnsiTheme="minorBidi" w:cstheme="minorBidi"/>
@@ -2923,7 +2446,7 @@
         <w:lastRenderedPageBreak/>
         <w:t>System Requirements</w:t>
       </w:r>
-      <w:bookmarkEnd w:id="10"/>
+      <w:bookmarkEnd w:id="9"/>
     </w:p>
     <w:p/>
     <w:p>
@@ -2945,6 +2468,20 @@
           <w:sz w:val="28"/>
           <w:szCs w:val="28"/>
         </w:rPr>
+        <w:t xml:space="preserve">    </w:t>
+      </w:r>
+      <w:r>
+        <w:rPr>
+          <w:sz w:val="28"/>
+          <w:szCs w:val="28"/>
+        </w:rPr>
+        <w:t xml:space="preserve">   </w:t>
+      </w:r>
+      <w:r>
+        <w:rPr>
+          <w:sz w:val="28"/>
+          <w:szCs w:val="28"/>
+        </w:rPr>
         <w:tab/>
         <w:t>Imp#SW</w:t>
       </w:r>
@@ -3036,21 +2573,22 @@
           <w:sz w:val="28"/>
           <w:szCs w:val="28"/>
         </w:rPr>
-        <w:tab/>
+        <w:t xml:space="preserve">   </w:t>
       </w:r>
       <w:r>
         <w:rPr>
           <w:sz w:val="28"/>
           <w:szCs w:val="28"/>
         </w:rPr>
-        <w:t>Imp#SW</w:t>
+        <w:t xml:space="preserve"> </w:t>
       </w:r>
       <w:r>
         <w:rPr>
           <w:sz w:val="28"/>
           <w:szCs w:val="28"/>
         </w:rPr>
-        <w:t>&amp;HW</w:t>
+        <w:tab/>
+        <w:t>Imp#SW&amp;HW</w:t>
       </w:r>
     </w:p>
     <w:p>
@@ -3109,7 +2647,7 @@
         </w:rPr>
         <w:t xml:space="preserve">Turned OFF </w:t>
       </w:r>
-      <w:bookmarkStart w:id="11" w:name="_Hlk31713291"/>
+      <w:bookmarkStart w:id="10" w:name="_Hlk31713291"/>
       <w:r>
         <w:rPr>
           <w:sz w:val="24"/>
@@ -3117,7 +2655,7 @@
         </w:rPr>
         <w:sym w:font="Wingdings" w:char="F0E0"/>
       </w:r>
-      <w:bookmarkEnd w:id="11"/>
+      <w:bookmarkEnd w:id="10"/>
       <w:r>
         <w:rPr>
           <w:sz w:val="24"/>
@@ -3137,49 +2675,28 @@
           <w:sz w:val="24"/>
           <w:szCs w:val="24"/>
         </w:rPr>
-        <w:t xml:space="preserve"> Speed </w:t>
+        <w:t xml:space="preserve"> Speed 2 </w:t>
       </w:r>
       <w:r>
         <w:rPr>
           <w:sz w:val="24"/>
           <w:szCs w:val="24"/>
         </w:rPr>
-        <w:t xml:space="preserve">2 </w:t>
+        <w:sym w:font="Wingdings" w:char="F0E0"/>
       </w:r>
       <w:r>
         <w:rPr>
           <w:sz w:val="24"/>
           <w:szCs w:val="24"/>
         </w:rPr>
-        <w:sym w:font="Wingdings" w:char="F0E0"/>
+        <w:t xml:space="preserve"> Speed 3 </w:t>
       </w:r>
       <w:r>
         <w:rPr>
           <w:sz w:val="24"/>
           <w:szCs w:val="24"/>
         </w:rPr>
-        <w:t xml:space="preserve"> Speed </w:t>
-      </w:r>
-      <w:r>
-        <w:rPr>
-          <w:sz w:val="24"/>
-          <w:szCs w:val="24"/>
-        </w:rPr>
-        <w:t xml:space="preserve">3 </w:t>
-      </w:r>
-      <w:r>
-        <w:rPr>
-          <w:sz w:val="24"/>
-          <w:szCs w:val="24"/>
-        </w:rPr>
         <w:sym w:font="Wingdings" w:char="F0E0"/>
-      </w:r>
-      <w:r>
-        <w:rPr>
-          <w:sz w:val="24"/>
-          <w:szCs w:val="24"/>
-        </w:rPr>
-        <w:t xml:space="preserve"> </w:t>
       </w:r>
       <w:r>
         <w:rPr>
@@ -3207,21 +2724,14 @@
           <w:sz w:val="28"/>
           <w:szCs w:val="28"/>
         </w:rPr>
-        <w:t>Req_ PO2_EBL_Electric_Blender_CYRS_00</w:t>
+        <w:t>Req_ PO2_EBL_Electric_Blender_CYRS_003-1.0</w:t>
       </w:r>
       <w:r>
         <w:rPr>
           <w:sz w:val="28"/>
           <w:szCs w:val="28"/>
         </w:rPr>
-        <w:t>3</w:t>
-      </w:r>
-      <w:r>
-        <w:rPr>
-          <w:sz w:val="28"/>
-          <w:szCs w:val="28"/>
-        </w:rPr>
-        <w:t>-1.0</w:t>
+        <w:t xml:space="preserve">    </w:t>
       </w:r>
       <w:r>
         <w:rPr>
@@ -3320,7 +2830,7 @@
         <w:tblStyle w:val="TableGrid"/>
         <w:tblpPr w:leftFromText="180" w:rightFromText="180" w:vertAnchor="page" w:horzAnchor="margin" w:tblpY="2536"/>
         <w:tblW w:w="0" w:type="auto"/>
-        <w:tblLook w:val="04A0" w:firstRow="1" w:lastRow="0" w:firstColumn="1" w:lastColumn="0" w:noHBand="0" w:noVBand="1"/>
+        <w:tblLook w:val="04A0"/>
       </w:tblPr>
       <w:tblGrid>
         <w:gridCol w:w="3006"/>
@@ -3468,24 +2978,16 @@
           <w:szCs w:val="40"/>
         </w:rPr>
       </w:pPr>
+      <w:bookmarkStart w:id="11" w:name="_Toc31721479"/>
       <w:r>
         <w:rPr>
           <w:rFonts w:asciiTheme="minorBidi" w:hAnsiTheme="minorBidi" w:cstheme="minorBidi"/>
           <w:sz w:val="40"/>
           <w:szCs w:val="40"/>
         </w:rPr>
-        <w:t xml:space="preserve"> </w:t>
-      </w:r>
-      <w:bookmarkStart w:id="12" w:name="_Toc31721479"/>
-      <w:r>
-        <w:rPr>
-          <w:rFonts w:asciiTheme="minorBidi" w:hAnsiTheme="minorBidi" w:cstheme="minorBidi"/>
-          <w:sz w:val="40"/>
-          <w:szCs w:val="40"/>
-        </w:rPr>
         <w:t>Reference Table</w:t>
       </w:r>
-      <w:bookmarkEnd w:id="12"/>
+      <w:bookmarkEnd w:id="11"/>
     </w:p>
     <w:sectPr>
       <w:headerReference w:type="default" r:id="rId13"/>
@@ -3502,15 +3004,15 @@
 </file>
 
 <file path=word/endnotes.xml><?xml version="1.0" encoding="utf-8"?>
-<w:endnotes xmlns:wpc="http://schemas.microsoft.com/office/word/2010/wordprocessingCanvas" xmlns:cx="http://schemas.microsoft.com/office/drawing/2014/chartex" xmlns:cx1="http://schemas.microsoft.com/office/drawing/2015/9/8/chartex" xmlns:cx2="http://schemas.microsoft.com/office/drawing/2015/10/21/chartex" xmlns:cx3="http://schemas.microsoft.com/office/drawing/2016/5/9/chartex" xmlns:cx4="http://schemas.microsoft.com/office/drawing/2016/5/10/chartex" xmlns:cx5="http://schemas.microsoft.com/office/drawing/2016/5/11/chartex" xmlns:cx6="http://schemas.microsoft.com/office/drawing/2016/5/12/chartex" xmlns:cx7="http://schemas.microsoft.com/office/drawing/2016/5/13/chartex" xmlns:cx8="http://schemas.microsoft.com/office/drawing/2016/5/14/chartex" xmlns:mc="http://schemas.openxmlformats.org/markup-compatibility/2006" xmlns:aink="http://schemas.microsoft.com/office/drawing/2016/ink" xmlns:am3d="http://schemas.microsoft.com/office/drawing/2017/model3d" xmlns:o="urn:schemas-microsoft-com:office:office" xmlns:r="http://schemas.openxmlformats.org/officeDocument/2006/relationships" xmlns:m="http://schemas.openxmlformats.org/officeDocument/2006/math" xmlns:v="urn:schemas-microsoft-com:vml" xmlns:wp14="http://schemas.microsoft.com/office/word/2010/wordprocessingDrawing" xmlns:wp="http://schemas.openxmlformats.org/drawingml/2006/wordprocessingDrawing" xmlns:w10="urn:schemas-microsoft-com:office:word" xmlns:w="http://schemas.openxmlformats.org/wordprocessingml/2006/main" xmlns:w14="http://schemas.microsoft.com/office/word/2010/wordml" xmlns:w15="http://schemas.microsoft.com/office/word/2012/wordml" xmlns:w16cid="http://schemas.microsoft.com/office/word/2016/wordml/cid" xmlns:w16se="http://schemas.microsoft.com/office/word/2015/wordml/symex" xmlns:wpg="http://schemas.microsoft.com/office/word/2010/wordprocessingGroup" xmlns:wpi="http://schemas.microsoft.com/office/word/2010/wordprocessingInk" xmlns:wne="http://schemas.microsoft.com/office/word/2006/wordml" xmlns:wps="http://schemas.microsoft.com/office/word/2010/wordprocessingShape" mc:Ignorable="w14 w15 w16se w16cid wp14">
-  <w:endnote w:type="separator" w:id="-1">
+<w:endnotes xmlns:ve="http://schemas.openxmlformats.org/markup-compatibility/2006" xmlns:o="urn:schemas-microsoft-com:office:office" xmlns:r="http://schemas.openxmlformats.org/officeDocument/2006/relationships" xmlns:m="http://schemas.openxmlformats.org/officeDocument/2006/math" xmlns:v="urn:schemas-microsoft-com:vml" xmlns:wp="http://schemas.openxmlformats.org/drawingml/2006/wordprocessingDrawing" xmlns:w10="urn:schemas-microsoft-com:office:word" xmlns:w="http://schemas.openxmlformats.org/wordprocessingml/2006/main" xmlns:wne="http://schemas.microsoft.com/office/word/2006/wordml">
+  <w:endnote w:type="separator" w:id="0">
     <w:p>
       <w:r>
         <w:separator/>
       </w:r>
     </w:p>
   </w:endnote>
-  <w:endnote w:type="continuationSeparator" w:id="0">
+  <w:endnote w:type="continuationSeparator" w:id="1">
     <w:p>
       <w:r>
         <w:continuationSeparator/>
@@ -3521,7 +3023,7 @@
 </file>
 
 <file path=word/footer1.xml><?xml version="1.0" encoding="utf-8"?>
-<w:ftr xmlns:wpc="http://schemas.microsoft.com/office/word/2010/wordprocessingCanvas" xmlns:cx="http://schemas.microsoft.com/office/drawing/2014/chartex" xmlns:cx1="http://schemas.microsoft.com/office/drawing/2015/9/8/chartex" xmlns:cx2="http://schemas.microsoft.com/office/drawing/2015/10/21/chartex" xmlns:cx3="http://schemas.microsoft.com/office/drawing/2016/5/9/chartex" xmlns:cx4="http://schemas.microsoft.com/office/drawing/2016/5/10/chartex" xmlns:cx5="http://schemas.microsoft.com/office/drawing/2016/5/11/chartex" xmlns:cx6="http://schemas.microsoft.com/office/drawing/2016/5/12/chartex" xmlns:cx7="http://schemas.microsoft.com/office/drawing/2016/5/13/chartex" xmlns:cx8="http://schemas.microsoft.com/office/drawing/2016/5/14/chartex" xmlns:mc="http://schemas.openxmlformats.org/markup-compatibility/2006" xmlns:aink="http://schemas.microsoft.com/office/drawing/2016/ink" xmlns:am3d="http://schemas.microsoft.com/office/drawing/2017/model3d" xmlns:o="urn:schemas-microsoft-com:office:office" xmlns:r="http://schemas.openxmlformats.org/officeDocument/2006/relationships" xmlns:m="http://schemas.openxmlformats.org/officeDocument/2006/math" xmlns:v="urn:schemas-microsoft-com:vml" xmlns:wp14="http://schemas.microsoft.com/office/word/2010/wordprocessingDrawing" xmlns:wp="http://schemas.openxmlformats.org/drawingml/2006/wordprocessingDrawing" xmlns:w10="urn:schemas-microsoft-com:office:word" xmlns:w="http://schemas.openxmlformats.org/wordprocessingml/2006/main" xmlns:w14="http://schemas.microsoft.com/office/word/2010/wordml" xmlns:w15="http://schemas.microsoft.com/office/word/2012/wordml" xmlns:w16cid="http://schemas.microsoft.com/office/word/2016/wordml/cid" xmlns:w16se="http://schemas.microsoft.com/office/word/2015/wordml/symex" xmlns:wpg="http://schemas.microsoft.com/office/word/2010/wordprocessingGroup" xmlns:wpi="http://schemas.microsoft.com/office/word/2010/wordprocessingInk" xmlns:wne="http://schemas.microsoft.com/office/word/2006/wordml" xmlns:wps="http://schemas.microsoft.com/office/word/2010/wordprocessingShape" mc:Ignorable="w14 w15 w16se w16cid wp14">
+<w:ftr xmlns:ve="http://schemas.openxmlformats.org/markup-compatibility/2006" xmlns:o="urn:schemas-microsoft-com:office:office" xmlns:r="http://schemas.openxmlformats.org/officeDocument/2006/relationships" xmlns:m="http://schemas.openxmlformats.org/officeDocument/2006/math" xmlns:v="urn:schemas-microsoft-com:vml" xmlns:wp="http://schemas.openxmlformats.org/drawingml/2006/wordprocessingDrawing" xmlns:w10="urn:schemas-microsoft-com:office:word" xmlns:w="http://schemas.openxmlformats.org/wordprocessingml/2006/main" xmlns:wne="http://schemas.microsoft.com/office/word/2006/wordml">
   <w:sdt>
     <w:sdtPr>
       <w:id w:val="1578640526"/>
@@ -3554,7 +3056,7 @@
           <w:rPr>
             <w:noProof/>
           </w:rPr>
-          <w:t>2</w:t>
+          <w:t>5</w:t>
         </w:r>
         <w:r>
           <w:rPr>
@@ -3575,15 +3077,15 @@
 </file>
 
 <file path=word/footnotes.xml><?xml version="1.0" encoding="utf-8"?>
-<w:footnotes xmlns:wpc="http://schemas.microsoft.com/office/word/2010/wordprocessingCanvas" xmlns:cx="http://schemas.microsoft.com/office/drawing/2014/chartex" xmlns:cx1="http://schemas.microsoft.com/office/drawing/2015/9/8/chartex" xmlns:cx2="http://schemas.microsoft.com/office/drawing/2015/10/21/chartex" xmlns:cx3="http://schemas.microsoft.com/office/drawing/2016/5/9/chartex" xmlns:cx4="http://schemas.microsoft.com/office/drawing/2016/5/10/chartex" xmlns:cx5="http://schemas.microsoft.com/office/drawing/2016/5/11/chartex" xmlns:cx6="http://schemas.microsoft.com/office/drawing/2016/5/12/chartex" xmlns:cx7="http://schemas.microsoft.com/office/drawing/2016/5/13/chartex" xmlns:cx8="http://schemas.microsoft.com/office/drawing/2016/5/14/chartex" xmlns:mc="http://schemas.openxmlformats.org/markup-compatibility/2006" xmlns:aink="http://schemas.microsoft.com/office/drawing/2016/ink" xmlns:am3d="http://schemas.microsoft.com/office/drawing/2017/model3d" xmlns:o="urn:schemas-microsoft-com:office:office" xmlns:r="http://schemas.openxmlformats.org/officeDocument/2006/relationships" xmlns:m="http://schemas.openxmlformats.org/officeDocument/2006/math" xmlns:v="urn:schemas-microsoft-com:vml" xmlns:wp14="http://schemas.microsoft.com/office/word/2010/wordprocessingDrawing" xmlns:wp="http://schemas.openxmlformats.org/drawingml/2006/wordprocessingDrawing" xmlns:w10="urn:schemas-microsoft-com:office:word" xmlns:w="http://schemas.openxmlformats.org/wordprocessingml/2006/main" xmlns:w14="http://schemas.microsoft.com/office/word/2010/wordml" xmlns:w15="http://schemas.microsoft.com/office/word/2012/wordml" xmlns:w16cid="http://schemas.microsoft.com/office/word/2016/wordml/cid" xmlns:w16se="http://schemas.microsoft.com/office/word/2015/wordml/symex" xmlns:wpg="http://schemas.microsoft.com/office/word/2010/wordprocessingGroup" xmlns:wpi="http://schemas.microsoft.com/office/word/2010/wordprocessingInk" xmlns:wne="http://schemas.microsoft.com/office/word/2006/wordml" xmlns:wps="http://schemas.microsoft.com/office/word/2010/wordprocessingShape" mc:Ignorable="w14 w15 w16se w16cid wp14">
-  <w:footnote w:type="separator" w:id="-1">
+<w:footnotes xmlns:ve="http://schemas.openxmlformats.org/markup-compatibility/2006" xmlns:o="urn:schemas-microsoft-com:office:office" xmlns:r="http://schemas.openxmlformats.org/officeDocument/2006/relationships" xmlns:m="http://schemas.openxmlformats.org/officeDocument/2006/math" xmlns:v="urn:schemas-microsoft-com:vml" xmlns:wp="http://schemas.openxmlformats.org/drawingml/2006/wordprocessingDrawing" xmlns:w10="urn:schemas-microsoft-com:office:word" xmlns:w="http://schemas.openxmlformats.org/wordprocessingml/2006/main" xmlns:wne="http://schemas.microsoft.com/office/word/2006/wordml">
+  <w:footnote w:type="separator" w:id="0">
     <w:p>
       <w:r>
         <w:separator/>
       </w:r>
     </w:p>
   </w:footnote>
-  <w:footnote w:type="continuationSeparator" w:id="0">
+  <w:footnote w:type="continuationSeparator" w:id="1">
     <w:p>
       <w:r>
         <w:continuationSeparator/>
@@ -3594,7 +3096,7 @@
 </file>
 
 <file path=word/header1.xml><?xml version="1.0" encoding="utf-8"?>
-<w:hdr xmlns:wpc="http://schemas.microsoft.com/office/word/2010/wordprocessingCanvas" xmlns:cx="http://schemas.microsoft.com/office/drawing/2014/chartex" xmlns:cx1="http://schemas.microsoft.com/office/drawing/2015/9/8/chartex" xmlns:cx2="http://schemas.microsoft.com/office/drawing/2015/10/21/chartex" xmlns:cx3="http://schemas.microsoft.com/office/drawing/2016/5/9/chartex" xmlns:cx4="http://schemas.microsoft.com/office/drawing/2016/5/10/chartex" xmlns:cx5="http://schemas.microsoft.com/office/drawing/2016/5/11/chartex" xmlns:cx6="http://schemas.microsoft.com/office/drawing/2016/5/12/chartex" xmlns:cx7="http://schemas.microsoft.com/office/drawing/2016/5/13/chartex" xmlns:cx8="http://schemas.microsoft.com/office/drawing/2016/5/14/chartex" xmlns:mc="http://schemas.openxmlformats.org/markup-compatibility/2006" xmlns:aink="http://schemas.microsoft.com/office/drawing/2016/ink" xmlns:am3d="http://schemas.microsoft.com/office/drawing/2017/model3d" xmlns:o="urn:schemas-microsoft-com:office:office" xmlns:r="http://schemas.openxmlformats.org/officeDocument/2006/relationships" xmlns:m="http://schemas.openxmlformats.org/officeDocument/2006/math" xmlns:v="urn:schemas-microsoft-com:vml" xmlns:wp14="http://schemas.microsoft.com/office/word/2010/wordprocessingDrawing" xmlns:wp="http://schemas.openxmlformats.org/drawingml/2006/wordprocessingDrawing" xmlns:w10="urn:schemas-microsoft-com:office:word" xmlns:w="http://schemas.openxmlformats.org/wordprocessingml/2006/main" xmlns:w14="http://schemas.microsoft.com/office/word/2010/wordml" xmlns:w15="http://schemas.microsoft.com/office/word/2012/wordml" xmlns:w16cid="http://schemas.microsoft.com/office/word/2016/wordml/cid" xmlns:w16se="http://schemas.microsoft.com/office/word/2015/wordml/symex" xmlns:wpg="http://schemas.microsoft.com/office/word/2010/wordprocessingGroup" xmlns:wpi="http://schemas.microsoft.com/office/word/2010/wordprocessingInk" xmlns:wne="http://schemas.microsoft.com/office/word/2006/wordml" xmlns:wps="http://schemas.microsoft.com/office/word/2010/wordprocessingShape" mc:Ignorable="w14 w15 w16se w16cid wp14">
+<w:hdr xmlns:ve="http://schemas.openxmlformats.org/markup-compatibility/2006" xmlns:o="urn:schemas-microsoft-com:office:office" xmlns:r="http://schemas.openxmlformats.org/officeDocument/2006/relationships" xmlns:m="http://schemas.openxmlformats.org/officeDocument/2006/math" xmlns:v="urn:schemas-microsoft-com:vml" xmlns:wp="http://schemas.openxmlformats.org/drawingml/2006/wordprocessingDrawing" xmlns:w10="urn:schemas-microsoft-com:office:word" xmlns:w="http://schemas.openxmlformats.org/wordprocessingml/2006/main" xmlns:wne="http://schemas.microsoft.com/office/word/2006/wordml">
   <w:p>
     <w:pPr>
       <w:pStyle w:val="Header"/>
@@ -3619,8 +3121,8 @@
 </file>
 
 <file path=word/numbering.xml><?xml version="1.0" encoding="utf-8"?>
-<w:numbering xmlns:wpc="http://schemas.microsoft.com/office/word/2010/wordprocessingCanvas" xmlns:cx="http://schemas.microsoft.com/office/drawing/2014/chartex" xmlns:cx1="http://schemas.microsoft.com/office/drawing/2015/9/8/chartex" xmlns:cx2="http://schemas.microsoft.com/office/drawing/2015/10/21/chartex" xmlns:cx3="http://schemas.microsoft.com/office/drawing/2016/5/9/chartex" xmlns:cx4="http://schemas.microsoft.com/office/drawing/2016/5/10/chartex" xmlns:cx5="http://schemas.microsoft.com/office/drawing/2016/5/11/chartex" xmlns:cx6="http://schemas.microsoft.com/office/drawing/2016/5/12/chartex" xmlns:cx7="http://schemas.microsoft.com/office/drawing/2016/5/13/chartex" xmlns:cx8="http://schemas.microsoft.com/office/drawing/2016/5/14/chartex" xmlns:mc="http://schemas.openxmlformats.org/markup-compatibility/2006" xmlns:aink="http://schemas.microsoft.com/office/drawing/2016/ink" xmlns:am3d="http://schemas.microsoft.com/office/drawing/2017/model3d" xmlns:o="urn:schemas-microsoft-com:office:office" xmlns:r="http://schemas.openxmlformats.org/officeDocument/2006/relationships" xmlns:m="http://schemas.openxmlformats.org/officeDocument/2006/math" xmlns:v="urn:schemas-microsoft-com:vml" xmlns:wp14="http://schemas.microsoft.com/office/word/2010/wordprocessingDrawing" xmlns:wp="http://schemas.openxmlformats.org/drawingml/2006/wordprocessingDrawing" xmlns:w10="urn:schemas-microsoft-com:office:word" xmlns:w="http://schemas.openxmlformats.org/wordprocessingml/2006/main" xmlns:w14="http://schemas.microsoft.com/office/word/2010/wordml" xmlns:w15="http://schemas.microsoft.com/office/word/2012/wordml" xmlns:w16cid="http://schemas.microsoft.com/office/word/2016/wordml/cid" xmlns:w16se="http://schemas.microsoft.com/office/word/2015/wordml/symex" xmlns:wpg="http://schemas.microsoft.com/office/word/2010/wordprocessingGroup" xmlns:wpi="http://schemas.microsoft.com/office/word/2010/wordprocessingInk" xmlns:wne="http://schemas.microsoft.com/office/word/2006/wordml" xmlns:wps="http://schemas.microsoft.com/office/word/2010/wordprocessingShape" mc:Ignorable="w14 w15 w16se w16cid wp14">
-  <w:abstractNum w:abstractNumId="0" w15:restartNumberingAfterBreak="0">
+<w:numbering xmlns:ve="http://schemas.openxmlformats.org/markup-compatibility/2006" xmlns:o="urn:schemas-microsoft-com:office:office" xmlns:r="http://schemas.openxmlformats.org/officeDocument/2006/relationships" xmlns:m="http://schemas.openxmlformats.org/officeDocument/2006/math" xmlns:v="urn:schemas-microsoft-com:vml" xmlns:wp="http://schemas.openxmlformats.org/drawingml/2006/wordprocessingDrawing" xmlns:w10="urn:schemas-microsoft-com:office:word" xmlns:w="http://schemas.openxmlformats.org/wordprocessingml/2006/main" xmlns:wne="http://schemas.microsoft.com/office/word/2006/wordml">
+  <w:abstractNum w:abstractNumId="0">
     <w:nsid w:val="10703ADA"/>
     <w:multiLevelType w:val="multilevel"/>
     <w:tmpl w:val="04044B4C"/>
@@ -3736,7 +3238,7 @@
       </w:rPr>
     </w:lvl>
   </w:abstractNum>
-  <w:abstractNum w:abstractNumId="1" w15:restartNumberingAfterBreak="0">
+  <w:abstractNum w:abstractNumId="1">
     <w:nsid w:val="1CD42255"/>
     <w:multiLevelType w:val="multilevel"/>
     <w:tmpl w:val="2B06D90A"/>
@@ -3849,7 +3351,7 @@
       </w:rPr>
     </w:lvl>
   </w:abstractNum>
-  <w:abstractNum w:abstractNumId="2" w15:restartNumberingAfterBreak="0">
+  <w:abstractNum w:abstractNumId="2">
     <w:nsid w:val="220552E9"/>
     <w:multiLevelType w:val="multilevel"/>
     <w:tmpl w:val="0B180534"/>
@@ -3971,7 +3473,7 @@
       </w:rPr>
     </w:lvl>
   </w:abstractNum>
-  <w:abstractNum w:abstractNumId="3" w15:restartNumberingAfterBreak="0">
+  <w:abstractNum w:abstractNumId="3">
     <w:nsid w:val="2D5965A3"/>
     <w:multiLevelType w:val="multilevel"/>
     <w:tmpl w:val="FF4486B0"/>
@@ -4087,7 +3589,7 @@
       </w:rPr>
     </w:lvl>
   </w:abstractNum>
-  <w:abstractNum w:abstractNumId="4" w15:restartNumberingAfterBreak="0">
+  <w:abstractNum w:abstractNumId="4">
     <w:nsid w:val="31595A7A"/>
     <w:multiLevelType w:val="hybridMultilevel"/>
     <w:tmpl w:val="911E8D8C"/>
@@ -4176,7 +3678,7 @@
       </w:pPr>
     </w:lvl>
   </w:abstractNum>
-  <w:abstractNum w:abstractNumId="5" w15:restartNumberingAfterBreak="0">
+  <w:abstractNum w:abstractNumId="5">
     <w:nsid w:val="32D55104"/>
     <w:multiLevelType w:val="multilevel"/>
     <w:tmpl w:val="F67486A2"/>
@@ -4289,7 +3791,7 @@
       </w:rPr>
     </w:lvl>
   </w:abstractNum>
-  <w:abstractNum w:abstractNumId="6" w15:restartNumberingAfterBreak="0">
+  <w:abstractNum w:abstractNumId="6">
     <w:nsid w:val="432D4AAB"/>
     <w:multiLevelType w:val="hybridMultilevel"/>
     <w:tmpl w:val="5560CADA"/>
@@ -4403,7 +3905,7 @@
       </w:rPr>
     </w:lvl>
   </w:abstractNum>
-  <w:abstractNum w:abstractNumId="7" w15:restartNumberingAfterBreak="0">
+  <w:abstractNum w:abstractNumId="7">
     <w:nsid w:val="4C0D5503"/>
     <w:multiLevelType w:val="multilevel"/>
     <w:tmpl w:val="FF4486B0"/>
@@ -4519,7 +4021,7 @@
       </w:rPr>
     </w:lvl>
   </w:abstractNum>
-  <w:abstractNum w:abstractNumId="8" w15:restartNumberingAfterBreak="0">
+  <w:abstractNum w:abstractNumId="8">
     <w:nsid w:val="4C34333B"/>
     <w:multiLevelType w:val="hybridMultilevel"/>
     <w:tmpl w:val="42204650"/>
@@ -4633,7 +4135,7 @@
       </w:rPr>
     </w:lvl>
   </w:abstractNum>
-  <w:abstractNum w:abstractNumId="9" w15:restartNumberingAfterBreak="0">
+  <w:abstractNum w:abstractNumId="9">
     <w:nsid w:val="53A77D74"/>
     <w:multiLevelType w:val="hybridMultilevel"/>
     <w:tmpl w:val="2EACDFD8"/>
@@ -4747,7 +4249,7 @@
       </w:rPr>
     </w:lvl>
   </w:abstractNum>
-  <w:abstractNum w:abstractNumId="10" w15:restartNumberingAfterBreak="0">
+  <w:abstractNum w:abstractNumId="10">
     <w:nsid w:val="5FE51691"/>
     <w:multiLevelType w:val="multilevel"/>
     <w:tmpl w:val="0409001F"/>
@@ -4833,7 +4335,7 @@
       </w:pPr>
     </w:lvl>
   </w:abstractNum>
-  <w:abstractNum w:abstractNumId="11" w15:restartNumberingAfterBreak="0">
+  <w:abstractNum w:abstractNumId="11">
     <w:nsid w:val="67782780"/>
     <w:multiLevelType w:val="hybridMultilevel"/>
     <w:tmpl w:val="36301958"/>
@@ -4946,7 +4448,7 @@
       </w:rPr>
     </w:lvl>
   </w:abstractNum>
-  <w:abstractNum w:abstractNumId="12" w15:restartNumberingAfterBreak="0">
+  <w:abstractNum w:abstractNumId="12">
     <w:nsid w:val="6BEA3D60"/>
     <w:multiLevelType w:val="multilevel"/>
     <w:tmpl w:val="04044B4C"/>
@@ -5062,7 +4564,7 @@
       </w:rPr>
     </w:lvl>
   </w:abstractNum>
-  <w:abstractNum w:abstractNumId="13" w15:restartNumberingAfterBreak="0">
+  <w:abstractNum w:abstractNumId="13">
     <w:nsid w:val="70FD65A0"/>
     <w:multiLevelType w:val="multilevel"/>
     <w:tmpl w:val="AC501338"/>
@@ -5099,30 +4601,6 @@
         <w:vertAlign w:val="baseline"/>
         <w:em w:val="none"/>
         <w:specVanish w:val="0"/>
-        <w14:glow w14:rad="0">
-          <w14:srgbClr w14:val="000000"/>
-        </w14:glow>
-        <w14:shadow w14:blurRad="0" w14:dist="0" w14:dir="0" w14:sx="0" w14:sy="0" w14:kx="0" w14:ky="0" w14:algn="none">
-          <w14:srgbClr w14:val="000000"/>
-        </w14:shadow>
-        <w14:reflection w14:blurRad="0" w14:stA="0" w14:stPos="0" w14:endA="0" w14:endPos="0" w14:dist="0" w14:dir="0" w14:fadeDir="0" w14:sx="0" w14:sy="0" w14:kx="0" w14:ky="0" w14:algn="none"/>
-        <w14:textOutline w14:w="0" w14:cap="rnd" w14:cmpd="sng" w14:algn="ctr">
-          <w14:noFill/>
-          <w14:prstDash w14:val="solid"/>
-          <w14:bevel/>
-        </w14:textOutline>
-        <w14:scene3d>
-          <w14:camera w14:prst="orthographicFront"/>
-          <w14:lightRig w14:rig="threePt" w14:dir="t">
-            <w14:rot w14:lat="0" w14:lon="0" w14:rev="0"/>
-          </w14:lightRig>
-        </w14:scene3d>
-        <w14:props3d w14:extrusionH="0" w14:contourW="0" w14:prstMaterial="none"/>
-        <w14:ligatures w14:val="none"/>
-        <w14:numForm w14:val="default"/>
-        <w14:numSpacing w14:val="default"/>
-        <w14:stylisticSets/>
-        <w14:cntxtAlts w14:val="0"/>
       </w:rPr>
     </w:lvl>
     <w:lvl w:ilvl="1">
@@ -5224,7 +4702,7 @@
       </w:rPr>
     </w:lvl>
   </w:abstractNum>
-  <w:abstractNum w:abstractNumId="14" w15:restartNumberingAfterBreak="0">
+  <w:abstractNum w:abstractNumId="14">
     <w:nsid w:val="78EB22BE"/>
     <w:multiLevelType w:val="hybridMultilevel"/>
     <w:tmpl w:val="B1B04D88"/>
@@ -5338,7 +4816,7 @@
       </w:rPr>
     </w:lvl>
   </w:abstractNum>
-  <w:abstractNum w:abstractNumId="15" w15:restartNumberingAfterBreak="0">
+  <w:abstractNum w:abstractNumId="15">
     <w:nsid w:val="7A1723D3"/>
     <w:multiLevelType w:val="hybridMultilevel"/>
     <w:tmpl w:val="3BEAFAB8"/>
@@ -5451,7 +4929,7 @@
       </w:rPr>
     </w:lvl>
   </w:abstractNum>
-  <w:abstractNum w:abstractNumId="16" w15:restartNumberingAfterBreak="0">
+  <w:abstractNum w:abstractNumId="16">
     <w:nsid w:val="7F80135C"/>
     <w:multiLevelType w:val="hybridMultilevel"/>
     <w:tmpl w:val="1FDC874C"/>
@@ -5767,7 +5245,7 @@
 </file>
 
 <file path=word/styles.xml><?xml version="1.0" encoding="utf-8"?>
-<w:styles xmlns:mc="http://schemas.openxmlformats.org/markup-compatibility/2006" xmlns:r="http://schemas.openxmlformats.org/officeDocument/2006/relationships" xmlns:w="http://schemas.openxmlformats.org/wordprocessingml/2006/main" xmlns:w14="http://schemas.microsoft.com/office/word/2010/wordml" xmlns:w15="http://schemas.microsoft.com/office/word/2012/wordml" xmlns:w16cid="http://schemas.microsoft.com/office/word/2016/wordml/cid" xmlns:w16se="http://schemas.microsoft.com/office/word/2015/wordml/symex" mc:Ignorable="w14 w15 w16se w16cid">
+<w:styles xmlns:r="http://schemas.openxmlformats.org/officeDocument/2006/relationships" xmlns:w="http://schemas.openxmlformats.org/wordprocessingml/2006/main">
   <w:docDefaults>
     <w:rPrDefault>
       <w:rPr>
@@ -5783,383 +5261,144 @@
       </w:pPr>
     </w:pPrDefault>
   </w:docDefaults>
-  <w:latentStyles w:defLockedState="0" w:defUIPriority="99" w:defSemiHidden="0" w:defUnhideWhenUsed="0" w:defQFormat="0" w:count="376">
-    <w:lsdException w:name="Normal" w:uiPriority="0" w:qFormat="1"/>
-    <w:lsdException w:name="heading 1" w:uiPriority="9" w:qFormat="1"/>
-    <w:lsdException w:name="heading 2" w:semiHidden="1" w:uiPriority="9" w:unhideWhenUsed="1" w:qFormat="1"/>
-    <w:lsdException w:name="heading 3" w:semiHidden="1" w:uiPriority="9" w:unhideWhenUsed="1" w:qFormat="1"/>
-    <w:lsdException w:name="heading 4" w:semiHidden="1" w:uiPriority="9" w:unhideWhenUsed="1" w:qFormat="1"/>
-    <w:lsdException w:name="heading 5" w:semiHidden="1" w:uiPriority="9" w:unhideWhenUsed="1" w:qFormat="1"/>
-    <w:lsdException w:name="heading 6" w:semiHidden="1" w:uiPriority="9" w:unhideWhenUsed="1" w:qFormat="1"/>
-    <w:lsdException w:name="heading 7" w:semiHidden="1" w:uiPriority="9" w:unhideWhenUsed="1" w:qFormat="1"/>
-    <w:lsdException w:name="heading 8" w:semiHidden="1" w:uiPriority="9" w:unhideWhenUsed="1" w:qFormat="1"/>
-    <w:lsdException w:name="heading 9" w:semiHidden="1" w:uiPriority="9" w:unhideWhenUsed="1" w:qFormat="1"/>
-    <w:lsdException w:name="index 1" w:semiHidden="1" w:unhideWhenUsed="1"/>
-    <w:lsdException w:name="index 2" w:semiHidden="1" w:unhideWhenUsed="1"/>
-    <w:lsdException w:name="index 3" w:semiHidden="1" w:unhideWhenUsed="1"/>
-    <w:lsdException w:name="index 4" w:semiHidden="1" w:unhideWhenUsed="1"/>
-    <w:lsdException w:name="index 5" w:semiHidden="1" w:unhideWhenUsed="1"/>
-    <w:lsdException w:name="index 6" w:semiHidden="1" w:unhideWhenUsed="1"/>
-    <w:lsdException w:name="index 7" w:semiHidden="1" w:unhideWhenUsed="1"/>
-    <w:lsdException w:name="index 8" w:semiHidden="1" w:unhideWhenUsed="1"/>
-    <w:lsdException w:name="index 9" w:semiHidden="1" w:unhideWhenUsed="1"/>
-    <w:lsdException w:name="toc 1" w:semiHidden="1" w:uiPriority="39" w:unhideWhenUsed="1"/>
-    <w:lsdException w:name="toc 2" w:semiHidden="1" w:uiPriority="39" w:unhideWhenUsed="1"/>
-    <w:lsdException w:name="toc 3" w:semiHidden="1" w:uiPriority="39" w:unhideWhenUsed="1"/>
-    <w:lsdException w:name="toc 4" w:semiHidden="1" w:uiPriority="39" w:unhideWhenUsed="1"/>
-    <w:lsdException w:name="toc 5" w:semiHidden="1" w:uiPriority="39" w:unhideWhenUsed="1"/>
-    <w:lsdException w:name="toc 6" w:semiHidden="1" w:uiPriority="39" w:unhideWhenUsed="1"/>
-    <w:lsdException w:name="toc 7" w:semiHidden="1" w:uiPriority="39" w:unhideWhenUsed="1"/>
-    <w:lsdException w:name="toc 8" w:semiHidden="1" w:uiPriority="39" w:unhideWhenUsed="1"/>
-    <w:lsdException w:name="toc 9" w:semiHidden="1" w:uiPriority="39" w:unhideWhenUsed="1"/>
-    <w:lsdException w:name="Normal Indent" w:semiHidden="1" w:unhideWhenUsed="1"/>
-    <w:lsdException w:name="footnote text" w:semiHidden="1" w:unhideWhenUsed="1"/>
-    <w:lsdException w:name="annotation text" w:semiHidden="1" w:unhideWhenUsed="1"/>
-    <w:lsdException w:name="header" w:semiHidden="1" w:unhideWhenUsed="1"/>
-    <w:lsdException w:name="footer" w:semiHidden="1" w:unhideWhenUsed="1"/>
-    <w:lsdException w:name="index heading" w:semiHidden="1" w:unhideWhenUsed="1"/>
-    <w:lsdException w:name="caption" w:semiHidden="1" w:uiPriority="35" w:unhideWhenUsed="1" w:qFormat="1"/>
-    <w:lsdException w:name="table of figures" w:semiHidden="1" w:unhideWhenUsed="1"/>
-    <w:lsdException w:name="envelope address" w:semiHidden="1" w:unhideWhenUsed="1"/>
-    <w:lsdException w:name="envelope return" w:semiHidden="1" w:unhideWhenUsed="1"/>
-    <w:lsdException w:name="footnote reference" w:semiHidden="1" w:unhideWhenUsed="1"/>
-    <w:lsdException w:name="annotation reference" w:semiHidden="1" w:unhideWhenUsed="1"/>
-    <w:lsdException w:name="line number" w:semiHidden="1" w:unhideWhenUsed="1"/>
-    <w:lsdException w:name="page number" w:semiHidden="1" w:unhideWhenUsed="1"/>
-    <w:lsdException w:name="endnote reference" w:semiHidden="1" w:unhideWhenUsed="1"/>
-    <w:lsdException w:name="endnote text" w:semiHidden="1" w:unhideWhenUsed="1"/>
-    <w:lsdException w:name="table of authorities" w:semiHidden="1" w:unhideWhenUsed="1"/>
-    <w:lsdException w:name="macro" w:semiHidden="1" w:unhideWhenUsed="1"/>
-    <w:lsdException w:name="toa heading" w:semiHidden="1" w:unhideWhenUsed="1"/>
-    <w:lsdException w:name="List" w:semiHidden="1" w:unhideWhenUsed="1"/>
-    <w:lsdException w:name="List Bullet" w:semiHidden="1" w:unhideWhenUsed="1"/>
-    <w:lsdException w:name="List Number" w:semiHidden="1" w:unhideWhenUsed="1"/>
-    <w:lsdException w:name="List 2" w:semiHidden="1" w:unhideWhenUsed="1"/>
-    <w:lsdException w:name="List 3" w:semiHidden="1" w:unhideWhenUsed="1"/>
-    <w:lsdException w:name="List 4" w:semiHidden="1" w:unhideWhenUsed="1"/>
-    <w:lsdException w:name="List 5" w:semiHidden="1" w:unhideWhenUsed="1"/>
-    <w:lsdException w:name="List Bullet 2" w:semiHidden="1" w:unhideWhenUsed="1"/>
-    <w:lsdException w:name="List Bullet 3" w:semiHidden="1" w:unhideWhenUsed="1"/>
-    <w:lsdException w:name="List Bullet 4" w:semiHidden="1" w:unhideWhenUsed="1"/>
-    <w:lsdException w:name="List Bullet 5" w:semiHidden="1" w:unhideWhenUsed="1"/>
-    <w:lsdException w:name="List Number 2" w:semiHidden="1" w:unhideWhenUsed="1"/>
-    <w:lsdException w:name="List Number 3" w:semiHidden="1" w:unhideWhenUsed="1"/>
-    <w:lsdException w:name="List Number 4" w:semiHidden="1" w:unhideWhenUsed="1"/>
-    <w:lsdException w:name="List Number 5" w:semiHidden="1" w:unhideWhenUsed="1"/>
-    <w:lsdException w:name="Title" w:uiPriority="10" w:qFormat="1"/>
-    <w:lsdException w:name="Closing" w:semiHidden="1" w:unhideWhenUsed="1"/>
-    <w:lsdException w:name="Signature" w:semiHidden="1" w:unhideWhenUsed="1"/>
-    <w:lsdException w:name="Default Paragraph Font" w:semiHidden="1" w:uiPriority="1" w:unhideWhenUsed="1"/>
-    <w:lsdException w:name="Body Text" w:semiHidden="1" w:unhideWhenUsed="1"/>
-    <w:lsdException w:name="Body Text Indent" w:semiHidden="1" w:unhideWhenUsed="1"/>
-    <w:lsdException w:name="List Continue" w:semiHidden="1" w:unhideWhenUsed="1"/>
-    <w:lsdException w:name="List Continue 2" w:semiHidden="1" w:unhideWhenUsed="1"/>
-    <w:lsdException w:name="List Continue 3" w:semiHidden="1" w:unhideWhenUsed="1"/>
-    <w:lsdException w:name="List Continue 4" w:semiHidden="1" w:unhideWhenUsed="1"/>
-    <w:lsdException w:name="List Continue 5" w:semiHidden="1" w:unhideWhenUsed="1"/>
-    <w:lsdException w:name="Message Header" w:semiHidden="1" w:unhideWhenUsed="1"/>
-    <w:lsdException w:name="Subtitle" w:uiPriority="11" w:qFormat="1"/>
-    <w:lsdException w:name="Salutation" w:semiHidden="1" w:unhideWhenUsed="1"/>
-    <w:lsdException w:name="Date" w:semiHidden="1" w:unhideWhenUsed="1"/>
-    <w:lsdException w:name="Body Text First Indent" w:semiHidden="1" w:unhideWhenUsed="1"/>
-    <w:lsdException w:name="Body Text First Indent 2" w:semiHidden="1" w:unhideWhenUsed="1"/>
-    <w:lsdException w:name="Note Heading" w:semiHidden="1" w:unhideWhenUsed="1"/>
-    <w:lsdException w:name="Body Text 2" w:semiHidden="1" w:unhideWhenUsed="1"/>
-    <w:lsdException w:name="Body Text 3" w:semiHidden="1" w:unhideWhenUsed="1"/>
-    <w:lsdException w:name="Body Text Indent 2" w:semiHidden="1" w:unhideWhenUsed="1"/>
-    <w:lsdException w:name="Body Text Indent 3" w:semiHidden="1" w:unhideWhenUsed="1"/>
-    <w:lsdException w:name="Block Text" w:semiHidden="1" w:unhideWhenUsed="1"/>
-    <w:lsdException w:name="Hyperlink" w:semiHidden="1" w:unhideWhenUsed="1"/>
-    <w:lsdException w:name="FollowedHyperlink" w:semiHidden="1" w:unhideWhenUsed="1"/>
-    <w:lsdException w:name="Strong" w:uiPriority="22" w:qFormat="1"/>
-    <w:lsdException w:name="Emphasis" w:uiPriority="20" w:qFormat="1"/>
-    <w:lsdException w:name="Document Map" w:semiHidden="1" w:unhideWhenUsed="1"/>
-    <w:lsdException w:name="Plain Text" w:semiHidden="1" w:unhideWhenUsed="1"/>
-    <w:lsdException w:name="E-mail Signature" w:semiHidden="1" w:unhideWhenUsed="1"/>
-    <w:lsdException w:name="HTML Top of Form" w:semiHidden="1" w:unhideWhenUsed="1"/>
-    <w:lsdException w:name="HTML Bottom of Form" w:semiHidden="1" w:unhideWhenUsed="1"/>
-    <w:lsdException w:name="Normal (Web)" w:semiHidden="1" w:unhideWhenUsed="1"/>
-    <w:lsdException w:name="HTML Acronym" w:semiHidden="1" w:unhideWhenUsed="1"/>
-    <w:lsdException w:name="HTML Address" w:semiHidden="1" w:unhideWhenUsed="1"/>
-    <w:lsdException w:name="HTML Cite" w:semiHidden="1" w:unhideWhenUsed="1"/>
-    <w:lsdException w:name="HTML Code" w:semiHidden="1" w:unhideWhenUsed="1"/>
-    <w:lsdException w:name="HTML Definition" w:semiHidden="1" w:unhideWhenUsed="1"/>
-    <w:lsdException w:name="HTML Keyboard" w:semiHidden="1" w:unhideWhenUsed="1"/>
-    <w:lsdException w:name="HTML Preformatted" w:semiHidden="1" w:unhideWhenUsed="1"/>
-    <w:lsdException w:name="HTML Sample" w:semiHidden="1" w:unhideWhenUsed="1"/>
-    <w:lsdException w:name="HTML Typewriter" w:semiHidden="1" w:unhideWhenUsed="1"/>
-    <w:lsdException w:name="HTML Variable" w:semiHidden="1" w:unhideWhenUsed="1"/>
-    <w:lsdException w:name="Normal Table" w:semiHidden="1" w:unhideWhenUsed="1"/>
-    <w:lsdException w:name="annotation subject" w:semiHidden="1" w:unhideWhenUsed="1"/>
-    <w:lsdException w:name="No List" w:semiHidden="1" w:unhideWhenUsed="1"/>
-    <w:lsdException w:name="Outline List 1" w:semiHidden="1" w:unhideWhenUsed="1"/>
-    <w:lsdException w:name="Outline List 2" w:semiHidden="1" w:unhideWhenUsed="1"/>
-    <w:lsdException w:name="Outline List 3" w:semiHidden="1" w:unhideWhenUsed="1"/>
-    <w:lsdException w:name="Table Simple 1" w:semiHidden="1" w:unhideWhenUsed="1"/>
-    <w:lsdException w:name="Table Simple 2" w:semiHidden="1" w:unhideWhenUsed="1"/>
-    <w:lsdException w:name="Table Simple 3" w:semiHidden="1" w:unhideWhenUsed="1"/>
-    <w:lsdException w:name="Table Classic 1" w:semiHidden="1" w:unhideWhenUsed="1"/>
-    <w:lsdException w:name="Table Classic 2" w:semiHidden="1" w:unhideWhenUsed="1"/>
-    <w:lsdException w:name="Table Classic 3" w:semiHidden="1" w:unhideWhenUsed="1"/>
-    <w:lsdException w:name="Table Classic 4" w:semiHidden="1" w:unhideWhenUsed="1"/>
-    <w:lsdException w:name="Table Colorful 1" w:semiHidden="1" w:unhideWhenUsed="1"/>
-    <w:lsdException w:name="Table Colorful 2" w:semiHidden="1" w:unhideWhenUsed="1"/>
-    <w:lsdException w:name="Table Colorful 3" w:semiHidden="1" w:unhideWhenUsed="1"/>
-    <w:lsdException w:name="Table Columns 1" w:semiHidden="1" w:unhideWhenUsed="1"/>
-    <w:lsdException w:name="Table Columns 2" w:semiHidden="1" w:unhideWhenUsed="1"/>
-    <w:lsdException w:name="Table Columns 3" w:semiHidden="1" w:unhideWhenUsed="1"/>
-    <w:lsdException w:name="Table Columns 4" w:semiHidden="1" w:unhideWhenUsed="1"/>
-    <w:lsdException w:name="Table Columns 5" w:semiHidden="1" w:unhideWhenUsed="1"/>
-    <w:lsdException w:name="Table Grid 1" w:semiHidden="1" w:unhideWhenUsed="1"/>
-    <w:lsdException w:name="Table Grid 2" w:semiHidden="1" w:unhideWhenUsed="1"/>
-    <w:lsdException w:name="Table Grid 3" w:semiHidden="1" w:unhideWhenUsed="1"/>
-    <w:lsdException w:name="Table Grid 4" w:semiHidden="1" w:unhideWhenUsed="1"/>
-    <w:lsdException w:name="Table Grid 5" w:semiHidden="1" w:unhideWhenUsed="1"/>
-    <w:lsdException w:name="Table Grid 6" w:semiHidden="1" w:unhideWhenUsed="1"/>
-    <w:lsdException w:name="Table Grid 7" w:semiHidden="1" w:unhideWhenUsed="1"/>
-    <w:lsdException w:name="Table Grid 8" w:semiHidden="1" w:unhideWhenUsed="1"/>
-    <w:lsdException w:name="Table List 1" w:semiHidden="1" w:unhideWhenUsed="1"/>
-    <w:lsdException w:name="Table List 2" w:semiHidden="1" w:unhideWhenUsed="1"/>
-    <w:lsdException w:name="Table List 3" w:semiHidden="1" w:unhideWhenUsed="1"/>
-    <w:lsdException w:name="Table List 4" w:semiHidden="1" w:unhideWhenUsed="1"/>
-    <w:lsdException w:name="Table List 5" w:semiHidden="1" w:unhideWhenUsed="1"/>
-    <w:lsdException w:name="Table List 6" w:semiHidden="1" w:unhideWhenUsed="1"/>
-    <w:lsdException w:name="Table List 7" w:semiHidden="1" w:unhideWhenUsed="1"/>
-    <w:lsdException w:name="Table List 8" w:semiHidden="1" w:unhideWhenUsed="1"/>
-    <w:lsdException w:name="Table 3D effects 1" w:semiHidden="1" w:unhideWhenUsed="1"/>
-    <w:lsdException w:name="Table 3D effects 2" w:semiHidden="1" w:unhideWhenUsed="1"/>
-    <w:lsdException w:name="Table 3D effects 3" w:semiHidden="1" w:unhideWhenUsed="1"/>
-    <w:lsdException w:name="Table Contemporary" w:semiHidden="1" w:unhideWhenUsed="1"/>
-    <w:lsdException w:name="Table Elegant" w:semiHidden="1" w:unhideWhenUsed="1"/>
-    <w:lsdException w:name="Table Professional" w:semiHidden="1" w:unhideWhenUsed="1"/>
-    <w:lsdException w:name="Table Subtle 1" w:semiHidden="1" w:unhideWhenUsed="1"/>
-    <w:lsdException w:name="Table Subtle 2" w:semiHidden="1" w:unhideWhenUsed="1"/>
-    <w:lsdException w:name="Table Web 1" w:semiHidden="1" w:unhideWhenUsed="1"/>
-    <w:lsdException w:name="Table Web 2" w:semiHidden="1" w:unhideWhenUsed="1"/>
-    <w:lsdException w:name="Table Web 3" w:semiHidden="1" w:unhideWhenUsed="1"/>
-    <w:lsdException w:name="Balloon Text" w:semiHidden="1" w:unhideWhenUsed="1"/>
-    <w:lsdException w:name="Table Grid" w:uiPriority="39"/>
-    <w:lsdException w:name="Table Theme" w:semiHidden="1" w:unhideWhenUsed="1"/>
-    <w:lsdException w:name="Placeholder Text" w:semiHidden="1"/>
-    <w:lsdException w:name="No Spacing" w:uiPriority="1" w:qFormat="1"/>
-    <w:lsdException w:name="Light Shading" w:uiPriority="60"/>
-    <w:lsdException w:name="Light List" w:uiPriority="61"/>
-    <w:lsdException w:name="Light Grid" w:uiPriority="62"/>
-    <w:lsdException w:name="Medium Shading 1" w:uiPriority="63"/>
-    <w:lsdException w:name="Medium Shading 2" w:uiPriority="64"/>
-    <w:lsdException w:name="Medium List 1" w:uiPriority="65"/>
-    <w:lsdException w:name="Medium List 2" w:uiPriority="66"/>
-    <w:lsdException w:name="Medium Grid 1" w:uiPriority="67"/>
-    <w:lsdException w:name="Medium Grid 2" w:uiPriority="68"/>
-    <w:lsdException w:name="Medium Grid 3" w:uiPriority="69"/>
-    <w:lsdException w:name="Dark List" w:uiPriority="70"/>
-    <w:lsdException w:name="Colorful Shading" w:uiPriority="71"/>
-    <w:lsdException w:name="Colorful List" w:uiPriority="72"/>
-    <w:lsdException w:name="Colorful Grid" w:uiPriority="73"/>
-    <w:lsdException w:name="Light Shading Accent 1" w:uiPriority="60"/>
-    <w:lsdException w:name="Light List Accent 1" w:uiPriority="61"/>
-    <w:lsdException w:name="Light Grid Accent 1" w:uiPriority="62"/>
-    <w:lsdException w:name="Medium Shading 1 Accent 1" w:uiPriority="63"/>
-    <w:lsdException w:name="Medium Shading 2 Accent 1" w:uiPriority="64"/>
-    <w:lsdException w:name="Medium List 1 Accent 1" w:uiPriority="65"/>
-    <w:lsdException w:name="Revision" w:semiHidden="1"/>
-    <w:lsdException w:name="List Paragraph" w:uiPriority="34" w:qFormat="1"/>
-    <w:lsdException w:name="Quote" w:uiPriority="29" w:qFormat="1"/>
-    <w:lsdException w:name="Intense Quote" w:uiPriority="30" w:qFormat="1"/>
-    <w:lsdException w:name="Medium List 2 Accent 1" w:uiPriority="66"/>
-    <w:lsdException w:name="Medium Grid 1 Accent 1" w:uiPriority="67"/>
-    <w:lsdException w:name="Medium Grid 2 Accent 1" w:uiPriority="68"/>
-    <w:lsdException w:name="Medium Grid 3 Accent 1" w:uiPriority="69"/>
-    <w:lsdException w:name="Dark List Accent 1" w:uiPriority="70"/>
-    <w:lsdException w:name="Colorful Shading Accent 1" w:uiPriority="71"/>
-    <w:lsdException w:name="Colorful List Accent 1" w:uiPriority="72"/>
-    <w:lsdException w:name="Colorful Grid Accent 1" w:uiPriority="73"/>
-    <w:lsdException w:name="Light Shading Accent 2" w:uiPriority="60"/>
-    <w:lsdException w:name="Light List Accent 2" w:uiPriority="61"/>
-    <w:lsdException w:name="Light Grid Accent 2" w:uiPriority="62"/>
-    <w:lsdException w:name="Medium Shading 1 Accent 2" w:uiPriority="63"/>
-    <w:lsdException w:name="Medium Shading 2 Accent 2" w:uiPriority="64"/>
-    <w:lsdException w:name="Medium List 1 Accent 2" w:uiPriority="65"/>
-    <w:lsdException w:name="Medium List 2 Accent 2" w:uiPriority="66"/>
-    <w:lsdException w:name="Medium Grid 1 Accent 2" w:uiPriority="67"/>
-    <w:lsdException w:name="Medium Grid 2 Accent 2" w:uiPriority="68"/>
-    <w:lsdException w:name="Medium Grid 3 Accent 2" w:uiPriority="69"/>
-    <w:lsdException w:name="Dark List Accent 2" w:uiPriority="70"/>
-    <w:lsdException w:name="Colorful Shading Accent 2" w:uiPriority="71"/>
-    <w:lsdException w:name="Colorful List Accent 2" w:uiPriority="72"/>
-    <w:lsdException w:name="Colorful Grid Accent 2" w:uiPriority="73"/>
-    <w:lsdException w:name="Light Shading Accent 3" w:uiPriority="60"/>
-    <w:lsdException w:name="Light List Accent 3" w:uiPriority="61"/>
-    <w:lsdException w:name="Light Grid Accent 3" w:uiPriority="62"/>
-    <w:lsdException w:name="Medium Shading 1 Accent 3" w:uiPriority="63"/>
-    <w:lsdException w:name="Medium Shading 2 Accent 3" w:uiPriority="64"/>
-    <w:lsdException w:name="Medium List 1 Accent 3" w:uiPriority="65"/>
-    <w:lsdException w:name="Medium List 2 Accent 3" w:uiPriority="66"/>
-    <w:lsdException w:name="Medium Grid 1 Accent 3" w:uiPriority="67"/>
-    <w:lsdException w:name="Medium Grid 2 Accent 3" w:uiPriority="68"/>
-    <w:lsdException w:name="Medium Grid 3 Accent 3" w:uiPriority="69"/>
-    <w:lsdException w:name="Dark List Accent 3" w:uiPriority="70"/>
-    <w:lsdException w:name="Colorful Shading Accent 3" w:uiPriority="71"/>
-    <w:lsdException w:name="Colorful List Accent 3" w:uiPriority="72"/>
-    <w:lsdException w:name="Colorful Grid Accent 3" w:uiPriority="73"/>
-    <w:lsdException w:name="Light Shading Accent 4" w:uiPriority="60"/>
-    <w:lsdException w:name="Light List Accent 4" w:uiPriority="61"/>
-    <w:lsdException w:name="Light Grid Accent 4" w:uiPriority="62"/>
-    <w:lsdException w:name="Medium Shading 1 Accent 4" w:uiPriority="63"/>
-    <w:lsdException w:name="Medium Shading 2 Accent 4" w:uiPriority="64"/>
-    <w:lsdException w:name="Medium List 1 Accent 4" w:uiPriority="65"/>
-    <w:lsdException w:name="Medium List 2 Accent 4" w:uiPriority="66"/>
-    <w:lsdException w:name="Medium Grid 1 Accent 4" w:uiPriority="67"/>
-    <w:lsdException w:name="Medium Grid 2 Accent 4" w:uiPriority="68"/>
-    <w:lsdException w:name="Medium Grid 3 Accent 4" w:uiPriority="69"/>
-    <w:lsdException w:name="Dark List Accent 4" w:uiPriority="70"/>
-    <w:lsdException w:name="Colorful Shading Accent 4" w:uiPriority="71"/>
-    <w:lsdException w:name="Colorful List Accent 4" w:uiPriority="72"/>
-    <w:lsdException w:name="Colorful Grid Accent 4" w:uiPriority="73"/>
-    <w:lsdException w:name="Light Shading Accent 5" w:uiPriority="60"/>
-    <w:lsdException w:name="Light List Accent 5" w:uiPriority="61"/>
-    <w:lsdException w:name="Light Grid Accent 5" w:uiPriority="62"/>
-    <w:lsdException w:name="Medium Shading 1 Accent 5" w:uiPriority="63"/>
-    <w:lsdException w:name="Medium Shading 2 Accent 5" w:uiPriority="64"/>
-    <w:lsdException w:name="Medium List 1 Accent 5" w:uiPriority="65"/>
-    <w:lsdException w:name="Medium List 2 Accent 5" w:uiPriority="66"/>
-    <w:lsdException w:name="Medium Grid 1 Accent 5" w:uiPriority="67"/>
-    <w:lsdException w:name="Medium Grid 2 Accent 5" w:uiPriority="68"/>
-    <w:lsdException w:name="Medium Grid 3 Accent 5" w:uiPriority="69"/>
-    <w:lsdException w:name="Dark List Accent 5" w:uiPriority="70"/>
-    <w:lsdException w:name="Colorful Shading Accent 5" w:uiPriority="71"/>
-    <w:lsdException w:name="Colorful List Accent 5" w:uiPriority="72"/>
-    <w:lsdException w:name="Colorful Grid Accent 5" w:uiPriority="73"/>
-    <w:lsdException w:name="Light Shading Accent 6" w:uiPriority="60"/>
-    <w:lsdException w:name="Light List Accent 6" w:uiPriority="61"/>
-    <w:lsdException w:name="Light Grid Accent 6" w:uiPriority="62"/>
-    <w:lsdException w:name="Medium Shading 1 Accent 6" w:uiPriority="63"/>
-    <w:lsdException w:name="Medium Shading 2 Accent 6" w:uiPriority="64"/>
-    <w:lsdException w:name="Medium List 1 Accent 6" w:uiPriority="65"/>
-    <w:lsdException w:name="Medium List 2 Accent 6" w:uiPriority="66"/>
-    <w:lsdException w:name="Medium Grid 1 Accent 6" w:uiPriority="67"/>
-    <w:lsdException w:name="Medium Grid 2 Accent 6" w:uiPriority="68"/>
-    <w:lsdException w:name="Medium Grid 3 Accent 6" w:uiPriority="69"/>
-    <w:lsdException w:name="Dark List Accent 6" w:uiPriority="70"/>
-    <w:lsdException w:name="Colorful Shading Accent 6" w:uiPriority="71"/>
-    <w:lsdException w:name="Colorful List Accent 6" w:uiPriority="72"/>
-    <w:lsdException w:name="Colorful Grid Accent 6" w:uiPriority="73"/>
-    <w:lsdException w:name="Subtle Emphasis" w:uiPriority="19" w:qFormat="1"/>
-    <w:lsdException w:name="Intense Emphasis" w:uiPriority="21" w:qFormat="1"/>
-    <w:lsdException w:name="Subtle Reference" w:uiPriority="31" w:qFormat="1"/>
-    <w:lsdException w:name="Intense Reference" w:uiPriority="32" w:qFormat="1"/>
-    <w:lsdException w:name="Book Title" w:uiPriority="33" w:qFormat="1"/>
-    <w:lsdException w:name="Bibliography" w:semiHidden="1" w:uiPriority="37" w:unhideWhenUsed="1"/>
-    <w:lsdException w:name="TOC Heading" w:semiHidden="1" w:uiPriority="39" w:unhideWhenUsed="1" w:qFormat="1"/>
-    <w:lsdException w:name="Plain Table 1" w:uiPriority="41"/>
-    <w:lsdException w:name="Plain Table 2" w:uiPriority="42"/>
-    <w:lsdException w:name="Plain Table 3" w:uiPriority="43"/>
-    <w:lsdException w:name="Plain Table 4" w:uiPriority="44"/>
-    <w:lsdException w:name="Plain Table 5" w:uiPriority="45"/>
-    <w:lsdException w:name="Grid Table Light" w:uiPriority="40"/>
-    <w:lsdException w:name="Grid Table 1 Light" w:uiPriority="46"/>
-    <w:lsdException w:name="Grid Table 2" w:uiPriority="47"/>
-    <w:lsdException w:name="Grid Table 3" w:uiPriority="48"/>
-    <w:lsdException w:name="Grid Table 4" w:uiPriority="49"/>
-    <w:lsdException w:name="Grid Table 5 Dark" w:uiPriority="50"/>
-    <w:lsdException w:name="Grid Table 6 Colorful" w:uiPriority="51"/>
-    <w:lsdException w:name="Grid Table 7 Colorful" w:uiPriority="52"/>
-    <w:lsdException w:name="Grid Table 1 Light Accent 1" w:uiPriority="46"/>
-    <w:lsdException w:name="Grid Table 2 Accent 1" w:uiPriority="47"/>
-    <w:lsdException w:name="Grid Table 3 Accent 1" w:uiPriority="48"/>
-    <w:lsdException w:name="Grid Table 4 Accent 1" w:uiPriority="49"/>
-    <w:lsdException w:name="Grid Table 5 Dark Accent 1" w:uiPriority="50"/>
-    <w:lsdException w:name="Grid Table 6 Colorful Accent 1" w:uiPriority="51"/>
-    <w:lsdException w:name="Grid Table 7 Colorful Accent 1" w:uiPriority="52"/>
-    <w:lsdException w:name="Grid Table 1 Light Accent 2" w:uiPriority="46"/>
-    <w:lsdException w:name="Grid Table 2 Accent 2" w:uiPriority="47"/>
-    <w:lsdException w:name="Grid Table 3 Accent 2" w:uiPriority="48"/>
-    <w:lsdException w:name="Grid Table 4 Accent 2" w:uiPriority="49"/>
-    <w:lsdException w:name="Grid Table 5 Dark Accent 2" w:uiPriority="50"/>
-    <w:lsdException w:name="Grid Table 6 Colorful Accent 2" w:uiPriority="51"/>
-    <w:lsdException w:name="Grid Table 7 Colorful Accent 2" w:uiPriority="52"/>
-    <w:lsdException w:name="Grid Table 1 Light Accent 3" w:uiPriority="46"/>
-    <w:lsdException w:name="Grid Table 2 Accent 3" w:uiPriority="47"/>
-    <w:lsdException w:name="Grid Table 3 Accent 3" w:uiPriority="48"/>
-    <w:lsdException w:name="Grid Table 4 Accent 3" w:uiPriority="49"/>
-    <w:lsdException w:name="Grid Table 5 Dark Accent 3" w:uiPriority="50"/>
-    <w:lsdException w:name="Grid Table 6 Colorful Accent 3" w:uiPriority="51"/>
-    <w:lsdException w:name="Grid Table 7 Colorful Accent 3" w:uiPriority="52"/>
-    <w:lsdException w:name="Grid Table 1 Light Accent 4" w:uiPriority="46"/>
-    <w:lsdException w:name="Grid Table 2 Accent 4" w:uiPriority="47"/>
-    <w:lsdException w:name="Grid Table 3 Accent 4" w:uiPriority="48"/>
-    <w:lsdException w:name="Grid Table 4 Accent 4" w:uiPriority="49"/>
-    <w:lsdException w:name="Grid Table 5 Dark Accent 4" w:uiPriority="50"/>
-    <w:lsdException w:name="Grid Table 6 Colorful Accent 4" w:uiPriority="51"/>
-    <w:lsdException w:name="Grid Table 7 Colorful Accent 4" w:uiPriority="52"/>
-    <w:lsdException w:name="Grid Table 1 Light Accent 5" w:uiPriority="46"/>
-    <w:lsdException w:name="Grid Table 2 Accent 5" w:uiPriority="47"/>
-    <w:lsdException w:name="Grid Table 3 Accent 5" w:uiPriority="48"/>
-    <w:lsdException w:name="Grid Table 4 Accent 5" w:uiPriority="49"/>
-    <w:lsdException w:name="Grid Table 5 Dark Accent 5" w:uiPriority="50"/>
-    <w:lsdException w:name="Grid Table 6 Colorful Accent 5" w:uiPriority="51"/>
-    <w:lsdException w:name="Grid Table 7 Colorful Accent 5" w:uiPriority="52"/>
-    <w:lsdException w:name="Grid Table 1 Light Accent 6" w:uiPriority="46"/>
-    <w:lsdException w:name="Grid Table 2 Accent 6" w:uiPriority="47"/>
-    <w:lsdException w:name="Grid Table 3 Accent 6" w:uiPriority="48"/>
-    <w:lsdException w:name="Grid Table 4 Accent 6" w:uiPriority="49"/>
-    <w:lsdException w:name="Grid Table 5 Dark Accent 6" w:uiPriority="50"/>
-    <w:lsdException w:name="Grid Table 6 Colorful Accent 6" w:uiPriority="51"/>
-    <w:lsdException w:name="Grid Table 7 Colorful Accent 6" w:uiPriority="52"/>
-    <w:lsdException w:name="List Table 1 Light" w:uiPriority="46"/>
-    <w:lsdException w:name="List Table 2" w:uiPriority="47"/>
-    <w:lsdException w:name="List Table 3" w:uiPriority="48"/>
-    <w:lsdException w:name="List Table 4" w:uiPriority="49"/>
-    <w:lsdException w:name="List Table 5 Dark" w:uiPriority="50"/>
-    <w:lsdException w:name="List Table 6 Colorful" w:uiPriority="51"/>
-    <w:lsdException w:name="List Table 7 Colorful" w:uiPriority="52"/>
-    <w:lsdException w:name="List Table 1 Light Accent 1" w:uiPriority="46"/>
-    <w:lsdException w:name="List Table 2 Accent 1" w:uiPriority="47"/>
-    <w:lsdException w:name="List Table 3 Accent 1" w:uiPriority="48"/>
-    <w:lsdException w:name="List Table 4 Accent 1" w:uiPriority="49"/>
-    <w:lsdException w:name="List Table 5 Dark Accent 1" w:uiPriority="50"/>
-    <w:lsdException w:name="List Table 6 Colorful Accent 1" w:uiPriority="51"/>
-    <w:lsdException w:name="List Table 7 Colorful Accent 1" w:uiPriority="52"/>
-    <w:lsdException w:name="List Table 1 Light Accent 2" w:uiPriority="46"/>
-    <w:lsdException w:name="List Table 2 Accent 2" w:uiPriority="47"/>
-    <w:lsdException w:name="List Table 3 Accent 2" w:uiPriority="48"/>
-    <w:lsdException w:name="List Table 4 Accent 2" w:uiPriority="49"/>
-    <w:lsdException w:name="List Table 5 Dark Accent 2" w:uiPriority="50"/>
-    <w:lsdException w:name="List Table 6 Colorful Accent 2" w:uiPriority="51"/>
-    <w:lsdException w:name="List Table 7 Colorful Accent 2" w:uiPriority="52"/>
-    <w:lsdException w:name="List Table 1 Light Accent 3" w:uiPriority="46"/>
-    <w:lsdException w:name="List Table 2 Accent 3" w:uiPriority="47"/>
-    <w:lsdException w:name="List Table 3 Accent 3" w:uiPriority="48"/>
-    <w:lsdException w:name="List Table 4 Accent 3" w:uiPriority="49"/>
-    <w:lsdException w:name="List Table 5 Dark Accent 3" w:uiPriority="50"/>
-    <w:lsdException w:name="List Table 6 Colorful Accent 3" w:uiPriority="51"/>
-    <w:lsdException w:name="List Table 7 Colorful Accent 3" w:uiPriority="52"/>
-    <w:lsdException w:name="List Table 1 Light Accent 4" w:uiPriority="46"/>
-    <w:lsdException w:name="List Table 2 Accent 4" w:uiPriority="47"/>
-    <w:lsdException w:name="List Table 3 Accent 4" w:uiPriority="48"/>
-    <w:lsdException w:name="List Table 4 Accent 4" w:uiPriority="49"/>
-    <w:lsdException w:name="List Table 5 Dark Accent 4" w:uiPriority="50"/>
-    <w:lsdException w:name="List Table 6 Colorful Accent 4" w:uiPriority="51"/>
-    <w:lsdException w:name="List Table 7 Colorful Accent 4" w:uiPriority="52"/>
-    <w:lsdException w:name="List Table 1 Light Accent 5" w:uiPriority="46"/>
-    <w:lsdException w:name="List Table 2 Accent 5" w:uiPriority="47"/>
-    <w:lsdException w:name="List Table 3 Accent 5" w:uiPriority="48"/>
-    <w:lsdException w:name="List Table 4 Accent 5" w:uiPriority="49"/>
-    <w:lsdException w:name="List Table 5 Dark Accent 5" w:uiPriority="50"/>
-    <w:lsdException w:name="List Table 6 Colorful Accent 5" w:uiPriority="51"/>
-    <w:lsdException w:name="List Table 7 Colorful Accent 5" w:uiPriority="52"/>
-    <w:lsdException w:name="List Table 1 Light Accent 6" w:uiPriority="46"/>
-    <w:lsdException w:name="List Table 2 Accent 6" w:uiPriority="47"/>
-    <w:lsdException w:name="List Table 3 Accent 6" w:uiPriority="48"/>
-    <w:lsdException w:name="List Table 4 Accent 6" w:uiPriority="49"/>
-    <w:lsdException w:name="List Table 5 Dark Accent 6" w:uiPriority="50"/>
-    <w:lsdException w:name="List Table 6 Colorful Accent 6" w:uiPriority="51"/>
-    <w:lsdException w:name="List Table 7 Colorful Accent 6" w:uiPriority="52"/>
-    <w:lsdException w:name="Mention" w:semiHidden="1" w:unhideWhenUsed="1"/>
-    <w:lsdException w:name="Smart Hyperlink" w:semiHidden="1" w:unhideWhenUsed="1"/>
-    <w:lsdException w:name="Hashtag" w:semiHidden="1" w:unhideWhenUsed="1"/>
-    <w:lsdException w:name="Unresolved Mention" w:semiHidden="1" w:unhideWhenUsed="1"/>
-    <w:lsdException w:name="Smart Link" w:semiHidden="1" w:unhideWhenUsed="1"/>
+  <w:latentStyles w:defLockedState="0" w:defUIPriority="99" w:defSemiHidden="1" w:defUnhideWhenUsed="1" w:defQFormat="0" w:count="267">
+    <w:lsdException w:name="Normal" w:semiHidden="0" w:uiPriority="0" w:unhideWhenUsed="0" w:qFormat="1"/>
+    <w:lsdException w:name="heading 1" w:semiHidden="0" w:uiPriority="9" w:unhideWhenUsed="0" w:qFormat="1"/>
+    <w:lsdException w:name="heading 2" w:uiPriority="9" w:qFormat="1"/>
+    <w:lsdException w:name="heading 3" w:uiPriority="9" w:qFormat="1"/>
+    <w:lsdException w:name="heading 4" w:uiPriority="9" w:qFormat="1"/>
+    <w:lsdException w:name="heading 5" w:uiPriority="9" w:qFormat="1"/>
+    <w:lsdException w:name="heading 6" w:uiPriority="9" w:qFormat="1"/>
+    <w:lsdException w:name="heading 7" w:uiPriority="9" w:qFormat="1"/>
+    <w:lsdException w:name="heading 8" w:uiPriority="9" w:qFormat="1"/>
+    <w:lsdException w:name="heading 9" w:uiPriority="9" w:qFormat="1"/>
+    <w:lsdException w:name="toc 1" w:uiPriority="39"/>
+    <w:lsdException w:name="toc 2" w:uiPriority="39"/>
+    <w:lsdException w:name="toc 3" w:uiPriority="39"/>
+    <w:lsdException w:name="toc 4" w:uiPriority="39"/>
+    <w:lsdException w:name="toc 5" w:uiPriority="39"/>
+    <w:lsdException w:name="toc 6" w:uiPriority="39"/>
+    <w:lsdException w:name="toc 7" w:uiPriority="39"/>
+    <w:lsdException w:name="toc 8" w:uiPriority="39"/>
+    <w:lsdException w:name="toc 9" w:uiPriority="39"/>
+    <w:lsdException w:name="caption" w:uiPriority="35" w:qFormat="1"/>
+    <w:lsdException w:name="Title" w:semiHidden="0" w:uiPriority="10" w:unhideWhenUsed="0" w:qFormat="1"/>
+    <w:lsdException w:name="Default Paragraph Font" w:uiPriority="1"/>
+    <w:lsdException w:name="Subtitle" w:semiHidden="0" w:uiPriority="11" w:unhideWhenUsed="0" w:qFormat="1"/>
+    <w:lsdException w:name="Strong" w:semiHidden="0" w:uiPriority="22" w:unhideWhenUsed="0" w:qFormat="1"/>
+    <w:lsdException w:name="Emphasis" w:semiHidden="0" w:uiPriority="20" w:unhideWhenUsed="0" w:qFormat="1"/>
+    <w:lsdException w:name="Table Grid" w:semiHidden="0" w:uiPriority="39" w:unhideWhenUsed="0"/>
+    <w:lsdException w:name="Placeholder Text" w:unhideWhenUsed="0"/>
+    <w:lsdException w:name="No Spacing" w:semiHidden="0" w:uiPriority="1" w:unhideWhenUsed="0" w:qFormat="1"/>
+    <w:lsdException w:name="Light Shading" w:semiHidden="0" w:uiPriority="60" w:unhideWhenUsed="0"/>
+    <w:lsdException w:name="Light List" w:semiHidden="0" w:uiPriority="61" w:unhideWhenUsed="0"/>
+    <w:lsdException w:name="Light Grid" w:semiHidden="0" w:uiPriority="62" w:unhideWhenUsed="0"/>
+    <w:lsdException w:name="Medium Shading 1" w:semiHidden="0" w:uiPriority="63" w:unhideWhenUsed="0"/>
+    <w:lsdException w:name="Medium Shading 2" w:semiHidden="0" w:uiPriority="64" w:unhideWhenUsed="0"/>
+    <w:lsdException w:name="Medium List 1" w:semiHidden="0" w:uiPriority="65" w:unhideWhenUsed="0"/>
+    <w:lsdException w:name="Medium List 2" w:semiHidden="0" w:uiPriority="66" w:unhideWhenUsed="0"/>
+    <w:lsdException w:name="Medium Grid 1" w:semiHidden="0" w:uiPriority="67" w:unhideWhenUsed="0"/>
+    <w:lsdException w:name="Medium Grid 2" w:semiHidden="0" w:uiPriority="68" w:unhideWhenUsed="0"/>
+    <w:lsdException w:name="Medium Grid 3" w:semiHidden="0" w:uiPriority="69" w:unhideWhenUsed="0"/>
+    <w:lsdException w:name="Dark List" w:semiHidden="0" w:uiPriority="70" w:unhideWhenUsed="0"/>
+    <w:lsdException w:name="Colorful Shading" w:semiHidden="0" w:uiPriority="71" w:unhideWhenUsed="0"/>
+    <w:lsdException w:name="Colorful List" w:semiHidden="0" w:uiPriority="72" w:unhideWhenUsed="0"/>
+    <w:lsdException w:name="Colorful Grid" w:semiHidden="0" w:uiPriority="73" w:unhideWhenUsed="0"/>
+    <w:lsdException w:name="Light Shading Accent 1" w:semiHidden="0" w:uiPriority="60" w:unhideWhenUsed="0"/>
+    <w:lsdException w:name="Light List Accent 1" w:semiHidden="0" w:uiPriority="61" w:unhideWhenUsed="0"/>
+    <w:lsdException w:name="Light Grid Accent 1" w:semiHidden="0" w:uiPriority="62" w:unhideWhenUsed="0"/>
+    <w:lsdException w:name="Medium Shading 1 Accent 1" w:semiHidden="0" w:uiPriority="63" w:unhideWhenUsed="0"/>
+    <w:lsdException w:name="Medium Shading 2 Accent 1" w:semiHidden="0" w:uiPriority="64" w:unhideWhenUsed="0"/>
+    <w:lsdException w:name="Medium List 1 Accent 1" w:semiHidden="0" w:uiPriority="65" w:unhideWhenUsed="0"/>
+    <w:lsdException w:name="Revision" w:unhideWhenUsed="0"/>
+    <w:lsdException w:name="List Paragraph" w:semiHidden="0" w:uiPriority="34" w:unhideWhenUsed="0" w:qFormat="1"/>
+    <w:lsdException w:name="Quote" w:semiHidden="0" w:uiPriority="29" w:unhideWhenUsed="0" w:qFormat="1"/>
+    <w:lsdException w:name="Intense Quote" w:semiHidden="0" w:uiPriority="30" w:unhideWhenUsed="0" w:qFormat="1"/>
+    <w:lsdException w:name="Medium List 2 Accent 1" w:semiHidden="0" w:uiPriority="66" w:unhideWhenUsed="0"/>
+    <w:lsdException w:name="Medium Grid 1 Accent 1" w:semiHidden="0" w:uiPriority="67" w:unhideWhenUsed="0"/>
+    <w:lsdException w:name="Medium Grid 2 Accent 1" w:semiHidden="0" w:uiPriority="68" w:unhideWhenUsed="0"/>
+    <w:lsdException w:name="Medium Grid 3 Accent 1" w:semiHidden="0" w:uiPriority="69" w:unhideWhenUsed="0"/>
+    <w:lsdException w:name="Dark List Accent 1" w:semiHidden="0" w:uiPriority="70" w:unhideWhenUsed="0"/>
+    <w:lsdException w:name="Colorful Shading Accent 1" w:semiHidden="0" w:uiPriority="71" w:unhideWhenUsed="0"/>
+    <w:lsdException w:name="Colorful List Accent 1" w:semiHidden="0" w:uiPriority="72" w:unhideWhenUsed="0"/>
+    <w:lsdException w:name="Colorful Grid Accent 1" w:semiHidden="0" w:uiPriority="73" w:unhideWhenUsed="0"/>
+    <w:lsdException w:name="Light Shading Accent 2" w:semiHidden="0" w:uiPriority="60" w:unhideWhenUsed="0"/>
+    <w:lsdException w:name="Light List Accent 2" w:semiHidden="0" w:uiPriority="61" w:unhideWhenUsed="0"/>
+    <w:lsdException w:name="Light Grid Accent 2" w:semiHidden="0" w:uiPriority="62" w:unhideWhenUsed="0"/>
+    <w:lsdException w:name="Medium Shading 1 Accent 2" w:semiHidden="0" w:uiPriority="63" w:unhideWhenUsed="0"/>
+    <w:lsdException w:name="Medium Shading 2 Accent 2" w:semiHidden="0" w:uiPriority="64" w:unhideWhenUsed="0"/>
+    <w:lsdException w:name="Medium List 1 Accent 2" w:semiHidden="0" w:uiPriority="65" w:unhideWhenUsed="0"/>
+    <w:lsdException w:name="Medium List 2 Accent 2" w:semiHidden="0" w:uiPriority="66" w:unhideWhenUsed="0"/>
+    <w:lsdException w:name="Medium Grid 1 Accent 2" w:semiHidden="0" w:uiPriority="67" w:unhideWhenUsed="0"/>
+    <w:lsdException w:name="Medium Grid 2 Accent 2" w:semiHidden="0" w:uiPriority="68" w:unhideWhenUsed="0"/>
+    <w:lsdException w:name="Medium Grid 3 Accent 2" w:semiHidden="0" w:uiPriority="69" w:unhideWhenUsed="0"/>
+    <w:lsdException w:name="Dark List Accent 2" w:semiHidden="0" w:uiPriority="70" w:unhideWhenUsed="0"/>
+    <w:lsdException w:name="Colorful Shading Accent 2" w:semiHidden="0" w:uiPriority="71" w:unhideWhenUsed="0"/>
+    <w:lsdException w:name="Colorful List Accent 2" w:semiHidden="0" w:uiPriority="72" w:unhideWhenUsed="0"/>
+    <w:lsdException w:name="Colorful Grid Accent 2" w:semiHidden="0" w:uiPriority="73" w:unhideWhenUsed="0"/>
+    <w:lsdException w:name="Light Shading Accent 3" w:semiHidden="0" w:uiPriority="60" w:unhideWhenUsed="0"/>
+    <w:lsdException w:name="Light List Accent 3" w:semiHidden="0" w:uiPriority="61" w:unhideWhenUsed="0"/>
+    <w:lsdException w:name="Light Grid Accent 3" w:semiHidden="0" w:uiPriority="62" w:unhideWhenUsed="0"/>
+    <w:lsdException w:name="Medium Shading 1 Accent 3" w:semiHidden="0" w:uiPriority="63" w:unhideWhenUsed="0"/>
+    <w:lsdException w:name="Medium Shading 2 Accent 3" w:semiHidden="0" w:uiPriority="64" w:unhideWhenUsed="0"/>
+    <w:lsdException w:name="Medium List 1 Accent 3" w:semiHidden="0" w:uiPriority="65" w:unhideWhenUsed="0"/>
+    <w:lsdException w:name="Medium List 2 Accent 3" w:semiHidden="0" w:uiPriority="66" w:unhideWhenUsed="0"/>
+    <w:lsdException w:name="Medium Grid 1 Accent 3" w:semiHidden="0" w:uiPriority="67" w:unhideWhenUsed="0"/>
+    <w:lsdException w:name="Medium Grid 2 Accent 3" w:semiHidden="0" w:uiPriority="68" w:unhideWhenUsed="0"/>
+    <w:lsdException w:name="Medium Grid 3 Accent 3" w:semiHidden="0" w:uiPriority="69" w:unhideWhenUsed="0"/>
+    <w:lsdException w:name="Dark List Accent 3" w:semiHidden="0" w:uiPriority="70" w:unhideWhenUsed="0"/>
+    <w:lsdException w:name="Colorful Shading Accent 3" w:semiHidden="0" w:uiPriority="71" w:unhideWhenUsed="0"/>
+    <w:lsdException w:name="Colorful List Accent 3" w:semiHidden="0" w:uiPriority="72" w:unhideWhenUsed="0"/>
+    <w:lsdException w:name="Colorful Grid Accent 3" w:semiHidden="0" w:uiPriority="73" w:unhideWhenUsed="0"/>
+    <w:lsdException w:name="Light Shading Accent 4" w:semiHidden="0" w:uiPriority="60" w:unhideWhenUsed="0"/>
+    <w:lsdException w:name="Light List Accent 4" w:semiHidden="0" w:uiPriority="61" w:unhideWhenUsed="0"/>
+    <w:lsdException w:name="Light Grid Accent 4" w:semiHidden="0" w:uiPriority="62" w:unhideWhenUsed="0"/>
+    <w:lsdException w:name="Medium Shading 1 Accent 4" w:semiHidden="0" w:uiPriority="63" w:unhideWhenUsed="0"/>
+    <w:lsdException w:name="Medium Shading 2 Accent 4" w:semiHidden="0" w:uiPriority="64" w:unhideWhenUsed="0"/>
+    <w:lsdException w:name="Medium List 1 Accent 4" w:semiHidden="0" w:uiPriority="65" w:unhideWhenUsed="0"/>
+    <w:lsdException w:name="Medium List 2 Accent 4" w:semiHidden="0" w:uiPriority="66" w:unhideWhenUsed="0"/>
+    <w:lsdException w:name="Medium Grid 1 Accent 4" w:semiHidden="0" w:uiPriority="67" w:unhideWhenUsed="0"/>
+    <w:lsdException w:name="Medium Grid 2 Accent 4" w:semiHidden="0" w:uiPriority="68" w:unhideWhenUsed="0"/>
+    <w:lsdException w:name="Medium Grid 3 Accent 4" w:semiHidden="0" w:uiPriority="69" w:unhideWhenUsed="0"/>
+    <w:lsdException w:name="Dark List Accent 4" w:semiHidden="0" w:uiPriority="70" w:unhideWhenUsed="0"/>
+    <w:lsdException w:name="Colorful Shading Accent 4" w:semiHidden="0" w:uiPriority="71" w:unhideWhenUsed="0"/>
+    <w:lsdException w:name="Colorful List Accent 4" w:semiHidden="0" w:uiPriority="72" w:unhideWhenUsed="0"/>
+    <w:lsdException w:name="Colorful Grid Accent 4" w:semiHidden="0" w:uiPriority="73" w:unhideWhenUsed="0"/>
+    <w:lsdException w:name="Light Shading Accent 5" w:semiHidden="0" w:uiPriority="60" w:unhideWhenUsed="0"/>
+    <w:lsdException w:name="Light List Accent 5" w:semiHidden="0" w:uiPriority="61" w:unhideWhenUsed="0"/>
+    <w:lsdException w:name="Light Grid Accent 5" w:semiHidden="0" w:uiPriority="62" w:unhideWhenUsed="0"/>
+    <w:lsdException w:name="Medium Shading 1 Accent 5" w:semiHidden="0" w:uiPriority="63" w:unhideWhenUsed="0"/>
+    <w:lsdException w:name="Medium Shading 2 Accent 5" w:semiHidden="0" w:uiPriority="64" w:unhideWhenUsed="0"/>
+    <w:lsdException w:name="Medium List 1 Accent 5" w:semiHidden="0" w:uiPriority="65" w:unhideWhenUsed="0"/>
+    <w:lsdException w:name="Medium List 2 Accent 5" w:semiHidden="0" w:uiPriority="66" w:unhideWhenUsed="0"/>
+    <w:lsdException w:name="Medium Grid 1 Accent 5" w:semiHidden="0" w:uiPriority="67" w:unhideWhenUsed="0"/>
+    <w:lsdException w:name="Medium Grid 2 Accent 5" w:semiHidden="0" w:uiPriority="68" w:unhideWhenUsed="0"/>
+    <w:lsdException w:name="Medium Grid 3 Accent 5" w:semiHidden="0" w:uiPriority="69" w:unhideWhenUsed="0"/>
+    <w:lsdException w:name="Dark List Accent 5" w:semiHidden="0" w:uiPriority="70" w:unhideWhenUsed="0"/>
+    <w:lsdException w:name="Colorful Shading Accent 5" w:semiHidden="0" w:uiPriority="71" w:unhideWhenUsed="0"/>
+    <w:lsdException w:name="Colorful List Accent 5" w:semiHidden="0" w:uiPriority="72" w:unhideWhenUsed="0"/>
+    <w:lsdException w:name="Colorful Grid Accent 5" w:semiHidden="0" w:uiPriority="73" w:unhideWhenUsed="0"/>
+    <w:lsdException w:name="Light Shading Accent 6" w:semiHidden="0" w:uiPriority="60" w:unhideWhenUsed="0"/>
+    <w:lsdException w:name="Light List Accent 6" w:semiHidden="0" w:uiPriority="61" w:unhideWhenUsed="0"/>
+    <w:lsdException w:name="Light Grid Accent 6" w:semiHidden="0" w:uiPriority="62" w:unhideWhenUsed="0"/>
+    <w:lsdException w:name="Medium Shading 1 Accent 6" w:semiHidden="0" w:uiPriority="63" w:unhideWhenUsed="0"/>
+    <w:lsdException w:name="Medium Shading 2 Accent 6" w:semiHidden="0" w:uiPriority="64" w:unhideWhenUsed="0"/>
+    <w:lsdException w:name="Medium List 1 Accent 6" w:semiHidden="0" w:uiPriority="65" w:unhideWhenUsed="0"/>
+    <w:lsdException w:name="Medium List 2 Accent 6" w:semiHidden="0" w:uiPriority="66" w:unhideWhenUsed="0"/>
+    <w:lsdException w:name="Medium Grid 1 Accent 6" w:semiHidden="0" w:uiPriority="67" w:unhideWhenUsed="0"/>
+    <w:lsdException w:name="Medium Grid 2 Accent 6" w:semiHidden="0" w:uiPriority="68" w:unhideWhenUsed="0"/>
+    <w:lsdException w:name="Medium Grid 3 Accent 6" w:semiHidden="0" w:uiPriority="69" w:unhideWhenUsed="0"/>
+    <w:lsdException w:name="Dark List Accent 6" w:semiHidden="0" w:uiPriority="70" w:unhideWhenUsed="0"/>
+    <w:lsdException w:name="Colorful Shading Accent 6" w:semiHidden="0" w:uiPriority="71" w:unhideWhenUsed="0"/>
+    <w:lsdException w:name="Colorful List Accent 6" w:semiHidden="0" w:uiPriority="72" w:unhideWhenUsed="0"/>
+    <w:lsdException w:name="Colorful Grid Accent 6" w:semiHidden="0" w:uiPriority="73" w:unhideWhenUsed="0"/>
+    <w:lsdException w:name="Subtle Emphasis" w:semiHidden="0" w:uiPriority="19" w:unhideWhenUsed="0" w:qFormat="1"/>
+    <w:lsdException w:name="Intense Emphasis" w:semiHidden="0" w:uiPriority="21" w:unhideWhenUsed="0" w:qFormat="1"/>
+    <w:lsdException w:name="Subtle Reference" w:semiHidden="0" w:uiPriority="31" w:unhideWhenUsed="0" w:qFormat="1"/>
+    <w:lsdException w:name="Intense Reference" w:semiHidden="0" w:uiPriority="32" w:unhideWhenUsed="0" w:qFormat="1"/>
+    <w:lsdException w:name="Book Title" w:semiHidden="0" w:uiPriority="33" w:unhideWhenUsed="0" w:qFormat="1"/>
+    <w:lsdException w:name="Bibliography" w:uiPriority="37"/>
+    <w:lsdException w:name="TOC Heading" w:uiPriority="39" w:qFormat="1"/>
   </w:latentStyles>
   <w:style w:type="paragraph" w:default="1" w:styleId="Normal">
     <w:name w:val="Normal"/>
@@ -6236,6 +5475,7 @@
     <w:uiPriority w:val="99"/>
     <w:semiHidden/>
     <w:unhideWhenUsed/>
+    <w:qFormat/>
     <w:tblPr>
       <w:tblInd w:w="0" w:type="dxa"/>
       <w:tblCellMar>
@@ -6319,7 +5559,7 @@
     <w:uiPriority w:val="99"/>
     <w:rsid w:val="007E4E81"/>
   </w:style>
-  <w:style w:type="table" w:styleId="GridTable1Light">
+  <w:style w:type="table" w:customStyle="1" w:styleId="GridTable1Light">
     <w:name w:val="Grid Table 1 Light"/>
     <w:basedOn w:val="TableNormal"/>
     <w:uiPriority w:val="46"/>
@@ -6330,6 +5570,7 @@
     <w:tblPr>
       <w:tblStyleRowBandSize w:val="1"/>
       <w:tblStyleColBandSize w:val="1"/>
+      <w:tblInd w:w="0" w:type="dxa"/>
       <w:tblBorders>
         <w:top w:val="single" w:sz="4" w:space="0" w:color="999999" w:themeColor="text1" w:themeTint="66"/>
         <w:left w:val="single" w:sz="4" w:space="0" w:color="999999" w:themeColor="text1" w:themeTint="66"/>
@@ -6338,6 +5579,12 @@
         <w:insideH w:val="single" w:sz="4" w:space="0" w:color="999999" w:themeColor="text1" w:themeTint="66"/>
         <w:insideV w:val="single" w:sz="4" w:space="0" w:color="999999" w:themeColor="text1" w:themeTint="66"/>
       </w:tblBorders>
+      <w:tblCellMar>
+        <w:top w:w="0" w:type="dxa"/>
+        <w:left w:w="108" w:type="dxa"/>
+        <w:bottom w:w="0" w:type="dxa"/>
+        <w:right w:w="108" w:type="dxa"/>
+      </w:tblCellMar>
     </w:tblPr>
     <w:tblStylePr w:type="firstRow">
       <w:rPr>
@@ -6488,6 +5735,7 @@
       <w:spacing w:after="0" w:line="240" w:lineRule="auto"/>
     </w:pPr>
     <w:tblPr>
+      <w:tblInd w:w="0" w:type="dxa"/>
       <w:tblBorders>
         <w:top w:val="single" w:sz="4" w:space="0" w:color="auto"/>
         <w:left w:val="single" w:sz="4" w:space="0" w:color="auto"/>
@@ -6496,6 +5744,12 @@
         <w:insideH w:val="single" w:sz="4" w:space="0" w:color="auto"/>
         <w:insideV w:val="single" w:sz="4" w:space="0" w:color="auto"/>
       </w:tblBorders>
+      <w:tblCellMar>
+        <w:top w:w="0" w:type="dxa"/>
+        <w:left w:w="108" w:type="dxa"/>
+        <w:bottom w:w="0" w:type="dxa"/>
+        <w:right w:w="108" w:type="dxa"/>
+      </w:tblCellMar>
     </w:tblPr>
   </w:style>
   <w:style w:type="paragraph" w:styleId="TOC2">
@@ -6547,6 +5801,36 @@
       <w:spacing w:after="0"/>
     </w:pPr>
   </w:style>
+  <w:style w:type="paragraph" w:styleId="BalloonText">
+    <w:name w:val="Balloon Text"/>
+    <w:basedOn w:val="Normal"/>
+    <w:link w:val="BalloonTextChar"/>
+    <w:uiPriority w:val="99"/>
+    <w:semiHidden/>
+    <w:unhideWhenUsed/>
+    <w:rsid w:val="00437DDA"/>
+    <w:pPr>
+      <w:spacing w:after="0" w:line="240" w:lineRule="auto"/>
+    </w:pPr>
+    <w:rPr>
+      <w:rFonts w:ascii="Tahoma" w:hAnsi="Tahoma" w:cs="Tahoma"/>
+      <w:sz w:val="16"/>
+      <w:szCs w:val="16"/>
+    </w:rPr>
+  </w:style>
+  <w:style w:type="character" w:customStyle="1" w:styleId="BalloonTextChar">
+    <w:name w:val="Balloon Text Char"/>
+    <w:basedOn w:val="DefaultParagraphFont"/>
+    <w:link w:val="BalloonText"/>
+    <w:uiPriority w:val="99"/>
+    <w:semiHidden/>
+    <w:rsid w:val="00437DDA"/>
+    <w:rPr>
+      <w:rFonts w:ascii="Tahoma" w:hAnsi="Tahoma" w:cs="Tahoma"/>
+      <w:sz w:val="16"/>
+      <w:szCs w:val="16"/>
+    </w:rPr>
+  </w:style>
 </w:styles>
 </file>
 
@@ -6593,7 +5877,7 @@
     </a:clrScheme>
     <a:fontScheme name="Office">
       <a:majorFont>
-        <a:latin typeface="Calibri Light" panose="020F0302020204030204"/>
+        <a:latin typeface="Calibri Light"/>
         <a:ea typeface=""/>
         <a:cs typeface=""/>
         <a:font script="Jpan" typeface="游ゴシック Light"/>
@@ -6628,7 +5912,7 @@
         <a:font script="Geor" typeface="Sylfaen"/>
       </a:majorFont>
       <a:minorFont>
-        <a:latin typeface="Calibri" panose="020F0502020204030204"/>
+        <a:latin typeface="Calibri"/>
         <a:ea typeface=""/>
         <a:cs typeface=""/>
         <a:font script="Jpan" typeface="游明朝"/>
@@ -6805,7 +6089,7 @@
   <a:extraClrSchemeLst/>
   <a:extLst>
     <a:ext uri="{05A4C25C-085E-4340-85A3-A5531E510DB2}">
-      <thm15:themeFamily xmlns:thm15="http://schemas.microsoft.com/office/thememl/2012/main" name="Office Theme" id="{62F939B6-93AF-4DB8-9C6B-D6C7DFDC589F}" vid="{4A3C46E8-61CC-4603-A589-7422A47A8E4A}"/>
+      <thm15:themeFamily xmlns="" xmlns:thm15="http://schemas.microsoft.com/office/thememl/2012/main" name="Office Theme" id="{62F939B6-93AF-4DB8-9C6B-D6C7DFDC589F}" vid="{4A3C46E8-61CC-4603-A589-7422A47A8E4A}"/>
     </a:ext>
   </a:extLst>
 </a:theme>

</xml_diff>

<commit_message>
Modify the CYRS document according to the Review(Done by Ahmed Geneidi) about the Document History section Signed-off-by: madel-anis <madel.anis11@gmail.com>
</commit_message>
<xml_diff>
--- a/Input documents/CYRS/CYRS.docx
+++ b/Input documents/CYRS/CYRS.docx
@@ -1,6 +1,6 @@
 
 <file path=word/document.xml><?xml version="1.0" encoding="utf-8"?>
-<w:document xmlns:ve="http://schemas.openxmlformats.org/markup-compatibility/2006" xmlns:o="urn:schemas-microsoft-com:office:office" xmlns:r="http://schemas.openxmlformats.org/officeDocument/2006/relationships" xmlns:m="http://schemas.openxmlformats.org/officeDocument/2006/math" xmlns:v="urn:schemas-microsoft-com:vml" xmlns:wp="http://schemas.openxmlformats.org/drawingml/2006/wordprocessingDrawing" xmlns:w10="urn:schemas-microsoft-com:office:word" xmlns:w="http://schemas.openxmlformats.org/wordprocessingml/2006/main" xmlns:wne="http://schemas.microsoft.com/office/word/2006/wordml">
+<w:document xmlns:wpc="http://schemas.microsoft.com/office/word/2010/wordprocessingCanvas" xmlns:cx="http://schemas.microsoft.com/office/drawing/2014/chartex" xmlns:cx1="http://schemas.microsoft.com/office/drawing/2015/9/8/chartex" xmlns:cx2="http://schemas.microsoft.com/office/drawing/2015/10/21/chartex" xmlns:cx3="http://schemas.microsoft.com/office/drawing/2016/5/9/chartex" xmlns:cx4="http://schemas.microsoft.com/office/drawing/2016/5/10/chartex" xmlns:cx5="http://schemas.microsoft.com/office/drawing/2016/5/11/chartex" xmlns:cx6="http://schemas.microsoft.com/office/drawing/2016/5/12/chartex" xmlns:cx7="http://schemas.microsoft.com/office/drawing/2016/5/13/chartex" xmlns:cx8="http://schemas.microsoft.com/office/drawing/2016/5/14/chartex" xmlns:mc="http://schemas.openxmlformats.org/markup-compatibility/2006" xmlns:aink="http://schemas.microsoft.com/office/drawing/2016/ink" xmlns:am3d="http://schemas.microsoft.com/office/drawing/2017/model3d" xmlns:o="urn:schemas-microsoft-com:office:office" xmlns:r="http://schemas.openxmlformats.org/officeDocument/2006/relationships" xmlns:m="http://schemas.openxmlformats.org/officeDocument/2006/math" xmlns:v="urn:schemas-microsoft-com:vml" xmlns:wp14="http://schemas.microsoft.com/office/word/2010/wordprocessingDrawing" xmlns:wp="http://schemas.openxmlformats.org/drawingml/2006/wordprocessingDrawing" xmlns:w10="urn:schemas-microsoft-com:office:word" xmlns:w="http://schemas.openxmlformats.org/wordprocessingml/2006/main" xmlns:w14="http://schemas.microsoft.com/office/word/2010/wordml" xmlns:w15="http://schemas.microsoft.com/office/word/2012/wordml" xmlns:w16cid="http://schemas.microsoft.com/office/word/2016/wordml/cid" xmlns:w16se="http://schemas.microsoft.com/office/word/2015/wordml/symex" xmlns:wpg="http://schemas.microsoft.com/office/word/2010/wordprocessingGroup" xmlns:wpi="http://schemas.microsoft.com/office/word/2010/wordprocessingInk" xmlns:wne="http://schemas.microsoft.com/office/word/2006/wordml" xmlns:wps="http://schemas.microsoft.com/office/word/2010/wordprocessingShape" mc:Ignorable="w14 w15 w16se w16cid wp14">
   <w:body>
     <w:p>
       <w:r>
@@ -8,7 +8,7 @@
           <w:noProof/>
         </w:rPr>
         <w:drawing>
-          <wp:anchor distT="0" distB="0" distL="114300" distR="114300" simplePos="0" relativeHeight="251659264" behindDoc="1" locked="0" layoutInCell="1" allowOverlap="1">
+          <wp:anchor distT="0" distB="0" distL="114300" distR="114300" simplePos="0" relativeHeight="251659264" behindDoc="1" locked="0" layoutInCell="1" allowOverlap="1" wp14:anchorId="426AEA81" wp14:editId="1AB31C79">
             <wp:simplePos x="0" y="0"/>
             <wp:positionH relativeFrom="column">
               <wp:posOffset>-981075</wp:posOffset>
@@ -36,7 +36,7 @@
                     <a:blip r:embed="rId8" cstate="print">
                       <a:extLst>
                         <a:ext uri="{28A0092B-C50C-407E-A947-70E740481C1C}">
-                          <a14:useLocalDpi xmlns="" xmlns:wpc="http://schemas.microsoft.com/office/word/2010/wordprocessingCanvas" xmlns:cx="http://schemas.microsoft.com/office/drawing/2014/chartex" xmlns:cx1="http://schemas.microsoft.com/office/drawing/2015/9/8/chartex" xmlns:cx2="http://schemas.microsoft.com/office/drawing/2015/10/21/chartex" xmlns:cx3="http://schemas.microsoft.com/office/drawing/2016/5/9/chartex" xmlns:cx4="http://schemas.microsoft.com/office/drawing/2016/5/10/chartex" xmlns:cx5="http://schemas.microsoft.com/office/drawing/2016/5/11/chartex" xmlns:cx6="http://schemas.microsoft.com/office/drawing/2016/5/12/chartex" xmlns:cx7="http://schemas.microsoft.com/office/drawing/2016/5/13/chartex" xmlns:cx8="http://schemas.microsoft.com/office/drawing/2016/5/14/chartex" xmlns:mc="http://schemas.openxmlformats.org/markup-compatibility/2006" xmlns:aink="http://schemas.microsoft.com/office/drawing/2016/ink" xmlns:am3d="http://schemas.microsoft.com/office/drawing/2017/model3d" xmlns:o="urn:schemas-microsoft-com:office:office" xmlns:v="urn:schemas-microsoft-com:vml" xmlns:wp14="http://schemas.microsoft.com/office/word/2010/wordprocessingDrawing" xmlns:w10="urn:schemas-microsoft-com:office:word" xmlns:w="http://schemas.openxmlformats.org/wordprocessingml/2006/main" xmlns:w14="http://schemas.microsoft.com/office/word/2010/wordml" xmlns:w15="http://schemas.microsoft.com/office/word/2012/wordml" xmlns:w16cid="http://schemas.microsoft.com/office/word/2016/wordml/cid" xmlns:w16se="http://schemas.microsoft.com/office/word/2015/wordml/symex" xmlns:wpg="http://schemas.microsoft.com/office/word/2010/wordprocessingGroup" xmlns:wpi="http://schemas.microsoft.com/office/word/2010/wordprocessingInk" xmlns:wps="http://schemas.microsoft.com/office/word/2010/wordprocessingShape" xmlns:a14="http://schemas.microsoft.com/office/drawing/2010/main" val="0"/>
+                          <a14:useLocalDpi xmlns:a14="http://schemas.microsoft.com/office/drawing/2010/main" val="0"/>
                         </a:ext>
                       </a:extLst>
                     </a:blip>
@@ -65,7 +65,7 @@
         <w:rPr>
           <w:noProof/>
         </w:rPr>
-        <w:pict>
+        <w:pict w14:anchorId="64581DFB">
           <v:shapetype id="_x0000_t202" coordsize="21600,21600" o:spt="202" path="m,l,21600r21600,l21600,xe">
             <v:stroke joinstyle="miter"/>
             <v:path gradientshapeok="t" o:connecttype="rect"/>
@@ -141,7 +141,7 @@
         <w:rPr>
           <w:noProof/>
         </w:rPr>
-        <w:pict>
+        <w:pict w14:anchorId="2382FFBA">
           <v:line id="Straight Connector 3" o:spid="_x0000_s1029" style="position:absolute;left:0;text-align:left;z-index:251663360;visibility:visible;mso-position-horizontal-relative:text;mso-position-vertical-relative:text" from="178.5pt,405pt" to="429pt,405pt" o:gfxdata="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" strokecolor="#4acbee" strokeweight="4.5pt">
             <v:stroke joinstyle="miter"/>
           </v:line>
@@ -152,7 +152,7 @@
           <w:noProof/>
         </w:rPr>
         <w:drawing>
-          <wp:anchor distT="0" distB="0" distL="114300" distR="114300" simplePos="0" relativeHeight="251660288" behindDoc="1" locked="0" layoutInCell="1" allowOverlap="1">
+          <wp:anchor distT="0" distB="0" distL="114300" distR="114300" simplePos="0" relativeHeight="251660288" behindDoc="1" locked="0" layoutInCell="1" allowOverlap="1" wp14:anchorId="7399385E" wp14:editId="58145805">
             <wp:simplePos x="0" y="0"/>
             <wp:positionH relativeFrom="column">
               <wp:posOffset>-895350</wp:posOffset>
@@ -180,7 +180,7 @@
                     <a:blip r:embed="rId9" cstate="print">
                       <a:extLst>
                         <a:ext uri="{28A0092B-C50C-407E-A947-70E740481C1C}">
-                          <a14:useLocalDpi xmlns="" xmlns:wpc="http://schemas.microsoft.com/office/word/2010/wordprocessingCanvas" xmlns:cx="http://schemas.microsoft.com/office/drawing/2014/chartex" xmlns:cx1="http://schemas.microsoft.com/office/drawing/2015/9/8/chartex" xmlns:cx2="http://schemas.microsoft.com/office/drawing/2015/10/21/chartex" xmlns:cx3="http://schemas.microsoft.com/office/drawing/2016/5/9/chartex" xmlns:cx4="http://schemas.microsoft.com/office/drawing/2016/5/10/chartex" xmlns:cx5="http://schemas.microsoft.com/office/drawing/2016/5/11/chartex" xmlns:cx6="http://schemas.microsoft.com/office/drawing/2016/5/12/chartex" xmlns:cx7="http://schemas.microsoft.com/office/drawing/2016/5/13/chartex" xmlns:cx8="http://schemas.microsoft.com/office/drawing/2016/5/14/chartex" xmlns:mc="http://schemas.openxmlformats.org/markup-compatibility/2006" xmlns:aink="http://schemas.microsoft.com/office/drawing/2016/ink" xmlns:am3d="http://schemas.microsoft.com/office/drawing/2017/model3d" xmlns:o="urn:schemas-microsoft-com:office:office" xmlns:v="urn:schemas-microsoft-com:vml" xmlns:wp14="http://schemas.microsoft.com/office/word/2010/wordprocessingDrawing" xmlns:w10="urn:schemas-microsoft-com:office:word" xmlns:w="http://schemas.openxmlformats.org/wordprocessingml/2006/main" xmlns:w14="http://schemas.microsoft.com/office/word/2010/wordml" xmlns:w15="http://schemas.microsoft.com/office/word/2012/wordml" xmlns:w16cid="http://schemas.microsoft.com/office/word/2016/wordml/cid" xmlns:w16se="http://schemas.microsoft.com/office/word/2015/wordml/symex" xmlns:wpg="http://schemas.microsoft.com/office/word/2010/wordprocessingGroup" xmlns:wpi="http://schemas.microsoft.com/office/word/2010/wordprocessingInk" xmlns:wps="http://schemas.microsoft.com/office/word/2010/wordprocessingShape" xmlns:a14="http://schemas.microsoft.com/office/drawing/2010/main" val="0"/>
+                          <a14:useLocalDpi xmlns:a14="http://schemas.microsoft.com/office/drawing/2010/main" val="0"/>
                         </a:ext>
                       </a:extLst>
                     </a:blip>
@@ -209,8 +209,8 @@
         <w:rPr>
           <w:noProof/>
         </w:rPr>
-        <w:pict>
-          <v:shape id="_x0000_s1027" type="#_x0000_t202" style="position:absolute;left:0;text-align:left;margin-left:728.3pt;margin-top:252pt;width:286.5pt;height:163.5pt;z-index:251661312;visibility:visible;mso-wrap-distance-top:3.6pt;mso-wrap-distance-bottom:3.6pt;mso-position-horizontal:right;mso-position-horizontal-relative:margin;mso-position-vertical-relative:text;mso-width-relative:margin;mso-height-relative:margin" o:gfxdata="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" filled="f" stroked="f">
+        <w:pict w14:anchorId="1F81AAFC">
+          <v:shape id="_x0000_s1027" type="#_x0000_t202" style="position:absolute;left:0;text-align:left;margin-left:963.6pt;margin-top:252pt;width:286.5pt;height:163.5pt;z-index:251661312;visibility:visible;mso-wrap-distance-top:3.6pt;mso-wrap-distance-bottom:3.6pt;mso-position-horizontal:right;mso-position-horizontal-relative:margin;mso-position-vertical-relative:text;mso-width-relative:margin;mso-height-relative:margin" o:gfxdata="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" filled="f" stroked="f">
             <v:textbox>
               <w:txbxContent>
                 <w:p>
@@ -302,10 +302,10 @@
     <w:p/>
     <w:tbl>
       <w:tblPr>
-        <w:tblStyle w:val="GridTable1Light"/>
+        <w:tblStyle w:val="GridTable1Light1"/>
         <w:tblpPr w:leftFromText="180" w:rightFromText="180" w:vertAnchor="text" w:horzAnchor="margin" w:tblpY="12"/>
         <w:tblW w:w="10075" w:type="dxa"/>
-        <w:tblLook w:val="04A0"/>
+        <w:tblLook w:val="04A0" w:firstRow="1" w:lastRow="0" w:firstColumn="1" w:lastColumn="0" w:noHBand="0" w:noVBand="1"/>
       </w:tblPr>
       <w:tblGrid>
         <w:gridCol w:w="1317"/>
@@ -315,11 +315,11 @@
       </w:tblGrid>
       <w:tr>
         <w:trPr>
-          <w:cnfStyle w:val="100000000000"/>
+          <w:cnfStyle w:val="100000000000" w:firstRow="1" w:lastRow="0" w:firstColumn="0" w:lastColumn="0" w:oddVBand="0" w:evenVBand="0" w:oddHBand="0" w:evenHBand="0" w:firstRowFirstColumn="0" w:firstRowLastColumn="0" w:lastRowFirstColumn="0" w:lastRowLastColumn="0"/>
         </w:trPr>
         <w:tc>
           <w:tcPr>
-            <w:cnfStyle w:val="001000000000"/>
+            <w:cnfStyle w:val="001000000000" w:firstRow="0" w:lastRow="0" w:firstColumn="1" w:lastColumn="0" w:oddVBand="0" w:evenVBand="0" w:oddHBand="0" w:evenHBand="0" w:firstRowFirstColumn="0" w:firstRowLastColumn="0" w:lastRowFirstColumn="0" w:lastRowLastColumn="0"/>
             <w:tcW w:w="1317" w:type="dxa"/>
             <w:vAlign w:val="center"/>
           </w:tcPr>
@@ -341,7 +341,7 @@
           <w:p>
             <w:pPr>
               <w:jc w:val="center"/>
-              <w:cnfStyle w:val="100000000000"/>
+              <w:cnfStyle w:val="100000000000" w:firstRow="1" w:lastRow="0" w:firstColumn="0" w:lastColumn="0" w:oddVBand="0" w:evenVBand="0" w:oddHBand="0" w:evenHBand="0" w:firstRowFirstColumn="0" w:firstRowLastColumn="0" w:lastRowFirstColumn="0" w:lastRowLastColumn="0"/>
             </w:pPr>
             <w:r>
               <w:t>Author</w:t>
@@ -356,7 +356,7 @@
           <w:p>
             <w:pPr>
               <w:jc w:val="center"/>
-              <w:cnfStyle w:val="100000000000"/>
+              <w:cnfStyle w:val="100000000000" w:firstRow="1" w:lastRow="0" w:firstColumn="0" w:lastColumn="0" w:oddVBand="0" w:evenVBand="0" w:oddHBand="0" w:evenHBand="0" w:firstRowFirstColumn="0" w:firstRowLastColumn="0" w:lastRowFirstColumn="0" w:lastRowLastColumn="0"/>
             </w:pPr>
             <w:r>
               <w:t>Date</w:t>
@@ -371,7 +371,7 @@
           <w:p>
             <w:pPr>
               <w:jc w:val="center"/>
-              <w:cnfStyle w:val="100000000000"/>
+              <w:cnfStyle w:val="100000000000" w:firstRow="1" w:lastRow="0" w:firstColumn="0" w:lastColumn="0" w:oddVBand="0" w:evenVBand="0" w:oddHBand="0" w:evenHBand="0" w:firstRowFirstColumn="0" w:firstRowLastColumn="0" w:lastRowFirstColumn="0" w:lastRowLastColumn="0"/>
             </w:pPr>
             <w:r>
               <w:t>Change description</w:t>
@@ -382,7 +382,7 @@
       <w:tr>
         <w:tc>
           <w:tcPr>
-            <w:cnfStyle w:val="001000000000"/>
+            <w:cnfStyle w:val="001000000000" w:firstRow="0" w:lastRow="0" w:firstColumn="1" w:lastColumn="0" w:oddVBand="0" w:evenVBand="0" w:oddHBand="0" w:evenHBand="0" w:firstRowFirstColumn="0" w:firstRowLastColumn="0" w:lastRowFirstColumn="0" w:lastRowLastColumn="0"/>
             <w:tcW w:w="1317" w:type="dxa"/>
             <w:vAlign w:val="center"/>
           </w:tcPr>
@@ -410,7 +410,7 @@
           <w:p>
             <w:pPr>
               <w:jc w:val="left"/>
-              <w:cnfStyle w:val="000000000000"/>
+              <w:cnfStyle w:val="000000000000" w:firstRow="0" w:lastRow="0" w:firstColumn="0" w:lastColumn="0" w:oddVBand="0" w:evenVBand="0" w:oddHBand="0" w:evenHBand="0" w:firstRowFirstColumn="0" w:firstRowLastColumn="0" w:lastRowFirstColumn="0" w:lastRowLastColumn="0"/>
               <w:rPr>
                 <w:sz w:val="24"/>
                 <w:szCs w:val="24"/>
@@ -432,7 +432,7 @@
           </w:tcPr>
           <w:p>
             <w:pPr>
-              <w:cnfStyle w:val="000000000000"/>
+              <w:cnfStyle w:val="000000000000" w:firstRow="0" w:lastRow="0" w:firstColumn="0" w:lastColumn="0" w:oddVBand="0" w:evenVBand="0" w:oddHBand="0" w:evenHBand="0" w:firstRowFirstColumn="0" w:firstRowLastColumn="0" w:lastRowFirstColumn="0" w:lastRowLastColumn="0"/>
               <w:rPr>
                 <w:sz w:val="24"/>
                 <w:szCs w:val="24"/>
@@ -454,7 +454,7 @@
           </w:tcPr>
           <w:p>
             <w:pPr>
-              <w:cnfStyle w:val="000000000000"/>
+              <w:cnfStyle w:val="000000000000" w:firstRow="0" w:lastRow="0" w:firstColumn="0" w:lastColumn="0" w:oddVBand="0" w:evenVBand="0" w:oddHBand="0" w:evenHBand="0" w:firstRowFirstColumn="0" w:firstRowLastColumn="0" w:lastRowFirstColumn="0" w:lastRowLastColumn="0"/>
               <w:rPr>
                 <w:sz w:val="24"/>
                 <w:szCs w:val="24"/>
@@ -476,7 +476,7 @@
                 <w:numId w:val="1"/>
               </w:numPr>
               <w:jc w:val="left"/>
-              <w:cnfStyle w:val="000000000000"/>
+              <w:cnfStyle w:val="000000000000" w:firstRow="0" w:lastRow="0" w:firstColumn="0" w:lastColumn="0" w:oddVBand="0" w:evenVBand="0" w:oddHBand="0" w:evenHBand="0" w:firstRowFirstColumn="0" w:firstRowLastColumn="0" w:lastRowFirstColumn="0" w:lastRowLastColumn="0"/>
               <w:rPr>
                 <w:sz w:val="24"/>
                 <w:szCs w:val="24"/>
@@ -498,7 +498,7 @@
                 <w:numId w:val="1"/>
               </w:numPr>
               <w:jc w:val="left"/>
-              <w:cnfStyle w:val="000000000000"/>
+              <w:cnfStyle w:val="000000000000" w:firstRow="0" w:lastRow="0" w:firstColumn="0" w:lastColumn="0" w:oddVBand="0" w:evenVBand="0" w:oddHBand="0" w:evenHBand="0" w:firstRowFirstColumn="0" w:firstRowLastColumn="0" w:lastRowFirstColumn="0" w:lastRowLastColumn="0"/>
               <w:rPr>
                 <w:sz w:val="24"/>
                 <w:szCs w:val="24"/>
@@ -529,7 +529,7 @@
                 <w:numId w:val="1"/>
               </w:numPr>
               <w:jc w:val="left"/>
-              <w:cnfStyle w:val="000000000000"/>
+              <w:cnfStyle w:val="000000000000" w:firstRow="0" w:lastRow="0" w:firstColumn="0" w:lastColumn="0" w:oddVBand="0" w:evenVBand="0" w:oddHBand="0" w:evenHBand="0" w:firstRowFirstColumn="0" w:firstRowLastColumn="0" w:lastRowFirstColumn="0" w:lastRowLastColumn="0"/>
               <w:rPr>
                 <w:sz w:val="24"/>
                 <w:szCs w:val="24"/>
@@ -569,10 +569,14 @@
         </w:tc>
       </w:tr>
       <w:tr>
+        <w:trPr>
+          <w:trHeight w:val="1125"/>
+        </w:trPr>
         <w:tc>
           <w:tcPr>
-            <w:cnfStyle w:val="001000000000"/>
+            <w:cnfStyle w:val="001000000000" w:firstRow="0" w:lastRow="0" w:firstColumn="1" w:lastColumn="0" w:oddVBand="0" w:evenVBand="0" w:oddHBand="0" w:evenHBand="0" w:firstRowFirstColumn="0" w:firstRowLastColumn="0" w:lastRowFirstColumn="0" w:lastRowLastColumn="0"/>
             <w:tcW w:w="1317" w:type="dxa"/>
+            <w:vMerge w:val="restart"/>
             <w:vAlign w:val="center"/>
           </w:tcPr>
           <w:p>
@@ -598,23 +602,8 @@
           </w:tcPr>
           <w:p>
             <w:pPr>
-              <w:cnfStyle w:val="000000000000"/>
-              <w:rPr>
-                <w:sz w:val="24"/>
-                <w:szCs w:val="24"/>
-              </w:rPr>
-            </w:pPr>
-            <w:r>
-              <w:rPr>
-                <w:sz w:val="24"/>
-                <w:szCs w:val="24"/>
-              </w:rPr>
-              <w:t>Fatima Gomaa</w:t>
-            </w:r>
-          </w:p>
-          <w:p>
-            <w:pPr>
-              <w:cnfStyle w:val="000000000000"/>
+              <w:jc w:val="center"/>
+              <w:cnfStyle w:val="000000000000" w:firstRow="0" w:lastRow="0" w:firstColumn="0" w:lastColumn="0" w:oddVBand="0" w:evenVBand="0" w:oddHBand="0" w:evenHBand="0" w:firstRowFirstColumn="0" w:firstRowLastColumn="0" w:lastRowFirstColumn="0" w:lastRowLastColumn="0"/>
               <w:rPr>
                 <w:sz w:val="24"/>
                 <w:szCs w:val="24"/>
@@ -632,11 +621,12 @@
         <w:tc>
           <w:tcPr>
             <w:tcW w:w="1418" w:type="dxa"/>
+            <w:vMerge w:val="restart"/>
             <w:vAlign w:val="center"/>
           </w:tcPr>
           <w:p>
             <w:pPr>
-              <w:cnfStyle w:val="000000000000"/>
+              <w:cnfStyle w:val="000000000000" w:firstRow="0" w:lastRow="0" w:firstColumn="0" w:lastColumn="0" w:oddVBand="0" w:evenVBand="0" w:oddHBand="0" w:evenHBand="0" w:firstRowFirstColumn="0" w:firstRowLastColumn="0" w:lastRowFirstColumn="0" w:lastRowLastColumn="0"/>
               <w:rPr>
                 <w:sz w:val="24"/>
                 <w:szCs w:val="24"/>
@@ -659,7 +649,7 @@
           <w:p>
             <w:pPr>
               <w:jc w:val="left"/>
-              <w:cnfStyle w:val="000000000000"/>
+              <w:cnfStyle w:val="000000000000" w:firstRow="0" w:lastRow="0" w:firstColumn="0" w:lastColumn="0" w:oddVBand="0" w:evenVBand="0" w:oddHBand="0" w:evenHBand="0" w:firstRowFirstColumn="0" w:firstRowLastColumn="0" w:lastRowFirstColumn="0" w:lastRowLastColumn="0"/>
               <w:rPr>
                 <w:sz w:val="24"/>
                 <w:szCs w:val="24"/>
@@ -681,7 +671,7 @@
                 <w:numId w:val="1"/>
               </w:numPr>
               <w:jc w:val="left"/>
-              <w:cnfStyle w:val="000000000000"/>
+              <w:cnfStyle w:val="000000000000" w:firstRow="0" w:lastRow="0" w:firstColumn="0" w:lastColumn="0" w:oddVBand="0" w:evenVBand="0" w:oddHBand="0" w:evenHBand="0" w:firstRowFirstColumn="0" w:firstRowLastColumn="0" w:lastRowFirstColumn="0" w:lastRowLastColumn="0"/>
               <w:rPr>
                 <w:sz w:val="24"/>
                 <w:szCs w:val="24"/>
@@ -701,21 +691,14 @@
                 <w:sz w:val="24"/>
                 <w:szCs w:val="24"/>
               </w:rPr>
-              <w:t xml:space="preserve"> the position </w:t>
-            </w:r>
-            <w:r>
-              <w:rPr>
-                <w:sz w:val="24"/>
-                <w:szCs w:val="24"/>
-              </w:rPr>
-              <w:t>of Document</w:t>
+              <w:t xml:space="preserve"> the position of Document</w:t>
             </w:r>
           </w:p>
           <w:p>
             <w:pPr>
               <w:ind w:left="144"/>
               <w:jc w:val="left"/>
-              <w:cnfStyle w:val="000000000000"/>
+              <w:cnfStyle w:val="000000000000" w:firstRow="0" w:lastRow="0" w:firstColumn="0" w:lastColumn="0" w:oddVBand="0" w:evenVBand="0" w:oddHBand="0" w:evenHBand="0" w:firstRowFirstColumn="0" w:firstRowLastColumn="0" w:lastRowFirstColumn="0" w:lastRowLastColumn="0"/>
               <w:rPr>
                 <w:sz w:val="24"/>
                 <w:szCs w:val="24"/>
@@ -726,42 +709,111 @@
                 <w:sz w:val="24"/>
                 <w:szCs w:val="24"/>
               </w:rPr>
-              <w:t>history</w:t>
+              <w:t xml:space="preserve">history table and </w:t>
             </w:r>
             <w:r>
               <w:rPr>
                 <w:sz w:val="24"/>
                 <w:szCs w:val="24"/>
               </w:rPr>
-              <w:t xml:space="preserve"> table</w:t>
+              <w:t>d</w:t>
             </w:r>
             <w:r>
               <w:rPr>
                 <w:sz w:val="24"/>
                 <w:szCs w:val="24"/>
               </w:rPr>
-              <w:t xml:space="preserve"> and </w:t>
+              <w:t>ocuments info</w:t>
             </w:r>
             <w:r>
               <w:rPr>
                 <w:sz w:val="24"/>
                 <w:szCs w:val="24"/>
               </w:rPr>
-              <w:t>d</w:t>
-            </w:r>
-            <w:r>
+              <w:t>.</w:t>
+            </w:r>
+          </w:p>
+        </w:tc>
+      </w:tr>
+      <w:tr>
+        <w:trPr>
+          <w:trHeight w:val="1125"/>
+        </w:trPr>
+        <w:tc>
+          <w:tcPr>
+            <w:cnfStyle w:val="001000000000" w:firstRow="0" w:lastRow="0" w:firstColumn="1" w:lastColumn="0" w:oddVBand="0" w:evenVBand="0" w:oddHBand="0" w:evenHBand="0" w:firstRowFirstColumn="0" w:firstRowLastColumn="0" w:lastRowFirstColumn="0" w:lastRowLastColumn="0"/>
+            <w:tcW w:w="1317" w:type="dxa"/>
+            <w:vMerge/>
+            <w:vAlign w:val="center"/>
+          </w:tcPr>
+          <w:p>
+            <w:pPr>
               <w:rPr>
                 <w:sz w:val="24"/>
                 <w:szCs w:val="24"/>
               </w:rPr>
-              <w:t>ocuments info</w:t>
-            </w:r>
-            <w:r>
+            </w:pPr>
+          </w:p>
+        </w:tc>
+        <w:tc>
+          <w:tcPr>
+            <w:tcW w:w="2459" w:type="dxa"/>
+            <w:vAlign w:val="center"/>
+          </w:tcPr>
+          <w:p>
+            <w:pPr>
+              <w:jc w:val="center"/>
+              <w:cnfStyle w:val="000000000000" w:firstRow="0" w:lastRow="0" w:firstColumn="0" w:lastColumn="0" w:oddVBand="0" w:evenVBand="0" w:oddHBand="0" w:evenHBand="0" w:firstRowFirstColumn="0" w:firstRowLastColumn="0" w:lastRowFirstColumn="0" w:lastRowLastColumn="0"/>
               <w:rPr>
                 <w:sz w:val="24"/>
                 <w:szCs w:val="24"/>
               </w:rPr>
-              <w:t>.</w:t>
+            </w:pPr>
+            <w:r>
+              <w:rPr>
+                <w:sz w:val="24"/>
+                <w:szCs w:val="24"/>
+              </w:rPr>
+              <w:t>Fatima Gomaa</w:t>
+            </w:r>
+          </w:p>
+        </w:tc>
+        <w:tc>
+          <w:tcPr>
+            <w:tcW w:w="1418" w:type="dxa"/>
+            <w:vMerge/>
+            <w:vAlign w:val="center"/>
+          </w:tcPr>
+          <w:p>
+            <w:pPr>
+              <w:cnfStyle w:val="000000000000" w:firstRow="0" w:lastRow="0" w:firstColumn="0" w:lastColumn="0" w:oddVBand="0" w:evenVBand="0" w:oddHBand="0" w:evenHBand="0" w:firstRowFirstColumn="0" w:firstRowLastColumn="0" w:lastRowFirstColumn="0" w:lastRowLastColumn="0"/>
+              <w:rPr>
+                <w:sz w:val="24"/>
+                <w:szCs w:val="24"/>
+              </w:rPr>
+            </w:pPr>
+          </w:p>
+        </w:tc>
+        <w:tc>
+          <w:tcPr>
+            <w:tcW w:w="4881" w:type="dxa"/>
+            <w:vAlign w:val="center"/>
+          </w:tcPr>
+          <w:p>
+            <w:pPr>
+              <w:jc w:val="left"/>
+              <w:cnfStyle w:val="000000000000" w:firstRow="0" w:lastRow="0" w:firstColumn="0" w:lastColumn="0" w:oddVBand="0" w:evenVBand="0" w:oddHBand="0" w:evenHBand="0" w:firstRowFirstColumn="0" w:firstRowLastColumn="0" w:lastRowFirstColumn="0" w:lastRowLastColumn="0"/>
+              <w:rPr>
+                <w:sz w:val="24"/>
+                <w:szCs w:val="24"/>
+              </w:rPr>
+            </w:pPr>
+            <w:r>
+              <w:rPr>
+                <w:sz w:val="24"/>
+                <w:szCs w:val="24"/>
+              </w:rPr>
+              <w:t>Updating the document according to the review of version 1.0</w:t>
             </w:r>
           </w:p>
           <w:p>
@@ -772,7 +824,7 @@
                 <w:numId w:val="1"/>
               </w:numPr>
               <w:jc w:val="left"/>
-              <w:cnfStyle w:val="000000000000"/>
+              <w:cnfStyle w:val="000000000000" w:firstRow="0" w:lastRow="0" w:firstColumn="0" w:lastColumn="0" w:oddVBand="0" w:evenVBand="0" w:oddHBand="0" w:evenHBand="0" w:firstRowFirstColumn="0" w:firstRowLastColumn="0" w:lastRowFirstColumn="0" w:lastRowLastColumn="0"/>
               <w:rPr>
                 <w:sz w:val="24"/>
                 <w:szCs w:val="24"/>
@@ -803,7 +855,7 @@
                 <w:numId w:val="1"/>
               </w:numPr>
               <w:jc w:val="left"/>
-              <w:cnfStyle w:val="000000000000"/>
+              <w:cnfStyle w:val="000000000000" w:firstRow="0" w:lastRow="0" w:firstColumn="0" w:lastColumn="0" w:oddVBand="0" w:evenVBand="0" w:oddHBand="0" w:evenHBand="0" w:firstRowFirstColumn="0" w:firstRowLastColumn="0" w:lastRowFirstColumn="0" w:lastRowLastColumn="0"/>
               <w:rPr>
                 <w:sz w:val="24"/>
                 <w:szCs w:val="24"/>
@@ -838,6 +890,8 @@
       <w:r>
         <w:br w:type="page"/>
       </w:r>
+      <w:bookmarkStart w:id="1" w:name="_GoBack"/>
+      <w:bookmarkEnd w:id="1"/>
     </w:p>
     <w:sdt>
       <w:sdtPr>
@@ -1718,7 +1772,7 @@
           <w:szCs w:val="40"/>
         </w:rPr>
       </w:pPr>
-      <w:bookmarkStart w:id="1" w:name="_Toc31721472"/>
+      <w:bookmarkStart w:id="2" w:name="_Toc31721472"/>
       <w:r>
         <w:rPr>
           <w:rFonts w:asciiTheme="minorBidi" w:hAnsiTheme="minorBidi" w:cstheme="minorBidi"/>
@@ -1726,19 +1780,9 @@
           <w:szCs w:val="40"/>
         </w:rPr>
         <w:lastRenderedPageBreak/>
-        <w:t>Introdu</w:t>
-      </w:r>
-      <w:bookmarkStart w:id="2" w:name="_GoBack"/>
+        <w:t>Introduction</w:t>
+      </w:r>
       <w:bookmarkEnd w:id="2"/>
-      <w:r>
-        <w:rPr>
-          <w:rFonts w:asciiTheme="minorBidi" w:hAnsiTheme="minorBidi" w:cstheme="minorBidi"/>
-          <w:sz w:val="40"/>
-          <w:szCs w:val="40"/>
-        </w:rPr>
-        <w:t>ction</w:t>
-      </w:r>
-      <w:bookmarkEnd w:id="1"/>
     </w:p>
     <w:p>
       <w:pPr>
@@ -2226,7 +2270,7 @@
           <w:noProof/>
         </w:rPr>
         <w:drawing>
-          <wp:anchor distT="0" distB="0" distL="114300" distR="114300" simplePos="0" relativeHeight="251669504" behindDoc="0" locked="0" layoutInCell="1" allowOverlap="1">
+          <wp:anchor distT="0" distB="0" distL="114300" distR="114300" simplePos="0" relativeHeight="251669504" behindDoc="0" locked="0" layoutInCell="1" allowOverlap="1" wp14:anchorId="4C893FFE" wp14:editId="4868C0D3">
             <wp:simplePos x="0" y="0"/>
             <wp:positionH relativeFrom="column">
               <wp:posOffset>4333875</wp:posOffset>
@@ -2260,7 +2304,7 @@
                     <a:blip r:embed="rId11">
                       <a:extLst>
                         <a:ext uri="{28A0092B-C50C-407E-A947-70E740481C1C}">
-                          <a14:useLocalDpi xmlns="" xmlns:wpc="http://schemas.microsoft.com/office/word/2010/wordprocessingCanvas" xmlns:cx="http://schemas.microsoft.com/office/drawing/2014/chartex" xmlns:cx1="http://schemas.microsoft.com/office/drawing/2015/9/8/chartex" xmlns:cx2="http://schemas.microsoft.com/office/drawing/2015/10/21/chartex" xmlns:cx3="http://schemas.microsoft.com/office/drawing/2016/5/9/chartex" xmlns:cx4="http://schemas.microsoft.com/office/drawing/2016/5/10/chartex" xmlns:cx5="http://schemas.microsoft.com/office/drawing/2016/5/11/chartex" xmlns:cx6="http://schemas.microsoft.com/office/drawing/2016/5/12/chartex" xmlns:cx7="http://schemas.microsoft.com/office/drawing/2016/5/13/chartex" xmlns:cx8="http://schemas.microsoft.com/office/drawing/2016/5/14/chartex" xmlns:mc="http://schemas.openxmlformats.org/markup-compatibility/2006" xmlns:aink="http://schemas.microsoft.com/office/drawing/2016/ink" xmlns:am3d="http://schemas.microsoft.com/office/drawing/2017/model3d" xmlns:o="urn:schemas-microsoft-com:office:office" xmlns:v="urn:schemas-microsoft-com:vml" xmlns:wp14="http://schemas.microsoft.com/office/word/2010/wordprocessingDrawing" xmlns:w10="urn:schemas-microsoft-com:office:word" xmlns:w="http://schemas.openxmlformats.org/wordprocessingml/2006/main" xmlns:w14="http://schemas.microsoft.com/office/word/2010/wordml" xmlns:w15="http://schemas.microsoft.com/office/word/2012/wordml" xmlns:w16cid="http://schemas.microsoft.com/office/word/2016/wordml/cid" xmlns:w16se="http://schemas.microsoft.com/office/word/2015/wordml/symex" xmlns:wpg="http://schemas.microsoft.com/office/word/2010/wordprocessingGroup" xmlns:wpi="http://schemas.microsoft.com/office/word/2010/wordprocessingInk" xmlns:wps="http://schemas.microsoft.com/office/word/2010/wordprocessingShape" xmlns:a14="http://schemas.microsoft.com/office/drawing/2010/main" val="0"/>
+                          <a14:useLocalDpi xmlns:a14="http://schemas.microsoft.com/office/drawing/2010/main" val="0"/>
                         </a:ext>
                       </a:extLst>
                     </a:blip>
@@ -2287,8 +2331,8 @@
         <w:rPr>
           <w:noProof/>
         </w:rPr>
-        <w:pict>
-          <v:shape id="Text Box 7" o:spid="_x0000_s1028" type="#_x0000_t202" style="position:absolute;left:0;text-align:left;margin-left:1223.15pt;margin-top:269.3pt;width:451.45pt;height:13.5pt;z-index:251666432;visibility:visible;mso-position-horizontal:right;mso-position-horizontal-relative:margin;mso-position-vertical-relative:text;mso-height-relative:margin" o:gfxdata="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" stroked="f">
+        <w:pict w14:anchorId="75BA386A">
+          <v:shape id="Text Box 7" o:spid="_x0000_s1028" type="#_x0000_t202" style="position:absolute;left:0;text-align:left;margin-left:1623.4pt;margin-top:269.3pt;width:451.45pt;height:13.5pt;z-index:251666432;visibility:visible;mso-position-horizontal:right;mso-position-horizontal-relative:margin;mso-position-vertical-relative:text;mso-height-relative:margin" o:gfxdata="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" stroked="f">
             <v:textbox inset="0,0,0,0">
               <w:txbxContent>
                 <w:p>
@@ -2365,7 +2409,7 @@
           <w:sz w:val="32"/>
         </w:rPr>
         <w:drawing>
-          <wp:anchor distT="0" distB="0" distL="114300" distR="114300" simplePos="0" relativeHeight="251664384" behindDoc="0" locked="0" layoutInCell="1" allowOverlap="1">
+          <wp:anchor distT="0" distB="0" distL="114300" distR="114300" simplePos="0" relativeHeight="251664384" behindDoc="0" locked="0" layoutInCell="1" allowOverlap="1" wp14:anchorId="04132B94" wp14:editId="6E7B83FC">
             <wp:simplePos x="0" y="0"/>
             <wp:positionH relativeFrom="margin">
               <wp:align>center</wp:align>
@@ -2391,7 +2435,7 @@
                     <a:blip r:embed="rId12">
                       <a:extLst>
                         <a:ext uri="{28A0092B-C50C-407E-A947-70E740481C1C}">
-                          <a14:useLocalDpi xmlns="" xmlns:wpc="http://schemas.microsoft.com/office/word/2010/wordprocessingCanvas" xmlns:cx="http://schemas.microsoft.com/office/drawing/2014/chartex" xmlns:cx1="http://schemas.microsoft.com/office/drawing/2015/9/8/chartex" xmlns:cx2="http://schemas.microsoft.com/office/drawing/2015/10/21/chartex" xmlns:cx3="http://schemas.microsoft.com/office/drawing/2016/5/9/chartex" xmlns:cx4="http://schemas.microsoft.com/office/drawing/2016/5/10/chartex" xmlns:cx5="http://schemas.microsoft.com/office/drawing/2016/5/11/chartex" xmlns:cx6="http://schemas.microsoft.com/office/drawing/2016/5/12/chartex" xmlns:cx7="http://schemas.microsoft.com/office/drawing/2016/5/13/chartex" xmlns:cx8="http://schemas.microsoft.com/office/drawing/2016/5/14/chartex" xmlns:mc="http://schemas.openxmlformats.org/markup-compatibility/2006" xmlns:aink="http://schemas.microsoft.com/office/drawing/2016/ink" xmlns:am3d="http://schemas.microsoft.com/office/drawing/2017/model3d" xmlns:o="urn:schemas-microsoft-com:office:office" xmlns:v="urn:schemas-microsoft-com:vml" xmlns:wp14="http://schemas.microsoft.com/office/word/2010/wordprocessingDrawing" xmlns:w10="urn:schemas-microsoft-com:office:word" xmlns:w="http://schemas.openxmlformats.org/wordprocessingml/2006/main" xmlns:w14="http://schemas.microsoft.com/office/word/2010/wordml" xmlns:w15="http://schemas.microsoft.com/office/word/2012/wordml" xmlns:w16cid="http://schemas.microsoft.com/office/word/2016/wordml/cid" xmlns:w16se="http://schemas.microsoft.com/office/word/2015/wordml/symex" xmlns:wpg="http://schemas.microsoft.com/office/word/2010/wordprocessingGroup" xmlns:wpi="http://schemas.microsoft.com/office/word/2010/wordprocessingInk" xmlns:wps="http://schemas.microsoft.com/office/word/2010/wordprocessingShape" xmlns:a14="http://schemas.microsoft.com/office/drawing/2010/main" val="0"/>
+                          <a14:useLocalDpi xmlns:a14="http://schemas.microsoft.com/office/drawing/2010/main" val="0"/>
                         </a:ext>
                       </a:extLst>
                     </a:blip>
@@ -2483,8 +2527,16 @@
           <w:szCs w:val="28"/>
         </w:rPr>
         <w:tab/>
+      </w:r>
+      <w:proofErr w:type="spellStart"/>
+      <w:r>
+        <w:rPr>
+          <w:sz w:val="28"/>
+          <w:szCs w:val="28"/>
+        </w:rPr>
         <w:t>Imp#SW</w:t>
       </w:r>
+      <w:proofErr w:type="spellEnd"/>
     </w:p>
     <w:p>
       <w:r>
@@ -2588,8 +2640,16 @@
           <w:szCs w:val="28"/>
         </w:rPr>
         <w:tab/>
+      </w:r>
+      <w:proofErr w:type="spellStart"/>
+      <w:r>
+        <w:rPr>
+          <w:sz w:val="28"/>
+          <w:szCs w:val="28"/>
+        </w:rPr>
         <w:t>Imp#SW&amp;HW</w:t>
       </w:r>
+      <w:proofErr w:type="spellEnd"/>
     </w:p>
     <w:p>
       <w:pPr>
@@ -2739,15 +2799,23 @@
           <w:szCs w:val="28"/>
         </w:rPr>
         <w:tab/>
-        <w:t>Imp#SW</w:t>
-      </w:r>
+      </w:r>
+      <w:proofErr w:type="spellStart"/>
       <w:r>
         <w:rPr>
           <w:sz w:val="28"/>
           <w:szCs w:val="28"/>
         </w:rPr>
+        <w:t>Imp#SW</w:t>
+      </w:r>
+      <w:r>
+        <w:rPr>
+          <w:sz w:val="28"/>
+          <w:szCs w:val="28"/>
+        </w:rPr>
         <w:t>&amp;HW</w:t>
       </w:r>
+      <w:proofErr w:type="spellEnd"/>
     </w:p>
     <w:p>
       <w:r>
@@ -2830,7 +2898,7 @@
         <w:tblStyle w:val="TableGrid"/>
         <w:tblpPr w:leftFromText="180" w:rightFromText="180" w:vertAnchor="page" w:horzAnchor="margin" w:tblpY="2536"/>
         <w:tblW w:w="0" w:type="auto"/>
-        <w:tblLook w:val="04A0"/>
+        <w:tblLook w:val="04A0" w:firstRow="1" w:lastRow="0" w:firstColumn="1" w:lastColumn="0" w:noHBand="0" w:noVBand="1"/>
       </w:tblPr>
       <w:tblGrid>
         <w:gridCol w:w="3006"/>
@@ -3004,15 +3072,15 @@
 </file>
 
 <file path=word/endnotes.xml><?xml version="1.0" encoding="utf-8"?>
-<w:endnotes xmlns:ve="http://schemas.openxmlformats.org/markup-compatibility/2006" xmlns:o="urn:schemas-microsoft-com:office:office" xmlns:r="http://schemas.openxmlformats.org/officeDocument/2006/relationships" xmlns:m="http://schemas.openxmlformats.org/officeDocument/2006/math" xmlns:v="urn:schemas-microsoft-com:vml" xmlns:wp="http://schemas.openxmlformats.org/drawingml/2006/wordprocessingDrawing" xmlns:w10="urn:schemas-microsoft-com:office:word" xmlns:w="http://schemas.openxmlformats.org/wordprocessingml/2006/main" xmlns:wne="http://schemas.microsoft.com/office/word/2006/wordml">
-  <w:endnote w:type="separator" w:id="0">
+<w:endnotes xmlns:wpc="http://schemas.microsoft.com/office/word/2010/wordprocessingCanvas" xmlns:cx="http://schemas.microsoft.com/office/drawing/2014/chartex" xmlns:cx1="http://schemas.microsoft.com/office/drawing/2015/9/8/chartex" xmlns:cx2="http://schemas.microsoft.com/office/drawing/2015/10/21/chartex" xmlns:cx3="http://schemas.microsoft.com/office/drawing/2016/5/9/chartex" xmlns:cx4="http://schemas.microsoft.com/office/drawing/2016/5/10/chartex" xmlns:cx5="http://schemas.microsoft.com/office/drawing/2016/5/11/chartex" xmlns:cx6="http://schemas.microsoft.com/office/drawing/2016/5/12/chartex" xmlns:cx7="http://schemas.microsoft.com/office/drawing/2016/5/13/chartex" xmlns:cx8="http://schemas.microsoft.com/office/drawing/2016/5/14/chartex" xmlns:mc="http://schemas.openxmlformats.org/markup-compatibility/2006" xmlns:aink="http://schemas.microsoft.com/office/drawing/2016/ink" xmlns:am3d="http://schemas.microsoft.com/office/drawing/2017/model3d" xmlns:o="urn:schemas-microsoft-com:office:office" xmlns:r="http://schemas.openxmlformats.org/officeDocument/2006/relationships" xmlns:m="http://schemas.openxmlformats.org/officeDocument/2006/math" xmlns:v="urn:schemas-microsoft-com:vml" xmlns:wp14="http://schemas.microsoft.com/office/word/2010/wordprocessingDrawing" xmlns:wp="http://schemas.openxmlformats.org/drawingml/2006/wordprocessingDrawing" xmlns:w10="urn:schemas-microsoft-com:office:word" xmlns:w="http://schemas.openxmlformats.org/wordprocessingml/2006/main" xmlns:w14="http://schemas.microsoft.com/office/word/2010/wordml" xmlns:w15="http://schemas.microsoft.com/office/word/2012/wordml" xmlns:w16cid="http://schemas.microsoft.com/office/word/2016/wordml/cid" xmlns:w16se="http://schemas.microsoft.com/office/word/2015/wordml/symex" xmlns:wpg="http://schemas.microsoft.com/office/word/2010/wordprocessingGroup" xmlns:wpi="http://schemas.microsoft.com/office/word/2010/wordprocessingInk" xmlns:wne="http://schemas.microsoft.com/office/word/2006/wordml" xmlns:wps="http://schemas.microsoft.com/office/word/2010/wordprocessingShape" mc:Ignorable="w14 w15 w16se w16cid wp14">
+  <w:endnote w:type="separator" w:id="-1">
     <w:p>
       <w:r>
         <w:separator/>
       </w:r>
     </w:p>
   </w:endnote>
-  <w:endnote w:type="continuationSeparator" w:id="1">
+  <w:endnote w:type="continuationSeparator" w:id="0">
     <w:p>
       <w:r>
         <w:continuationSeparator/>
@@ -3023,7 +3091,7 @@
 </file>
 
 <file path=word/footer1.xml><?xml version="1.0" encoding="utf-8"?>
-<w:ftr xmlns:ve="http://schemas.openxmlformats.org/markup-compatibility/2006" xmlns:o="urn:schemas-microsoft-com:office:office" xmlns:r="http://schemas.openxmlformats.org/officeDocument/2006/relationships" xmlns:m="http://schemas.openxmlformats.org/officeDocument/2006/math" xmlns:v="urn:schemas-microsoft-com:vml" xmlns:wp="http://schemas.openxmlformats.org/drawingml/2006/wordprocessingDrawing" xmlns:w10="urn:schemas-microsoft-com:office:word" xmlns:w="http://schemas.openxmlformats.org/wordprocessingml/2006/main" xmlns:wne="http://schemas.microsoft.com/office/word/2006/wordml">
+<w:ftr xmlns:wpc="http://schemas.microsoft.com/office/word/2010/wordprocessingCanvas" xmlns:cx="http://schemas.microsoft.com/office/drawing/2014/chartex" xmlns:cx1="http://schemas.microsoft.com/office/drawing/2015/9/8/chartex" xmlns:cx2="http://schemas.microsoft.com/office/drawing/2015/10/21/chartex" xmlns:cx3="http://schemas.microsoft.com/office/drawing/2016/5/9/chartex" xmlns:cx4="http://schemas.microsoft.com/office/drawing/2016/5/10/chartex" xmlns:cx5="http://schemas.microsoft.com/office/drawing/2016/5/11/chartex" xmlns:cx6="http://schemas.microsoft.com/office/drawing/2016/5/12/chartex" xmlns:cx7="http://schemas.microsoft.com/office/drawing/2016/5/13/chartex" xmlns:cx8="http://schemas.microsoft.com/office/drawing/2016/5/14/chartex" xmlns:mc="http://schemas.openxmlformats.org/markup-compatibility/2006" xmlns:aink="http://schemas.microsoft.com/office/drawing/2016/ink" xmlns:am3d="http://schemas.microsoft.com/office/drawing/2017/model3d" xmlns:o="urn:schemas-microsoft-com:office:office" xmlns:r="http://schemas.openxmlformats.org/officeDocument/2006/relationships" xmlns:m="http://schemas.openxmlformats.org/officeDocument/2006/math" xmlns:v="urn:schemas-microsoft-com:vml" xmlns:wp14="http://schemas.microsoft.com/office/word/2010/wordprocessingDrawing" xmlns:wp="http://schemas.openxmlformats.org/drawingml/2006/wordprocessingDrawing" xmlns:w10="urn:schemas-microsoft-com:office:word" xmlns:w="http://schemas.openxmlformats.org/wordprocessingml/2006/main" xmlns:w14="http://schemas.microsoft.com/office/word/2010/wordml" xmlns:w15="http://schemas.microsoft.com/office/word/2012/wordml" xmlns:w16cid="http://schemas.microsoft.com/office/word/2016/wordml/cid" xmlns:w16se="http://schemas.microsoft.com/office/word/2015/wordml/symex" xmlns:wpg="http://schemas.microsoft.com/office/word/2010/wordprocessingGroup" xmlns:wpi="http://schemas.microsoft.com/office/word/2010/wordprocessingInk" xmlns:wne="http://schemas.microsoft.com/office/word/2006/wordml" xmlns:wps="http://schemas.microsoft.com/office/word/2010/wordprocessingShape" mc:Ignorable="w14 w15 w16se w16cid wp14">
   <w:sdt>
     <w:sdtPr>
       <w:id w:val="1578640526"/>
@@ -3077,15 +3145,15 @@
 </file>
 
 <file path=word/footnotes.xml><?xml version="1.0" encoding="utf-8"?>
-<w:footnotes xmlns:ve="http://schemas.openxmlformats.org/markup-compatibility/2006" xmlns:o="urn:schemas-microsoft-com:office:office" xmlns:r="http://schemas.openxmlformats.org/officeDocument/2006/relationships" xmlns:m="http://schemas.openxmlformats.org/officeDocument/2006/math" xmlns:v="urn:schemas-microsoft-com:vml" xmlns:wp="http://schemas.openxmlformats.org/drawingml/2006/wordprocessingDrawing" xmlns:w10="urn:schemas-microsoft-com:office:word" xmlns:w="http://schemas.openxmlformats.org/wordprocessingml/2006/main" xmlns:wne="http://schemas.microsoft.com/office/word/2006/wordml">
-  <w:footnote w:type="separator" w:id="0">
+<w:footnotes xmlns:wpc="http://schemas.microsoft.com/office/word/2010/wordprocessingCanvas" xmlns:cx="http://schemas.microsoft.com/office/drawing/2014/chartex" xmlns:cx1="http://schemas.microsoft.com/office/drawing/2015/9/8/chartex" xmlns:cx2="http://schemas.microsoft.com/office/drawing/2015/10/21/chartex" xmlns:cx3="http://schemas.microsoft.com/office/drawing/2016/5/9/chartex" xmlns:cx4="http://schemas.microsoft.com/office/drawing/2016/5/10/chartex" xmlns:cx5="http://schemas.microsoft.com/office/drawing/2016/5/11/chartex" xmlns:cx6="http://schemas.microsoft.com/office/drawing/2016/5/12/chartex" xmlns:cx7="http://schemas.microsoft.com/office/drawing/2016/5/13/chartex" xmlns:cx8="http://schemas.microsoft.com/office/drawing/2016/5/14/chartex" xmlns:mc="http://schemas.openxmlformats.org/markup-compatibility/2006" xmlns:aink="http://schemas.microsoft.com/office/drawing/2016/ink" xmlns:am3d="http://schemas.microsoft.com/office/drawing/2017/model3d" xmlns:o="urn:schemas-microsoft-com:office:office" xmlns:r="http://schemas.openxmlformats.org/officeDocument/2006/relationships" xmlns:m="http://schemas.openxmlformats.org/officeDocument/2006/math" xmlns:v="urn:schemas-microsoft-com:vml" xmlns:wp14="http://schemas.microsoft.com/office/word/2010/wordprocessingDrawing" xmlns:wp="http://schemas.openxmlformats.org/drawingml/2006/wordprocessingDrawing" xmlns:w10="urn:schemas-microsoft-com:office:word" xmlns:w="http://schemas.openxmlformats.org/wordprocessingml/2006/main" xmlns:w14="http://schemas.microsoft.com/office/word/2010/wordml" xmlns:w15="http://schemas.microsoft.com/office/word/2012/wordml" xmlns:w16cid="http://schemas.microsoft.com/office/word/2016/wordml/cid" xmlns:w16se="http://schemas.microsoft.com/office/word/2015/wordml/symex" xmlns:wpg="http://schemas.microsoft.com/office/word/2010/wordprocessingGroup" xmlns:wpi="http://schemas.microsoft.com/office/word/2010/wordprocessingInk" xmlns:wne="http://schemas.microsoft.com/office/word/2006/wordml" xmlns:wps="http://schemas.microsoft.com/office/word/2010/wordprocessingShape" mc:Ignorable="w14 w15 w16se w16cid wp14">
+  <w:footnote w:type="separator" w:id="-1">
     <w:p>
       <w:r>
         <w:separator/>
       </w:r>
     </w:p>
   </w:footnote>
-  <w:footnote w:type="continuationSeparator" w:id="1">
+  <w:footnote w:type="continuationSeparator" w:id="0">
     <w:p>
       <w:r>
         <w:continuationSeparator/>
@@ -3096,7 +3164,7 @@
 </file>
 
 <file path=word/header1.xml><?xml version="1.0" encoding="utf-8"?>
-<w:hdr xmlns:ve="http://schemas.openxmlformats.org/markup-compatibility/2006" xmlns:o="urn:schemas-microsoft-com:office:office" xmlns:r="http://schemas.openxmlformats.org/officeDocument/2006/relationships" xmlns:m="http://schemas.openxmlformats.org/officeDocument/2006/math" xmlns:v="urn:schemas-microsoft-com:vml" xmlns:wp="http://schemas.openxmlformats.org/drawingml/2006/wordprocessingDrawing" xmlns:w10="urn:schemas-microsoft-com:office:word" xmlns:w="http://schemas.openxmlformats.org/wordprocessingml/2006/main" xmlns:wne="http://schemas.microsoft.com/office/word/2006/wordml">
+<w:hdr xmlns:wpc="http://schemas.microsoft.com/office/word/2010/wordprocessingCanvas" xmlns:cx="http://schemas.microsoft.com/office/drawing/2014/chartex" xmlns:cx1="http://schemas.microsoft.com/office/drawing/2015/9/8/chartex" xmlns:cx2="http://schemas.microsoft.com/office/drawing/2015/10/21/chartex" xmlns:cx3="http://schemas.microsoft.com/office/drawing/2016/5/9/chartex" xmlns:cx4="http://schemas.microsoft.com/office/drawing/2016/5/10/chartex" xmlns:cx5="http://schemas.microsoft.com/office/drawing/2016/5/11/chartex" xmlns:cx6="http://schemas.microsoft.com/office/drawing/2016/5/12/chartex" xmlns:cx7="http://schemas.microsoft.com/office/drawing/2016/5/13/chartex" xmlns:cx8="http://schemas.microsoft.com/office/drawing/2016/5/14/chartex" xmlns:mc="http://schemas.openxmlformats.org/markup-compatibility/2006" xmlns:aink="http://schemas.microsoft.com/office/drawing/2016/ink" xmlns:am3d="http://schemas.microsoft.com/office/drawing/2017/model3d" xmlns:o="urn:schemas-microsoft-com:office:office" xmlns:r="http://schemas.openxmlformats.org/officeDocument/2006/relationships" xmlns:m="http://schemas.openxmlformats.org/officeDocument/2006/math" xmlns:v="urn:schemas-microsoft-com:vml" xmlns:wp14="http://schemas.microsoft.com/office/word/2010/wordprocessingDrawing" xmlns:wp="http://schemas.openxmlformats.org/drawingml/2006/wordprocessingDrawing" xmlns:w10="urn:schemas-microsoft-com:office:word" xmlns:w="http://schemas.openxmlformats.org/wordprocessingml/2006/main" xmlns:w14="http://schemas.microsoft.com/office/word/2010/wordml" xmlns:w15="http://schemas.microsoft.com/office/word/2012/wordml" xmlns:w16cid="http://schemas.microsoft.com/office/word/2016/wordml/cid" xmlns:w16se="http://schemas.microsoft.com/office/word/2015/wordml/symex" xmlns:wpg="http://schemas.microsoft.com/office/word/2010/wordprocessingGroup" xmlns:wpi="http://schemas.microsoft.com/office/word/2010/wordprocessingInk" xmlns:wne="http://schemas.microsoft.com/office/word/2006/wordml" xmlns:wps="http://schemas.microsoft.com/office/word/2010/wordprocessingShape" mc:Ignorable="w14 w15 w16se w16cid wp14">
   <w:p>
     <w:pPr>
       <w:pStyle w:val="Header"/>
@@ -3121,8 +3189,8 @@
 </file>
 
 <file path=word/numbering.xml><?xml version="1.0" encoding="utf-8"?>
-<w:numbering xmlns:ve="http://schemas.openxmlformats.org/markup-compatibility/2006" xmlns:o="urn:schemas-microsoft-com:office:office" xmlns:r="http://schemas.openxmlformats.org/officeDocument/2006/relationships" xmlns:m="http://schemas.openxmlformats.org/officeDocument/2006/math" xmlns:v="urn:schemas-microsoft-com:vml" xmlns:wp="http://schemas.openxmlformats.org/drawingml/2006/wordprocessingDrawing" xmlns:w10="urn:schemas-microsoft-com:office:word" xmlns:w="http://schemas.openxmlformats.org/wordprocessingml/2006/main" xmlns:wne="http://schemas.microsoft.com/office/word/2006/wordml">
-  <w:abstractNum w:abstractNumId="0">
+<w:numbering xmlns:wpc="http://schemas.microsoft.com/office/word/2010/wordprocessingCanvas" xmlns:cx="http://schemas.microsoft.com/office/drawing/2014/chartex" xmlns:cx1="http://schemas.microsoft.com/office/drawing/2015/9/8/chartex" xmlns:cx2="http://schemas.microsoft.com/office/drawing/2015/10/21/chartex" xmlns:cx3="http://schemas.microsoft.com/office/drawing/2016/5/9/chartex" xmlns:cx4="http://schemas.microsoft.com/office/drawing/2016/5/10/chartex" xmlns:cx5="http://schemas.microsoft.com/office/drawing/2016/5/11/chartex" xmlns:cx6="http://schemas.microsoft.com/office/drawing/2016/5/12/chartex" xmlns:cx7="http://schemas.microsoft.com/office/drawing/2016/5/13/chartex" xmlns:cx8="http://schemas.microsoft.com/office/drawing/2016/5/14/chartex" xmlns:mc="http://schemas.openxmlformats.org/markup-compatibility/2006" xmlns:aink="http://schemas.microsoft.com/office/drawing/2016/ink" xmlns:am3d="http://schemas.microsoft.com/office/drawing/2017/model3d" xmlns:o="urn:schemas-microsoft-com:office:office" xmlns:r="http://schemas.openxmlformats.org/officeDocument/2006/relationships" xmlns:m="http://schemas.openxmlformats.org/officeDocument/2006/math" xmlns:v="urn:schemas-microsoft-com:vml" xmlns:wp14="http://schemas.microsoft.com/office/word/2010/wordprocessingDrawing" xmlns:wp="http://schemas.openxmlformats.org/drawingml/2006/wordprocessingDrawing" xmlns:w10="urn:schemas-microsoft-com:office:word" xmlns:w="http://schemas.openxmlformats.org/wordprocessingml/2006/main" xmlns:w14="http://schemas.microsoft.com/office/word/2010/wordml" xmlns:w15="http://schemas.microsoft.com/office/word/2012/wordml" xmlns:w16cid="http://schemas.microsoft.com/office/word/2016/wordml/cid" xmlns:w16se="http://schemas.microsoft.com/office/word/2015/wordml/symex" xmlns:wpg="http://schemas.microsoft.com/office/word/2010/wordprocessingGroup" xmlns:wpi="http://schemas.microsoft.com/office/word/2010/wordprocessingInk" xmlns:wne="http://schemas.microsoft.com/office/word/2006/wordml" xmlns:wps="http://schemas.microsoft.com/office/word/2010/wordprocessingShape" mc:Ignorable="w14 w15 w16se w16cid wp14">
+  <w:abstractNum w:abstractNumId="0" w15:restartNumberingAfterBreak="0">
     <w:nsid w:val="10703ADA"/>
     <w:multiLevelType w:val="multilevel"/>
     <w:tmpl w:val="04044B4C"/>
@@ -3238,7 +3306,7 @@
       </w:rPr>
     </w:lvl>
   </w:abstractNum>
-  <w:abstractNum w:abstractNumId="1">
+  <w:abstractNum w:abstractNumId="1" w15:restartNumberingAfterBreak="0">
     <w:nsid w:val="1CD42255"/>
     <w:multiLevelType w:val="multilevel"/>
     <w:tmpl w:val="2B06D90A"/>
@@ -3351,7 +3419,7 @@
       </w:rPr>
     </w:lvl>
   </w:abstractNum>
-  <w:abstractNum w:abstractNumId="2">
+  <w:abstractNum w:abstractNumId="2" w15:restartNumberingAfterBreak="0">
     <w:nsid w:val="220552E9"/>
     <w:multiLevelType w:val="multilevel"/>
     <w:tmpl w:val="0B180534"/>
@@ -3473,7 +3541,7 @@
       </w:rPr>
     </w:lvl>
   </w:abstractNum>
-  <w:abstractNum w:abstractNumId="3">
+  <w:abstractNum w:abstractNumId="3" w15:restartNumberingAfterBreak="0">
     <w:nsid w:val="2D5965A3"/>
     <w:multiLevelType w:val="multilevel"/>
     <w:tmpl w:val="FF4486B0"/>
@@ -3589,7 +3657,7 @@
       </w:rPr>
     </w:lvl>
   </w:abstractNum>
-  <w:abstractNum w:abstractNumId="4">
+  <w:abstractNum w:abstractNumId="4" w15:restartNumberingAfterBreak="0">
     <w:nsid w:val="31595A7A"/>
     <w:multiLevelType w:val="hybridMultilevel"/>
     <w:tmpl w:val="911E8D8C"/>
@@ -3678,7 +3746,7 @@
       </w:pPr>
     </w:lvl>
   </w:abstractNum>
-  <w:abstractNum w:abstractNumId="5">
+  <w:abstractNum w:abstractNumId="5" w15:restartNumberingAfterBreak="0">
     <w:nsid w:val="32D55104"/>
     <w:multiLevelType w:val="multilevel"/>
     <w:tmpl w:val="F67486A2"/>
@@ -3791,7 +3859,7 @@
       </w:rPr>
     </w:lvl>
   </w:abstractNum>
-  <w:abstractNum w:abstractNumId="6">
+  <w:abstractNum w:abstractNumId="6" w15:restartNumberingAfterBreak="0">
     <w:nsid w:val="432D4AAB"/>
     <w:multiLevelType w:val="hybridMultilevel"/>
     <w:tmpl w:val="5560CADA"/>
@@ -3905,7 +3973,7 @@
       </w:rPr>
     </w:lvl>
   </w:abstractNum>
-  <w:abstractNum w:abstractNumId="7">
+  <w:abstractNum w:abstractNumId="7" w15:restartNumberingAfterBreak="0">
     <w:nsid w:val="4C0D5503"/>
     <w:multiLevelType w:val="multilevel"/>
     <w:tmpl w:val="FF4486B0"/>
@@ -4021,7 +4089,7 @@
       </w:rPr>
     </w:lvl>
   </w:abstractNum>
-  <w:abstractNum w:abstractNumId="8">
+  <w:abstractNum w:abstractNumId="8" w15:restartNumberingAfterBreak="0">
     <w:nsid w:val="4C34333B"/>
     <w:multiLevelType w:val="hybridMultilevel"/>
     <w:tmpl w:val="42204650"/>
@@ -4135,7 +4203,7 @@
       </w:rPr>
     </w:lvl>
   </w:abstractNum>
-  <w:abstractNum w:abstractNumId="9">
+  <w:abstractNum w:abstractNumId="9" w15:restartNumberingAfterBreak="0">
     <w:nsid w:val="53A77D74"/>
     <w:multiLevelType w:val="hybridMultilevel"/>
     <w:tmpl w:val="2EACDFD8"/>
@@ -4249,7 +4317,7 @@
       </w:rPr>
     </w:lvl>
   </w:abstractNum>
-  <w:abstractNum w:abstractNumId="10">
+  <w:abstractNum w:abstractNumId="10" w15:restartNumberingAfterBreak="0">
     <w:nsid w:val="5FE51691"/>
     <w:multiLevelType w:val="multilevel"/>
     <w:tmpl w:val="0409001F"/>
@@ -4335,7 +4403,7 @@
       </w:pPr>
     </w:lvl>
   </w:abstractNum>
-  <w:abstractNum w:abstractNumId="11">
+  <w:abstractNum w:abstractNumId="11" w15:restartNumberingAfterBreak="0">
     <w:nsid w:val="67782780"/>
     <w:multiLevelType w:val="hybridMultilevel"/>
     <w:tmpl w:val="36301958"/>
@@ -4448,7 +4516,7 @@
       </w:rPr>
     </w:lvl>
   </w:abstractNum>
-  <w:abstractNum w:abstractNumId="12">
+  <w:abstractNum w:abstractNumId="12" w15:restartNumberingAfterBreak="0">
     <w:nsid w:val="6BEA3D60"/>
     <w:multiLevelType w:val="multilevel"/>
     <w:tmpl w:val="04044B4C"/>
@@ -4564,7 +4632,7 @@
       </w:rPr>
     </w:lvl>
   </w:abstractNum>
-  <w:abstractNum w:abstractNumId="13">
+  <w:abstractNum w:abstractNumId="13" w15:restartNumberingAfterBreak="0">
     <w:nsid w:val="70FD65A0"/>
     <w:multiLevelType w:val="multilevel"/>
     <w:tmpl w:val="AC501338"/>
@@ -4702,7 +4770,7 @@
       </w:rPr>
     </w:lvl>
   </w:abstractNum>
-  <w:abstractNum w:abstractNumId="14">
+  <w:abstractNum w:abstractNumId="14" w15:restartNumberingAfterBreak="0">
     <w:nsid w:val="78EB22BE"/>
     <w:multiLevelType w:val="hybridMultilevel"/>
     <w:tmpl w:val="B1B04D88"/>
@@ -4816,7 +4884,7 @@
       </w:rPr>
     </w:lvl>
   </w:abstractNum>
-  <w:abstractNum w:abstractNumId="15">
+  <w:abstractNum w:abstractNumId="15" w15:restartNumberingAfterBreak="0">
     <w:nsid w:val="7A1723D3"/>
     <w:multiLevelType w:val="hybridMultilevel"/>
     <w:tmpl w:val="3BEAFAB8"/>
@@ -4929,7 +4997,7 @@
       </w:rPr>
     </w:lvl>
   </w:abstractNum>
-  <w:abstractNum w:abstractNumId="16">
+  <w:abstractNum w:abstractNumId="16" w15:restartNumberingAfterBreak="0">
     <w:nsid w:val="7F80135C"/>
     <w:multiLevelType w:val="hybridMultilevel"/>
     <w:tmpl w:val="1FDC874C"/>
@@ -5245,7 +5313,7 @@
 </file>
 
 <file path=word/styles.xml><?xml version="1.0" encoding="utf-8"?>
-<w:styles xmlns:r="http://schemas.openxmlformats.org/officeDocument/2006/relationships" xmlns:w="http://schemas.openxmlformats.org/wordprocessingml/2006/main">
+<w:styles xmlns:mc="http://schemas.openxmlformats.org/markup-compatibility/2006" xmlns:r="http://schemas.openxmlformats.org/officeDocument/2006/relationships" xmlns:w="http://schemas.openxmlformats.org/wordprocessingml/2006/main" xmlns:w14="http://schemas.microsoft.com/office/word/2010/wordml" xmlns:w15="http://schemas.microsoft.com/office/word/2012/wordml" xmlns:w16cid="http://schemas.microsoft.com/office/word/2016/wordml/cid" xmlns:w16se="http://schemas.microsoft.com/office/word/2015/wordml/symex" mc:Ignorable="w14 w15 w16se w16cid">
   <w:docDefaults>
     <w:rPrDefault>
       <w:rPr>
@@ -5261,144 +5329,383 @@
       </w:pPr>
     </w:pPrDefault>
   </w:docDefaults>
-  <w:latentStyles w:defLockedState="0" w:defUIPriority="99" w:defSemiHidden="1" w:defUnhideWhenUsed="1" w:defQFormat="0" w:count="267">
-    <w:lsdException w:name="Normal" w:semiHidden="0" w:uiPriority="0" w:unhideWhenUsed="0" w:qFormat="1"/>
-    <w:lsdException w:name="heading 1" w:semiHidden="0" w:uiPriority="9" w:unhideWhenUsed="0" w:qFormat="1"/>
-    <w:lsdException w:name="heading 2" w:uiPriority="9" w:qFormat="1"/>
-    <w:lsdException w:name="heading 3" w:uiPriority="9" w:qFormat="1"/>
-    <w:lsdException w:name="heading 4" w:uiPriority="9" w:qFormat="1"/>
-    <w:lsdException w:name="heading 5" w:uiPriority="9" w:qFormat="1"/>
-    <w:lsdException w:name="heading 6" w:uiPriority="9" w:qFormat="1"/>
-    <w:lsdException w:name="heading 7" w:uiPriority="9" w:qFormat="1"/>
-    <w:lsdException w:name="heading 8" w:uiPriority="9" w:qFormat="1"/>
-    <w:lsdException w:name="heading 9" w:uiPriority="9" w:qFormat="1"/>
-    <w:lsdException w:name="toc 1" w:uiPriority="39"/>
-    <w:lsdException w:name="toc 2" w:uiPriority="39"/>
-    <w:lsdException w:name="toc 3" w:uiPriority="39"/>
-    <w:lsdException w:name="toc 4" w:uiPriority="39"/>
-    <w:lsdException w:name="toc 5" w:uiPriority="39"/>
-    <w:lsdException w:name="toc 6" w:uiPriority="39"/>
-    <w:lsdException w:name="toc 7" w:uiPriority="39"/>
-    <w:lsdException w:name="toc 8" w:uiPriority="39"/>
-    <w:lsdException w:name="toc 9" w:uiPriority="39"/>
-    <w:lsdException w:name="caption" w:uiPriority="35" w:qFormat="1"/>
-    <w:lsdException w:name="Title" w:semiHidden="0" w:uiPriority="10" w:unhideWhenUsed="0" w:qFormat="1"/>
-    <w:lsdException w:name="Default Paragraph Font" w:uiPriority="1"/>
-    <w:lsdException w:name="Subtitle" w:semiHidden="0" w:uiPriority="11" w:unhideWhenUsed="0" w:qFormat="1"/>
-    <w:lsdException w:name="Strong" w:semiHidden="0" w:uiPriority="22" w:unhideWhenUsed="0" w:qFormat="1"/>
-    <w:lsdException w:name="Emphasis" w:semiHidden="0" w:uiPriority="20" w:unhideWhenUsed="0" w:qFormat="1"/>
-    <w:lsdException w:name="Table Grid" w:semiHidden="0" w:uiPriority="39" w:unhideWhenUsed="0"/>
-    <w:lsdException w:name="Placeholder Text" w:unhideWhenUsed="0"/>
-    <w:lsdException w:name="No Spacing" w:semiHidden="0" w:uiPriority="1" w:unhideWhenUsed="0" w:qFormat="1"/>
-    <w:lsdException w:name="Light Shading" w:semiHidden="0" w:uiPriority="60" w:unhideWhenUsed="0"/>
-    <w:lsdException w:name="Light List" w:semiHidden="0" w:uiPriority="61" w:unhideWhenUsed="0"/>
-    <w:lsdException w:name="Light Grid" w:semiHidden="0" w:uiPriority="62" w:unhideWhenUsed="0"/>
-    <w:lsdException w:name="Medium Shading 1" w:semiHidden="0" w:uiPriority="63" w:unhideWhenUsed="0"/>
-    <w:lsdException w:name="Medium Shading 2" w:semiHidden="0" w:uiPriority="64" w:unhideWhenUsed="0"/>
-    <w:lsdException w:name="Medium List 1" w:semiHidden="0" w:uiPriority="65" w:unhideWhenUsed="0"/>
-    <w:lsdException w:name="Medium List 2" w:semiHidden="0" w:uiPriority="66" w:unhideWhenUsed="0"/>
-    <w:lsdException w:name="Medium Grid 1" w:semiHidden="0" w:uiPriority="67" w:unhideWhenUsed="0"/>
-    <w:lsdException w:name="Medium Grid 2" w:semiHidden="0" w:uiPriority="68" w:unhideWhenUsed="0"/>
-    <w:lsdException w:name="Medium Grid 3" w:semiHidden="0" w:uiPriority="69" w:unhideWhenUsed="0"/>
-    <w:lsdException w:name="Dark List" w:semiHidden="0" w:uiPriority="70" w:unhideWhenUsed="0"/>
-    <w:lsdException w:name="Colorful Shading" w:semiHidden="0" w:uiPriority="71" w:unhideWhenUsed="0"/>
-    <w:lsdException w:name="Colorful List" w:semiHidden="0" w:uiPriority="72" w:unhideWhenUsed="0"/>
-    <w:lsdException w:name="Colorful Grid" w:semiHidden="0" w:uiPriority="73" w:unhideWhenUsed="0"/>
-    <w:lsdException w:name="Light Shading Accent 1" w:semiHidden="0" w:uiPriority="60" w:unhideWhenUsed="0"/>
-    <w:lsdException w:name="Light List Accent 1" w:semiHidden="0" w:uiPriority="61" w:unhideWhenUsed="0"/>
-    <w:lsdException w:name="Light Grid Accent 1" w:semiHidden="0" w:uiPriority="62" w:unhideWhenUsed="0"/>
-    <w:lsdException w:name="Medium Shading 1 Accent 1" w:semiHidden="0" w:uiPriority="63" w:unhideWhenUsed="0"/>
-    <w:lsdException w:name="Medium Shading 2 Accent 1" w:semiHidden="0" w:uiPriority="64" w:unhideWhenUsed="0"/>
-    <w:lsdException w:name="Medium List 1 Accent 1" w:semiHidden="0" w:uiPriority="65" w:unhideWhenUsed="0"/>
-    <w:lsdException w:name="Revision" w:unhideWhenUsed="0"/>
-    <w:lsdException w:name="List Paragraph" w:semiHidden="0" w:uiPriority="34" w:unhideWhenUsed="0" w:qFormat="1"/>
-    <w:lsdException w:name="Quote" w:semiHidden="0" w:uiPriority="29" w:unhideWhenUsed="0" w:qFormat="1"/>
-    <w:lsdException w:name="Intense Quote" w:semiHidden="0" w:uiPriority="30" w:unhideWhenUsed="0" w:qFormat="1"/>
-    <w:lsdException w:name="Medium List 2 Accent 1" w:semiHidden="0" w:uiPriority="66" w:unhideWhenUsed="0"/>
-    <w:lsdException w:name="Medium Grid 1 Accent 1" w:semiHidden="0" w:uiPriority="67" w:unhideWhenUsed="0"/>
-    <w:lsdException w:name="Medium Grid 2 Accent 1" w:semiHidden="0" w:uiPriority="68" w:unhideWhenUsed="0"/>
-    <w:lsdException w:name="Medium Grid 3 Accent 1" w:semiHidden="0" w:uiPriority="69" w:unhideWhenUsed="0"/>
-    <w:lsdException w:name="Dark List Accent 1" w:semiHidden="0" w:uiPriority="70" w:unhideWhenUsed="0"/>
-    <w:lsdException w:name="Colorful Shading Accent 1" w:semiHidden="0" w:uiPriority="71" w:unhideWhenUsed="0"/>
-    <w:lsdException w:name="Colorful List Accent 1" w:semiHidden="0" w:uiPriority="72" w:unhideWhenUsed="0"/>
-    <w:lsdException w:name="Colorful Grid Accent 1" w:semiHidden="0" w:uiPriority="73" w:unhideWhenUsed="0"/>
-    <w:lsdException w:name="Light Shading Accent 2" w:semiHidden="0" w:uiPriority="60" w:unhideWhenUsed="0"/>
-    <w:lsdException w:name="Light List Accent 2" w:semiHidden="0" w:uiPriority="61" w:unhideWhenUsed="0"/>
-    <w:lsdException w:name="Light Grid Accent 2" w:semiHidden="0" w:uiPriority="62" w:unhideWhenUsed="0"/>
-    <w:lsdException w:name="Medium Shading 1 Accent 2" w:semiHidden="0" w:uiPriority="63" w:unhideWhenUsed="0"/>
-    <w:lsdException w:name="Medium Shading 2 Accent 2" w:semiHidden="0" w:uiPriority="64" w:unhideWhenUsed="0"/>
-    <w:lsdException w:name="Medium List 1 Accent 2" w:semiHidden="0" w:uiPriority="65" w:unhideWhenUsed="0"/>
-    <w:lsdException w:name="Medium List 2 Accent 2" w:semiHidden="0" w:uiPriority="66" w:unhideWhenUsed="0"/>
-    <w:lsdException w:name="Medium Grid 1 Accent 2" w:semiHidden="0" w:uiPriority="67" w:unhideWhenUsed="0"/>
-    <w:lsdException w:name="Medium Grid 2 Accent 2" w:semiHidden="0" w:uiPriority="68" w:unhideWhenUsed="0"/>
-    <w:lsdException w:name="Medium Grid 3 Accent 2" w:semiHidden="0" w:uiPriority="69" w:unhideWhenUsed="0"/>
-    <w:lsdException w:name="Dark List Accent 2" w:semiHidden="0" w:uiPriority="70" w:unhideWhenUsed="0"/>
-    <w:lsdException w:name="Colorful Shading Accent 2" w:semiHidden="0" w:uiPriority="71" w:unhideWhenUsed="0"/>
-    <w:lsdException w:name="Colorful List Accent 2" w:semiHidden="0" w:uiPriority="72" w:unhideWhenUsed="0"/>
-    <w:lsdException w:name="Colorful Grid Accent 2" w:semiHidden="0" w:uiPriority="73" w:unhideWhenUsed="0"/>
-    <w:lsdException w:name="Light Shading Accent 3" w:semiHidden="0" w:uiPriority="60" w:unhideWhenUsed="0"/>
-    <w:lsdException w:name="Light List Accent 3" w:semiHidden="0" w:uiPriority="61" w:unhideWhenUsed="0"/>
-    <w:lsdException w:name="Light Grid Accent 3" w:semiHidden="0" w:uiPriority="62" w:unhideWhenUsed="0"/>
-    <w:lsdException w:name="Medium Shading 1 Accent 3" w:semiHidden="0" w:uiPriority="63" w:unhideWhenUsed="0"/>
-    <w:lsdException w:name="Medium Shading 2 Accent 3" w:semiHidden="0" w:uiPriority="64" w:unhideWhenUsed="0"/>
-    <w:lsdException w:name="Medium List 1 Accent 3" w:semiHidden="0" w:uiPriority="65" w:unhideWhenUsed="0"/>
-    <w:lsdException w:name="Medium List 2 Accent 3" w:semiHidden="0" w:uiPriority="66" w:unhideWhenUsed="0"/>
-    <w:lsdException w:name="Medium Grid 1 Accent 3" w:semiHidden="0" w:uiPriority="67" w:unhideWhenUsed="0"/>
-    <w:lsdException w:name="Medium Grid 2 Accent 3" w:semiHidden="0" w:uiPriority="68" w:unhideWhenUsed="0"/>
-    <w:lsdException w:name="Medium Grid 3 Accent 3" w:semiHidden="0" w:uiPriority="69" w:unhideWhenUsed="0"/>
-    <w:lsdException w:name="Dark List Accent 3" w:semiHidden="0" w:uiPriority="70" w:unhideWhenUsed="0"/>
-    <w:lsdException w:name="Colorful Shading Accent 3" w:semiHidden="0" w:uiPriority="71" w:unhideWhenUsed="0"/>
-    <w:lsdException w:name="Colorful List Accent 3" w:semiHidden="0" w:uiPriority="72" w:unhideWhenUsed="0"/>
-    <w:lsdException w:name="Colorful Grid Accent 3" w:semiHidden="0" w:uiPriority="73" w:unhideWhenUsed="0"/>
-    <w:lsdException w:name="Light Shading Accent 4" w:semiHidden="0" w:uiPriority="60" w:unhideWhenUsed="0"/>
-    <w:lsdException w:name="Light List Accent 4" w:semiHidden="0" w:uiPriority="61" w:unhideWhenUsed="0"/>
-    <w:lsdException w:name="Light Grid Accent 4" w:semiHidden="0" w:uiPriority="62" w:unhideWhenUsed="0"/>
-    <w:lsdException w:name="Medium Shading 1 Accent 4" w:semiHidden="0" w:uiPriority="63" w:unhideWhenUsed="0"/>
-    <w:lsdException w:name="Medium Shading 2 Accent 4" w:semiHidden="0" w:uiPriority="64" w:unhideWhenUsed="0"/>
-    <w:lsdException w:name="Medium List 1 Accent 4" w:semiHidden="0" w:uiPriority="65" w:unhideWhenUsed="0"/>
-    <w:lsdException w:name="Medium List 2 Accent 4" w:semiHidden="0" w:uiPriority="66" w:unhideWhenUsed="0"/>
-    <w:lsdException w:name="Medium Grid 1 Accent 4" w:semiHidden="0" w:uiPriority="67" w:unhideWhenUsed="0"/>
-    <w:lsdException w:name="Medium Grid 2 Accent 4" w:semiHidden="0" w:uiPriority="68" w:unhideWhenUsed="0"/>
-    <w:lsdException w:name="Medium Grid 3 Accent 4" w:semiHidden="0" w:uiPriority="69" w:unhideWhenUsed="0"/>
-    <w:lsdException w:name="Dark List Accent 4" w:semiHidden="0" w:uiPriority="70" w:unhideWhenUsed="0"/>
-    <w:lsdException w:name="Colorful Shading Accent 4" w:semiHidden="0" w:uiPriority="71" w:unhideWhenUsed="0"/>
-    <w:lsdException w:name="Colorful List Accent 4" w:semiHidden="0" w:uiPriority="72" w:unhideWhenUsed="0"/>
-    <w:lsdException w:name="Colorful Grid Accent 4" w:semiHidden="0" w:uiPriority="73" w:unhideWhenUsed="0"/>
-    <w:lsdException w:name="Light Shading Accent 5" w:semiHidden="0" w:uiPriority="60" w:unhideWhenUsed="0"/>
-    <w:lsdException w:name="Light List Accent 5" w:semiHidden="0" w:uiPriority="61" w:unhideWhenUsed="0"/>
-    <w:lsdException w:name="Light Grid Accent 5" w:semiHidden="0" w:uiPriority="62" w:unhideWhenUsed="0"/>
-    <w:lsdException w:name="Medium Shading 1 Accent 5" w:semiHidden="0" w:uiPriority="63" w:unhideWhenUsed="0"/>
-    <w:lsdException w:name="Medium Shading 2 Accent 5" w:semiHidden="0" w:uiPriority="64" w:unhideWhenUsed="0"/>
-    <w:lsdException w:name="Medium List 1 Accent 5" w:semiHidden="0" w:uiPriority="65" w:unhideWhenUsed="0"/>
-    <w:lsdException w:name="Medium List 2 Accent 5" w:semiHidden="0" w:uiPriority="66" w:unhideWhenUsed="0"/>
-    <w:lsdException w:name="Medium Grid 1 Accent 5" w:semiHidden="0" w:uiPriority="67" w:unhideWhenUsed="0"/>
-    <w:lsdException w:name="Medium Grid 2 Accent 5" w:semiHidden="0" w:uiPriority="68" w:unhideWhenUsed="0"/>
-    <w:lsdException w:name="Medium Grid 3 Accent 5" w:semiHidden="0" w:uiPriority="69" w:unhideWhenUsed="0"/>
-    <w:lsdException w:name="Dark List Accent 5" w:semiHidden="0" w:uiPriority="70" w:unhideWhenUsed="0"/>
-    <w:lsdException w:name="Colorful Shading Accent 5" w:semiHidden="0" w:uiPriority="71" w:unhideWhenUsed="0"/>
-    <w:lsdException w:name="Colorful List Accent 5" w:semiHidden="0" w:uiPriority="72" w:unhideWhenUsed="0"/>
-    <w:lsdException w:name="Colorful Grid Accent 5" w:semiHidden="0" w:uiPriority="73" w:unhideWhenUsed="0"/>
-    <w:lsdException w:name="Light Shading Accent 6" w:semiHidden="0" w:uiPriority="60" w:unhideWhenUsed="0"/>
-    <w:lsdException w:name="Light List Accent 6" w:semiHidden="0" w:uiPriority="61" w:unhideWhenUsed="0"/>
-    <w:lsdException w:name="Light Grid Accent 6" w:semiHidden="0" w:uiPriority="62" w:unhideWhenUsed="0"/>
-    <w:lsdException w:name="Medium Shading 1 Accent 6" w:semiHidden="0" w:uiPriority="63" w:unhideWhenUsed="0"/>
-    <w:lsdException w:name="Medium Shading 2 Accent 6" w:semiHidden="0" w:uiPriority="64" w:unhideWhenUsed="0"/>
-    <w:lsdException w:name="Medium List 1 Accent 6" w:semiHidden="0" w:uiPriority="65" w:unhideWhenUsed="0"/>
-    <w:lsdException w:name="Medium List 2 Accent 6" w:semiHidden="0" w:uiPriority="66" w:unhideWhenUsed="0"/>
-    <w:lsdException w:name="Medium Grid 1 Accent 6" w:semiHidden="0" w:uiPriority="67" w:unhideWhenUsed="0"/>
-    <w:lsdException w:name="Medium Grid 2 Accent 6" w:semiHidden="0" w:uiPriority="68" w:unhideWhenUsed="0"/>
-    <w:lsdException w:name="Medium Grid 3 Accent 6" w:semiHidden="0" w:uiPriority="69" w:unhideWhenUsed="0"/>
-    <w:lsdException w:name="Dark List Accent 6" w:semiHidden="0" w:uiPriority="70" w:unhideWhenUsed="0"/>
-    <w:lsdException w:name="Colorful Shading Accent 6" w:semiHidden="0" w:uiPriority="71" w:unhideWhenUsed="0"/>
-    <w:lsdException w:name="Colorful List Accent 6" w:semiHidden="0" w:uiPriority="72" w:unhideWhenUsed="0"/>
-    <w:lsdException w:name="Colorful Grid Accent 6" w:semiHidden="0" w:uiPriority="73" w:unhideWhenUsed="0"/>
-    <w:lsdException w:name="Subtle Emphasis" w:semiHidden="0" w:uiPriority="19" w:unhideWhenUsed="0" w:qFormat="1"/>
-    <w:lsdException w:name="Intense Emphasis" w:semiHidden="0" w:uiPriority="21" w:unhideWhenUsed="0" w:qFormat="1"/>
-    <w:lsdException w:name="Subtle Reference" w:semiHidden="0" w:uiPriority="31" w:unhideWhenUsed="0" w:qFormat="1"/>
-    <w:lsdException w:name="Intense Reference" w:semiHidden="0" w:uiPriority="32" w:unhideWhenUsed="0" w:qFormat="1"/>
-    <w:lsdException w:name="Book Title" w:semiHidden="0" w:uiPriority="33" w:unhideWhenUsed="0" w:qFormat="1"/>
-    <w:lsdException w:name="Bibliography" w:uiPriority="37"/>
-    <w:lsdException w:name="TOC Heading" w:uiPriority="39" w:qFormat="1"/>
+  <w:latentStyles w:defLockedState="0" w:defUIPriority="99" w:defSemiHidden="0" w:defUnhideWhenUsed="0" w:defQFormat="0" w:count="376">
+    <w:lsdException w:name="Normal" w:uiPriority="0" w:qFormat="1"/>
+    <w:lsdException w:name="heading 1" w:uiPriority="9" w:qFormat="1"/>
+    <w:lsdException w:name="heading 2" w:semiHidden="1" w:uiPriority="9" w:unhideWhenUsed="1" w:qFormat="1"/>
+    <w:lsdException w:name="heading 3" w:semiHidden="1" w:uiPriority="9" w:unhideWhenUsed="1" w:qFormat="1"/>
+    <w:lsdException w:name="heading 4" w:semiHidden="1" w:uiPriority="9" w:unhideWhenUsed="1" w:qFormat="1"/>
+    <w:lsdException w:name="heading 5" w:semiHidden="1" w:uiPriority="9" w:unhideWhenUsed="1" w:qFormat="1"/>
+    <w:lsdException w:name="heading 6" w:semiHidden="1" w:uiPriority="9" w:unhideWhenUsed="1" w:qFormat="1"/>
+    <w:lsdException w:name="heading 7" w:semiHidden="1" w:uiPriority="9" w:unhideWhenUsed="1" w:qFormat="1"/>
+    <w:lsdException w:name="heading 8" w:semiHidden="1" w:uiPriority="9" w:unhideWhenUsed="1" w:qFormat="1"/>
+    <w:lsdException w:name="heading 9" w:semiHidden="1" w:uiPriority="9" w:unhideWhenUsed="1" w:qFormat="1"/>
+    <w:lsdException w:name="index 1" w:semiHidden="1" w:unhideWhenUsed="1"/>
+    <w:lsdException w:name="index 2" w:semiHidden="1" w:unhideWhenUsed="1"/>
+    <w:lsdException w:name="index 3" w:semiHidden="1" w:unhideWhenUsed="1"/>
+    <w:lsdException w:name="index 4" w:semiHidden="1" w:unhideWhenUsed="1"/>
+    <w:lsdException w:name="index 5" w:semiHidden="1" w:unhideWhenUsed="1"/>
+    <w:lsdException w:name="index 6" w:semiHidden="1" w:unhideWhenUsed="1"/>
+    <w:lsdException w:name="index 7" w:semiHidden="1" w:unhideWhenUsed="1"/>
+    <w:lsdException w:name="index 8" w:semiHidden="1" w:unhideWhenUsed="1"/>
+    <w:lsdException w:name="index 9" w:semiHidden="1" w:unhideWhenUsed="1"/>
+    <w:lsdException w:name="toc 1" w:semiHidden="1" w:uiPriority="39" w:unhideWhenUsed="1"/>
+    <w:lsdException w:name="toc 2" w:semiHidden="1" w:uiPriority="39" w:unhideWhenUsed="1"/>
+    <w:lsdException w:name="toc 3" w:semiHidden="1" w:uiPriority="39" w:unhideWhenUsed="1"/>
+    <w:lsdException w:name="toc 4" w:semiHidden="1" w:uiPriority="39" w:unhideWhenUsed="1"/>
+    <w:lsdException w:name="toc 5" w:semiHidden="1" w:uiPriority="39" w:unhideWhenUsed="1"/>
+    <w:lsdException w:name="toc 6" w:semiHidden="1" w:uiPriority="39" w:unhideWhenUsed="1"/>
+    <w:lsdException w:name="toc 7" w:semiHidden="1" w:uiPriority="39" w:unhideWhenUsed="1"/>
+    <w:lsdException w:name="toc 8" w:semiHidden="1" w:uiPriority="39" w:unhideWhenUsed="1"/>
+    <w:lsdException w:name="toc 9" w:semiHidden="1" w:uiPriority="39" w:unhideWhenUsed="1"/>
+    <w:lsdException w:name="Normal Indent" w:semiHidden="1" w:unhideWhenUsed="1"/>
+    <w:lsdException w:name="footnote text" w:semiHidden="1" w:unhideWhenUsed="1"/>
+    <w:lsdException w:name="annotation text" w:semiHidden="1" w:unhideWhenUsed="1"/>
+    <w:lsdException w:name="header" w:semiHidden="1" w:unhideWhenUsed="1"/>
+    <w:lsdException w:name="footer" w:semiHidden="1" w:unhideWhenUsed="1"/>
+    <w:lsdException w:name="index heading" w:semiHidden="1" w:unhideWhenUsed="1"/>
+    <w:lsdException w:name="caption" w:semiHidden="1" w:uiPriority="35" w:unhideWhenUsed="1" w:qFormat="1"/>
+    <w:lsdException w:name="table of figures" w:semiHidden="1" w:unhideWhenUsed="1"/>
+    <w:lsdException w:name="envelope address" w:semiHidden="1" w:unhideWhenUsed="1"/>
+    <w:lsdException w:name="envelope return" w:semiHidden="1" w:unhideWhenUsed="1"/>
+    <w:lsdException w:name="footnote reference" w:semiHidden="1" w:unhideWhenUsed="1"/>
+    <w:lsdException w:name="annotation reference" w:semiHidden="1" w:unhideWhenUsed="1"/>
+    <w:lsdException w:name="line number" w:semiHidden="1" w:unhideWhenUsed="1"/>
+    <w:lsdException w:name="page number" w:semiHidden="1" w:unhideWhenUsed="1"/>
+    <w:lsdException w:name="endnote reference" w:semiHidden="1" w:unhideWhenUsed="1"/>
+    <w:lsdException w:name="endnote text" w:semiHidden="1" w:unhideWhenUsed="1"/>
+    <w:lsdException w:name="table of authorities" w:semiHidden="1" w:unhideWhenUsed="1"/>
+    <w:lsdException w:name="macro" w:semiHidden="1" w:unhideWhenUsed="1"/>
+    <w:lsdException w:name="toa heading" w:semiHidden="1" w:unhideWhenUsed="1"/>
+    <w:lsdException w:name="List" w:semiHidden="1" w:unhideWhenUsed="1"/>
+    <w:lsdException w:name="List Bullet" w:semiHidden="1" w:unhideWhenUsed="1"/>
+    <w:lsdException w:name="List Number" w:semiHidden="1" w:unhideWhenUsed="1"/>
+    <w:lsdException w:name="List 2" w:semiHidden="1" w:unhideWhenUsed="1"/>
+    <w:lsdException w:name="List 3" w:semiHidden="1" w:unhideWhenUsed="1"/>
+    <w:lsdException w:name="List 4" w:semiHidden="1" w:unhideWhenUsed="1"/>
+    <w:lsdException w:name="List 5" w:semiHidden="1" w:unhideWhenUsed="1"/>
+    <w:lsdException w:name="List Bullet 2" w:semiHidden="1" w:unhideWhenUsed="1"/>
+    <w:lsdException w:name="List Bullet 3" w:semiHidden="1" w:unhideWhenUsed="1"/>
+    <w:lsdException w:name="List Bullet 4" w:semiHidden="1" w:unhideWhenUsed="1"/>
+    <w:lsdException w:name="List Bullet 5" w:semiHidden="1" w:unhideWhenUsed="1"/>
+    <w:lsdException w:name="List Number 2" w:semiHidden="1" w:unhideWhenUsed="1"/>
+    <w:lsdException w:name="List Number 3" w:semiHidden="1" w:unhideWhenUsed="1"/>
+    <w:lsdException w:name="List Number 4" w:semiHidden="1" w:unhideWhenUsed="1"/>
+    <w:lsdException w:name="List Number 5" w:semiHidden="1" w:unhideWhenUsed="1"/>
+    <w:lsdException w:name="Title" w:uiPriority="10" w:qFormat="1"/>
+    <w:lsdException w:name="Closing" w:semiHidden="1" w:unhideWhenUsed="1"/>
+    <w:lsdException w:name="Signature" w:semiHidden="1" w:unhideWhenUsed="1"/>
+    <w:lsdException w:name="Default Paragraph Font" w:semiHidden="1" w:uiPriority="1" w:unhideWhenUsed="1"/>
+    <w:lsdException w:name="Body Text" w:semiHidden="1" w:unhideWhenUsed="1"/>
+    <w:lsdException w:name="Body Text Indent" w:semiHidden="1" w:unhideWhenUsed="1"/>
+    <w:lsdException w:name="List Continue" w:semiHidden="1" w:unhideWhenUsed="1"/>
+    <w:lsdException w:name="List Continue 2" w:semiHidden="1" w:unhideWhenUsed="1"/>
+    <w:lsdException w:name="List Continue 3" w:semiHidden="1" w:unhideWhenUsed="1"/>
+    <w:lsdException w:name="List Continue 4" w:semiHidden="1" w:unhideWhenUsed="1"/>
+    <w:lsdException w:name="List Continue 5" w:semiHidden="1" w:unhideWhenUsed="1"/>
+    <w:lsdException w:name="Message Header" w:semiHidden="1" w:unhideWhenUsed="1"/>
+    <w:lsdException w:name="Subtitle" w:uiPriority="11" w:qFormat="1"/>
+    <w:lsdException w:name="Salutation" w:semiHidden="1" w:unhideWhenUsed="1"/>
+    <w:lsdException w:name="Date" w:semiHidden="1" w:unhideWhenUsed="1"/>
+    <w:lsdException w:name="Body Text First Indent" w:semiHidden="1" w:unhideWhenUsed="1"/>
+    <w:lsdException w:name="Body Text First Indent 2" w:semiHidden="1" w:unhideWhenUsed="1"/>
+    <w:lsdException w:name="Note Heading" w:semiHidden="1" w:unhideWhenUsed="1"/>
+    <w:lsdException w:name="Body Text 2" w:semiHidden="1" w:unhideWhenUsed="1"/>
+    <w:lsdException w:name="Body Text 3" w:semiHidden="1" w:unhideWhenUsed="1"/>
+    <w:lsdException w:name="Body Text Indent 2" w:semiHidden="1" w:unhideWhenUsed="1"/>
+    <w:lsdException w:name="Body Text Indent 3" w:semiHidden="1" w:unhideWhenUsed="1"/>
+    <w:lsdException w:name="Block Text" w:semiHidden="1" w:unhideWhenUsed="1"/>
+    <w:lsdException w:name="Hyperlink" w:semiHidden="1" w:unhideWhenUsed="1"/>
+    <w:lsdException w:name="FollowedHyperlink" w:semiHidden="1" w:unhideWhenUsed="1"/>
+    <w:lsdException w:name="Strong" w:uiPriority="22" w:qFormat="1"/>
+    <w:lsdException w:name="Emphasis" w:uiPriority="20" w:qFormat="1"/>
+    <w:lsdException w:name="Document Map" w:semiHidden="1" w:unhideWhenUsed="1"/>
+    <w:lsdException w:name="Plain Text" w:semiHidden="1" w:unhideWhenUsed="1"/>
+    <w:lsdException w:name="E-mail Signature" w:semiHidden="1" w:unhideWhenUsed="1"/>
+    <w:lsdException w:name="HTML Top of Form" w:semiHidden="1" w:unhideWhenUsed="1"/>
+    <w:lsdException w:name="HTML Bottom of Form" w:semiHidden="1" w:unhideWhenUsed="1"/>
+    <w:lsdException w:name="Normal (Web)" w:semiHidden="1" w:unhideWhenUsed="1"/>
+    <w:lsdException w:name="HTML Acronym" w:semiHidden="1" w:unhideWhenUsed="1"/>
+    <w:lsdException w:name="HTML Address" w:semiHidden="1" w:unhideWhenUsed="1"/>
+    <w:lsdException w:name="HTML Cite" w:semiHidden="1" w:unhideWhenUsed="1"/>
+    <w:lsdException w:name="HTML Code" w:semiHidden="1" w:unhideWhenUsed="1"/>
+    <w:lsdException w:name="HTML Definition" w:semiHidden="1" w:unhideWhenUsed="1"/>
+    <w:lsdException w:name="HTML Keyboard" w:semiHidden="1" w:unhideWhenUsed="1"/>
+    <w:lsdException w:name="HTML Preformatted" w:semiHidden="1" w:unhideWhenUsed="1"/>
+    <w:lsdException w:name="HTML Sample" w:semiHidden="1" w:unhideWhenUsed="1"/>
+    <w:lsdException w:name="HTML Typewriter" w:semiHidden="1" w:unhideWhenUsed="1"/>
+    <w:lsdException w:name="HTML Variable" w:semiHidden="1" w:unhideWhenUsed="1"/>
+    <w:lsdException w:name="Normal Table" w:semiHidden="1" w:unhideWhenUsed="1"/>
+    <w:lsdException w:name="annotation subject" w:semiHidden="1" w:unhideWhenUsed="1"/>
+    <w:lsdException w:name="No List" w:semiHidden="1" w:unhideWhenUsed="1"/>
+    <w:lsdException w:name="Outline List 1" w:semiHidden="1" w:unhideWhenUsed="1"/>
+    <w:lsdException w:name="Outline List 2" w:semiHidden="1" w:unhideWhenUsed="1"/>
+    <w:lsdException w:name="Outline List 3" w:semiHidden="1" w:unhideWhenUsed="1"/>
+    <w:lsdException w:name="Table Simple 1" w:semiHidden="1" w:unhideWhenUsed="1"/>
+    <w:lsdException w:name="Table Simple 2" w:semiHidden="1" w:unhideWhenUsed="1"/>
+    <w:lsdException w:name="Table Simple 3" w:semiHidden="1" w:unhideWhenUsed="1"/>
+    <w:lsdException w:name="Table Classic 1" w:semiHidden="1" w:unhideWhenUsed="1"/>
+    <w:lsdException w:name="Table Classic 2" w:semiHidden="1" w:unhideWhenUsed="1"/>
+    <w:lsdException w:name="Table Classic 3" w:semiHidden="1" w:unhideWhenUsed="1"/>
+    <w:lsdException w:name="Table Classic 4" w:semiHidden="1" w:unhideWhenUsed="1"/>
+    <w:lsdException w:name="Table Colorful 1" w:semiHidden="1" w:unhideWhenUsed="1"/>
+    <w:lsdException w:name="Table Colorful 2" w:semiHidden="1" w:unhideWhenUsed="1"/>
+    <w:lsdException w:name="Table Colorful 3" w:semiHidden="1" w:unhideWhenUsed="1"/>
+    <w:lsdException w:name="Table Columns 1" w:semiHidden="1" w:unhideWhenUsed="1"/>
+    <w:lsdException w:name="Table Columns 2" w:semiHidden="1" w:unhideWhenUsed="1"/>
+    <w:lsdException w:name="Table Columns 3" w:semiHidden="1" w:unhideWhenUsed="1"/>
+    <w:lsdException w:name="Table Columns 4" w:semiHidden="1" w:unhideWhenUsed="1"/>
+    <w:lsdException w:name="Table Columns 5" w:semiHidden="1" w:unhideWhenUsed="1"/>
+    <w:lsdException w:name="Table Grid 1" w:semiHidden="1" w:unhideWhenUsed="1"/>
+    <w:lsdException w:name="Table Grid 2" w:semiHidden="1" w:unhideWhenUsed="1"/>
+    <w:lsdException w:name="Table Grid 3" w:semiHidden="1" w:unhideWhenUsed="1"/>
+    <w:lsdException w:name="Table Grid 4" w:semiHidden="1" w:unhideWhenUsed="1"/>
+    <w:lsdException w:name="Table Grid 5" w:semiHidden="1" w:unhideWhenUsed="1"/>
+    <w:lsdException w:name="Table Grid 6" w:semiHidden="1" w:unhideWhenUsed="1"/>
+    <w:lsdException w:name="Table Grid 7" w:semiHidden="1" w:unhideWhenUsed="1"/>
+    <w:lsdException w:name="Table Grid 8" w:semiHidden="1" w:unhideWhenUsed="1"/>
+    <w:lsdException w:name="Table List 1" w:semiHidden="1" w:unhideWhenUsed="1"/>
+    <w:lsdException w:name="Table List 2" w:semiHidden="1" w:unhideWhenUsed="1"/>
+    <w:lsdException w:name="Table List 3" w:semiHidden="1" w:unhideWhenUsed="1"/>
+    <w:lsdException w:name="Table List 4" w:semiHidden="1" w:unhideWhenUsed="1"/>
+    <w:lsdException w:name="Table List 5" w:semiHidden="1" w:unhideWhenUsed="1"/>
+    <w:lsdException w:name="Table List 6" w:semiHidden="1" w:unhideWhenUsed="1"/>
+    <w:lsdException w:name="Table List 7" w:semiHidden="1" w:unhideWhenUsed="1"/>
+    <w:lsdException w:name="Table List 8" w:semiHidden="1" w:unhideWhenUsed="1"/>
+    <w:lsdException w:name="Table 3D effects 1" w:semiHidden="1" w:unhideWhenUsed="1"/>
+    <w:lsdException w:name="Table 3D effects 2" w:semiHidden="1" w:unhideWhenUsed="1"/>
+    <w:lsdException w:name="Table 3D effects 3" w:semiHidden="1" w:unhideWhenUsed="1"/>
+    <w:lsdException w:name="Table Contemporary" w:semiHidden="1" w:unhideWhenUsed="1"/>
+    <w:lsdException w:name="Table Elegant" w:semiHidden="1" w:unhideWhenUsed="1"/>
+    <w:lsdException w:name="Table Professional" w:semiHidden="1" w:unhideWhenUsed="1"/>
+    <w:lsdException w:name="Table Subtle 1" w:semiHidden="1" w:unhideWhenUsed="1"/>
+    <w:lsdException w:name="Table Subtle 2" w:semiHidden="1" w:unhideWhenUsed="1"/>
+    <w:lsdException w:name="Table Web 1" w:semiHidden="1" w:unhideWhenUsed="1"/>
+    <w:lsdException w:name="Table Web 2" w:semiHidden="1" w:unhideWhenUsed="1"/>
+    <w:lsdException w:name="Table Web 3" w:semiHidden="1" w:unhideWhenUsed="1"/>
+    <w:lsdException w:name="Balloon Text" w:semiHidden="1" w:unhideWhenUsed="1"/>
+    <w:lsdException w:name="Table Grid" w:semiHidden="1" w:uiPriority="39" w:unhideWhenUsed="1"/>
+    <w:lsdException w:name="Table Theme" w:semiHidden="1" w:unhideWhenUsed="1"/>
+    <w:lsdException w:name="Placeholder Text" w:semiHidden="1"/>
+    <w:lsdException w:name="No Spacing" w:uiPriority="1" w:qFormat="1"/>
+    <w:lsdException w:name="Light Shading" w:uiPriority="60"/>
+    <w:lsdException w:name="Light List" w:uiPriority="61"/>
+    <w:lsdException w:name="Light Grid" w:uiPriority="62"/>
+    <w:lsdException w:name="Medium Shading 1" w:uiPriority="63"/>
+    <w:lsdException w:name="Medium Shading 2" w:uiPriority="64"/>
+    <w:lsdException w:name="Medium List 1" w:uiPriority="65"/>
+    <w:lsdException w:name="Medium List 2" w:uiPriority="66"/>
+    <w:lsdException w:name="Medium Grid 1" w:uiPriority="67"/>
+    <w:lsdException w:name="Medium Grid 2" w:uiPriority="68"/>
+    <w:lsdException w:name="Medium Grid 3" w:uiPriority="69"/>
+    <w:lsdException w:name="Dark List" w:uiPriority="70"/>
+    <w:lsdException w:name="Colorful Shading" w:uiPriority="71"/>
+    <w:lsdException w:name="Colorful List" w:uiPriority="72"/>
+    <w:lsdException w:name="Colorful Grid" w:uiPriority="73"/>
+    <w:lsdException w:name="Light Shading Accent 1" w:uiPriority="60"/>
+    <w:lsdException w:name="Light List Accent 1" w:uiPriority="61"/>
+    <w:lsdException w:name="Light Grid Accent 1" w:uiPriority="62"/>
+    <w:lsdException w:name="Medium Shading 1 Accent 1" w:uiPriority="63"/>
+    <w:lsdException w:name="Medium Shading 2 Accent 1" w:uiPriority="64"/>
+    <w:lsdException w:name="Medium List 1 Accent 1" w:uiPriority="65"/>
+    <w:lsdException w:name="Revision" w:semiHidden="1"/>
+    <w:lsdException w:name="List Paragraph" w:uiPriority="34" w:qFormat="1"/>
+    <w:lsdException w:name="Quote" w:uiPriority="29" w:qFormat="1"/>
+    <w:lsdException w:name="Intense Quote" w:uiPriority="30" w:qFormat="1"/>
+    <w:lsdException w:name="Medium List 2 Accent 1" w:uiPriority="66"/>
+    <w:lsdException w:name="Medium Grid 1 Accent 1" w:uiPriority="67"/>
+    <w:lsdException w:name="Medium Grid 2 Accent 1" w:uiPriority="68"/>
+    <w:lsdException w:name="Medium Grid 3 Accent 1" w:uiPriority="69"/>
+    <w:lsdException w:name="Dark List Accent 1" w:uiPriority="70"/>
+    <w:lsdException w:name="Colorful Shading Accent 1" w:uiPriority="71"/>
+    <w:lsdException w:name="Colorful List Accent 1" w:uiPriority="72"/>
+    <w:lsdException w:name="Colorful Grid Accent 1" w:uiPriority="73"/>
+    <w:lsdException w:name="Light Shading Accent 2" w:uiPriority="60"/>
+    <w:lsdException w:name="Light List Accent 2" w:uiPriority="61"/>
+    <w:lsdException w:name="Light Grid Accent 2" w:uiPriority="62"/>
+    <w:lsdException w:name="Medium Shading 1 Accent 2" w:uiPriority="63"/>
+    <w:lsdException w:name="Medium Shading 2 Accent 2" w:uiPriority="64"/>
+    <w:lsdException w:name="Medium List 1 Accent 2" w:uiPriority="65"/>
+    <w:lsdException w:name="Medium List 2 Accent 2" w:uiPriority="66"/>
+    <w:lsdException w:name="Medium Grid 1 Accent 2" w:uiPriority="67"/>
+    <w:lsdException w:name="Medium Grid 2 Accent 2" w:uiPriority="68"/>
+    <w:lsdException w:name="Medium Grid 3 Accent 2" w:uiPriority="69"/>
+    <w:lsdException w:name="Dark List Accent 2" w:uiPriority="70"/>
+    <w:lsdException w:name="Colorful Shading Accent 2" w:uiPriority="71"/>
+    <w:lsdException w:name="Colorful List Accent 2" w:uiPriority="72"/>
+    <w:lsdException w:name="Colorful Grid Accent 2" w:uiPriority="73"/>
+    <w:lsdException w:name="Light Shading Accent 3" w:uiPriority="60"/>
+    <w:lsdException w:name="Light List Accent 3" w:uiPriority="61"/>
+    <w:lsdException w:name="Light Grid Accent 3" w:uiPriority="62"/>
+    <w:lsdException w:name="Medium Shading 1 Accent 3" w:uiPriority="63"/>
+    <w:lsdException w:name="Medium Shading 2 Accent 3" w:uiPriority="64"/>
+    <w:lsdException w:name="Medium List 1 Accent 3" w:uiPriority="65"/>
+    <w:lsdException w:name="Medium List 2 Accent 3" w:uiPriority="66"/>
+    <w:lsdException w:name="Medium Grid 1 Accent 3" w:uiPriority="67"/>
+    <w:lsdException w:name="Medium Grid 2 Accent 3" w:uiPriority="68"/>
+    <w:lsdException w:name="Medium Grid 3 Accent 3" w:uiPriority="69"/>
+    <w:lsdException w:name="Dark List Accent 3" w:uiPriority="70"/>
+    <w:lsdException w:name="Colorful Shading Accent 3" w:uiPriority="71"/>
+    <w:lsdException w:name="Colorful List Accent 3" w:uiPriority="72"/>
+    <w:lsdException w:name="Colorful Grid Accent 3" w:uiPriority="73"/>
+    <w:lsdException w:name="Light Shading Accent 4" w:uiPriority="60"/>
+    <w:lsdException w:name="Light List Accent 4" w:uiPriority="61"/>
+    <w:lsdException w:name="Light Grid Accent 4" w:uiPriority="62"/>
+    <w:lsdException w:name="Medium Shading 1 Accent 4" w:uiPriority="63"/>
+    <w:lsdException w:name="Medium Shading 2 Accent 4" w:uiPriority="64"/>
+    <w:lsdException w:name="Medium List 1 Accent 4" w:uiPriority="65"/>
+    <w:lsdException w:name="Medium List 2 Accent 4" w:uiPriority="66"/>
+    <w:lsdException w:name="Medium Grid 1 Accent 4" w:uiPriority="67"/>
+    <w:lsdException w:name="Medium Grid 2 Accent 4" w:uiPriority="68"/>
+    <w:lsdException w:name="Medium Grid 3 Accent 4" w:uiPriority="69"/>
+    <w:lsdException w:name="Dark List Accent 4" w:uiPriority="70"/>
+    <w:lsdException w:name="Colorful Shading Accent 4" w:uiPriority="71"/>
+    <w:lsdException w:name="Colorful List Accent 4" w:uiPriority="72"/>
+    <w:lsdException w:name="Colorful Grid Accent 4" w:uiPriority="73"/>
+    <w:lsdException w:name="Light Shading Accent 5" w:uiPriority="60"/>
+    <w:lsdException w:name="Light List Accent 5" w:uiPriority="61"/>
+    <w:lsdException w:name="Light Grid Accent 5" w:uiPriority="62"/>
+    <w:lsdException w:name="Medium Shading 1 Accent 5" w:uiPriority="63"/>
+    <w:lsdException w:name="Medium Shading 2 Accent 5" w:uiPriority="64"/>
+    <w:lsdException w:name="Medium List 1 Accent 5" w:uiPriority="65"/>
+    <w:lsdException w:name="Medium List 2 Accent 5" w:uiPriority="66"/>
+    <w:lsdException w:name="Medium Grid 1 Accent 5" w:uiPriority="67"/>
+    <w:lsdException w:name="Medium Grid 2 Accent 5" w:uiPriority="68"/>
+    <w:lsdException w:name="Medium Grid 3 Accent 5" w:uiPriority="69"/>
+    <w:lsdException w:name="Dark List Accent 5" w:uiPriority="70"/>
+    <w:lsdException w:name="Colorful Shading Accent 5" w:uiPriority="71"/>
+    <w:lsdException w:name="Colorful List Accent 5" w:uiPriority="72"/>
+    <w:lsdException w:name="Colorful Grid Accent 5" w:uiPriority="73"/>
+    <w:lsdException w:name="Light Shading Accent 6" w:uiPriority="60"/>
+    <w:lsdException w:name="Light List Accent 6" w:uiPriority="61"/>
+    <w:lsdException w:name="Light Grid Accent 6" w:uiPriority="62"/>
+    <w:lsdException w:name="Medium Shading 1 Accent 6" w:uiPriority="63"/>
+    <w:lsdException w:name="Medium Shading 2 Accent 6" w:uiPriority="64"/>
+    <w:lsdException w:name="Medium List 1 Accent 6" w:uiPriority="65"/>
+    <w:lsdException w:name="Medium List 2 Accent 6" w:uiPriority="66"/>
+    <w:lsdException w:name="Medium Grid 1 Accent 6" w:uiPriority="67"/>
+    <w:lsdException w:name="Medium Grid 2 Accent 6" w:uiPriority="68"/>
+    <w:lsdException w:name="Medium Grid 3 Accent 6" w:uiPriority="69"/>
+    <w:lsdException w:name="Dark List Accent 6" w:uiPriority="70"/>
+    <w:lsdException w:name="Colorful Shading Accent 6" w:uiPriority="71"/>
+    <w:lsdException w:name="Colorful List Accent 6" w:uiPriority="72"/>
+    <w:lsdException w:name="Colorful Grid Accent 6" w:uiPriority="73"/>
+    <w:lsdException w:name="Subtle Emphasis" w:uiPriority="19" w:qFormat="1"/>
+    <w:lsdException w:name="Intense Emphasis" w:uiPriority="21" w:qFormat="1"/>
+    <w:lsdException w:name="Subtle Reference" w:uiPriority="31" w:qFormat="1"/>
+    <w:lsdException w:name="Intense Reference" w:uiPriority="32" w:qFormat="1"/>
+    <w:lsdException w:name="Book Title" w:uiPriority="33" w:qFormat="1"/>
+    <w:lsdException w:name="Bibliography" w:semiHidden="1" w:uiPriority="37" w:unhideWhenUsed="1"/>
+    <w:lsdException w:name="TOC Heading" w:semiHidden="1" w:uiPriority="39" w:unhideWhenUsed="1" w:qFormat="1"/>
+    <w:lsdException w:name="Plain Table 1" w:uiPriority="41"/>
+    <w:lsdException w:name="Plain Table 2" w:uiPriority="42"/>
+    <w:lsdException w:name="Plain Table 3" w:uiPriority="43"/>
+    <w:lsdException w:name="Plain Table 4" w:uiPriority="44"/>
+    <w:lsdException w:name="Plain Table 5" w:uiPriority="45"/>
+    <w:lsdException w:name="Grid Table Light" w:uiPriority="40"/>
+    <w:lsdException w:name="Grid Table 1 Light" w:uiPriority="46"/>
+    <w:lsdException w:name="Grid Table 2" w:uiPriority="47"/>
+    <w:lsdException w:name="Grid Table 3" w:uiPriority="48"/>
+    <w:lsdException w:name="Grid Table 4" w:uiPriority="49"/>
+    <w:lsdException w:name="Grid Table 5 Dark" w:uiPriority="50"/>
+    <w:lsdException w:name="Grid Table 6 Colorful" w:uiPriority="51"/>
+    <w:lsdException w:name="Grid Table 7 Colorful" w:uiPriority="52"/>
+    <w:lsdException w:name="Grid Table 1 Light Accent 1" w:uiPriority="46"/>
+    <w:lsdException w:name="Grid Table 2 Accent 1" w:uiPriority="47"/>
+    <w:lsdException w:name="Grid Table 3 Accent 1" w:uiPriority="48"/>
+    <w:lsdException w:name="Grid Table 4 Accent 1" w:uiPriority="49"/>
+    <w:lsdException w:name="Grid Table 5 Dark Accent 1" w:uiPriority="50"/>
+    <w:lsdException w:name="Grid Table 6 Colorful Accent 1" w:uiPriority="51"/>
+    <w:lsdException w:name="Grid Table 7 Colorful Accent 1" w:uiPriority="52"/>
+    <w:lsdException w:name="Grid Table 1 Light Accent 2" w:uiPriority="46"/>
+    <w:lsdException w:name="Grid Table 2 Accent 2" w:uiPriority="47"/>
+    <w:lsdException w:name="Grid Table 3 Accent 2" w:uiPriority="48"/>
+    <w:lsdException w:name="Grid Table 4 Accent 2" w:uiPriority="49"/>
+    <w:lsdException w:name="Grid Table 5 Dark Accent 2" w:uiPriority="50"/>
+    <w:lsdException w:name="Grid Table 6 Colorful Accent 2" w:uiPriority="51"/>
+    <w:lsdException w:name="Grid Table 7 Colorful Accent 2" w:uiPriority="52"/>
+    <w:lsdException w:name="Grid Table 1 Light Accent 3" w:uiPriority="46"/>
+    <w:lsdException w:name="Grid Table 2 Accent 3" w:uiPriority="47"/>
+    <w:lsdException w:name="Grid Table 3 Accent 3" w:uiPriority="48"/>
+    <w:lsdException w:name="Grid Table 4 Accent 3" w:uiPriority="49"/>
+    <w:lsdException w:name="Grid Table 5 Dark Accent 3" w:uiPriority="50"/>
+    <w:lsdException w:name="Grid Table 6 Colorful Accent 3" w:uiPriority="51"/>
+    <w:lsdException w:name="Grid Table 7 Colorful Accent 3" w:uiPriority="52"/>
+    <w:lsdException w:name="Grid Table 1 Light Accent 4" w:uiPriority="46"/>
+    <w:lsdException w:name="Grid Table 2 Accent 4" w:uiPriority="47"/>
+    <w:lsdException w:name="Grid Table 3 Accent 4" w:uiPriority="48"/>
+    <w:lsdException w:name="Grid Table 4 Accent 4" w:uiPriority="49"/>
+    <w:lsdException w:name="Grid Table 5 Dark Accent 4" w:uiPriority="50"/>
+    <w:lsdException w:name="Grid Table 6 Colorful Accent 4" w:uiPriority="51"/>
+    <w:lsdException w:name="Grid Table 7 Colorful Accent 4" w:uiPriority="52"/>
+    <w:lsdException w:name="Grid Table 1 Light Accent 5" w:uiPriority="46"/>
+    <w:lsdException w:name="Grid Table 2 Accent 5" w:uiPriority="47"/>
+    <w:lsdException w:name="Grid Table 3 Accent 5" w:uiPriority="48"/>
+    <w:lsdException w:name="Grid Table 4 Accent 5" w:uiPriority="49"/>
+    <w:lsdException w:name="Grid Table 5 Dark Accent 5" w:uiPriority="50"/>
+    <w:lsdException w:name="Grid Table 6 Colorful Accent 5" w:uiPriority="51"/>
+    <w:lsdException w:name="Grid Table 7 Colorful Accent 5" w:uiPriority="52"/>
+    <w:lsdException w:name="Grid Table 1 Light Accent 6" w:uiPriority="46"/>
+    <w:lsdException w:name="Grid Table 2 Accent 6" w:uiPriority="47"/>
+    <w:lsdException w:name="Grid Table 3 Accent 6" w:uiPriority="48"/>
+    <w:lsdException w:name="Grid Table 4 Accent 6" w:uiPriority="49"/>
+    <w:lsdException w:name="Grid Table 5 Dark Accent 6" w:uiPriority="50"/>
+    <w:lsdException w:name="Grid Table 6 Colorful Accent 6" w:uiPriority="51"/>
+    <w:lsdException w:name="Grid Table 7 Colorful Accent 6" w:uiPriority="52"/>
+    <w:lsdException w:name="List Table 1 Light" w:uiPriority="46"/>
+    <w:lsdException w:name="List Table 2" w:uiPriority="47"/>
+    <w:lsdException w:name="List Table 3" w:uiPriority="48"/>
+    <w:lsdException w:name="List Table 4" w:uiPriority="49"/>
+    <w:lsdException w:name="List Table 5 Dark" w:uiPriority="50"/>
+    <w:lsdException w:name="List Table 6 Colorful" w:uiPriority="51"/>
+    <w:lsdException w:name="List Table 7 Colorful" w:uiPriority="52"/>
+    <w:lsdException w:name="List Table 1 Light Accent 1" w:uiPriority="46"/>
+    <w:lsdException w:name="List Table 2 Accent 1" w:uiPriority="47"/>
+    <w:lsdException w:name="List Table 3 Accent 1" w:uiPriority="48"/>
+    <w:lsdException w:name="List Table 4 Accent 1" w:uiPriority="49"/>
+    <w:lsdException w:name="List Table 5 Dark Accent 1" w:uiPriority="50"/>
+    <w:lsdException w:name="List Table 6 Colorful Accent 1" w:uiPriority="51"/>
+    <w:lsdException w:name="List Table 7 Colorful Accent 1" w:uiPriority="52"/>
+    <w:lsdException w:name="List Table 1 Light Accent 2" w:uiPriority="46"/>
+    <w:lsdException w:name="List Table 2 Accent 2" w:uiPriority="47"/>
+    <w:lsdException w:name="List Table 3 Accent 2" w:uiPriority="48"/>
+    <w:lsdException w:name="List Table 4 Accent 2" w:uiPriority="49"/>
+    <w:lsdException w:name="List Table 5 Dark Accent 2" w:uiPriority="50"/>
+    <w:lsdException w:name="List Table 6 Colorful Accent 2" w:uiPriority="51"/>
+    <w:lsdException w:name="List Table 7 Colorful Accent 2" w:uiPriority="52"/>
+    <w:lsdException w:name="List Table 1 Light Accent 3" w:uiPriority="46"/>
+    <w:lsdException w:name="List Table 2 Accent 3" w:uiPriority="47"/>
+    <w:lsdException w:name="List Table 3 Accent 3" w:uiPriority="48"/>
+    <w:lsdException w:name="List Table 4 Accent 3" w:uiPriority="49"/>
+    <w:lsdException w:name="List Table 5 Dark Accent 3" w:uiPriority="50"/>
+    <w:lsdException w:name="List Table 6 Colorful Accent 3" w:uiPriority="51"/>
+    <w:lsdException w:name="List Table 7 Colorful Accent 3" w:uiPriority="52"/>
+    <w:lsdException w:name="List Table 1 Light Accent 4" w:uiPriority="46"/>
+    <w:lsdException w:name="List Table 2 Accent 4" w:uiPriority="47"/>
+    <w:lsdException w:name="List Table 3 Accent 4" w:uiPriority="48"/>
+    <w:lsdException w:name="List Table 4 Accent 4" w:uiPriority="49"/>
+    <w:lsdException w:name="List Table 5 Dark Accent 4" w:uiPriority="50"/>
+    <w:lsdException w:name="List Table 6 Colorful Accent 4" w:uiPriority="51"/>
+    <w:lsdException w:name="List Table 7 Colorful Accent 4" w:uiPriority="52"/>
+    <w:lsdException w:name="List Table 1 Light Accent 5" w:uiPriority="46"/>
+    <w:lsdException w:name="List Table 2 Accent 5" w:uiPriority="47"/>
+    <w:lsdException w:name="List Table 3 Accent 5" w:uiPriority="48"/>
+    <w:lsdException w:name="List Table 4 Accent 5" w:uiPriority="49"/>
+    <w:lsdException w:name="List Table 5 Dark Accent 5" w:uiPriority="50"/>
+    <w:lsdException w:name="List Table 6 Colorful Accent 5" w:uiPriority="51"/>
+    <w:lsdException w:name="List Table 7 Colorful Accent 5" w:uiPriority="52"/>
+    <w:lsdException w:name="List Table 1 Light Accent 6" w:uiPriority="46"/>
+    <w:lsdException w:name="List Table 2 Accent 6" w:uiPriority="47"/>
+    <w:lsdException w:name="List Table 3 Accent 6" w:uiPriority="48"/>
+    <w:lsdException w:name="List Table 4 Accent 6" w:uiPriority="49"/>
+    <w:lsdException w:name="List Table 5 Dark Accent 6" w:uiPriority="50"/>
+    <w:lsdException w:name="List Table 6 Colorful Accent 6" w:uiPriority="51"/>
+    <w:lsdException w:name="List Table 7 Colorful Accent 6" w:uiPriority="52"/>
+    <w:lsdException w:name="Mention" w:semiHidden="1" w:unhideWhenUsed="1"/>
+    <w:lsdException w:name="Smart Hyperlink" w:semiHidden="1" w:unhideWhenUsed="1"/>
+    <w:lsdException w:name="Hashtag" w:semiHidden="1" w:unhideWhenUsed="1"/>
+    <w:lsdException w:name="Unresolved Mention" w:semiHidden="1" w:unhideWhenUsed="1"/>
+    <w:lsdException w:name="Smart Link" w:semiHidden="1" w:unhideWhenUsed="1"/>
   </w:latentStyles>
   <w:style w:type="paragraph" w:default="1" w:styleId="Normal">
     <w:name w:val="Normal"/>
@@ -5475,7 +5782,6 @@
     <w:uiPriority w:val="99"/>
     <w:semiHidden/>
     <w:unhideWhenUsed/>
-    <w:qFormat/>
     <w:tblPr>
       <w:tblInd w:w="0" w:type="dxa"/>
       <w:tblCellMar>
@@ -5559,8 +5865,8 @@
     <w:uiPriority w:val="99"/>
     <w:rsid w:val="007E4E81"/>
   </w:style>
-  <w:style w:type="table" w:customStyle="1" w:styleId="GridTable1Light">
-    <w:name w:val="Grid Table 1 Light"/>
+  <w:style w:type="table" w:customStyle="1" w:styleId="GridTable1Light1">
+    <w:name w:val="Grid Table 1 Light1"/>
     <w:basedOn w:val="TableNormal"/>
     <w:uiPriority w:val="46"/>
     <w:rsid w:val="003865FE"/>
@@ -5570,7 +5876,6 @@
     <w:tblPr>
       <w:tblStyleRowBandSize w:val="1"/>
       <w:tblStyleColBandSize w:val="1"/>
-      <w:tblInd w:w="0" w:type="dxa"/>
       <w:tblBorders>
         <w:top w:val="single" w:sz="4" w:space="0" w:color="999999" w:themeColor="text1" w:themeTint="66"/>
         <w:left w:val="single" w:sz="4" w:space="0" w:color="999999" w:themeColor="text1" w:themeTint="66"/>
@@ -5579,12 +5884,6 @@
         <w:insideH w:val="single" w:sz="4" w:space="0" w:color="999999" w:themeColor="text1" w:themeTint="66"/>
         <w:insideV w:val="single" w:sz="4" w:space="0" w:color="999999" w:themeColor="text1" w:themeTint="66"/>
       </w:tblBorders>
-      <w:tblCellMar>
-        <w:top w:w="0" w:type="dxa"/>
-        <w:left w:w="108" w:type="dxa"/>
-        <w:bottom w:w="0" w:type="dxa"/>
-        <w:right w:w="108" w:type="dxa"/>
-      </w:tblCellMar>
     </w:tblPr>
     <w:tblStylePr w:type="firstRow">
       <w:rPr>
@@ -5735,7 +6034,6 @@
       <w:spacing w:after="0" w:line="240" w:lineRule="auto"/>
     </w:pPr>
     <w:tblPr>
-      <w:tblInd w:w="0" w:type="dxa"/>
       <w:tblBorders>
         <w:top w:val="single" w:sz="4" w:space="0" w:color="auto"/>
         <w:left w:val="single" w:sz="4" w:space="0" w:color="auto"/>
@@ -5744,12 +6042,6 @@
         <w:insideH w:val="single" w:sz="4" w:space="0" w:color="auto"/>
         <w:insideV w:val="single" w:sz="4" w:space="0" w:color="auto"/>
       </w:tblBorders>
-      <w:tblCellMar>
-        <w:top w:w="0" w:type="dxa"/>
-        <w:left w:w="108" w:type="dxa"/>
-        <w:bottom w:w="0" w:type="dxa"/>
-        <w:right w:w="108" w:type="dxa"/>
-      </w:tblCellMar>
     </w:tblPr>
   </w:style>
   <w:style w:type="paragraph" w:styleId="TOC2">
@@ -6089,7 +6381,7 @@
   <a:extraClrSchemeLst/>
   <a:extLst>
     <a:ext uri="{05A4C25C-085E-4340-85A3-A5531E510DB2}">
-      <thm15:themeFamily xmlns="" xmlns:thm15="http://schemas.microsoft.com/office/thememl/2012/main" name="Office Theme" id="{62F939B6-93AF-4DB8-9C6B-D6C7DFDC589F}" vid="{4A3C46E8-61CC-4603-A589-7422A47A8E4A}"/>
+      <thm15:themeFamily xmlns:thm15="http://schemas.microsoft.com/office/thememl/2012/main" name="Office Theme" id="{62F939B6-93AF-4DB8-9C6B-D6C7DFDC589F}" vid="{4A3C46E8-61CC-4603-A589-7422A47A8E4A}"/>
     </a:ext>
   </a:extLst>
 </a:theme>
@@ -6100,7 +6392,7 @@
 </file>
 
 <file path=customXml/itemProps1.xml><?xml version="1.0" encoding="utf-8"?>
-<ds:datastoreItem xmlns:ds="http://schemas.openxmlformats.org/officeDocument/2006/customXml" ds:itemID="{DBBA26AB-C3E6-4D0F-804C-ACD14C911BBA}">
+<ds:datastoreItem xmlns:ds="http://schemas.openxmlformats.org/officeDocument/2006/customXml" ds:itemID="{EACE0DB8-EEEA-4466-838F-973AE73D4FAC}">
   <ds:schemaRefs>
     <ds:schemaRef ds:uri="http://schemas.openxmlformats.org/officeDocument/2006/bibliography"/>
   </ds:schemaRefs>

</xml_diff>

<commit_message>
Reviewing the CYRS and Editing the SRS
Reviewing the CYRS document and releasing it with editing the SRS with respect to the review and the feedback that was given to the other documents.
</commit_message>
<xml_diff>
--- a/Input documents/CYRS/CYRS.docx
+++ b/Input documents/CYRS/CYRS.docx
@@ -1,6 +1,6 @@
 
 <file path=word/document.xml><?xml version="1.0" encoding="utf-8"?>
-<w:document xmlns:wpc="http://schemas.microsoft.com/office/word/2010/wordprocessingCanvas" xmlns:cx="http://schemas.microsoft.com/office/drawing/2014/chartex" xmlns:cx1="http://schemas.microsoft.com/office/drawing/2015/9/8/chartex" xmlns:cx2="http://schemas.microsoft.com/office/drawing/2015/10/21/chartex" xmlns:cx3="http://schemas.microsoft.com/office/drawing/2016/5/9/chartex" xmlns:cx4="http://schemas.microsoft.com/office/drawing/2016/5/10/chartex" xmlns:cx5="http://schemas.microsoft.com/office/drawing/2016/5/11/chartex" xmlns:cx6="http://schemas.microsoft.com/office/drawing/2016/5/12/chartex" xmlns:cx7="http://schemas.microsoft.com/office/drawing/2016/5/13/chartex" xmlns:cx8="http://schemas.microsoft.com/office/drawing/2016/5/14/chartex" xmlns:mc="http://schemas.openxmlformats.org/markup-compatibility/2006" xmlns:aink="http://schemas.microsoft.com/office/drawing/2016/ink" xmlns:am3d="http://schemas.microsoft.com/office/drawing/2017/model3d" xmlns:o="urn:schemas-microsoft-com:office:office" xmlns:r="http://schemas.openxmlformats.org/officeDocument/2006/relationships" xmlns:m="http://schemas.openxmlformats.org/officeDocument/2006/math" xmlns:v="urn:schemas-microsoft-com:vml" xmlns:wp14="http://schemas.microsoft.com/office/word/2010/wordprocessingDrawing" xmlns:wp="http://schemas.openxmlformats.org/drawingml/2006/wordprocessingDrawing" xmlns:w10="urn:schemas-microsoft-com:office:word" xmlns:w="http://schemas.openxmlformats.org/wordprocessingml/2006/main" xmlns:w14="http://schemas.microsoft.com/office/word/2010/wordml" xmlns:w15="http://schemas.microsoft.com/office/word/2012/wordml" xmlns:w16cid="http://schemas.microsoft.com/office/word/2016/wordml/cid" xmlns:w16se="http://schemas.microsoft.com/office/word/2015/wordml/symex" xmlns:wpg="http://schemas.microsoft.com/office/word/2010/wordprocessingGroup" xmlns:wpi="http://schemas.microsoft.com/office/word/2010/wordprocessingInk" xmlns:wne="http://schemas.microsoft.com/office/word/2006/wordml" xmlns:wps="http://schemas.microsoft.com/office/word/2010/wordprocessingShape" mc:Ignorable="w14 w15 w16se w16cid wp14">
+<w:document xmlns:wpc="http://schemas.microsoft.com/office/word/2010/wordprocessingCanvas" xmlns:cx="http://schemas.microsoft.com/office/drawing/2014/chartex" xmlns:mc="http://schemas.openxmlformats.org/markup-compatibility/2006" xmlns:o="urn:schemas-microsoft-com:office:office" xmlns:r="http://schemas.openxmlformats.org/officeDocument/2006/relationships" xmlns:m="http://schemas.openxmlformats.org/officeDocument/2006/math" xmlns:v="urn:schemas-microsoft-com:vml" xmlns:wp14="http://schemas.microsoft.com/office/word/2010/wordprocessingDrawing" xmlns:wp="http://schemas.openxmlformats.org/drawingml/2006/wordprocessingDrawing" xmlns:w10="urn:schemas-microsoft-com:office:word" xmlns:w="http://schemas.openxmlformats.org/wordprocessingml/2006/main" xmlns:w14="http://schemas.microsoft.com/office/word/2010/wordml" xmlns:w15="http://schemas.microsoft.com/office/word/2012/wordml" xmlns:w16se="http://schemas.microsoft.com/office/word/2015/wordml/symex" xmlns:wpg="http://schemas.microsoft.com/office/word/2010/wordprocessingGroup" xmlns:wpi="http://schemas.microsoft.com/office/word/2010/wordprocessingInk" xmlns:wne="http://schemas.microsoft.com/office/word/2006/wordml" xmlns:wps="http://schemas.microsoft.com/office/word/2010/wordprocessingShape" mc:Ignorable="w14 w15 w16se wp14">
   <w:body>
     <w:p>
       <w:r>
@@ -108,7 +108,7 @@
                       <w:b/>
                       <w:bCs/>
                     </w:rPr>
-                    <w:t>1.1</w:t>
+                    <w:t>1.2</w:t>
                   </w:r>
                 </w:p>
                 <w:p>
@@ -129,7 +129,7 @@
                       <w:b/>
                       <w:bCs/>
                     </w:rPr>
-                    <w:t>Proposed</w:t>
+                    <w:t>Released</w:t>
                   </w:r>
                 </w:p>
               </w:txbxContent>
@@ -210,7 +210,7 @@
           <w:noProof/>
         </w:rPr>
         <w:pict w14:anchorId="1F81AAFC">
-          <v:shape id="_x0000_s1027" type="#_x0000_t202" style="position:absolute;left:0;text-align:left;margin-left:963.6pt;margin-top:252pt;width:286.5pt;height:163.5pt;z-index:251661312;visibility:visible;mso-wrap-distance-top:3.6pt;mso-wrap-distance-bottom:3.6pt;mso-position-horizontal:right;mso-position-horizontal-relative:margin;mso-position-vertical-relative:text;mso-width-relative:margin;mso-height-relative:margin" o:gfxdata="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" filled="f" stroked="f">
+          <v:shape id="_x0000_s1027" type="#_x0000_t202" style="position:absolute;left:0;text-align:left;margin-left:1198.9pt;margin-top:252pt;width:286.5pt;height:163.5pt;z-index:251661312;visibility:visible;mso-wrap-distance-top:3.6pt;mso-wrap-distance-bottom:3.6pt;mso-position-horizontal:right;mso-position-horizontal-relative:margin;mso-position-vertical-relative:text;mso-width-relative:margin;mso-height-relative:margin" o:gfxdata="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" filled="f" stroked="f">
             <v:textbox>
               <w:txbxContent>
                 <w:p>
@@ -275,6 +275,8 @@
           <w:u w:val="single"/>
         </w:rPr>
       </w:pPr>
+      <w:bookmarkStart w:id="0" w:name="_GoBack"/>
+      <w:bookmarkEnd w:id="0"/>
       <w:r>
         <w:rPr>
           <w:rFonts w:asciiTheme="majorBidi" w:hAnsiTheme="majorBidi" w:cstheme="majorBidi"/>
@@ -327,7 +329,7 @@
             <w:pPr>
               <w:jc w:val="center"/>
             </w:pPr>
-            <w:bookmarkStart w:id="0" w:name="_Hlk31467521"/>
+            <w:bookmarkStart w:id="1" w:name="_Hlk31467521"/>
             <w:r>
               <w:t>Version</w:t>
             </w:r>
@@ -880,7 +882,184 @@
           </w:p>
         </w:tc>
       </w:tr>
-      <w:bookmarkEnd w:id="0"/>
+      <w:tr>
+        <w:trPr>
+          <w:trHeight w:val="1125"/>
+        </w:trPr>
+        <w:tc>
+          <w:tcPr>
+            <w:cnfStyle w:val="001000000000" w:firstRow="0" w:lastRow="0" w:firstColumn="1" w:lastColumn="0" w:oddVBand="0" w:evenVBand="0" w:oddHBand="0" w:evenHBand="0" w:firstRowFirstColumn="0" w:firstRowLastColumn="0" w:lastRowFirstColumn="0" w:lastRowLastColumn="0"/>
+            <w:tcW w:w="1317" w:type="dxa"/>
+            <w:vAlign w:val="center"/>
+          </w:tcPr>
+          <w:p>
+            <w:pPr>
+              <w:rPr>
+                <w:sz w:val="24"/>
+                <w:szCs w:val="24"/>
+              </w:rPr>
+            </w:pPr>
+            <w:r>
+              <w:rPr>
+                <w:sz w:val="24"/>
+                <w:szCs w:val="24"/>
+              </w:rPr>
+              <w:t>1.2</w:t>
+            </w:r>
+          </w:p>
+        </w:tc>
+        <w:tc>
+          <w:tcPr>
+            <w:tcW w:w="2459" w:type="dxa"/>
+            <w:vAlign w:val="center"/>
+          </w:tcPr>
+          <w:p>
+            <w:pPr>
+              <w:jc w:val="center"/>
+              <w:cnfStyle w:val="000000000000" w:firstRow="0" w:lastRow="0" w:firstColumn="0" w:lastColumn="0" w:oddVBand="0" w:evenVBand="0" w:oddHBand="0" w:evenHBand="0" w:firstRowFirstColumn="0" w:firstRowLastColumn="0" w:lastRowFirstColumn="0" w:lastRowLastColumn="0"/>
+              <w:rPr>
+                <w:sz w:val="24"/>
+                <w:szCs w:val="24"/>
+              </w:rPr>
+            </w:pPr>
+            <w:r>
+              <w:rPr>
+                <w:sz w:val="24"/>
+                <w:szCs w:val="24"/>
+              </w:rPr>
+              <w:t xml:space="preserve">Ahmed </w:t>
+            </w:r>
+            <w:proofErr w:type="spellStart"/>
+            <w:r>
+              <w:rPr>
+                <w:sz w:val="24"/>
+                <w:szCs w:val="24"/>
+              </w:rPr>
+              <w:t>Geneidi</w:t>
+            </w:r>
+            <w:proofErr w:type="spellEnd"/>
+          </w:p>
+        </w:tc>
+        <w:tc>
+          <w:tcPr>
+            <w:tcW w:w="1418" w:type="dxa"/>
+            <w:vAlign w:val="center"/>
+          </w:tcPr>
+          <w:p>
+            <w:pPr>
+              <w:cnfStyle w:val="000000000000" w:firstRow="0" w:lastRow="0" w:firstColumn="0" w:lastColumn="0" w:oddVBand="0" w:evenVBand="0" w:oddHBand="0" w:evenHBand="0" w:firstRowFirstColumn="0" w:firstRowLastColumn="0" w:lastRowFirstColumn="0" w:lastRowLastColumn="0"/>
+              <w:rPr>
+                <w:sz w:val="24"/>
+                <w:szCs w:val="24"/>
+              </w:rPr>
+            </w:pPr>
+            <w:r>
+              <w:rPr>
+                <w:sz w:val="24"/>
+                <w:szCs w:val="24"/>
+              </w:rPr>
+              <w:t>2/7/2020</w:t>
+            </w:r>
+          </w:p>
+        </w:tc>
+        <w:tc>
+          <w:tcPr>
+            <w:tcW w:w="4881" w:type="dxa"/>
+            <w:vAlign w:val="center"/>
+          </w:tcPr>
+          <w:p>
+            <w:pPr>
+              <w:jc w:val="left"/>
+              <w:cnfStyle w:val="000000000000" w:firstRow="0" w:lastRow="0" w:firstColumn="0" w:lastColumn="0" w:oddVBand="0" w:evenVBand="0" w:oddHBand="0" w:evenHBand="0" w:firstRowFirstColumn="0" w:firstRowLastColumn="0" w:lastRowFirstColumn="0" w:lastRowLastColumn="0"/>
+              <w:rPr>
+                <w:sz w:val="24"/>
+                <w:szCs w:val="24"/>
+              </w:rPr>
+            </w:pPr>
+            <w:r>
+              <w:rPr>
+                <w:b/>
+                <w:bCs/>
+                <w:sz w:val="24"/>
+                <w:szCs w:val="24"/>
+              </w:rPr>
+              <w:t>Reviewed</w:t>
+            </w:r>
+            <w:r>
+              <w:rPr>
+                <w:sz w:val="24"/>
+                <w:szCs w:val="24"/>
+              </w:rPr>
+              <w:t xml:space="preserve"> the document and gave my feedback that there should be two sections for each one to sate the change every one did and the document was edited.</w:t>
+            </w:r>
+          </w:p>
+          <w:p>
+            <w:pPr>
+              <w:jc w:val="left"/>
+              <w:cnfStyle w:val="000000000000" w:firstRow="0" w:lastRow="0" w:firstColumn="0" w:lastColumn="0" w:oddVBand="0" w:evenVBand="0" w:oddHBand="0" w:evenHBand="0" w:firstRowFirstColumn="0" w:firstRowLastColumn="0" w:lastRowFirstColumn="0" w:lastRowLastColumn="0"/>
+              <w:rPr>
+                <w:sz w:val="24"/>
+                <w:szCs w:val="24"/>
+              </w:rPr>
+            </w:pPr>
+          </w:p>
+          <w:p>
+            <w:pPr>
+              <w:jc w:val="left"/>
+              <w:cnfStyle w:val="000000000000" w:firstRow="0" w:lastRow="0" w:firstColumn="0" w:lastColumn="0" w:oddVBand="0" w:evenVBand="0" w:oddHBand="0" w:evenHBand="0" w:firstRowFirstColumn="0" w:firstRowLastColumn="0" w:lastRowFirstColumn="0" w:lastRowLastColumn="0"/>
+              <w:rPr>
+                <w:sz w:val="24"/>
+                <w:szCs w:val="24"/>
+              </w:rPr>
+            </w:pPr>
+            <w:r>
+              <w:rPr>
+                <w:b/>
+                <w:bCs/>
+                <w:sz w:val="24"/>
+                <w:szCs w:val="24"/>
+              </w:rPr>
+              <w:t>Changing</w:t>
+            </w:r>
+            <w:r>
+              <w:rPr>
+                <w:sz w:val="24"/>
+                <w:szCs w:val="24"/>
+              </w:rPr>
+              <w:t xml:space="preserve"> its status to be </w:t>
+            </w:r>
+            <w:r>
+              <w:rPr>
+                <w:b/>
+                <w:bCs/>
+                <w:sz w:val="24"/>
+                <w:szCs w:val="24"/>
+              </w:rPr>
+              <w:t>released</w:t>
+            </w:r>
+            <w:r>
+              <w:rPr>
+                <w:b/>
+                <w:bCs/>
+                <w:sz w:val="24"/>
+                <w:szCs w:val="24"/>
+              </w:rPr>
+              <w:t>.</w:t>
+            </w:r>
+          </w:p>
+          <w:p>
+            <w:pPr>
+              <w:jc w:val="left"/>
+              <w:cnfStyle w:val="000000000000" w:firstRow="0" w:lastRow="0" w:firstColumn="0" w:lastColumn="0" w:oddVBand="0" w:evenVBand="0" w:oddHBand="0" w:evenHBand="0" w:firstRowFirstColumn="0" w:firstRowLastColumn="0" w:lastRowFirstColumn="0" w:lastRowLastColumn="0"/>
+              <w:rPr>
+                <w:sz w:val="24"/>
+                <w:szCs w:val="24"/>
+              </w:rPr>
+            </w:pPr>
+          </w:p>
+        </w:tc>
+      </w:tr>
+      <w:bookmarkEnd w:id="1"/>
     </w:tbl>
     <w:p/>
     <w:p>
@@ -890,8 +1069,6 @@
       <w:r>
         <w:br w:type="page"/>
       </w:r>
-      <w:bookmarkStart w:id="1" w:name="_GoBack"/>
-      <w:bookmarkEnd w:id="1"/>
     </w:p>
     <w:sdt>
       <w:sdtPr>
@@ -2332,7 +2509,7 @@
           <w:noProof/>
         </w:rPr>
         <w:pict w14:anchorId="75BA386A">
-          <v:shape id="Text Box 7" o:spid="_x0000_s1028" type="#_x0000_t202" style="position:absolute;left:0;text-align:left;margin-left:1623.4pt;margin-top:269.3pt;width:451.45pt;height:13.5pt;z-index:251666432;visibility:visible;mso-position-horizontal:right;mso-position-horizontal-relative:margin;mso-position-vertical-relative:text;mso-height-relative:margin" o:gfxdata="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" stroked="f">
+          <v:shape id="Text Box 7" o:spid="_x0000_s1028" type="#_x0000_t202" style="position:absolute;left:0;text-align:left;margin-left:2023.65pt;margin-top:269.3pt;width:451.45pt;height:13.5pt;z-index:251666432;visibility:visible;mso-position-horizontal:right;mso-position-horizontal-relative:margin;mso-position-vertical-relative:text;mso-height-relative:margin" o:gfxdata="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" stroked="f">
             <v:textbox inset="0,0,0,0">
               <w:txbxContent>
                 <w:p>
@@ -2500,12 +2677,21 @@
           <w:szCs w:val="28"/>
         </w:rPr>
       </w:pPr>
+      <w:proofErr w:type="spellStart"/>
       <w:r>
         <w:rPr>
           <w:sz w:val="28"/>
           <w:szCs w:val="28"/>
         </w:rPr>
-        <w:t>Req_ PO2_EBL_Electric_Blender_CYRS_001-1.0</w:t>
+        <w:t>Req</w:t>
+      </w:r>
+      <w:proofErr w:type="spellEnd"/>
+      <w:r>
+        <w:rPr>
+          <w:sz w:val="28"/>
+          <w:szCs w:val="28"/>
+        </w:rPr>
+        <w:t>_ PO2_EBL_Electric_Blender_CYRS_001-1.0</w:t>
       </w:r>
       <w:r>
         <w:rPr>
@@ -2599,12 +2785,21 @@
           <w:szCs w:val="28"/>
         </w:rPr>
       </w:pPr>
+      <w:proofErr w:type="spellStart"/>
       <w:r>
         <w:rPr>
           <w:sz w:val="28"/>
           <w:szCs w:val="28"/>
         </w:rPr>
-        <w:t>Req_ PO2_EBL_Electric_Blender_CYRS_00</w:t>
+        <w:t>Req</w:t>
+      </w:r>
+      <w:proofErr w:type="spellEnd"/>
+      <w:r>
+        <w:rPr>
+          <w:sz w:val="28"/>
+          <w:szCs w:val="28"/>
+        </w:rPr>
+        <w:t>_ PO2_EBL_Electric_Blender_CYRS_00</w:t>
       </w:r>
       <w:r>
         <w:rPr>
@@ -2779,12 +2974,21 @@
           <w:szCs w:val="28"/>
         </w:rPr>
       </w:pPr>
+      <w:proofErr w:type="spellStart"/>
       <w:r>
         <w:rPr>
           <w:sz w:val="28"/>
           <w:szCs w:val="28"/>
         </w:rPr>
-        <w:t>Req_ PO2_EBL_Electric_Blender_CYRS_003-1.0</w:t>
+        <w:t>Req</w:t>
+      </w:r>
+      <w:proofErr w:type="spellEnd"/>
+      <w:r>
+        <w:rPr>
+          <w:sz w:val="28"/>
+          <w:szCs w:val="28"/>
+        </w:rPr>
+        <w:t>_ PO2_EBL_Electric_Blender_CYRS_003-1.0</w:t>
       </w:r>
       <w:r>
         <w:rPr>
@@ -3072,7 +3276,7 @@
 </file>
 
 <file path=word/endnotes.xml><?xml version="1.0" encoding="utf-8"?>
-<w:endnotes xmlns:wpc="http://schemas.microsoft.com/office/word/2010/wordprocessingCanvas" xmlns:cx="http://schemas.microsoft.com/office/drawing/2014/chartex" xmlns:cx1="http://schemas.microsoft.com/office/drawing/2015/9/8/chartex" xmlns:cx2="http://schemas.microsoft.com/office/drawing/2015/10/21/chartex" xmlns:cx3="http://schemas.microsoft.com/office/drawing/2016/5/9/chartex" xmlns:cx4="http://schemas.microsoft.com/office/drawing/2016/5/10/chartex" xmlns:cx5="http://schemas.microsoft.com/office/drawing/2016/5/11/chartex" xmlns:cx6="http://schemas.microsoft.com/office/drawing/2016/5/12/chartex" xmlns:cx7="http://schemas.microsoft.com/office/drawing/2016/5/13/chartex" xmlns:cx8="http://schemas.microsoft.com/office/drawing/2016/5/14/chartex" xmlns:mc="http://schemas.openxmlformats.org/markup-compatibility/2006" xmlns:aink="http://schemas.microsoft.com/office/drawing/2016/ink" xmlns:am3d="http://schemas.microsoft.com/office/drawing/2017/model3d" xmlns:o="urn:schemas-microsoft-com:office:office" xmlns:r="http://schemas.openxmlformats.org/officeDocument/2006/relationships" xmlns:m="http://schemas.openxmlformats.org/officeDocument/2006/math" xmlns:v="urn:schemas-microsoft-com:vml" xmlns:wp14="http://schemas.microsoft.com/office/word/2010/wordprocessingDrawing" xmlns:wp="http://schemas.openxmlformats.org/drawingml/2006/wordprocessingDrawing" xmlns:w10="urn:schemas-microsoft-com:office:word" xmlns:w="http://schemas.openxmlformats.org/wordprocessingml/2006/main" xmlns:w14="http://schemas.microsoft.com/office/word/2010/wordml" xmlns:w15="http://schemas.microsoft.com/office/word/2012/wordml" xmlns:w16cid="http://schemas.microsoft.com/office/word/2016/wordml/cid" xmlns:w16se="http://schemas.microsoft.com/office/word/2015/wordml/symex" xmlns:wpg="http://schemas.microsoft.com/office/word/2010/wordprocessingGroup" xmlns:wpi="http://schemas.microsoft.com/office/word/2010/wordprocessingInk" xmlns:wne="http://schemas.microsoft.com/office/word/2006/wordml" xmlns:wps="http://schemas.microsoft.com/office/word/2010/wordprocessingShape" mc:Ignorable="w14 w15 w16se w16cid wp14">
+<w:endnotes xmlns:wpc="http://schemas.microsoft.com/office/word/2010/wordprocessingCanvas" xmlns:cx="http://schemas.microsoft.com/office/drawing/2014/chartex" xmlns:mc="http://schemas.openxmlformats.org/markup-compatibility/2006" xmlns:o="urn:schemas-microsoft-com:office:office" xmlns:r="http://schemas.openxmlformats.org/officeDocument/2006/relationships" xmlns:m="http://schemas.openxmlformats.org/officeDocument/2006/math" xmlns:v="urn:schemas-microsoft-com:vml" xmlns:wp14="http://schemas.microsoft.com/office/word/2010/wordprocessingDrawing" xmlns:wp="http://schemas.openxmlformats.org/drawingml/2006/wordprocessingDrawing" xmlns:w10="urn:schemas-microsoft-com:office:word" xmlns:w="http://schemas.openxmlformats.org/wordprocessingml/2006/main" xmlns:w14="http://schemas.microsoft.com/office/word/2010/wordml" xmlns:w15="http://schemas.microsoft.com/office/word/2012/wordml" xmlns:w16se="http://schemas.microsoft.com/office/word/2015/wordml/symex" xmlns:wpg="http://schemas.microsoft.com/office/word/2010/wordprocessingGroup" xmlns:wpi="http://schemas.microsoft.com/office/word/2010/wordprocessingInk" xmlns:wne="http://schemas.microsoft.com/office/word/2006/wordml" xmlns:wps="http://schemas.microsoft.com/office/word/2010/wordprocessingShape" mc:Ignorable="w14 w15 w16se wp14">
   <w:endnote w:type="separator" w:id="-1">
     <w:p>
       <w:r>
@@ -3091,7 +3295,7 @@
 </file>
 
 <file path=word/footer1.xml><?xml version="1.0" encoding="utf-8"?>
-<w:ftr xmlns:wpc="http://schemas.microsoft.com/office/word/2010/wordprocessingCanvas" xmlns:cx="http://schemas.microsoft.com/office/drawing/2014/chartex" xmlns:cx1="http://schemas.microsoft.com/office/drawing/2015/9/8/chartex" xmlns:cx2="http://schemas.microsoft.com/office/drawing/2015/10/21/chartex" xmlns:cx3="http://schemas.microsoft.com/office/drawing/2016/5/9/chartex" xmlns:cx4="http://schemas.microsoft.com/office/drawing/2016/5/10/chartex" xmlns:cx5="http://schemas.microsoft.com/office/drawing/2016/5/11/chartex" xmlns:cx6="http://schemas.microsoft.com/office/drawing/2016/5/12/chartex" xmlns:cx7="http://schemas.microsoft.com/office/drawing/2016/5/13/chartex" xmlns:cx8="http://schemas.microsoft.com/office/drawing/2016/5/14/chartex" xmlns:mc="http://schemas.openxmlformats.org/markup-compatibility/2006" xmlns:aink="http://schemas.microsoft.com/office/drawing/2016/ink" xmlns:am3d="http://schemas.microsoft.com/office/drawing/2017/model3d" xmlns:o="urn:schemas-microsoft-com:office:office" xmlns:r="http://schemas.openxmlformats.org/officeDocument/2006/relationships" xmlns:m="http://schemas.openxmlformats.org/officeDocument/2006/math" xmlns:v="urn:schemas-microsoft-com:vml" xmlns:wp14="http://schemas.microsoft.com/office/word/2010/wordprocessingDrawing" xmlns:wp="http://schemas.openxmlformats.org/drawingml/2006/wordprocessingDrawing" xmlns:w10="urn:schemas-microsoft-com:office:word" xmlns:w="http://schemas.openxmlformats.org/wordprocessingml/2006/main" xmlns:w14="http://schemas.microsoft.com/office/word/2010/wordml" xmlns:w15="http://schemas.microsoft.com/office/word/2012/wordml" xmlns:w16cid="http://schemas.microsoft.com/office/word/2016/wordml/cid" xmlns:w16se="http://schemas.microsoft.com/office/word/2015/wordml/symex" xmlns:wpg="http://schemas.microsoft.com/office/word/2010/wordprocessingGroup" xmlns:wpi="http://schemas.microsoft.com/office/word/2010/wordprocessingInk" xmlns:wne="http://schemas.microsoft.com/office/word/2006/wordml" xmlns:wps="http://schemas.microsoft.com/office/word/2010/wordprocessingShape" mc:Ignorable="w14 w15 w16se w16cid wp14">
+<w:ftr xmlns:wpc="http://schemas.microsoft.com/office/word/2010/wordprocessingCanvas" xmlns:cx="http://schemas.microsoft.com/office/drawing/2014/chartex" xmlns:mc="http://schemas.openxmlformats.org/markup-compatibility/2006" xmlns:o="urn:schemas-microsoft-com:office:office" xmlns:r="http://schemas.openxmlformats.org/officeDocument/2006/relationships" xmlns:m="http://schemas.openxmlformats.org/officeDocument/2006/math" xmlns:v="urn:schemas-microsoft-com:vml" xmlns:wp14="http://schemas.microsoft.com/office/word/2010/wordprocessingDrawing" xmlns:wp="http://schemas.openxmlformats.org/drawingml/2006/wordprocessingDrawing" xmlns:w10="urn:schemas-microsoft-com:office:word" xmlns:w="http://schemas.openxmlformats.org/wordprocessingml/2006/main" xmlns:w14="http://schemas.microsoft.com/office/word/2010/wordml" xmlns:w15="http://schemas.microsoft.com/office/word/2012/wordml" xmlns:w16se="http://schemas.microsoft.com/office/word/2015/wordml/symex" xmlns:wpg="http://schemas.microsoft.com/office/word/2010/wordprocessingGroup" xmlns:wpi="http://schemas.microsoft.com/office/word/2010/wordprocessingInk" xmlns:wne="http://schemas.microsoft.com/office/word/2006/wordml" xmlns:wps="http://schemas.microsoft.com/office/word/2010/wordprocessingShape" mc:Ignorable="w14 w15 w16se wp14">
   <w:sdt>
     <w:sdtPr>
       <w:id w:val="1578640526"/>
@@ -3124,7 +3328,7 @@
           <w:rPr>
             <w:noProof/>
           </w:rPr>
-          <w:t>5</w:t>
+          <w:t>6</w:t>
         </w:r>
         <w:r>
           <w:rPr>
@@ -3145,7 +3349,7 @@
 </file>
 
 <file path=word/footnotes.xml><?xml version="1.0" encoding="utf-8"?>
-<w:footnotes xmlns:wpc="http://schemas.microsoft.com/office/word/2010/wordprocessingCanvas" xmlns:cx="http://schemas.microsoft.com/office/drawing/2014/chartex" xmlns:cx1="http://schemas.microsoft.com/office/drawing/2015/9/8/chartex" xmlns:cx2="http://schemas.microsoft.com/office/drawing/2015/10/21/chartex" xmlns:cx3="http://schemas.microsoft.com/office/drawing/2016/5/9/chartex" xmlns:cx4="http://schemas.microsoft.com/office/drawing/2016/5/10/chartex" xmlns:cx5="http://schemas.microsoft.com/office/drawing/2016/5/11/chartex" xmlns:cx6="http://schemas.microsoft.com/office/drawing/2016/5/12/chartex" xmlns:cx7="http://schemas.microsoft.com/office/drawing/2016/5/13/chartex" xmlns:cx8="http://schemas.microsoft.com/office/drawing/2016/5/14/chartex" xmlns:mc="http://schemas.openxmlformats.org/markup-compatibility/2006" xmlns:aink="http://schemas.microsoft.com/office/drawing/2016/ink" xmlns:am3d="http://schemas.microsoft.com/office/drawing/2017/model3d" xmlns:o="urn:schemas-microsoft-com:office:office" xmlns:r="http://schemas.openxmlformats.org/officeDocument/2006/relationships" xmlns:m="http://schemas.openxmlformats.org/officeDocument/2006/math" xmlns:v="urn:schemas-microsoft-com:vml" xmlns:wp14="http://schemas.microsoft.com/office/word/2010/wordprocessingDrawing" xmlns:wp="http://schemas.openxmlformats.org/drawingml/2006/wordprocessingDrawing" xmlns:w10="urn:schemas-microsoft-com:office:word" xmlns:w="http://schemas.openxmlformats.org/wordprocessingml/2006/main" xmlns:w14="http://schemas.microsoft.com/office/word/2010/wordml" xmlns:w15="http://schemas.microsoft.com/office/word/2012/wordml" xmlns:w16cid="http://schemas.microsoft.com/office/word/2016/wordml/cid" xmlns:w16se="http://schemas.microsoft.com/office/word/2015/wordml/symex" xmlns:wpg="http://schemas.microsoft.com/office/word/2010/wordprocessingGroup" xmlns:wpi="http://schemas.microsoft.com/office/word/2010/wordprocessingInk" xmlns:wne="http://schemas.microsoft.com/office/word/2006/wordml" xmlns:wps="http://schemas.microsoft.com/office/word/2010/wordprocessingShape" mc:Ignorable="w14 w15 w16se w16cid wp14">
+<w:footnotes xmlns:wpc="http://schemas.microsoft.com/office/word/2010/wordprocessingCanvas" xmlns:cx="http://schemas.microsoft.com/office/drawing/2014/chartex" xmlns:mc="http://schemas.openxmlformats.org/markup-compatibility/2006" xmlns:o="urn:schemas-microsoft-com:office:office" xmlns:r="http://schemas.openxmlformats.org/officeDocument/2006/relationships" xmlns:m="http://schemas.openxmlformats.org/officeDocument/2006/math" xmlns:v="urn:schemas-microsoft-com:vml" xmlns:wp14="http://schemas.microsoft.com/office/word/2010/wordprocessingDrawing" xmlns:wp="http://schemas.openxmlformats.org/drawingml/2006/wordprocessingDrawing" xmlns:w10="urn:schemas-microsoft-com:office:word" xmlns:w="http://schemas.openxmlformats.org/wordprocessingml/2006/main" xmlns:w14="http://schemas.microsoft.com/office/word/2010/wordml" xmlns:w15="http://schemas.microsoft.com/office/word/2012/wordml" xmlns:w16se="http://schemas.microsoft.com/office/word/2015/wordml/symex" xmlns:wpg="http://schemas.microsoft.com/office/word/2010/wordprocessingGroup" xmlns:wpi="http://schemas.microsoft.com/office/word/2010/wordprocessingInk" xmlns:wne="http://schemas.microsoft.com/office/word/2006/wordml" xmlns:wps="http://schemas.microsoft.com/office/word/2010/wordprocessingShape" mc:Ignorable="w14 w15 w16se wp14">
   <w:footnote w:type="separator" w:id="-1">
     <w:p>
       <w:r>
@@ -3164,7 +3368,7 @@
 </file>
 
 <file path=word/header1.xml><?xml version="1.0" encoding="utf-8"?>
-<w:hdr xmlns:wpc="http://schemas.microsoft.com/office/word/2010/wordprocessingCanvas" xmlns:cx="http://schemas.microsoft.com/office/drawing/2014/chartex" xmlns:cx1="http://schemas.microsoft.com/office/drawing/2015/9/8/chartex" xmlns:cx2="http://schemas.microsoft.com/office/drawing/2015/10/21/chartex" xmlns:cx3="http://schemas.microsoft.com/office/drawing/2016/5/9/chartex" xmlns:cx4="http://schemas.microsoft.com/office/drawing/2016/5/10/chartex" xmlns:cx5="http://schemas.microsoft.com/office/drawing/2016/5/11/chartex" xmlns:cx6="http://schemas.microsoft.com/office/drawing/2016/5/12/chartex" xmlns:cx7="http://schemas.microsoft.com/office/drawing/2016/5/13/chartex" xmlns:cx8="http://schemas.microsoft.com/office/drawing/2016/5/14/chartex" xmlns:mc="http://schemas.openxmlformats.org/markup-compatibility/2006" xmlns:aink="http://schemas.microsoft.com/office/drawing/2016/ink" xmlns:am3d="http://schemas.microsoft.com/office/drawing/2017/model3d" xmlns:o="urn:schemas-microsoft-com:office:office" xmlns:r="http://schemas.openxmlformats.org/officeDocument/2006/relationships" xmlns:m="http://schemas.openxmlformats.org/officeDocument/2006/math" xmlns:v="urn:schemas-microsoft-com:vml" xmlns:wp14="http://schemas.microsoft.com/office/word/2010/wordprocessingDrawing" xmlns:wp="http://schemas.openxmlformats.org/drawingml/2006/wordprocessingDrawing" xmlns:w10="urn:schemas-microsoft-com:office:word" xmlns:w="http://schemas.openxmlformats.org/wordprocessingml/2006/main" xmlns:w14="http://schemas.microsoft.com/office/word/2010/wordml" xmlns:w15="http://schemas.microsoft.com/office/word/2012/wordml" xmlns:w16cid="http://schemas.microsoft.com/office/word/2016/wordml/cid" xmlns:w16se="http://schemas.microsoft.com/office/word/2015/wordml/symex" xmlns:wpg="http://schemas.microsoft.com/office/word/2010/wordprocessingGroup" xmlns:wpi="http://schemas.microsoft.com/office/word/2010/wordprocessingInk" xmlns:wne="http://schemas.microsoft.com/office/word/2006/wordml" xmlns:wps="http://schemas.microsoft.com/office/word/2010/wordprocessingShape" mc:Ignorable="w14 w15 w16se w16cid wp14">
+<w:hdr xmlns:wpc="http://schemas.microsoft.com/office/word/2010/wordprocessingCanvas" xmlns:cx="http://schemas.microsoft.com/office/drawing/2014/chartex" xmlns:mc="http://schemas.openxmlformats.org/markup-compatibility/2006" xmlns:o="urn:schemas-microsoft-com:office:office" xmlns:r="http://schemas.openxmlformats.org/officeDocument/2006/relationships" xmlns:m="http://schemas.openxmlformats.org/officeDocument/2006/math" xmlns:v="urn:schemas-microsoft-com:vml" xmlns:wp14="http://schemas.microsoft.com/office/word/2010/wordprocessingDrawing" xmlns:wp="http://schemas.openxmlformats.org/drawingml/2006/wordprocessingDrawing" xmlns:w10="urn:schemas-microsoft-com:office:word" xmlns:w="http://schemas.openxmlformats.org/wordprocessingml/2006/main" xmlns:w14="http://schemas.microsoft.com/office/word/2010/wordml" xmlns:w15="http://schemas.microsoft.com/office/word/2012/wordml" xmlns:w16se="http://schemas.microsoft.com/office/word/2015/wordml/symex" xmlns:wpg="http://schemas.microsoft.com/office/word/2010/wordprocessingGroup" xmlns:wpi="http://schemas.microsoft.com/office/word/2010/wordprocessingInk" xmlns:wne="http://schemas.microsoft.com/office/word/2006/wordml" xmlns:wps="http://schemas.microsoft.com/office/word/2010/wordprocessingShape" mc:Ignorable="w14 w15 w16se wp14">
   <w:p>
     <w:pPr>
       <w:pStyle w:val="Header"/>
@@ -3189,7 +3393,7 @@
 </file>
 
 <file path=word/numbering.xml><?xml version="1.0" encoding="utf-8"?>
-<w:numbering xmlns:wpc="http://schemas.microsoft.com/office/word/2010/wordprocessingCanvas" xmlns:cx="http://schemas.microsoft.com/office/drawing/2014/chartex" xmlns:cx1="http://schemas.microsoft.com/office/drawing/2015/9/8/chartex" xmlns:cx2="http://schemas.microsoft.com/office/drawing/2015/10/21/chartex" xmlns:cx3="http://schemas.microsoft.com/office/drawing/2016/5/9/chartex" xmlns:cx4="http://schemas.microsoft.com/office/drawing/2016/5/10/chartex" xmlns:cx5="http://schemas.microsoft.com/office/drawing/2016/5/11/chartex" xmlns:cx6="http://schemas.microsoft.com/office/drawing/2016/5/12/chartex" xmlns:cx7="http://schemas.microsoft.com/office/drawing/2016/5/13/chartex" xmlns:cx8="http://schemas.microsoft.com/office/drawing/2016/5/14/chartex" xmlns:mc="http://schemas.openxmlformats.org/markup-compatibility/2006" xmlns:aink="http://schemas.microsoft.com/office/drawing/2016/ink" xmlns:am3d="http://schemas.microsoft.com/office/drawing/2017/model3d" xmlns:o="urn:schemas-microsoft-com:office:office" xmlns:r="http://schemas.openxmlformats.org/officeDocument/2006/relationships" xmlns:m="http://schemas.openxmlformats.org/officeDocument/2006/math" xmlns:v="urn:schemas-microsoft-com:vml" xmlns:wp14="http://schemas.microsoft.com/office/word/2010/wordprocessingDrawing" xmlns:wp="http://schemas.openxmlformats.org/drawingml/2006/wordprocessingDrawing" xmlns:w10="urn:schemas-microsoft-com:office:word" xmlns:w="http://schemas.openxmlformats.org/wordprocessingml/2006/main" xmlns:w14="http://schemas.microsoft.com/office/word/2010/wordml" xmlns:w15="http://schemas.microsoft.com/office/word/2012/wordml" xmlns:w16cid="http://schemas.microsoft.com/office/word/2016/wordml/cid" xmlns:w16se="http://schemas.microsoft.com/office/word/2015/wordml/symex" xmlns:wpg="http://schemas.microsoft.com/office/word/2010/wordprocessingGroup" xmlns:wpi="http://schemas.microsoft.com/office/word/2010/wordprocessingInk" xmlns:wne="http://schemas.microsoft.com/office/word/2006/wordml" xmlns:wps="http://schemas.microsoft.com/office/word/2010/wordprocessingShape" mc:Ignorable="w14 w15 w16se w16cid wp14">
+<w:numbering xmlns:wpc="http://schemas.microsoft.com/office/word/2010/wordprocessingCanvas" xmlns:cx="http://schemas.microsoft.com/office/drawing/2014/chartex" xmlns:mc="http://schemas.openxmlformats.org/markup-compatibility/2006" xmlns:o="urn:schemas-microsoft-com:office:office" xmlns:r="http://schemas.openxmlformats.org/officeDocument/2006/relationships" xmlns:m="http://schemas.openxmlformats.org/officeDocument/2006/math" xmlns:v="urn:schemas-microsoft-com:vml" xmlns:wp14="http://schemas.microsoft.com/office/word/2010/wordprocessingDrawing" xmlns:wp="http://schemas.openxmlformats.org/drawingml/2006/wordprocessingDrawing" xmlns:w10="urn:schemas-microsoft-com:office:word" xmlns:w="http://schemas.openxmlformats.org/wordprocessingml/2006/main" xmlns:w14="http://schemas.microsoft.com/office/word/2010/wordml" xmlns:w15="http://schemas.microsoft.com/office/word/2012/wordml" xmlns:w16se="http://schemas.microsoft.com/office/word/2015/wordml/symex" xmlns:wpg="http://schemas.microsoft.com/office/word/2010/wordprocessingGroup" xmlns:wpi="http://schemas.microsoft.com/office/word/2010/wordprocessingInk" xmlns:wne="http://schemas.microsoft.com/office/word/2006/wordml" xmlns:wps="http://schemas.microsoft.com/office/word/2010/wordprocessingShape" mc:Ignorable="w14 w15 w16se wp14">
   <w:abstractNum w:abstractNumId="0" w15:restartNumberingAfterBreak="0">
     <w:nsid w:val="10703ADA"/>
     <w:multiLevelType w:val="multilevel"/>
@@ -5313,7 +5517,7 @@
 </file>
 
 <file path=word/styles.xml><?xml version="1.0" encoding="utf-8"?>
-<w:styles xmlns:mc="http://schemas.openxmlformats.org/markup-compatibility/2006" xmlns:r="http://schemas.openxmlformats.org/officeDocument/2006/relationships" xmlns:w="http://schemas.openxmlformats.org/wordprocessingml/2006/main" xmlns:w14="http://schemas.microsoft.com/office/word/2010/wordml" xmlns:w15="http://schemas.microsoft.com/office/word/2012/wordml" xmlns:w16cid="http://schemas.microsoft.com/office/word/2016/wordml/cid" xmlns:w16se="http://schemas.microsoft.com/office/word/2015/wordml/symex" mc:Ignorable="w14 w15 w16se w16cid">
+<w:styles xmlns:mc="http://schemas.openxmlformats.org/markup-compatibility/2006" xmlns:r="http://schemas.openxmlformats.org/officeDocument/2006/relationships" xmlns:w="http://schemas.openxmlformats.org/wordprocessingml/2006/main" xmlns:w14="http://schemas.microsoft.com/office/word/2010/wordml" xmlns:w15="http://schemas.microsoft.com/office/word/2012/wordml" xmlns:w16se="http://schemas.microsoft.com/office/word/2015/wordml/symex" mc:Ignorable="w14 w15 w16se">
   <w:docDefaults>
     <w:rPrDefault>
       <w:rPr>
@@ -5329,7 +5533,7 @@
       </w:pPr>
     </w:pPrDefault>
   </w:docDefaults>
-  <w:latentStyles w:defLockedState="0" w:defUIPriority="99" w:defSemiHidden="0" w:defUnhideWhenUsed="0" w:defQFormat="0" w:count="376">
+  <w:latentStyles w:defLockedState="0" w:defUIPriority="99" w:defSemiHidden="0" w:defUnhideWhenUsed="0" w:defQFormat="0" w:count="371">
     <w:lsdException w:name="Normal" w:uiPriority="0" w:qFormat="1"/>
     <w:lsdException w:name="heading 1" w:uiPriority="9" w:qFormat="1"/>
     <w:lsdException w:name="heading 2" w:semiHidden="1" w:uiPriority="9" w:unhideWhenUsed="1" w:qFormat="1"/>
@@ -5484,7 +5688,7 @@
     <w:lsdException w:name="Table Web 2" w:semiHidden="1" w:unhideWhenUsed="1"/>
     <w:lsdException w:name="Table Web 3" w:semiHidden="1" w:unhideWhenUsed="1"/>
     <w:lsdException w:name="Balloon Text" w:semiHidden="1" w:unhideWhenUsed="1"/>
-    <w:lsdException w:name="Table Grid" w:semiHidden="1" w:uiPriority="39" w:unhideWhenUsed="1"/>
+    <w:lsdException w:name="Table Grid" w:uiPriority="39"/>
     <w:lsdException w:name="Table Theme" w:semiHidden="1" w:unhideWhenUsed="1"/>
     <w:lsdException w:name="Placeholder Text" w:semiHidden="1"/>
     <w:lsdException w:name="No Spacing" w:uiPriority="1" w:qFormat="1"/>
@@ -5701,11 +5905,6 @@
     <w:lsdException w:name="List Table 5 Dark Accent 6" w:uiPriority="50"/>
     <w:lsdException w:name="List Table 6 Colorful Accent 6" w:uiPriority="51"/>
     <w:lsdException w:name="List Table 7 Colorful Accent 6" w:uiPriority="52"/>
-    <w:lsdException w:name="Mention" w:semiHidden="1" w:unhideWhenUsed="1"/>
-    <w:lsdException w:name="Smart Hyperlink" w:semiHidden="1" w:unhideWhenUsed="1"/>
-    <w:lsdException w:name="Hashtag" w:semiHidden="1" w:unhideWhenUsed="1"/>
-    <w:lsdException w:name="Unresolved Mention" w:semiHidden="1" w:unhideWhenUsed="1"/>
-    <w:lsdException w:name="Smart Link" w:semiHidden="1" w:unhideWhenUsed="1"/>
   </w:latentStyles>
   <w:style w:type="paragraph" w:default="1" w:styleId="Normal">
     <w:name w:val="Normal"/>
@@ -6392,7 +6591,7 @@
 </file>
 
 <file path=customXml/itemProps1.xml><?xml version="1.0" encoding="utf-8"?>
-<ds:datastoreItem xmlns:ds="http://schemas.openxmlformats.org/officeDocument/2006/customXml" ds:itemID="{EACE0DB8-EEEA-4466-838F-973AE73D4FAC}">
+<ds:datastoreItem xmlns:ds="http://schemas.openxmlformats.org/officeDocument/2006/customXml" ds:itemID="{8EEC08CA-3F93-4A19-8A31-EBE49D0AC620}">
   <ds:schemaRefs>
     <ds:schemaRef ds:uri="http://schemas.openxmlformats.org/officeDocument/2006/bibliography"/>
   </ds:schemaRefs>

</xml_diff>

<commit_message>
Modify CYRS document version 1.3 after the Review on version 1.2 concerning the following: 1-Modify the 2nd & 3rd requirements and its version 2-adding 4th requirement Signed-off-by: madel-anis <madel.anis11@gmail.com>
</commit_message>
<xml_diff>
--- a/Input documents/CYRS/CYRS.docx
+++ b/Input documents/CYRS/CYRS.docx
@@ -1,6 +1,6 @@
 
 <file path=word/document.xml><?xml version="1.0" encoding="utf-8"?>
-<w:document xmlns:wpc="http://schemas.microsoft.com/office/word/2010/wordprocessingCanvas" xmlns:cx="http://schemas.microsoft.com/office/drawing/2014/chartex" xmlns:mc="http://schemas.openxmlformats.org/markup-compatibility/2006" xmlns:o="urn:schemas-microsoft-com:office:office" xmlns:r="http://schemas.openxmlformats.org/officeDocument/2006/relationships" xmlns:m="http://schemas.openxmlformats.org/officeDocument/2006/math" xmlns:v="urn:schemas-microsoft-com:vml" xmlns:wp14="http://schemas.microsoft.com/office/word/2010/wordprocessingDrawing" xmlns:wp="http://schemas.openxmlformats.org/drawingml/2006/wordprocessingDrawing" xmlns:w10="urn:schemas-microsoft-com:office:word" xmlns:w="http://schemas.openxmlformats.org/wordprocessingml/2006/main" xmlns:w14="http://schemas.microsoft.com/office/word/2010/wordml" xmlns:w15="http://schemas.microsoft.com/office/word/2012/wordml" xmlns:w16se="http://schemas.microsoft.com/office/word/2015/wordml/symex" xmlns:wpg="http://schemas.microsoft.com/office/word/2010/wordprocessingGroup" xmlns:wpi="http://schemas.microsoft.com/office/word/2010/wordprocessingInk" xmlns:wne="http://schemas.microsoft.com/office/word/2006/wordml" xmlns:wps="http://schemas.microsoft.com/office/word/2010/wordprocessingShape" mc:Ignorable="w14 w15 w16se wp14">
+<w:document xmlns:wpc="http://schemas.microsoft.com/office/word/2010/wordprocessingCanvas" xmlns:cx="http://schemas.microsoft.com/office/drawing/2014/chartex" xmlns:cx1="http://schemas.microsoft.com/office/drawing/2015/9/8/chartex" xmlns:cx2="http://schemas.microsoft.com/office/drawing/2015/10/21/chartex" xmlns:cx3="http://schemas.microsoft.com/office/drawing/2016/5/9/chartex" xmlns:cx4="http://schemas.microsoft.com/office/drawing/2016/5/10/chartex" xmlns:cx5="http://schemas.microsoft.com/office/drawing/2016/5/11/chartex" xmlns:cx6="http://schemas.microsoft.com/office/drawing/2016/5/12/chartex" xmlns:cx7="http://schemas.microsoft.com/office/drawing/2016/5/13/chartex" xmlns:cx8="http://schemas.microsoft.com/office/drawing/2016/5/14/chartex" xmlns:mc="http://schemas.openxmlformats.org/markup-compatibility/2006" xmlns:aink="http://schemas.microsoft.com/office/drawing/2016/ink" xmlns:am3d="http://schemas.microsoft.com/office/drawing/2017/model3d" xmlns:o="urn:schemas-microsoft-com:office:office" xmlns:r="http://schemas.openxmlformats.org/officeDocument/2006/relationships" xmlns:m="http://schemas.openxmlformats.org/officeDocument/2006/math" xmlns:v="urn:schemas-microsoft-com:vml" xmlns:wp14="http://schemas.microsoft.com/office/word/2010/wordprocessingDrawing" xmlns:wp="http://schemas.openxmlformats.org/drawingml/2006/wordprocessingDrawing" xmlns:w10="urn:schemas-microsoft-com:office:word" xmlns:w="http://schemas.openxmlformats.org/wordprocessingml/2006/main" xmlns:w14="http://schemas.microsoft.com/office/word/2010/wordml" xmlns:w15="http://schemas.microsoft.com/office/word/2012/wordml" xmlns:w16cid="http://schemas.microsoft.com/office/word/2016/wordml/cid" xmlns:w16se="http://schemas.microsoft.com/office/word/2015/wordml/symex" xmlns:wpg="http://schemas.microsoft.com/office/word/2010/wordprocessingGroup" xmlns:wpi="http://schemas.microsoft.com/office/word/2010/wordprocessingInk" xmlns:wne="http://schemas.microsoft.com/office/word/2006/wordml" xmlns:wps="http://schemas.microsoft.com/office/word/2010/wordprocessingShape" mc:Ignorable="w14 w15 w16se w16cid wp14">
   <w:body>
     <w:p>
       <w:r>
@@ -108,8 +108,17 @@
                       <w:b/>
                       <w:bCs/>
                     </w:rPr>
-                    <w:t>1.2</w:t>
+                    <w:t>1.</w:t>
                   </w:r>
+                  <w:r>
+                    <w:rPr>
+                      <w:b/>
+                      <w:bCs/>
+                    </w:rPr>
+                    <w:t>3</w:t>
+                  </w:r>
+                  <w:bookmarkStart w:id="0" w:name="_GoBack"/>
+                  <w:bookmarkEnd w:id="0"/>
                 </w:p>
                 <w:p>
                   <w:pPr>
@@ -129,7 +138,7 @@
                       <w:b/>
                       <w:bCs/>
                     </w:rPr>
-                    <w:t>Released</w:t>
+                    <w:t>proposed</w:t>
                   </w:r>
                 </w:p>
               </w:txbxContent>
@@ -210,7 +219,7 @@
           <w:noProof/>
         </w:rPr>
         <w:pict w14:anchorId="1F81AAFC">
-          <v:shape id="_x0000_s1027" type="#_x0000_t202" style="position:absolute;left:0;text-align:left;margin-left:1198.9pt;margin-top:252pt;width:286.5pt;height:163.5pt;z-index:251661312;visibility:visible;mso-wrap-distance-top:3.6pt;mso-wrap-distance-bottom:3.6pt;mso-position-horizontal:right;mso-position-horizontal-relative:margin;mso-position-vertical-relative:text;mso-width-relative:margin;mso-height-relative:margin" o:gfxdata="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" filled="f" stroked="f">
+          <v:shape id="_x0000_s1027" type="#_x0000_t202" style="position:absolute;left:0;text-align:left;margin-left:1669.5pt;margin-top:252pt;width:286.5pt;height:163.5pt;z-index:251661312;visibility:visible;mso-wrap-distance-top:3.6pt;mso-wrap-distance-bottom:3.6pt;mso-position-horizontal:right;mso-position-horizontal-relative:margin;mso-position-vertical-relative:text;mso-width-relative:margin;mso-height-relative:margin" o:gfxdata="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" filled="f" stroked="f">
             <v:textbox>
               <w:txbxContent>
                 <w:p>
@@ -275,8 +284,6 @@
           <w:u w:val="single"/>
         </w:rPr>
       </w:pPr>
-      <w:bookmarkStart w:id="0" w:name="_GoBack"/>
-      <w:bookmarkEnd w:id="0"/>
       <w:r>
         <w:rPr>
           <w:rFonts w:asciiTheme="majorBidi" w:hAnsiTheme="majorBidi" w:cstheme="majorBidi"/>
@@ -390,6 +397,7 @@
           </w:tcPr>
           <w:p>
             <w:pPr>
+              <w:jc w:val="center"/>
               <w:rPr>
                 <w:sz w:val="24"/>
                 <w:szCs w:val="24"/>
@@ -566,318 +574,6 @@
                 <w:szCs w:val="24"/>
               </w:rPr>
               <w:t>.</w:t>
-            </w:r>
-          </w:p>
-        </w:tc>
-      </w:tr>
-      <w:tr>
-        <w:trPr>
-          <w:trHeight w:val="1125"/>
-        </w:trPr>
-        <w:tc>
-          <w:tcPr>
-            <w:cnfStyle w:val="001000000000" w:firstRow="0" w:lastRow="0" w:firstColumn="1" w:lastColumn="0" w:oddVBand="0" w:evenVBand="0" w:oddHBand="0" w:evenHBand="0" w:firstRowFirstColumn="0" w:firstRowLastColumn="0" w:lastRowFirstColumn="0" w:lastRowLastColumn="0"/>
-            <w:tcW w:w="1317" w:type="dxa"/>
-            <w:vMerge w:val="restart"/>
-            <w:vAlign w:val="center"/>
-          </w:tcPr>
-          <w:p>
-            <w:pPr>
-              <w:rPr>
-                <w:sz w:val="24"/>
-                <w:szCs w:val="24"/>
-              </w:rPr>
-            </w:pPr>
-            <w:r>
-              <w:rPr>
-                <w:sz w:val="24"/>
-                <w:szCs w:val="24"/>
-              </w:rPr>
-              <w:t>1.1</w:t>
-            </w:r>
-          </w:p>
-        </w:tc>
-        <w:tc>
-          <w:tcPr>
-            <w:tcW w:w="2459" w:type="dxa"/>
-            <w:vAlign w:val="center"/>
-          </w:tcPr>
-          <w:p>
-            <w:pPr>
-              <w:jc w:val="center"/>
-              <w:cnfStyle w:val="000000000000" w:firstRow="0" w:lastRow="0" w:firstColumn="0" w:lastColumn="0" w:oddVBand="0" w:evenVBand="0" w:oddHBand="0" w:evenHBand="0" w:firstRowFirstColumn="0" w:firstRowLastColumn="0" w:lastRowFirstColumn="0" w:lastRowLastColumn="0"/>
-              <w:rPr>
-                <w:sz w:val="24"/>
-                <w:szCs w:val="24"/>
-              </w:rPr>
-            </w:pPr>
-            <w:r>
-              <w:rPr>
-                <w:sz w:val="24"/>
-                <w:szCs w:val="24"/>
-              </w:rPr>
-              <w:t>Mohamed Adel Anis</w:t>
-            </w:r>
-          </w:p>
-        </w:tc>
-        <w:tc>
-          <w:tcPr>
-            <w:tcW w:w="1418" w:type="dxa"/>
-            <w:vMerge w:val="restart"/>
-            <w:vAlign w:val="center"/>
-          </w:tcPr>
-          <w:p>
-            <w:pPr>
-              <w:cnfStyle w:val="000000000000" w:firstRow="0" w:lastRow="0" w:firstColumn="0" w:lastColumn="0" w:oddVBand="0" w:evenVBand="0" w:oddHBand="0" w:evenHBand="0" w:firstRowFirstColumn="0" w:firstRowLastColumn="0" w:lastRowFirstColumn="0" w:lastRowLastColumn="0"/>
-              <w:rPr>
-                <w:sz w:val="24"/>
-                <w:szCs w:val="24"/>
-              </w:rPr>
-            </w:pPr>
-            <w:r>
-              <w:rPr>
-                <w:sz w:val="24"/>
-                <w:szCs w:val="24"/>
-              </w:rPr>
-              <w:t>04/02/2020</w:t>
-            </w:r>
-          </w:p>
-        </w:tc>
-        <w:tc>
-          <w:tcPr>
-            <w:tcW w:w="4881" w:type="dxa"/>
-            <w:vAlign w:val="center"/>
-          </w:tcPr>
-          <w:p>
-            <w:pPr>
-              <w:jc w:val="left"/>
-              <w:cnfStyle w:val="000000000000" w:firstRow="0" w:lastRow="0" w:firstColumn="0" w:lastColumn="0" w:oddVBand="0" w:evenVBand="0" w:oddHBand="0" w:evenHBand="0" w:firstRowFirstColumn="0" w:firstRowLastColumn="0" w:lastRowFirstColumn="0" w:lastRowLastColumn="0"/>
-              <w:rPr>
-                <w:sz w:val="24"/>
-                <w:szCs w:val="24"/>
-              </w:rPr>
-            </w:pPr>
-            <w:r>
-              <w:rPr>
-                <w:sz w:val="24"/>
-                <w:szCs w:val="24"/>
-              </w:rPr>
-              <w:t>Updating the document according to the review of version 1.0</w:t>
-            </w:r>
-          </w:p>
-          <w:p>
-            <w:pPr>
-              <w:pStyle w:val="ListParagraph"/>
-              <w:numPr>
-                <w:ilvl w:val="0"/>
-                <w:numId w:val="1"/>
-              </w:numPr>
-              <w:jc w:val="left"/>
-              <w:cnfStyle w:val="000000000000" w:firstRow="0" w:lastRow="0" w:firstColumn="0" w:lastColumn="0" w:oddVBand="0" w:evenVBand="0" w:oddHBand="0" w:evenHBand="0" w:firstRowFirstColumn="0" w:firstRowLastColumn="0" w:lastRowFirstColumn="0" w:lastRowLastColumn="0"/>
-              <w:rPr>
-                <w:sz w:val="24"/>
-                <w:szCs w:val="24"/>
-              </w:rPr>
-            </w:pPr>
-            <w:r>
-              <w:rPr>
-                <w:b/>
-                <w:bCs/>
-                <w:sz w:val="24"/>
-                <w:szCs w:val="24"/>
-              </w:rPr>
-              <w:t>Re-arranging</w:t>
-            </w:r>
-            <w:r>
-              <w:rPr>
-                <w:sz w:val="24"/>
-                <w:szCs w:val="24"/>
-              </w:rPr>
-              <w:t xml:space="preserve"> the position of Document</w:t>
-            </w:r>
-          </w:p>
-          <w:p>
-            <w:pPr>
-              <w:ind w:left="144"/>
-              <w:jc w:val="left"/>
-              <w:cnfStyle w:val="000000000000" w:firstRow="0" w:lastRow="0" w:firstColumn="0" w:lastColumn="0" w:oddVBand="0" w:evenVBand="0" w:oddHBand="0" w:evenHBand="0" w:firstRowFirstColumn="0" w:firstRowLastColumn="0" w:lastRowFirstColumn="0" w:lastRowLastColumn="0"/>
-              <w:rPr>
-                <w:sz w:val="24"/>
-                <w:szCs w:val="24"/>
-              </w:rPr>
-            </w:pPr>
-            <w:r>
-              <w:rPr>
-                <w:sz w:val="24"/>
-                <w:szCs w:val="24"/>
-              </w:rPr>
-              <w:t xml:space="preserve">history table and </w:t>
-            </w:r>
-            <w:r>
-              <w:rPr>
-                <w:sz w:val="24"/>
-                <w:szCs w:val="24"/>
-              </w:rPr>
-              <w:t>d</w:t>
-            </w:r>
-            <w:r>
-              <w:rPr>
-                <w:sz w:val="24"/>
-                <w:szCs w:val="24"/>
-              </w:rPr>
-              <w:t>ocuments info</w:t>
-            </w:r>
-            <w:r>
-              <w:rPr>
-                <w:sz w:val="24"/>
-                <w:szCs w:val="24"/>
-              </w:rPr>
-              <w:t>.</w:t>
-            </w:r>
-          </w:p>
-        </w:tc>
-      </w:tr>
-      <w:tr>
-        <w:trPr>
-          <w:trHeight w:val="1125"/>
-        </w:trPr>
-        <w:tc>
-          <w:tcPr>
-            <w:cnfStyle w:val="001000000000" w:firstRow="0" w:lastRow="0" w:firstColumn="1" w:lastColumn="0" w:oddVBand="0" w:evenVBand="0" w:oddHBand="0" w:evenHBand="0" w:firstRowFirstColumn="0" w:firstRowLastColumn="0" w:lastRowFirstColumn="0" w:lastRowLastColumn="0"/>
-            <w:tcW w:w="1317" w:type="dxa"/>
-            <w:vMerge/>
-            <w:vAlign w:val="center"/>
-          </w:tcPr>
-          <w:p>
-            <w:pPr>
-              <w:rPr>
-                <w:sz w:val="24"/>
-                <w:szCs w:val="24"/>
-              </w:rPr>
-            </w:pPr>
-          </w:p>
-        </w:tc>
-        <w:tc>
-          <w:tcPr>
-            <w:tcW w:w="2459" w:type="dxa"/>
-            <w:vAlign w:val="center"/>
-          </w:tcPr>
-          <w:p>
-            <w:pPr>
-              <w:jc w:val="center"/>
-              <w:cnfStyle w:val="000000000000" w:firstRow="0" w:lastRow="0" w:firstColumn="0" w:lastColumn="0" w:oddVBand="0" w:evenVBand="0" w:oddHBand="0" w:evenHBand="0" w:firstRowFirstColumn="0" w:firstRowLastColumn="0" w:lastRowFirstColumn="0" w:lastRowLastColumn="0"/>
-              <w:rPr>
-                <w:sz w:val="24"/>
-                <w:szCs w:val="24"/>
-              </w:rPr>
-            </w:pPr>
-            <w:r>
-              <w:rPr>
-                <w:sz w:val="24"/>
-                <w:szCs w:val="24"/>
-              </w:rPr>
-              <w:t>Fatima Gomaa</w:t>
-            </w:r>
-          </w:p>
-        </w:tc>
-        <w:tc>
-          <w:tcPr>
-            <w:tcW w:w="1418" w:type="dxa"/>
-            <w:vMerge/>
-            <w:vAlign w:val="center"/>
-          </w:tcPr>
-          <w:p>
-            <w:pPr>
-              <w:cnfStyle w:val="000000000000" w:firstRow="0" w:lastRow="0" w:firstColumn="0" w:lastColumn="0" w:oddVBand="0" w:evenVBand="0" w:oddHBand="0" w:evenHBand="0" w:firstRowFirstColumn="0" w:firstRowLastColumn="0" w:lastRowFirstColumn="0" w:lastRowLastColumn="0"/>
-              <w:rPr>
-                <w:sz w:val="24"/>
-                <w:szCs w:val="24"/>
-              </w:rPr>
-            </w:pPr>
-          </w:p>
-        </w:tc>
-        <w:tc>
-          <w:tcPr>
-            <w:tcW w:w="4881" w:type="dxa"/>
-            <w:vAlign w:val="center"/>
-          </w:tcPr>
-          <w:p>
-            <w:pPr>
-              <w:jc w:val="left"/>
-              <w:cnfStyle w:val="000000000000" w:firstRow="0" w:lastRow="0" w:firstColumn="0" w:lastColumn="0" w:oddVBand="0" w:evenVBand="0" w:oddHBand="0" w:evenHBand="0" w:firstRowFirstColumn="0" w:firstRowLastColumn="0" w:lastRowFirstColumn="0" w:lastRowLastColumn="0"/>
-              <w:rPr>
-                <w:sz w:val="24"/>
-                <w:szCs w:val="24"/>
-              </w:rPr>
-            </w:pPr>
-            <w:r>
-              <w:rPr>
-                <w:sz w:val="24"/>
-                <w:szCs w:val="24"/>
-              </w:rPr>
-              <w:t>Updating the document according to the review of version 1.0</w:t>
-            </w:r>
-          </w:p>
-          <w:p>
-            <w:pPr>
-              <w:pStyle w:val="ListParagraph"/>
-              <w:numPr>
-                <w:ilvl w:val="0"/>
-                <w:numId w:val="1"/>
-              </w:numPr>
-              <w:jc w:val="left"/>
-              <w:cnfStyle w:val="000000000000" w:firstRow="0" w:lastRow="0" w:firstColumn="0" w:lastColumn="0" w:oddVBand="0" w:evenVBand="0" w:oddHBand="0" w:evenHBand="0" w:firstRowFirstColumn="0" w:firstRowLastColumn="0" w:lastRowFirstColumn="0" w:lastRowLastColumn="0"/>
-              <w:rPr>
-                <w:sz w:val="24"/>
-                <w:szCs w:val="24"/>
-              </w:rPr>
-            </w:pPr>
-            <w:r>
-              <w:rPr>
-                <w:b/>
-                <w:bCs/>
-                <w:sz w:val="24"/>
-                <w:szCs w:val="24"/>
-              </w:rPr>
-              <w:t>Abstracting</w:t>
-            </w:r>
-            <w:r>
-              <w:rPr>
-                <w:sz w:val="24"/>
-                <w:szCs w:val="24"/>
-              </w:rPr>
-              <w:t xml:space="preserve"> requirements from the level of SW to be in System level prospective.</w:t>
-            </w:r>
-          </w:p>
-          <w:p>
-            <w:pPr>
-              <w:pStyle w:val="ListParagraph"/>
-              <w:numPr>
-                <w:ilvl w:val="0"/>
-                <w:numId w:val="1"/>
-              </w:numPr>
-              <w:jc w:val="left"/>
-              <w:cnfStyle w:val="000000000000" w:firstRow="0" w:lastRow="0" w:firstColumn="0" w:lastColumn="0" w:oddVBand="0" w:evenVBand="0" w:oddHBand="0" w:evenHBand="0" w:firstRowFirstColumn="0" w:firstRowLastColumn="0" w:lastRowFirstColumn="0" w:lastRowLastColumn="0"/>
-              <w:rPr>
-                <w:sz w:val="24"/>
-                <w:szCs w:val="24"/>
-              </w:rPr>
-            </w:pPr>
-            <w:r>
-              <w:rPr>
-                <w:b/>
-                <w:bCs/>
-                <w:sz w:val="24"/>
-                <w:szCs w:val="24"/>
-              </w:rPr>
-              <w:t>Adding</w:t>
-            </w:r>
-            <w:r>
-              <w:rPr>
-                <w:sz w:val="24"/>
-                <w:szCs w:val="24"/>
-              </w:rPr>
-              <w:t xml:space="preserve"> Reference table at the end of the documents.</w:t>
             </w:r>
           </w:p>
         </w:tc>
@@ -894,6 +590,7 @@
           </w:tcPr>
           <w:p>
             <w:pPr>
+              <w:jc w:val="center"/>
               <w:rPr>
                 <w:sz w:val="24"/>
                 <w:szCs w:val="24"/>
@@ -904,7 +601,7 @@
                 <w:sz w:val="24"/>
                 <w:szCs w:val="24"/>
               </w:rPr>
-              <w:t>1.2</w:t>
+              <w:t>1.1</w:t>
             </w:r>
           </w:p>
         </w:tc>
@@ -927,17 +624,8 @@
                 <w:sz w:val="24"/>
                 <w:szCs w:val="24"/>
               </w:rPr>
-              <w:t xml:space="preserve">Ahmed </w:t>
-            </w:r>
-            <w:proofErr w:type="spellStart"/>
-            <w:r>
-              <w:rPr>
-                <w:sz w:val="24"/>
-                <w:szCs w:val="24"/>
-              </w:rPr>
-              <w:t>Geneidi</w:t>
-            </w:r>
-            <w:proofErr w:type="spellEnd"/>
+              <w:t>Mohamed Adel Anis</w:t>
+            </w:r>
           </w:p>
         </w:tc>
         <w:tc>
@@ -958,7 +646,7 @@
                 <w:sz w:val="24"/>
                 <w:szCs w:val="24"/>
               </w:rPr>
-              <w:t>2/7/2020</w:t>
+              <w:t>04/02/2020</w:t>
             </w:r>
           </w:p>
         </w:tc>
@@ -978,6 +666,351 @@
             </w:pPr>
             <w:r>
               <w:rPr>
+                <w:sz w:val="24"/>
+                <w:szCs w:val="24"/>
+              </w:rPr>
+              <w:t>Updating the document according to the review of version 1.0</w:t>
+            </w:r>
+          </w:p>
+          <w:p>
+            <w:pPr>
+              <w:pStyle w:val="ListParagraph"/>
+              <w:numPr>
+                <w:ilvl w:val="0"/>
+                <w:numId w:val="1"/>
+              </w:numPr>
+              <w:jc w:val="left"/>
+              <w:cnfStyle w:val="000000000000" w:firstRow="0" w:lastRow="0" w:firstColumn="0" w:lastColumn="0" w:oddVBand="0" w:evenVBand="0" w:oddHBand="0" w:evenHBand="0" w:firstRowFirstColumn="0" w:firstRowLastColumn="0" w:lastRowFirstColumn="0" w:lastRowLastColumn="0"/>
+              <w:rPr>
+                <w:sz w:val="24"/>
+                <w:szCs w:val="24"/>
+              </w:rPr>
+            </w:pPr>
+            <w:r>
+              <w:rPr>
+                <w:b/>
+                <w:bCs/>
+                <w:sz w:val="24"/>
+                <w:szCs w:val="24"/>
+              </w:rPr>
+              <w:t>Re-arranging</w:t>
+            </w:r>
+            <w:r>
+              <w:rPr>
+                <w:sz w:val="24"/>
+                <w:szCs w:val="24"/>
+              </w:rPr>
+              <w:t xml:space="preserve"> the position of Document</w:t>
+            </w:r>
+          </w:p>
+          <w:p>
+            <w:pPr>
+              <w:ind w:left="144"/>
+              <w:jc w:val="left"/>
+              <w:cnfStyle w:val="000000000000" w:firstRow="0" w:lastRow="0" w:firstColumn="0" w:lastColumn="0" w:oddVBand="0" w:evenVBand="0" w:oddHBand="0" w:evenHBand="0" w:firstRowFirstColumn="0" w:firstRowLastColumn="0" w:lastRowFirstColumn="0" w:lastRowLastColumn="0"/>
+              <w:rPr>
+                <w:sz w:val="24"/>
+                <w:szCs w:val="24"/>
+              </w:rPr>
+            </w:pPr>
+            <w:r>
+              <w:rPr>
+                <w:sz w:val="24"/>
+                <w:szCs w:val="24"/>
+              </w:rPr>
+              <w:t xml:space="preserve">history table and </w:t>
+            </w:r>
+            <w:r>
+              <w:rPr>
+                <w:sz w:val="24"/>
+                <w:szCs w:val="24"/>
+              </w:rPr>
+              <w:t>d</w:t>
+            </w:r>
+            <w:r>
+              <w:rPr>
+                <w:sz w:val="24"/>
+                <w:szCs w:val="24"/>
+              </w:rPr>
+              <w:t>ocuments info</w:t>
+            </w:r>
+            <w:r>
+              <w:rPr>
+                <w:sz w:val="24"/>
+                <w:szCs w:val="24"/>
+              </w:rPr>
+              <w:t>.</w:t>
+            </w:r>
+          </w:p>
+        </w:tc>
+      </w:tr>
+      <w:tr>
+        <w:trPr>
+          <w:trHeight w:val="1125"/>
+        </w:trPr>
+        <w:tc>
+          <w:tcPr>
+            <w:cnfStyle w:val="001000000000" w:firstRow="0" w:lastRow="0" w:firstColumn="1" w:lastColumn="0" w:oddVBand="0" w:evenVBand="0" w:oddHBand="0" w:evenHBand="0" w:firstRowFirstColumn="0" w:firstRowLastColumn="0" w:lastRowFirstColumn="0" w:lastRowLastColumn="0"/>
+            <w:tcW w:w="1317" w:type="dxa"/>
+            <w:vAlign w:val="center"/>
+          </w:tcPr>
+          <w:p>
+            <w:pPr>
+              <w:jc w:val="center"/>
+              <w:rPr>
+                <w:sz w:val="24"/>
+                <w:szCs w:val="24"/>
+              </w:rPr>
+            </w:pPr>
+            <w:r>
+              <w:rPr>
+                <w:sz w:val="24"/>
+                <w:szCs w:val="24"/>
+              </w:rPr>
+              <w:t>1.1</w:t>
+            </w:r>
+          </w:p>
+        </w:tc>
+        <w:tc>
+          <w:tcPr>
+            <w:tcW w:w="2459" w:type="dxa"/>
+            <w:vAlign w:val="center"/>
+          </w:tcPr>
+          <w:p>
+            <w:pPr>
+              <w:jc w:val="center"/>
+              <w:cnfStyle w:val="000000000000" w:firstRow="0" w:lastRow="0" w:firstColumn="0" w:lastColumn="0" w:oddVBand="0" w:evenVBand="0" w:oddHBand="0" w:evenHBand="0" w:firstRowFirstColumn="0" w:firstRowLastColumn="0" w:lastRowFirstColumn="0" w:lastRowLastColumn="0"/>
+              <w:rPr>
+                <w:sz w:val="24"/>
+                <w:szCs w:val="24"/>
+              </w:rPr>
+            </w:pPr>
+            <w:r>
+              <w:rPr>
+                <w:sz w:val="24"/>
+                <w:szCs w:val="24"/>
+              </w:rPr>
+              <w:t>Fatima Gomaa</w:t>
+            </w:r>
+          </w:p>
+        </w:tc>
+        <w:tc>
+          <w:tcPr>
+            <w:tcW w:w="1418" w:type="dxa"/>
+            <w:vAlign w:val="center"/>
+          </w:tcPr>
+          <w:p>
+            <w:pPr>
+              <w:cnfStyle w:val="000000000000" w:firstRow="0" w:lastRow="0" w:firstColumn="0" w:lastColumn="0" w:oddVBand="0" w:evenVBand="0" w:oddHBand="0" w:evenHBand="0" w:firstRowFirstColumn="0" w:firstRowLastColumn="0" w:lastRowFirstColumn="0" w:lastRowLastColumn="0"/>
+              <w:rPr>
+                <w:sz w:val="24"/>
+                <w:szCs w:val="24"/>
+              </w:rPr>
+            </w:pPr>
+            <w:r>
+              <w:rPr>
+                <w:sz w:val="24"/>
+                <w:szCs w:val="24"/>
+              </w:rPr>
+              <w:t>04/02/2020</w:t>
+            </w:r>
+          </w:p>
+        </w:tc>
+        <w:tc>
+          <w:tcPr>
+            <w:tcW w:w="4881" w:type="dxa"/>
+            <w:vAlign w:val="center"/>
+          </w:tcPr>
+          <w:p>
+            <w:pPr>
+              <w:jc w:val="left"/>
+              <w:cnfStyle w:val="000000000000" w:firstRow="0" w:lastRow="0" w:firstColumn="0" w:lastColumn="0" w:oddVBand="0" w:evenVBand="0" w:oddHBand="0" w:evenHBand="0" w:firstRowFirstColumn="0" w:firstRowLastColumn="0" w:lastRowFirstColumn="0" w:lastRowLastColumn="0"/>
+              <w:rPr>
+                <w:sz w:val="24"/>
+                <w:szCs w:val="24"/>
+              </w:rPr>
+            </w:pPr>
+            <w:r>
+              <w:rPr>
+                <w:sz w:val="24"/>
+                <w:szCs w:val="24"/>
+              </w:rPr>
+              <w:t>Updating the document according to the review of version 1.0</w:t>
+            </w:r>
+          </w:p>
+          <w:p>
+            <w:pPr>
+              <w:pStyle w:val="ListParagraph"/>
+              <w:numPr>
+                <w:ilvl w:val="0"/>
+                <w:numId w:val="1"/>
+              </w:numPr>
+              <w:jc w:val="left"/>
+              <w:cnfStyle w:val="000000000000" w:firstRow="0" w:lastRow="0" w:firstColumn="0" w:lastColumn="0" w:oddVBand="0" w:evenVBand="0" w:oddHBand="0" w:evenHBand="0" w:firstRowFirstColumn="0" w:firstRowLastColumn="0" w:lastRowFirstColumn="0" w:lastRowLastColumn="0"/>
+              <w:rPr>
+                <w:sz w:val="24"/>
+                <w:szCs w:val="24"/>
+              </w:rPr>
+            </w:pPr>
+            <w:r>
+              <w:rPr>
+                <w:b/>
+                <w:bCs/>
+                <w:sz w:val="24"/>
+                <w:szCs w:val="24"/>
+              </w:rPr>
+              <w:t>Abstracting</w:t>
+            </w:r>
+            <w:r>
+              <w:rPr>
+                <w:sz w:val="24"/>
+                <w:szCs w:val="24"/>
+              </w:rPr>
+              <w:t xml:space="preserve"> requirements from the level of SW to be in System level prospective.</w:t>
+            </w:r>
+          </w:p>
+          <w:p>
+            <w:pPr>
+              <w:pStyle w:val="ListParagraph"/>
+              <w:numPr>
+                <w:ilvl w:val="0"/>
+                <w:numId w:val="1"/>
+              </w:numPr>
+              <w:jc w:val="left"/>
+              <w:cnfStyle w:val="000000000000" w:firstRow="0" w:lastRow="0" w:firstColumn="0" w:lastColumn="0" w:oddVBand="0" w:evenVBand="0" w:oddHBand="0" w:evenHBand="0" w:firstRowFirstColumn="0" w:firstRowLastColumn="0" w:lastRowFirstColumn="0" w:lastRowLastColumn="0"/>
+              <w:rPr>
+                <w:sz w:val="24"/>
+                <w:szCs w:val="24"/>
+              </w:rPr>
+            </w:pPr>
+            <w:r>
+              <w:rPr>
+                <w:b/>
+                <w:bCs/>
+                <w:sz w:val="24"/>
+                <w:szCs w:val="24"/>
+              </w:rPr>
+              <w:t>Adding</w:t>
+            </w:r>
+            <w:r>
+              <w:rPr>
+                <w:sz w:val="24"/>
+                <w:szCs w:val="24"/>
+              </w:rPr>
+              <w:t xml:space="preserve"> Reference table at the end of the documents.</w:t>
+            </w:r>
+          </w:p>
+        </w:tc>
+      </w:tr>
+      <w:tr>
+        <w:trPr>
+          <w:trHeight w:val="1125"/>
+        </w:trPr>
+        <w:tc>
+          <w:tcPr>
+            <w:cnfStyle w:val="001000000000" w:firstRow="0" w:lastRow="0" w:firstColumn="1" w:lastColumn="0" w:oddVBand="0" w:evenVBand="0" w:oddHBand="0" w:evenHBand="0" w:firstRowFirstColumn="0" w:firstRowLastColumn="0" w:lastRowFirstColumn="0" w:lastRowLastColumn="0"/>
+            <w:tcW w:w="1317" w:type="dxa"/>
+            <w:vAlign w:val="center"/>
+          </w:tcPr>
+          <w:p>
+            <w:pPr>
+              <w:jc w:val="center"/>
+              <w:rPr>
+                <w:sz w:val="24"/>
+                <w:szCs w:val="24"/>
+              </w:rPr>
+            </w:pPr>
+            <w:r>
+              <w:rPr>
+                <w:sz w:val="24"/>
+                <w:szCs w:val="24"/>
+              </w:rPr>
+              <w:t>1.2</w:t>
+            </w:r>
+          </w:p>
+        </w:tc>
+        <w:tc>
+          <w:tcPr>
+            <w:tcW w:w="2459" w:type="dxa"/>
+            <w:vAlign w:val="center"/>
+          </w:tcPr>
+          <w:p>
+            <w:pPr>
+              <w:jc w:val="center"/>
+              <w:cnfStyle w:val="000000000000" w:firstRow="0" w:lastRow="0" w:firstColumn="0" w:lastColumn="0" w:oddVBand="0" w:evenVBand="0" w:oddHBand="0" w:evenHBand="0" w:firstRowFirstColumn="0" w:firstRowLastColumn="0" w:lastRowFirstColumn="0" w:lastRowLastColumn="0"/>
+              <w:rPr>
+                <w:sz w:val="24"/>
+                <w:szCs w:val="24"/>
+              </w:rPr>
+            </w:pPr>
+            <w:r>
+              <w:rPr>
+                <w:sz w:val="24"/>
+                <w:szCs w:val="24"/>
+              </w:rPr>
+              <w:t>Ahmed Geneidi</w:t>
+            </w:r>
+          </w:p>
+        </w:tc>
+        <w:tc>
+          <w:tcPr>
+            <w:tcW w:w="1418" w:type="dxa"/>
+            <w:vAlign w:val="center"/>
+          </w:tcPr>
+          <w:p>
+            <w:pPr>
+              <w:cnfStyle w:val="000000000000" w:firstRow="0" w:lastRow="0" w:firstColumn="0" w:lastColumn="0" w:oddVBand="0" w:evenVBand="0" w:oddHBand="0" w:evenHBand="0" w:firstRowFirstColumn="0" w:firstRowLastColumn="0" w:lastRowFirstColumn="0" w:lastRowLastColumn="0"/>
+              <w:rPr>
+                <w:sz w:val="24"/>
+                <w:szCs w:val="24"/>
+              </w:rPr>
+            </w:pPr>
+            <w:r>
+              <w:rPr>
+                <w:sz w:val="24"/>
+                <w:szCs w:val="24"/>
+              </w:rPr>
+              <w:t>07</w:t>
+            </w:r>
+            <w:r>
+              <w:rPr>
+                <w:sz w:val="24"/>
+                <w:szCs w:val="24"/>
+              </w:rPr>
+              <w:t>/</w:t>
+            </w:r>
+            <w:r>
+              <w:rPr>
+                <w:sz w:val="24"/>
+                <w:szCs w:val="24"/>
+              </w:rPr>
+              <w:t>02</w:t>
+            </w:r>
+            <w:r>
+              <w:rPr>
+                <w:sz w:val="24"/>
+                <w:szCs w:val="24"/>
+              </w:rPr>
+              <w:t>/2020</w:t>
+            </w:r>
+          </w:p>
+        </w:tc>
+        <w:tc>
+          <w:tcPr>
+            <w:tcW w:w="4881" w:type="dxa"/>
+            <w:vAlign w:val="center"/>
+          </w:tcPr>
+          <w:p>
+            <w:pPr>
+              <w:jc w:val="left"/>
+              <w:cnfStyle w:val="000000000000" w:firstRow="0" w:lastRow="0" w:firstColumn="0" w:lastColumn="0" w:oddVBand="0" w:evenVBand="0" w:oddHBand="0" w:evenHBand="0" w:firstRowFirstColumn="0" w:firstRowLastColumn="0" w:lastRowFirstColumn="0" w:lastRowLastColumn="0"/>
+              <w:rPr>
+                <w:sz w:val="24"/>
+                <w:szCs w:val="24"/>
+              </w:rPr>
+            </w:pPr>
+            <w:r>
+              <w:rPr>
                 <w:b/>
                 <w:bCs/>
                 <w:sz w:val="24"/>
@@ -1056,6 +1089,204 @@
                 <w:szCs w:val="24"/>
               </w:rPr>
             </w:pPr>
+          </w:p>
+        </w:tc>
+      </w:tr>
+      <w:tr>
+        <w:trPr>
+          <w:trHeight w:val="1125"/>
+        </w:trPr>
+        <w:tc>
+          <w:tcPr>
+            <w:cnfStyle w:val="001000000000" w:firstRow="0" w:lastRow="0" w:firstColumn="1" w:lastColumn="0" w:oddVBand="0" w:evenVBand="0" w:oddHBand="0" w:evenHBand="0" w:firstRowFirstColumn="0" w:firstRowLastColumn="0" w:lastRowFirstColumn="0" w:lastRowLastColumn="0"/>
+            <w:tcW w:w="1317" w:type="dxa"/>
+            <w:vAlign w:val="center"/>
+          </w:tcPr>
+          <w:p>
+            <w:pPr>
+              <w:jc w:val="center"/>
+              <w:rPr>
+                <w:sz w:val="24"/>
+                <w:szCs w:val="24"/>
+              </w:rPr>
+            </w:pPr>
+            <w:r>
+              <w:rPr>
+                <w:sz w:val="24"/>
+                <w:szCs w:val="24"/>
+              </w:rPr>
+              <w:t>1.3</w:t>
+            </w:r>
+          </w:p>
+        </w:tc>
+        <w:tc>
+          <w:tcPr>
+            <w:tcW w:w="2459" w:type="dxa"/>
+            <w:vAlign w:val="center"/>
+          </w:tcPr>
+          <w:p>
+            <w:pPr>
+              <w:jc w:val="center"/>
+              <w:cnfStyle w:val="000000000000" w:firstRow="0" w:lastRow="0" w:firstColumn="0" w:lastColumn="0" w:oddVBand="0" w:evenVBand="0" w:oddHBand="0" w:evenHBand="0" w:firstRowFirstColumn="0" w:firstRowLastColumn="0" w:lastRowFirstColumn="0" w:lastRowLastColumn="0"/>
+              <w:rPr>
+                <w:sz w:val="24"/>
+                <w:szCs w:val="24"/>
+              </w:rPr>
+            </w:pPr>
+            <w:r>
+              <w:rPr>
+                <w:sz w:val="24"/>
+                <w:szCs w:val="24"/>
+              </w:rPr>
+              <w:t>Mohamed Adel Anis</w:t>
+            </w:r>
+          </w:p>
+        </w:tc>
+        <w:tc>
+          <w:tcPr>
+            <w:tcW w:w="1418" w:type="dxa"/>
+            <w:vAlign w:val="center"/>
+          </w:tcPr>
+          <w:p>
+            <w:pPr>
+              <w:cnfStyle w:val="000000000000" w:firstRow="0" w:lastRow="0" w:firstColumn="0" w:lastColumn="0" w:oddVBand="0" w:evenVBand="0" w:oddHBand="0" w:evenHBand="0" w:firstRowFirstColumn="0" w:firstRowLastColumn="0" w:lastRowFirstColumn="0" w:lastRowLastColumn="0"/>
+              <w:rPr>
+                <w:sz w:val="24"/>
+                <w:szCs w:val="24"/>
+              </w:rPr>
+            </w:pPr>
+            <w:r>
+              <w:rPr>
+                <w:sz w:val="24"/>
+                <w:szCs w:val="24"/>
+              </w:rPr>
+              <w:t>09/02/2020</w:t>
+            </w:r>
+          </w:p>
+        </w:tc>
+        <w:tc>
+          <w:tcPr>
+            <w:tcW w:w="4881" w:type="dxa"/>
+            <w:vAlign w:val="center"/>
+          </w:tcPr>
+          <w:p>
+            <w:pPr>
+              <w:jc w:val="left"/>
+              <w:cnfStyle w:val="000000000000" w:firstRow="0" w:lastRow="0" w:firstColumn="0" w:lastColumn="0" w:oddVBand="0" w:evenVBand="0" w:oddHBand="0" w:evenHBand="0" w:firstRowFirstColumn="0" w:firstRowLastColumn="0" w:lastRowFirstColumn="0" w:lastRowLastColumn="0"/>
+              <w:rPr>
+                <w:sz w:val="24"/>
+                <w:szCs w:val="24"/>
+              </w:rPr>
+            </w:pPr>
+            <w:r>
+              <w:rPr>
+                <w:sz w:val="24"/>
+                <w:szCs w:val="24"/>
+              </w:rPr>
+              <w:t>Updating the document upon the review of version 1.2</w:t>
+            </w:r>
+          </w:p>
+          <w:p>
+            <w:pPr>
+              <w:pStyle w:val="ListParagraph"/>
+              <w:numPr>
+                <w:ilvl w:val="0"/>
+                <w:numId w:val="1"/>
+              </w:numPr>
+              <w:jc w:val="left"/>
+              <w:cnfStyle w:val="000000000000" w:firstRow="0" w:lastRow="0" w:firstColumn="0" w:lastColumn="0" w:oddVBand="0" w:evenVBand="0" w:oddHBand="0" w:evenHBand="0" w:firstRowFirstColumn="0" w:firstRowLastColumn="0" w:lastRowFirstColumn="0" w:lastRowLastColumn="0"/>
+              <w:rPr>
+                <w:sz w:val="24"/>
+                <w:szCs w:val="24"/>
+              </w:rPr>
+            </w:pPr>
+            <w:r>
+              <w:rPr>
+                <w:b/>
+                <w:bCs/>
+                <w:sz w:val="24"/>
+                <w:szCs w:val="24"/>
+              </w:rPr>
+              <w:t>Modify</w:t>
+            </w:r>
+            <w:r>
+              <w:rPr>
+                <w:sz w:val="24"/>
+                <w:szCs w:val="24"/>
+              </w:rPr>
+              <w:t xml:space="preserve"> requirements (2&amp;3) version.</w:t>
+            </w:r>
+          </w:p>
+          <w:p>
+            <w:pPr>
+              <w:pStyle w:val="ListParagraph"/>
+              <w:numPr>
+                <w:ilvl w:val="0"/>
+                <w:numId w:val="1"/>
+              </w:numPr>
+              <w:jc w:val="left"/>
+              <w:cnfStyle w:val="000000000000" w:firstRow="0" w:lastRow="0" w:firstColumn="0" w:lastColumn="0" w:oddVBand="0" w:evenVBand="0" w:oddHBand="0" w:evenHBand="0" w:firstRowFirstColumn="0" w:firstRowLastColumn="0" w:lastRowFirstColumn="0" w:lastRowLastColumn="0"/>
+              <w:rPr>
+                <w:sz w:val="24"/>
+                <w:szCs w:val="24"/>
+              </w:rPr>
+            </w:pPr>
+            <w:r>
+              <w:rPr>
+                <w:b/>
+                <w:bCs/>
+                <w:sz w:val="24"/>
+                <w:szCs w:val="24"/>
+              </w:rPr>
+              <w:t>Adding</w:t>
+            </w:r>
+            <w:r>
+              <w:rPr>
+                <w:b/>
+                <w:bCs/>
+                <w:sz w:val="24"/>
+                <w:szCs w:val="24"/>
+              </w:rPr>
+              <w:t xml:space="preserve"> </w:t>
+            </w:r>
+            <w:r>
+              <w:rPr>
+                <w:sz w:val="24"/>
+                <w:szCs w:val="24"/>
+              </w:rPr>
+              <w:t>extra requirement (4)</w:t>
+            </w:r>
+          </w:p>
+          <w:p>
+            <w:pPr>
+              <w:pStyle w:val="ListParagraph"/>
+              <w:numPr>
+                <w:ilvl w:val="0"/>
+                <w:numId w:val="1"/>
+              </w:numPr>
+              <w:jc w:val="left"/>
+              <w:cnfStyle w:val="000000000000" w:firstRow="0" w:lastRow="0" w:firstColumn="0" w:lastColumn="0" w:oddVBand="0" w:evenVBand="0" w:oddHBand="0" w:evenHBand="0" w:firstRowFirstColumn="0" w:firstRowLastColumn="0" w:lastRowFirstColumn="0" w:lastRowLastColumn="0"/>
+              <w:rPr>
+                <w:sz w:val="24"/>
+                <w:szCs w:val="24"/>
+              </w:rPr>
+            </w:pPr>
+            <w:r>
+              <w:rPr>
+                <w:b/>
+                <w:bCs/>
+                <w:sz w:val="24"/>
+                <w:szCs w:val="24"/>
+              </w:rPr>
+              <w:t xml:space="preserve">Modify </w:t>
+            </w:r>
+            <w:r>
+              <w:rPr>
+                <w:sz w:val="24"/>
+                <w:szCs w:val="24"/>
+              </w:rPr>
+              <w:t>the document history according the review on version 1.2</w:t>
+            </w:r>
           </w:p>
         </w:tc>
       </w:tr>
@@ -2509,7 +2740,7 @@
           <w:noProof/>
         </w:rPr>
         <w:pict w14:anchorId="75BA386A">
-          <v:shape id="Text Box 7" o:spid="_x0000_s1028" type="#_x0000_t202" style="position:absolute;left:0;text-align:left;margin-left:2023.65pt;margin-top:269.3pt;width:451.45pt;height:13.5pt;z-index:251666432;visibility:visible;mso-position-horizontal:right;mso-position-horizontal-relative:margin;mso-position-vertical-relative:text;mso-height-relative:margin" o:gfxdata="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" stroked="f">
+          <v:shape id="Text Box 7" o:spid="_x0000_s1028" type="#_x0000_t202" style="position:absolute;left:0;text-align:left;margin-left:2824.15pt;margin-top:269.3pt;width:451.45pt;height:13.5pt;z-index:251666432;visibility:visible;mso-position-horizontal:right;mso-position-horizontal-relative:margin;mso-position-vertical-relative:text;mso-height-relative:margin" o:gfxdata="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" stroked="f">
             <v:textbox inset="0,0,0,0">
               <w:txbxContent>
                 <w:p>
@@ -2677,52 +2908,35 @@
           <w:szCs w:val="28"/>
         </w:rPr>
       </w:pPr>
-      <w:proofErr w:type="spellStart"/>
       <w:r>
         <w:rPr>
           <w:sz w:val="28"/>
           <w:szCs w:val="28"/>
         </w:rPr>
-        <w:t>Req</w:t>
-      </w:r>
-      <w:proofErr w:type="spellEnd"/>
+        <w:t>Req_ PO2_EBL_Electric_Blender_CYRS_001-1.0</w:t>
+      </w:r>
       <w:r>
         <w:rPr>
           <w:sz w:val="28"/>
           <w:szCs w:val="28"/>
         </w:rPr>
-        <w:t>_ PO2_EBL_Electric_Blender_CYRS_001-1.0</w:t>
+        <w:t xml:space="preserve">    </w:t>
       </w:r>
       <w:r>
         <w:rPr>
           <w:sz w:val="28"/>
           <w:szCs w:val="28"/>
         </w:rPr>
-        <w:t xml:space="preserve">    </w:t>
+        <w:t xml:space="preserve">   </w:t>
       </w:r>
       <w:r>
         <w:rPr>
           <w:sz w:val="28"/>
           <w:szCs w:val="28"/>
         </w:rPr>
-        <w:t xml:space="preserve">   </w:t>
-      </w:r>
-      <w:r>
-        <w:rPr>
-          <w:sz w:val="28"/>
-          <w:szCs w:val="28"/>
-        </w:rPr>
         <w:tab/>
-      </w:r>
-      <w:proofErr w:type="spellStart"/>
-      <w:r>
-        <w:rPr>
-          <w:sz w:val="28"/>
-          <w:szCs w:val="28"/>
-        </w:rPr>
         <w:t>Imp#SW</w:t>
       </w:r>
-      <w:proofErr w:type="spellEnd"/>
     </w:p>
     <w:p>
       <w:r>
@@ -2785,35 +2999,33 @@
           <w:szCs w:val="28"/>
         </w:rPr>
       </w:pPr>
-      <w:proofErr w:type="spellStart"/>
       <w:r>
         <w:rPr>
           <w:sz w:val="28"/>
           <w:szCs w:val="28"/>
         </w:rPr>
-        <w:t>Req</w:t>
-      </w:r>
-      <w:proofErr w:type="spellEnd"/>
+        <w:t>Req_ PO2_EBL_Electric_Blender_CYRS_00</w:t>
+      </w:r>
       <w:r>
         <w:rPr>
           <w:sz w:val="28"/>
           <w:szCs w:val="28"/>
         </w:rPr>
-        <w:t>_ PO2_EBL_Electric_Blender_CYRS_00</w:t>
+        <w:t>2</w:t>
       </w:r>
       <w:r>
         <w:rPr>
           <w:sz w:val="28"/>
           <w:szCs w:val="28"/>
         </w:rPr>
-        <w:t>2</w:t>
+        <w:t>-1.</w:t>
       </w:r>
       <w:r>
         <w:rPr>
           <w:sz w:val="28"/>
           <w:szCs w:val="28"/>
         </w:rPr>
-        <w:t>-1.0</w:t>
+        <w:t>1</w:t>
       </w:r>
       <w:r>
         <w:rPr>
@@ -2835,16 +3047,8 @@
           <w:szCs w:val="28"/>
         </w:rPr>
         <w:tab/>
-      </w:r>
-      <w:proofErr w:type="spellStart"/>
-      <w:r>
-        <w:rPr>
-          <w:sz w:val="28"/>
-          <w:szCs w:val="28"/>
-        </w:rPr>
         <w:t>Imp#SW&amp;HW</w:t>
       </w:r>
-      <w:proofErr w:type="spellEnd"/>
     </w:p>
     <w:p>
       <w:pPr>
@@ -2959,6 +3163,64 @@
           <w:szCs w:val="24"/>
         </w:rPr>
         <w:t>Turned OFF</w:t>
+      </w:r>
+    </w:p>
+    <w:p>
+      <w:pPr>
+        <w:ind w:left="720"/>
+        <w:rPr>
+          <w:sz w:val="24"/>
+          <w:szCs w:val="24"/>
+        </w:rPr>
+      </w:pPr>
+      <w:r>
+        <w:rPr>
+          <w:sz w:val="24"/>
+          <w:szCs w:val="24"/>
+        </w:rPr>
+        <w:t>The push button should be sensitive enough that a click on it will switch it to the next status without a</w:t>
+      </w:r>
+      <w:r>
+        <w:rPr>
+          <w:sz w:val="24"/>
+          <w:szCs w:val="24"/>
+        </w:rPr>
+        <w:t xml:space="preserve"> </w:t>
+      </w:r>
+      <w:r>
+        <w:rPr>
+          <w:sz w:val="24"/>
+          <w:szCs w:val="24"/>
+        </w:rPr>
+        <w:t xml:space="preserve">delay </w:t>
+      </w:r>
+      <w:r>
+        <w:rPr>
+          <w:sz w:val="24"/>
+          <w:szCs w:val="24"/>
+        </w:rPr>
+        <w:t xml:space="preserve">or </w:t>
+      </w:r>
+      <w:r>
+        <w:rPr>
+          <w:sz w:val="24"/>
+          <w:szCs w:val="24"/>
+        </w:rPr>
+        <w:t>escaping</w:t>
+      </w:r>
+      <w:r>
+        <w:rPr>
+          <w:sz w:val="24"/>
+          <w:szCs w:val="24"/>
+        </w:rPr>
+        <w:t xml:space="preserve"> a</w:t>
+      </w:r>
+      <w:r>
+        <w:rPr>
+          <w:sz w:val="24"/>
+          <w:szCs w:val="24"/>
+        </w:rPr>
+        <w:t xml:space="preserve"> status.</w:t>
       </w:r>
     </w:p>
     <w:p>
@@ -2974,21 +3236,19 @@
           <w:szCs w:val="28"/>
         </w:rPr>
       </w:pPr>
-      <w:proofErr w:type="spellStart"/>
       <w:r>
         <w:rPr>
           <w:sz w:val="28"/>
           <w:szCs w:val="28"/>
         </w:rPr>
-        <w:t>Req</w:t>
-      </w:r>
-      <w:proofErr w:type="spellEnd"/>
+        <w:t>Req_ PO2_EBL_Electric_Blender_CYRS_003-1.</w:t>
+      </w:r>
       <w:r>
         <w:rPr>
           <w:sz w:val="28"/>
           <w:szCs w:val="28"/>
         </w:rPr>
-        <w:t>_ PO2_EBL_Electric_Blender_CYRS_003-1.0</w:t>
+        <w:t>1</w:t>
       </w:r>
       <w:r>
         <w:rPr>
@@ -3003,23 +3263,150 @@
           <w:szCs w:val="28"/>
         </w:rPr>
         <w:tab/>
-      </w:r>
-      <w:proofErr w:type="spellStart"/>
+        <w:t>Imp#SW</w:t>
+      </w:r>
       <w:r>
         <w:rPr>
           <w:sz w:val="28"/>
           <w:szCs w:val="28"/>
         </w:rPr>
-        <w:t>Imp#SW</w:t>
-      </w:r>
-      <w:r>
+        <w:t>&amp;HW</w:t>
+      </w:r>
+    </w:p>
+    <w:p>
+      <w:r>
+        <w:t>{</w:t>
+      </w:r>
+    </w:p>
+    <w:p>
+      <w:pPr>
+        <w:ind w:left="720"/>
+        <w:rPr>
+          <w:sz w:val="24"/>
+          <w:szCs w:val="24"/>
+        </w:rPr>
+      </w:pPr>
+      <w:r>
+        <w:rPr>
+          <w:sz w:val="24"/>
+          <w:szCs w:val="24"/>
+        </w:rPr>
+        <w:t xml:space="preserve">The </w:t>
+      </w:r>
+      <w:r>
+        <w:rPr>
+          <w:sz w:val="24"/>
+          <w:szCs w:val="24"/>
+        </w:rPr>
+        <w:t xml:space="preserve">system should </w:t>
+      </w:r>
+      <w:r>
+        <w:rPr>
+          <w:sz w:val="24"/>
+          <w:szCs w:val="24"/>
+        </w:rPr>
+        <w:t>monitor and detect</w:t>
+      </w:r>
+      <w:r>
+        <w:rPr>
+          <w:sz w:val="24"/>
+          <w:szCs w:val="24"/>
+        </w:rPr>
+        <w:t xml:space="preserve"> any changes in the </w:t>
+      </w:r>
+      <w:r>
+        <w:rPr>
+          <w:sz w:val="24"/>
+          <w:szCs w:val="24"/>
+        </w:rPr>
+        <w:t>input voltage level</w:t>
+      </w:r>
+      <w:r>
+        <w:rPr>
+          <w:sz w:val="24"/>
+          <w:szCs w:val="24"/>
+        </w:rPr>
+        <w:t xml:space="preserve"> of </w:t>
+      </w:r>
+      <w:r>
+        <w:rPr>
+          <w:sz w:val="24"/>
+          <w:szCs w:val="24"/>
+        </w:rPr>
+        <w:t>the electric blender’s electricity source</w:t>
+      </w:r>
+      <w:r>
+        <w:rPr>
+          <w:sz w:val="24"/>
+          <w:szCs w:val="24"/>
+        </w:rPr>
+        <w:t>.</w:t>
+      </w:r>
+    </w:p>
+    <w:p>
+      <w:pPr>
+        <w:ind w:left="720"/>
+        <w:rPr>
+          <w:sz w:val="24"/>
+          <w:szCs w:val="24"/>
+        </w:rPr>
+      </w:pPr>
+      <w:r>
+        <w:rPr>
+          <w:sz w:val="24"/>
+          <w:szCs w:val="24"/>
+        </w:rPr>
+        <w:t xml:space="preserve"> If the voltage dropped lower than the cutoff value, the system will stop entirely, indicating a problem in the system.</w:t>
+      </w:r>
+    </w:p>
+    <w:p>
+      <w:r>
+        <w:t>}</w:t>
+      </w:r>
+    </w:p>
+    <w:p>
+      <w:pPr>
         <w:rPr>
           <w:sz w:val="28"/>
           <w:szCs w:val="28"/>
         </w:rPr>
-        <w:t>&amp;HW</w:t>
-      </w:r>
-      <w:proofErr w:type="spellEnd"/>
+      </w:pPr>
+      <w:r>
+        <w:rPr>
+          <w:sz w:val="28"/>
+          <w:szCs w:val="28"/>
+        </w:rPr>
+        <w:t>Req_ PO2_EBL_Electric_Blender_CYRS_00</w:t>
+      </w:r>
+      <w:r>
+        <w:rPr>
+          <w:sz w:val="28"/>
+          <w:szCs w:val="28"/>
+        </w:rPr>
+        <w:t>4</w:t>
+      </w:r>
+      <w:r>
+        <w:rPr>
+          <w:sz w:val="28"/>
+          <w:szCs w:val="28"/>
+        </w:rPr>
+        <w:t>-1.</w:t>
+      </w:r>
+      <w:r>
+        <w:rPr>
+          <w:sz w:val="28"/>
+          <w:szCs w:val="28"/>
+        </w:rPr>
+        <w:t xml:space="preserve">0    </w:t>
+      </w:r>
+      <w:r>
+        <w:rPr>
+          <w:sz w:val="28"/>
+          <w:szCs w:val="28"/>
+        </w:rPr>
+        <w:tab/>
+        <w:t>Imp#HW</w:t>
+      </w:r>
     </w:p>
     <w:p>
       <w:r>
@@ -3046,42 +3433,42 @@
           <w:sz w:val="24"/>
           <w:szCs w:val="24"/>
         </w:rPr>
-        <w:t xml:space="preserve">system should </w:t>
+        <w:t>system</w:t>
       </w:r>
       <w:r>
         <w:rPr>
           <w:sz w:val="24"/>
           <w:szCs w:val="24"/>
         </w:rPr>
-        <w:t>monitor and detect</w:t>
+        <w:t xml:space="preserve"> shall communicate with the motor </w:t>
       </w:r>
       <w:r>
         <w:rPr>
           <w:sz w:val="24"/>
           <w:szCs w:val="24"/>
         </w:rPr>
-        <w:t xml:space="preserve"> any changes in the </w:t>
+        <w:t>using</w:t>
       </w:r>
       <w:r>
         <w:rPr>
           <w:sz w:val="24"/>
           <w:szCs w:val="24"/>
         </w:rPr>
-        <w:t>input voltage level</w:t>
+        <w:t xml:space="preserve"> Motor driver </w:t>
       </w:r>
       <w:r>
         <w:rPr>
           <w:sz w:val="24"/>
           <w:szCs w:val="24"/>
         </w:rPr>
-        <w:t xml:space="preserve"> of </w:t>
+        <w:t>to control its speed and status</w:t>
       </w:r>
       <w:r>
         <w:rPr>
           <w:sz w:val="24"/>
           <w:szCs w:val="24"/>
         </w:rPr>
-        <w:t>the electric blender’s electricity source.</w:t>
+        <w:t>.</w:t>
       </w:r>
     </w:p>
     <w:p>
@@ -3276,7 +3663,7 @@
 </file>
 
 <file path=word/endnotes.xml><?xml version="1.0" encoding="utf-8"?>
-<w:endnotes xmlns:wpc="http://schemas.microsoft.com/office/word/2010/wordprocessingCanvas" xmlns:cx="http://schemas.microsoft.com/office/drawing/2014/chartex" xmlns:mc="http://schemas.openxmlformats.org/markup-compatibility/2006" xmlns:o="urn:schemas-microsoft-com:office:office" xmlns:r="http://schemas.openxmlformats.org/officeDocument/2006/relationships" xmlns:m="http://schemas.openxmlformats.org/officeDocument/2006/math" xmlns:v="urn:schemas-microsoft-com:vml" xmlns:wp14="http://schemas.microsoft.com/office/word/2010/wordprocessingDrawing" xmlns:wp="http://schemas.openxmlformats.org/drawingml/2006/wordprocessingDrawing" xmlns:w10="urn:schemas-microsoft-com:office:word" xmlns:w="http://schemas.openxmlformats.org/wordprocessingml/2006/main" xmlns:w14="http://schemas.microsoft.com/office/word/2010/wordml" xmlns:w15="http://schemas.microsoft.com/office/word/2012/wordml" xmlns:w16se="http://schemas.microsoft.com/office/word/2015/wordml/symex" xmlns:wpg="http://schemas.microsoft.com/office/word/2010/wordprocessingGroup" xmlns:wpi="http://schemas.microsoft.com/office/word/2010/wordprocessingInk" xmlns:wne="http://schemas.microsoft.com/office/word/2006/wordml" xmlns:wps="http://schemas.microsoft.com/office/word/2010/wordprocessingShape" mc:Ignorable="w14 w15 w16se wp14">
+<w:endnotes xmlns:wpc="http://schemas.microsoft.com/office/word/2010/wordprocessingCanvas" xmlns:cx="http://schemas.microsoft.com/office/drawing/2014/chartex" xmlns:cx1="http://schemas.microsoft.com/office/drawing/2015/9/8/chartex" xmlns:cx2="http://schemas.microsoft.com/office/drawing/2015/10/21/chartex" xmlns:cx3="http://schemas.microsoft.com/office/drawing/2016/5/9/chartex" xmlns:cx4="http://schemas.microsoft.com/office/drawing/2016/5/10/chartex" xmlns:cx5="http://schemas.microsoft.com/office/drawing/2016/5/11/chartex" xmlns:cx6="http://schemas.microsoft.com/office/drawing/2016/5/12/chartex" xmlns:cx7="http://schemas.microsoft.com/office/drawing/2016/5/13/chartex" xmlns:cx8="http://schemas.microsoft.com/office/drawing/2016/5/14/chartex" xmlns:mc="http://schemas.openxmlformats.org/markup-compatibility/2006" xmlns:aink="http://schemas.microsoft.com/office/drawing/2016/ink" xmlns:am3d="http://schemas.microsoft.com/office/drawing/2017/model3d" xmlns:o="urn:schemas-microsoft-com:office:office" xmlns:r="http://schemas.openxmlformats.org/officeDocument/2006/relationships" xmlns:m="http://schemas.openxmlformats.org/officeDocument/2006/math" xmlns:v="urn:schemas-microsoft-com:vml" xmlns:wp14="http://schemas.microsoft.com/office/word/2010/wordprocessingDrawing" xmlns:wp="http://schemas.openxmlformats.org/drawingml/2006/wordprocessingDrawing" xmlns:w10="urn:schemas-microsoft-com:office:word" xmlns:w="http://schemas.openxmlformats.org/wordprocessingml/2006/main" xmlns:w14="http://schemas.microsoft.com/office/word/2010/wordml" xmlns:w15="http://schemas.microsoft.com/office/word/2012/wordml" xmlns:w16cid="http://schemas.microsoft.com/office/word/2016/wordml/cid" xmlns:w16se="http://schemas.microsoft.com/office/word/2015/wordml/symex" xmlns:wpg="http://schemas.microsoft.com/office/word/2010/wordprocessingGroup" xmlns:wpi="http://schemas.microsoft.com/office/word/2010/wordprocessingInk" xmlns:wne="http://schemas.microsoft.com/office/word/2006/wordml" xmlns:wps="http://schemas.microsoft.com/office/word/2010/wordprocessingShape" mc:Ignorable="w14 w15 w16se w16cid wp14">
   <w:endnote w:type="separator" w:id="-1">
     <w:p>
       <w:r>
@@ -3295,7 +3682,7 @@
 </file>
 
 <file path=word/footer1.xml><?xml version="1.0" encoding="utf-8"?>
-<w:ftr xmlns:wpc="http://schemas.microsoft.com/office/word/2010/wordprocessingCanvas" xmlns:cx="http://schemas.microsoft.com/office/drawing/2014/chartex" xmlns:mc="http://schemas.openxmlformats.org/markup-compatibility/2006" xmlns:o="urn:schemas-microsoft-com:office:office" xmlns:r="http://schemas.openxmlformats.org/officeDocument/2006/relationships" xmlns:m="http://schemas.openxmlformats.org/officeDocument/2006/math" xmlns:v="urn:schemas-microsoft-com:vml" xmlns:wp14="http://schemas.microsoft.com/office/word/2010/wordprocessingDrawing" xmlns:wp="http://schemas.openxmlformats.org/drawingml/2006/wordprocessingDrawing" xmlns:w10="urn:schemas-microsoft-com:office:word" xmlns:w="http://schemas.openxmlformats.org/wordprocessingml/2006/main" xmlns:w14="http://schemas.microsoft.com/office/word/2010/wordml" xmlns:w15="http://schemas.microsoft.com/office/word/2012/wordml" xmlns:w16se="http://schemas.microsoft.com/office/word/2015/wordml/symex" xmlns:wpg="http://schemas.microsoft.com/office/word/2010/wordprocessingGroup" xmlns:wpi="http://schemas.microsoft.com/office/word/2010/wordprocessingInk" xmlns:wne="http://schemas.microsoft.com/office/word/2006/wordml" xmlns:wps="http://schemas.microsoft.com/office/word/2010/wordprocessingShape" mc:Ignorable="w14 w15 w16se wp14">
+<w:ftr xmlns:wpc="http://schemas.microsoft.com/office/word/2010/wordprocessingCanvas" xmlns:cx="http://schemas.microsoft.com/office/drawing/2014/chartex" xmlns:cx1="http://schemas.microsoft.com/office/drawing/2015/9/8/chartex" xmlns:cx2="http://schemas.microsoft.com/office/drawing/2015/10/21/chartex" xmlns:cx3="http://schemas.microsoft.com/office/drawing/2016/5/9/chartex" xmlns:cx4="http://schemas.microsoft.com/office/drawing/2016/5/10/chartex" xmlns:cx5="http://schemas.microsoft.com/office/drawing/2016/5/11/chartex" xmlns:cx6="http://schemas.microsoft.com/office/drawing/2016/5/12/chartex" xmlns:cx7="http://schemas.microsoft.com/office/drawing/2016/5/13/chartex" xmlns:cx8="http://schemas.microsoft.com/office/drawing/2016/5/14/chartex" xmlns:mc="http://schemas.openxmlformats.org/markup-compatibility/2006" xmlns:aink="http://schemas.microsoft.com/office/drawing/2016/ink" xmlns:am3d="http://schemas.microsoft.com/office/drawing/2017/model3d" xmlns:o="urn:schemas-microsoft-com:office:office" xmlns:r="http://schemas.openxmlformats.org/officeDocument/2006/relationships" xmlns:m="http://schemas.openxmlformats.org/officeDocument/2006/math" xmlns:v="urn:schemas-microsoft-com:vml" xmlns:wp14="http://schemas.microsoft.com/office/word/2010/wordprocessingDrawing" xmlns:wp="http://schemas.openxmlformats.org/drawingml/2006/wordprocessingDrawing" xmlns:w10="urn:schemas-microsoft-com:office:word" xmlns:w="http://schemas.openxmlformats.org/wordprocessingml/2006/main" xmlns:w14="http://schemas.microsoft.com/office/word/2010/wordml" xmlns:w15="http://schemas.microsoft.com/office/word/2012/wordml" xmlns:w16cid="http://schemas.microsoft.com/office/word/2016/wordml/cid" xmlns:w16se="http://schemas.microsoft.com/office/word/2015/wordml/symex" xmlns:wpg="http://schemas.microsoft.com/office/word/2010/wordprocessingGroup" xmlns:wpi="http://schemas.microsoft.com/office/word/2010/wordprocessingInk" xmlns:wne="http://schemas.microsoft.com/office/word/2006/wordml" xmlns:wps="http://schemas.microsoft.com/office/word/2010/wordprocessingShape" mc:Ignorable="w14 w15 w16se w16cid wp14">
   <w:sdt>
     <w:sdtPr>
       <w:id w:val="1578640526"/>
@@ -3349,7 +3736,7 @@
 </file>
 
 <file path=word/footnotes.xml><?xml version="1.0" encoding="utf-8"?>
-<w:footnotes xmlns:wpc="http://schemas.microsoft.com/office/word/2010/wordprocessingCanvas" xmlns:cx="http://schemas.microsoft.com/office/drawing/2014/chartex" xmlns:mc="http://schemas.openxmlformats.org/markup-compatibility/2006" xmlns:o="urn:schemas-microsoft-com:office:office" xmlns:r="http://schemas.openxmlformats.org/officeDocument/2006/relationships" xmlns:m="http://schemas.openxmlformats.org/officeDocument/2006/math" xmlns:v="urn:schemas-microsoft-com:vml" xmlns:wp14="http://schemas.microsoft.com/office/word/2010/wordprocessingDrawing" xmlns:wp="http://schemas.openxmlformats.org/drawingml/2006/wordprocessingDrawing" xmlns:w10="urn:schemas-microsoft-com:office:word" xmlns:w="http://schemas.openxmlformats.org/wordprocessingml/2006/main" xmlns:w14="http://schemas.microsoft.com/office/word/2010/wordml" xmlns:w15="http://schemas.microsoft.com/office/word/2012/wordml" xmlns:w16se="http://schemas.microsoft.com/office/word/2015/wordml/symex" xmlns:wpg="http://schemas.microsoft.com/office/word/2010/wordprocessingGroup" xmlns:wpi="http://schemas.microsoft.com/office/word/2010/wordprocessingInk" xmlns:wne="http://schemas.microsoft.com/office/word/2006/wordml" xmlns:wps="http://schemas.microsoft.com/office/word/2010/wordprocessingShape" mc:Ignorable="w14 w15 w16se wp14">
+<w:footnotes xmlns:wpc="http://schemas.microsoft.com/office/word/2010/wordprocessingCanvas" xmlns:cx="http://schemas.microsoft.com/office/drawing/2014/chartex" xmlns:cx1="http://schemas.microsoft.com/office/drawing/2015/9/8/chartex" xmlns:cx2="http://schemas.microsoft.com/office/drawing/2015/10/21/chartex" xmlns:cx3="http://schemas.microsoft.com/office/drawing/2016/5/9/chartex" xmlns:cx4="http://schemas.microsoft.com/office/drawing/2016/5/10/chartex" xmlns:cx5="http://schemas.microsoft.com/office/drawing/2016/5/11/chartex" xmlns:cx6="http://schemas.microsoft.com/office/drawing/2016/5/12/chartex" xmlns:cx7="http://schemas.microsoft.com/office/drawing/2016/5/13/chartex" xmlns:cx8="http://schemas.microsoft.com/office/drawing/2016/5/14/chartex" xmlns:mc="http://schemas.openxmlformats.org/markup-compatibility/2006" xmlns:aink="http://schemas.microsoft.com/office/drawing/2016/ink" xmlns:am3d="http://schemas.microsoft.com/office/drawing/2017/model3d" xmlns:o="urn:schemas-microsoft-com:office:office" xmlns:r="http://schemas.openxmlformats.org/officeDocument/2006/relationships" xmlns:m="http://schemas.openxmlformats.org/officeDocument/2006/math" xmlns:v="urn:schemas-microsoft-com:vml" xmlns:wp14="http://schemas.microsoft.com/office/word/2010/wordprocessingDrawing" xmlns:wp="http://schemas.openxmlformats.org/drawingml/2006/wordprocessingDrawing" xmlns:w10="urn:schemas-microsoft-com:office:word" xmlns:w="http://schemas.openxmlformats.org/wordprocessingml/2006/main" xmlns:w14="http://schemas.microsoft.com/office/word/2010/wordml" xmlns:w15="http://schemas.microsoft.com/office/word/2012/wordml" xmlns:w16cid="http://schemas.microsoft.com/office/word/2016/wordml/cid" xmlns:w16se="http://schemas.microsoft.com/office/word/2015/wordml/symex" xmlns:wpg="http://schemas.microsoft.com/office/word/2010/wordprocessingGroup" xmlns:wpi="http://schemas.microsoft.com/office/word/2010/wordprocessingInk" xmlns:wne="http://schemas.microsoft.com/office/word/2006/wordml" xmlns:wps="http://schemas.microsoft.com/office/word/2010/wordprocessingShape" mc:Ignorable="w14 w15 w16se w16cid wp14">
   <w:footnote w:type="separator" w:id="-1">
     <w:p>
       <w:r>
@@ -3368,7 +3755,7 @@
 </file>
 
 <file path=word/header1.xml><?xml version="1.0" encoding="utf-8"?>
-<w:hdr xmlns:wpc="http://schemas.microsoft.com/office/word/2010/wordprocessingCanvas" xmlns:cx="http://schemas.microsoft.com/office/drawing/2014/chartex" xmlns:mc="http://schemas.openxmlformats.org/markup-compatibility/2006" xmlns:o="urn:schemas-microsoft-com:office:office" xmlns:r="http://schemas.openxmlformats.org/officeDocument/2006/relationships" xmlns:m="http://schemas.openxmlformats.org/officeDocument/2006/math" xmlns:v="urn:schemas-microsoft-com:vml" xmlns:wp14="http://schemas.microsoft.com/office/word/2010/wordprocessingDrawing" xmlns:wp="http://schemas.openxmlformats.org/drawingml/2006/wordprocessingDrawing" xmlns:w10="urn:schemas-microsoft-com:office:word" xmlns:w="http://schemas.openxmlformats.org/wordprocessingml/2006/main" xmlns:w14="http://schemas.microsoft.com/office/word/2010/wordml" xmlns:w15="http://schemas.microsoft.com/office/word/2012/wordml" xmlns:w16se="http://schemas.microsoft.com/office/word/2015/wordml/symex" xmlns:wpg="http://schemas.microsoft.com/office/word/2010/wordprocessingGroup" xmlns:wpi="http://schemas.microsoft.com/office/word/2010/wordprocessingInk" xmlns:wne="http://schemas.microsoft.com/office/word/2006/wordml" xmlns:wps="http://schemas.microsoft.com/office/word/2010/wordprocessingShape" mc:Ignorable="w14 w15 w16se wp14">
+<w:hdr xmlns:wpc="http://schemas.microsoft.com/office/word/2010/wordprocessingCanvas" xmlns:cx="http://schemas.microsoft.com/office/drawing/2014/chartex" xmlns:cx1="http://schemas.microsoft.com/office/drawing/2015/9/8/chartex" xmlns:cx2="http://schemas.microsoft.com/office/drawing/2015/10/21/chartex" xmlns:cx3="http://schemas.microsoft.com/office/drawing/2016/5/9/chartex" xmlns:cx4="http://schemas.microsoft.com/office/drawing/2016/5/10/chartex" xmlns:cx5="http://schemas.microsoft.com/office/drawing/2016/5/11/chartex" xmlns:cx6="http://schemas.microsoft.com/office/drawing/2016/5/12/chartex" xmlns:cx7="http://schemas.microsoft.com/office/drawing/2016/5/13/chartex" xmlns:cx8="http://schemas.microsoft.com/office/drawing/2016/5/14/chartex" xmlns:mc="http://schemas.openxmlformats.org/markup-compatibility/2006" xmlns:aink="http://schemas.microsoft.com/office/drawing/2016/ink" xmlns:am3d="http://schemas.microsoft.com/office/drawing/2017/model3d" xmlns:o="urn:schemas-microsoft-com:office:office" xmlns:r="http://schemas.openxmlformats.org/officeDocument/2006/relationships" xmlns:m="http://schemas.openxmlformats.org/officeDocument/2006/math" xmlns:v="urn:schemas-microsoft-com:vml" xmlns:wp14="http://schemas.microsoft.com/office/word/2010/wordprocessingDrawing" xmlns:wp="http://schemas.openxmlformats.org/drawingml/2006/wordprocessingDrawing" xmlns:w10="urn:schemas-microsoft-com:office:word" xmlns:w="http://schemas.openxmlformats.org/wordprocessingml/2006/main" xmlns:w14="http://schemas.microsoft.com/office/word/2010/wordml" xmlns:w15="http://schemas.microsoft.com/office/word/2012/wordml" xmlns:w16cid="http://schemas.microsoft.com/office/word/2016/wordml/cid" xmlns:w16se="http://schemas.microsoft.com/office/word/2015/wordml/symex" xmlns:wpg="http://schemas.microsoft.com/office/word/2010/wordprocessingGroup" xmlns:wpi="http://schemas.microsoft.com/office/word/2010/wordprocessingInk" xmlns:wne="http://schemas.microsoft.com/office/word/2006/wordml" xmlns:wps="http://schemas.microsoft.com/office/word/2010/wordprocessingShape" mc:Ignorable="w14 w15 w16se w16cid wp14">
   <w:p>
     <w:pPr>
       <w:pStyle w:val="Header"/>
@@ -3393,7 +3780,7 @@
 </file>
 
 <file path=word/numbering.xml><?xml version="1.0" encoding="utf-8"?>
-<w:numbering xmlns:wpc="http://schemas.microsoft.com/office/word/2010/wordprocessingCanvas" xmlns:cx="http://schemas.microsoft.com/office/drawing/2014/chartex" xmlns:mc="http://schemas.openxmlformats.org/markup-compatibility/2006" xmlns:o="urn:schemas-microsoft-com:office:office" xmlns:r="http://schemas.openxmlformats.org/officeDocument/2006/relationships" xmlns:m="http://schemas.openxmlformats.org/officeDocument/2006/math" xmlns:v="urn:schemas-microsoft-com:vml" xmlns:wp14="http://schemas.microsoft.com/office/word/2010/wordprocessingDrawing" xmlns:wp="http://schemas.openxmlformats.org/drawingml/2006/wordprocessingDrawing" xmlns:w10="urn:schemas-microsoft-com:office:word" xmlns:w="http://schemas.openxmlformats.org/wordprocessingml/2006/main" xmlns:w14="http://schemas.microsoft.com/office/word/2010/wordml" xmlns:w15="http://schemas.microsoft.com/office/word/2012/wordml" xmlns:w16se="http://schemas.microsoft.com/office/word/2015/wordml/symex" xmlns:wpg="http://schemas.microsoft.com/office/word/2010/wordprocessingGroup" xmlns:wpi="http://schemas.microsoft.com/office/word/2010/wordprocessingInk" xmlns:wne="http://schemas.microsoft.com/office/word/2006/wordml" xmlns:wps="http://schemas.microsoft.com/office/word/2010/wordprocessingShape" mc:Ignorable="w14 w15 w16se wp14">
+<w:numbering xmlns:wpc="http://schemas.microsoft.com/office/word/2010/wordprocessingCanvas" xmlns:cx="http://schemas.microsoft.com/office/drawing/2014/chartex" xmlns:cx1="http://schemas.microsoft.com/office/drawing/2015/9/8/chartex" xmlns:cx2="http://schemas.microsoft.com/office/drawing/2015/10/21/chartex" xmlns:cx3="http://schemas.microsoft.com/office/drawing/2016/5/9/chartex" xmlns:cx4="http://schemas.microsoft.com/office/drawing/2016/5/10/chartex" xmlns:cx5="http://schemas.microsoft.com/office/drawing/2016/5/11/chartex" xmlns:cx6="http://schemas.microsoft.com/office/drawing/2016/5/12/chartex" xmlns:cx7="http://schemas.microsoft.com/office/drawing/2016/5/13/chartex" xmlns:cx8="http://schemas.microsoft.com/office/drawing/2016/5/14/chartex" xmlns:mc="http://schemas.openxmlformats.org/markup-compatibility/2006" xmlns:aink="http://schemas.microsoft.com/office/drawing/2016/ink" xmlns:am3d="http://schemas.microsoft.com/office/drawing/2017/model3d" xmlns:o="urn:schemas-microsoft-com:office:office" xmlns:r="http://schemas.openxmlformats.org/officeDocument/2006/relationships" xmlns:m="http://schemas.openxmlformats.org/officeDocument/2006/math" xmlns:v="urn:schemas-microsoft-com:vml" xmlns:wp14="http://schemas.microsoft.com/office/word/2010/wordprocessingDrawing" xmlns:wp="http://schemas.openxmlformats.org/drawingml/2006/wordprocessingDrawing" xmlns:w10="urn:schemas-microsoft-com:office:word" xmlns:w="http://schemas.openxmlformats.org/wordprocessingml/2006/main" xmlns:w14="http://schemas.microsoft.com/office/word/2010/wordml" xmlns:w15="http://schemas.microsoft.com/office/word/2012/wordml" xmlns:w16cid="http://schemas.microsoft.com/office/word/2016/wordml/cid" xmlns:w16se="http://schemas.microsoft.com/office/word/2015/wordml/symex" xmlns:wpg="http://schemas.microsoft.com/office/word/2010/wordprocessingGroup" xmlns:wpi="http://schemas.microsoft.com/office/word/2010/wordprocessingInk" xmlns:wne="http://schemas.microsoft.com/office/word/2006/wordml" xmlns:wps="http://schemas.microsoft.com/office/word/2010/wordprocessingShape" mc:Ignorable="w14 w15 w16se w16cid wp14">
   <w:abstractNum w:abstractNumId="0" w15:restartNumberingAfterBreak="0">
     <w:nsid w:val="10703ADA"/>
     <w:multiLevelType w:val="multilevel"/>
@@ -5517,7 +5904,7 @@
 </file>
 
 <file path=word/styles.xml><?xml version="1.0" encoding="utf-8"?>
-<w:styles xmlns:mc="http://schemas.openxmlformats.org/markup-compatibility/2006" xmlns:r="http://schemas.openxmlformats.org/officeDocument/2006/relationships" xmlns:w="http://schemas.openxmlformats.org/wordprocessingml/2006/main" xmlns:w14="http://schemas.microsoft.com/office/word/2010/wordml" xmlns:w15="http://schemas.microsoft.com/office/word/2012/wordml" xmlns:w16se="http://schemas.microsoft.com/office/word/2015/wordml/symex" mc:Ignorable="w14 w15 w16se">
+<w:styles xmlns:mc="http://schemas.openxmlformats.org/markup-compatibility/2006" xmlns:r="http://schemas.openxmlformats.org/officeDocument/2006/relationships" xmlns:w="http://schemas.openxmlformats.org/wordprocessingml/2006/main" xmlns:w14="http://schemas.microsoft.com/office/word/2010/wordml" xmlns:w15="http://schemas.microsoft.com/office/word/2012/wordml" xmlns:w16cid="http://schemas.microsoft.com/office/word/2016/wordml/cid" xmlns:w16se="http://schemas.microsoft.com/office/word/2015/wordml/symex" mc:Ignorable="w14 w15 w16se w16cid">
   <w:docDefaults>
     <w:rPrDefault>
       <w:rPr>
@@ -5533,7 +5920,7 @@
       </w:pPr>
     </w:pPrDefault>
   </w:docDefaults>
-  <w:latentStyles w:defLockedState="0" w:defUIPriority="99" w:defSemiHidden="0" w:defUnhideWhenUsed="0" w:defQFormat="0" w:count="371">
+  <w:latentStyles w:defLockedState="0" w:defUIPriority="99" w:defSemiHidden="0" w:defUnhideWhenUsed="0" w:defQFormat="0" w:count="376">
     <w:lsdException w:name="Normal" w:uiPriority="0" w:qFormat="1"/>
     <w:lsdException w:name="heading 1" w:uiPriority="9" w:qFormat="1"/>
     <w:lsdException w:name="heading 2" w:semiHidden="1" w:uiPriority="9" w:unhideWhenUsed="1" w:qFormat="1"/>
@@ -5905,6 +6292,11 @@
     <w:lsdException w:name="List Table 5 Dark Accent 6" w:uiPriority="50"/>
     <w:lsdException w:name="List Table 6 Colorful Accent 6" w:uiPriority="51"/>
     <w:lsdException w:name="List Table 7 Colorful Accent 6" w:uiPriority="52"/>
+    <w:lsdException w:name="Mention" w:semiHidden="1" w:unhideWhenUsed="1"/>
+    <w:lsdException w:name="Smart Hyperlink" w:semiHidden="1" w:unhideWhenUsed="1"/>
+    <w:lsdException w:name="Hashtag" w:semiHidden="1" w:unhideWhenUsed="1"/>
+    <w:lsdException w:name="Unresolved Mention" w:semiHidden="1" w:unhideWhenUsed="1"/>
+    <w:lsdException w:name="Smart Link" w:semiHidden="1" w:unhideWhenUsed="1"/>
   </w:latentStyles>
   <w:style w:type="paragraph" w:default="1" w:styleId="Normal">
     <w:name w:val="Normal"/>
@@ -6591,7 +6983,7 @@
 </file>
 
 <file path=customXml/itemProps1.xml><?xml version="1.0" encoding="utf-8"?>
-<ds:datastoreItem xmlns:ds="http://schemas.openxmlformats.org/officeDocument/2006/customXml" ds:itemID="{8EEC08CA-3F93-4A19-8A31-EBE49D0AC620}">
+<ds:datastoreItem xmlns:ds="http://schemas.openxmlformats.org/officeDocument/2006/customXml" ds:itemID="{618E4437-61D3-4F3D-8280-EA6A70324B57}">
   <ds:schemaRefs>
     <ds:schemaRef ds:uri="http://schemas.openxmlformats.org/officeDocument/2006/bibliography"/>
   </ds:schemaRefs>

</xml_diff>

<commit_message>
uploading CYRS document (V1.4) Modify the CYRS document(V1.3) according to the CYRS Review sheet points(V1.1) Signed-off-by: madel-anis <madel.anis11@gmail.com>
</commit_message>
<xml_diff>
--- a/Input documents/CYRS/CYRS.docx
+++ b/Input documents/CYRS/CYRS.docx
@@ -115,10 +115,8 @@
                       <w:b/>
                       <w:bCs/>
                     </w:rPr>
-                    <w:t>3</w:t>
+                    <w:t>4</w:t>
                   </w:r>
-                  <w:bookmarkStart w:id="0" w:name="_GoBack"/>
-                  <w:bookmarkEnd w:id="0"/>
                 </w:p>
                 <w:p>
                   <w:pPr>
@@ -219,7 +217,7 @@
           <w:noProof/>
         </w:rPr>
         <w:pict w14:anchorId="1F81AAFC">
-          <v:shape id="_x0000_s1027" type="#_x0000_t202" style="position:absolute;left:0;text-align:left;margin-left:1669.5pt;margin-top:252pt;width:286.5pt;height:163.5pt;z-index:251661312;visibility:visible;mso-wrap-distance-top:3.6pt;mso-wrap-distance-bottom:3.6pt;mso-position-horizontal:right;mso-position-horizontal-relative:margin;mso-position-vertical-relative:text;mso-width-relative:margin;mso-height-relative:margin" o:gfxdata="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" filled="f" stroked="f">
+          <v:shape id="_x0000_s1027" type="#_x0000_t202" style="position:absolute;left:0;text-align:left;margin-left:2610.7pt;margin-top:252pt;width:286.5pt;height:163.5pt;z-index:251661312;visibility:visible;mso-wrap-distance-top:3.6pt;mso-wrap-distance-bottom:3.6pt;mso-position-horizontal:right;mso-position-horizontal-relative:margin;mso-position-vertical-relative:text;mso-width-relative:margin;mso-height-relative:margin" o:gfxdata="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" filled="f" stroked="f">
             <v:textbox>
               <w:txbxContent>
                 <w:p>
@@ -336,7 +334,7 @@
             <w:pPr>
               <w:jc w:val="center"/>
             </w:pPr>
-            <w:bookmarkStart w:id="1" w:name="_Hlk31467521"/>
+            <w:bookmarkStart w:id="0" w:name="_Hlk31467521"/>
             <w:r>
               <w:t>Version</w:t>
             </w:r>
@@ -948,8 +946,17 @@
                 <w:sz w:val="24"/>
                 <w:szCs w:val="24"/>
               </w:rPr>
-              <w:t>Ahmed Geneidi</w:t>
-            </w:r>
+              <w:t xml:space="preserve">Ahmed </w:t>
+            </w:r>
+            <w:proofErr w:type="spellStart"/>
+            <w:r>
+              <w:rPr>
+                <w:sz w:val="24"/>
+                <w:szCs w:val="24"/>
+              </w:rPr>
+              <w:t>Geneidi</w:t>
+            </w:r>
+            <w:proofErr w:type="spellEnd"/>
           </w:p>
         </w:tc>
         <w:tc>
@@ -1290,7 +1297,205 @@
           </w:p>
         </w:tc>
       </w:tr>
-      <w:bookmarkEnd w:id="1"/>
+      <w:tr>
+        <w:trPr>
+          <w:trHeight w:val="1125"/>
+        </w:trPr>
+        <w:tc>
+          <w:tcPr>
+            <w:cnfStyle w:val="001000000000" w:firstRow="0" w:lastRow="0" w:firstColumn="1" w:lastColumn="0" w:oddVBand="0" w:evenVBand="0" w:oddHBand="0" w:evenHBand="0" w:firstRowFirstColumn="0" w:firstRowLastColumn="0" w:lastRowFirstColumn="0" w:lastRowLastColumn="0"/>
+            <w:tcW w:w="1317" w:type="dxa"/>
+            <w:vAlign w:val="center"/>
+          </w:tcPr>
+          <w:p>
+            <w:pPr>
+              <w:jc w:val="center"/>
+              <w:rPr>
+                <w:sz w:val="24"/>
+                <w:szCs w:val="24"/>
+              </w:rPr>
+            </w:pPr>
+            <w:r>
+              <w:rPr>
+                <w:sz w:val="24"/>
+                <w:szCs w:val="24"/>
+              </w:rPr>
+              <w:t>1.4</w:t>
+            </w:r>
+          </w:p>
+        </w:tc>
+        <w:tc>
+          <w:tcPr>
+            <w:tcW w:w="2459" w:type="dxa"/>
+            <w:vAlign w:val="center"/>
+          </w:tcPr>
+          <w:p>
+            <w:pPr>
+              <w:jc w:val="center"/>
+              <w:cnfStyle w:val="000000000000" w:firstRow="0" w:lastRow="0" w:firstColumn="0" w:lastColumn="0" w:oddVBand="0" w:evenVBand="0" w:oddHBand="0" w:evenHBand="0" w:firstRowFirstColumn="0" w:firstRowLastColumn="0" w:lastRowFirstColumn="0" w:lastRowLastColumn="0"/>
+              <w:rPr>
+                <w:sz w:val="24"/>
+                <w:szCs w:val="24"/>
+              </w:rPr>
+            </w:pPr>
+            <w:r>
+              <w:rPr>
+                <w:sz w:val="24"/>
+                <w:szCs w:val="24"/>
+              </w:rPr>
+              <w:t>Mohamed Adel Anis</w:t>
+            </w:r>
+          </w:p>
+        </w:tc>
+        <w:tc>
+          <w:tcPr>
+            <w:tcW w:w="1418" w:type="dxa"/>
+            <w:vAlign w:val="center"/>
+          </w:tcPr>
+          <w:p>
+            <w:pPr>
+              <w:cnfStyle w:val="000000000000" w:firstRow="0" w:lastRow="0" w:firstColumn="0" w:lastColumn="0" w:oddVBand="0" w:evenVBand="0" w:oddHBand="0" w:evenHBand="0" w:firstRowFirstColumn="0" w:firstRowLastColumn="0" w:lastRowFirstColumn="0" w:lastRowLastColumn="0"/>
+              <w:rPr>
+                <w:sz w:val="24"/>
+                <w:szCs w:val="24"/>
+              </w:rPr>
+            </w:pPr>
+            <w:r>
+              <w:rPr>
+                <w:sz w:val="24"/>
+                <w:szCs w:val="24"/>
+              </w:rPr>
+              <w:t>21/02/2020</w:t>
+            </w:r>
+          </w:p>
+        </w:tc>
+        <w:tc>
+          <w:tcPr>
+            <w:tcW w:w="4881" w:type="dxa"/>
+            <w:vAlign w:val="center"/>
+          </w:tcPr>
+          <w:p>
+            <w:pPr>
+              <w:jc w:val="left"/>
+              <w:cnfStyle w:val="000000000000" w:firstRow="0" w:lastRow="0" w:firstColumn="0" w:lastColumn="0" w:oddVBand="0" w:evenVBand="0" w:oddHBand="0" w:evenHBand="0" w:firstRowFirstColumn="0" w:firstRowLastColumn="0" w:lastRowFirstColumn="0" w:lastRowLastColumn="0"/>
+              <w:rPr>
+                <w:sz w:val="24"/>
+                <w:szCs w:val="24"/>
+              </w:rPr>
+            </w:pPr>
+            <w:r>
+              <w:rPr>
+                <w:b/>
+                <w:bCs/>
+                <w:sz w:val="24"/>
+                <w:szCs w:val="24"/>
+              </w:rPr>
+              <w:t>Updating</w:t>
+            </w:r>
+            <w:r>
+              <w:rPr>
+                <w:sz w:val="24"/>
+                <w:szCs w:val="24"/>
+              </w:rPr>
+              <w:t xml:space="preserve"> the document upon the</w:t>
+            </w:r>
+            <w:r>
+              <w:rPr>
+                <w:sz w:val="24"/>
+                <w:szCs w:val="24"/>
+              </w:rPr>
+              <w:t xml:space="preserve"> CYRS</w:t>
+            </w:r>
+            <w:r>
+              <w:rPr>
+                <w:sz w:val="24"/>
+                <w:szCs w:val="24"/>
+              </w:rPr>
+              <w:t xml:space="preserve"> review </w:t>
+            </w:r>
+            <w:r>
+              <w:rPr>
+                <w:sz w:val="24"/>
+                <w:szCs w:val="24"/>
+              </w:rPr>
+              <w:t>sheet points:</w:t>
+            </w:r>
+          </w:p>
+          <w:p>
+            <w:pPr>
+              <w:pStyle w:val="ListParagraph"/>
+              <w:numPr>
+                <w:ilvl w:val="0"/>
+                <w:numId w:val="31"/>
+              </w:numPr>
+              <w:jc w:val="left"/>
+              <w:cnfStyle w:val="000000000000" w:firstRow="0" w:lastRow="0" w:firstColumn="0" w:lastColumn="0" w:oddVBand="0" w:evenVBand="0" w:oddHBand="0" w:evenHBand="0" w:firstRowFirstColumn="0" w:firstRowLastColumn="0" w:lastRowFirstColumn="0" w:lastRowLastColumn="0"/>
+              <w:rPr>
+                <w:sz w:val="24"/>
+                <w:szCs w:val="24"/>
+              </w:rPr>
+            </w:pPr>
+            <w:r>
+              <w:rPr>
+                <w:b/>
+                <w:bCs/>
+                <w:sz w:val="24"/>
+                <w:szCs w:val="24"/>
+              </w:rPr>
+              <w:t>Modify</w:t>
+            </w:r>
+            <w:r>
+              <w:rPr>
+                <w:sz w:val="24"/>
+                <w:szCs w:val="24"/>
+              </w:rPr>
+              <w:t xml:space="preserve"> requirement 3 </w:t>
+            </w:r>
+          </w:p>
+          <w:p>
+            <w:pPr>
+              <w:pStyle w:val="ListParagraph"/>
+              <w:numPr>
+                <w:ilvl w:val="0"/>
+                <w:numId w:val="31"/>
+              </w:numPr>
+              <w:jc w:val="left"/>
+              <w:cnfStyle w:val="000000000000" w:firstRow="0" w:lastRow="0" w:firstColumn="0" w:lastColumn="0" w:oddVBand="0" w:evenVBand="0" w:oddHBand="0" w:evenHBand="0" w:firstRowFirstColumn="0" w:firstRowLastColumn="0" w:lastRowFirstColumn="0" w:lastRowLastColumn="0"/>
+              <w:rPr>
+                <w:sz w:val="24"/>
+                <w:szCs w:val="24"/>
+              </w:rPr>
+            </w:pPr>
+            <w:r>
+              <w:rPr>
+                <w:b/>
+                <w:bCs/>
+                <w:sz w:val="24"/>
+                <w:szCs w:val="24"/>
+              </w:rPr>
+              <w:t>Adding</w:t>
+            </w:r>
+            <w:r>
+              <w:rPr>
+                <w:sz w:val="24"/>
+                <w:szCs w:val="24"/>
+              </w:rPr>
+              <w:t xml:space="preserve"> requirements 5, 6 &amp; 7</w:t>
+            </w:r>
+          </w:p>
+          <w:p>
+            <w:pPr>
+              <w:jc w:val="left"/>
+              <w:cnfStyle w:val="000000000000" w:firstRow="0" w:lastRow="0" w:firstColumn="0" w:lastColumn="0" w:oddVBand="0" w:evenVBand="0" w:oddHBand="0" w:evenHBand="0" w:firstRowFirstColumn="0" w:firstRowLastColumn="0" w:lastRowFirstColumn="0" w:lastRowLastColumn="0"/>
+              <w:rPr>
+                <w:sz w:val="24"/>
+                <w:szCs w:val="24"/>
+              </w:rPr>
+            </w:pPr>
+          </w:p>
+        </w:tc>
+      </w:tr>
+      <w:bookmarkEnd w:id="0"/>
     </w:tbl>
     <w:p/>
     <w:p>
@@ -1357,7 +1562,7 @@
           <w:r>
             <w:fldChar w:fldCharType="separate"/>
           </w:r>
-          <w:hyperlink w:anchor="_Toc31721472" w:history="1">
+          <w:hyperlink w:anchor="_Toc33184702" w:history="1">
             <w:r>
               <w:rPr>
                 <w:rStyle w:val="Hyperlink"/>
@@ -1400,7 +1605,7 @@
                 <w:noProof/>
                 <w:webHidden/>
               </w:rPr>
-              <w:instrText xml:space="preserve"> PAGEREF _Toc31721472 \h </w:instrText>
+              <w:instrText xml:space="preserve"> PAGEREF _Toc33184702 \h </w:instrText>
             </w:r>
             <w:r>
               <w:rPr>
@@ -1445,7 +1650,7 @@
               <w:szCs w:val="22"/>
             </w:rPr>
           </w:pPr>
-          <w:hyperlink w:anchor="_Toc31721473" w:history="1">
+          <w:hyperlink w:anchor="_Toc33184703" w:history="1">
             <w:r>
               <w:rPr>
                 <w:rStyle w:val="Hyperlink"/>
@@ -1488,7 +1693,7 @@
                 <w:noProof/>
                 <w:webHidden/>
               </w:rPr>
-              <w:instrText xml:space="preserve"> PAGEREF _Toc31721473 \h </w:instrText>
+              <w:instrText xml:space="preserve"> PAGEREF _Toc33184703 \h </w:instrText>
             </w:r>
             <w:r>
               <w:rPr>
@@ -1533,7 +1738,7 @@
               <w:szCs w:val="22"/>
             </w:rPr>
           </w:pPr>
-          <w:hyperlink w:anchor="_Toc31721474" w:history="1">
+          <w:hyperlink w:anchor="_Toc33184704" w:history="1">
             <w:r>
               <w:rPr>
                 <w:rStyle w:val="Hyperlink"/>
@@ -1576,7 +1781,7 @@
                 <w:noProof/>
                 <w:webHidden/>
               </w:rPr>
-              <w:instrText xml:space="preserve"> PAGEREF _Toc31721474 \h </w:instrText>
+              <w:instrText xml:space="preserve"> PAGEREF _Toc33184704 \h </w:instrText>
             </w:r>
             <w:r>
               <w:rPr>
@@ -1621,7 +1826,7 @@
               <w:szCs w:val="22"/>
             </w:rPr>
           </w:pPr>
-          <w:hyperlink w:anchor="_Toc31721475" w:history="1">
+          <w:hyperlink w:anchor="_Toc33184705" w:history="1">
             <w:r>
               <w:rPr>
                 <w:rStyle w:val="Hyperlink"/>
@@ -1664,7 +1869,7 @@
                 <w:noProof/>
                 <w:webHidden/>
               </w:rPr>
-              <w:instrText xml:space="preserve"> PAGEREF _Toc31721475 \h </w:instrText>
+              <w:instrText xml:space="preserve"> PAGEREF _Toc33184705 \h </w:instrText>
             </w:r>
             <w:r>
               <w:rPr>
@@ -1709,7 +1914,7 @@
               <w:szCs w:val="22"/>
             </w:rPr>
           </w:pPr>
-          <w:hyperlink w:anchor="_Toc31721476" w:history="1">
+          <w:hyperlink w:anchor="_Toc33184706" w:history="1">
             <w:r>
               <w:rPr>
                 <w:rStyle w:val="Hyperlink"/>
@@ -1752,7 +1957,7 @@
                 <w:noProof/>
                 <w:webHidden/>
               </w:rPr>
-              <w:instrText xml:space="preserve"> PAGEREF _Toc31721476 \h </w:instrText>
+              <w:instrText xml:space="preserve"> PAGEREF _Toc33184706 \h </w:instrText>
             </w:r>
             <w:r>
               <w:rPr>
@@ -1797,7 +2002,7 @@
               <w:szCs w:val="22"/>
             </w:rPr>
           </w:pPr>
-          <w:hyperlink w:anchor="_Toc31721477" w:history="1">
+          <w:hyperlink w:anchor="_Toc33184707" w:history="1">
             <w:r>
               <w:rPr>
                 <w:rStyle w:val="Hyperlink"/>
@@ -1840,7 +2045,7 @@
                 <w:noProof/>
                 <w:webHidden/>
               </w:rPr>
-              <w:instrText xml:space="preserve"> PAGEREF _Toc31721477 \h </w:instrText>
+              <w:instrText xml:space="preserve"> PAGEREF _Toc33184707 \h </w:instrText>
             </w:r>
             <w:r>
               <w:rPr>
@@ -1885,7 +2090,7 @@
               <w:szCs w:val="22"/>
             </w:rPr>
           </w:pPr>
-          <w:hyperlink w:anchor="_Toc31721478" w:history="1">
+          <w:hyperlink w:anchor="_Toc33184708" w:history="1">
             <w:r>
               <w:rPr>
                 <w:rStyle w:val="Hyperlink"/>
@@ -1907,7 +2112,21 @@
                 <w:rStyle w:val="Hyperlink"/>
                 <w:noProof/>
               </w:rPr>
-              <w:t>System Requirements</w:t>
+              <w:t>System R</w:t>
+            </w:r>
+            <w:r>
+              <w:rPr>
+                <w:rStyle w:val="Hyperlink"/>
+                <w:noProof/>
+              </w:rPr>
+              <w:t>e</w:t>
+            </w:r>
+            <w:r>
+              <w:rPr>
+                <w:rStyle w:val="Hyperlink"/>
+                <w:noProof/>
+              </w:rPr>
+              <w:t>quirements</w:t>
             </w:r>
             <w:r>
               <w:rPr>
@@ -1928,7 +2147,7 @@
                 <w:noProof/>
                 <w:webHidden/>
               </w:rPr>
-              <w:instrText xml:space="preserve"> PAGEREF _Toc31721478 \h </w:instrText>
+              <w:instrText xml:space="preserve"> PAGEREF _Toc33184708 \h </w:instrText>
             </w:r>
             <w:r>
               <w:rPr>
@@ -1973,7 +2192,7 @@
               <w:szCs w:val="22"/>
             </w:rPr>
           </w:pPr>
-          <w:hyperlink w:anchor="_Toc31721479" w:history="1">
+          <w:hyperlink w:anchor="_Toc33184709" w:history="1">
             <w:r>
               <w:rPr>
                 <w:rStyle w:val="Hyperlink"/>
@@ -1995,7 +2214,21 @@
                 <w:rStyle w:val="Hyperlink"/>
                 <w:noProof/>
               </w:rPr>
-              <w:t>Reference Table</w:t>
+              <w:t>Reference</w:t>
+            </w:r>
+            <w:r>
+              <w:rPr>
+                <w:rStyle w:val="Hyperlink"/>
+                <w:noProof/>
+              </w:rPr>
+              <w:t xml:space="preserve"> </w:t>
+            </w:r>
+            <w:r>
+              <w:rPr>
+                <w:rStyle w:val="Hyperlink"/>
+                <w:noProof/>
+              </w:rPr>
+              <w:t>Table</w:t>
             </w:r>
             <w:r>
               <w:rPr>
@@ -2016,7 +2249,7 @@
                 <w:noProof/>
                 <w:webHidden/>
               </w:rPr>
-              <w:instrText xml:space="preserve"> PAGEREF _Toc31721479 \h </w:instrText>
+              <w:instrText xml:space="preserve"> PAGEREF _Toc33184709 \h </w:instrText>
             </w:r>
             <w:r>
               <w:rPr>
@@ -2036,7 +2269,7 @@
                 <w:noProof/>
                 <w:webHidden/>
               </w:rPr>
-              <w:t>6</w:t>
+              <w:t>7</w:t>
             </w:r>
             <w:r>
               <w:rPr>
@@ -2107,7 +2340,21 @@
             <w:rStyle w:val="Hyperlink"/>
             <w:noProof/>
           </w:rPr>
-          <w:t>Figure 1 -System Block Diagram</w:t>
+          <w:t>Figure 1 -System</w:t>
+        </w:r>
+        <w:r>
+          <w:rPr>
+            <w:rStyle w:val="Hyperlink"/>
+            <w:noProof/>
+          </w:rPr>
+          <w:t xml:space="preserve"> </w:t>
+        </w:r>
+        <w:r>
+          <w:rPr>
+            <w:rStyle w:val="Hyperlink"/>
+            <w:noProof/>
+          </w:rPr>
+          <w:t>Block Diagram</w:t>
         </w:r>
         <w:r>
           <w:rPr>
@@ -2180,7 +2427,7 @@
           <w:szCs w:val="40"/>
         </w:rPr>
       </w:pPr>
-      <w:bookmarkStart w:id="2" w:name="_Toc31721472"/>
+      <w:bookmarkStart w:id="1" w:name="_Toc33184702"/>
       <w:r>
         <w:rPr>
           <w:rFonts w:asciiTheme="minorBidi" w:hAnsiTheme="minorBidi" w:cstheme="minorBidi"/>
@@ -2190,7 +2437,7 @@
         <w:lastRenderedPageBreak/>
         <w:t>Introduction</w:t>
       </w:r>
-      <w:bookmarkEnd w:id="2"/>
+      <w:bookmarkEnd w:id="1"/>
     </w:p>
     <w:p>
       <w:pPr>
@@ -2205,7 +2452,7 @@
           <w:sz w:val="32"/>
         </w:rPr>
       </w:pPr>
-      <w:bookmarkStart w:id="3" w:name="_Toc31721473"/>
+      <w:bookmarkStart w:id="2" w:name="_Toc33184703"/>
       <w:r>
         <w:rPr>
           <w:rFonts w:asciiTheme="minorBidi" w:hAnsiTheme="minorBidi" w:cstheme="minorBidi"/>
@@ -2213,7 +2460,7 @@
         </w:rPr>
         <w:t>Purpose</w:t>
       </w:r>
-      <w:bookmarkEnd w:id="3"/>
+      <w:bookmarkEnd w:id="2"/>
     </w:p>
     <w:p>
       <w:pPr>
@@ -2412,7 +2659,7 @@
           <w:sz w:val="32"/>
         </w:rPr>
       </w:pPr>
-      <w:bookmarkStart w:id="4" w:name="_Toc31721474"/>
+      <w:bookmarkStart w:id="3" w:name="_Toc33184704"/>
       <w:r>
         <w:rPr>
           <w:rFonts w:asciiTheme="minorBidi" w:hAnsiTheme="minorBidi" w:cstheme="minorBidi"/>
@@ -2420,7 +2667,7 @@
         </w:rPr>
         <w:t>Document Structure</w:t>
       </w:r>
-      <w:bookmarkEnd w:id="4"/>
+      <w:bookmarkEnd w:id="3"/>
     </w:p>
     <w:p>
       <w:pPr>
@@ -2563,7 +2810,7 @@
           <w:numId w:val="18"/>
         </w:numPr>
       </w:pPr>
-      <w:bookmarkStart w:id="5" w:name="_Toc31721475"/>
+      <w:bookmarkStart w:id="4" w:name="_Toc33184705"/>
       <w:r>
         <w:rPr>
           <w:rFonts w:asciiTheme="minorBidi" w:hAnsiTheme="minorBidi" w:cstheme="minorBidi"/>
@@ -2589,7 +2836,7 @@
         </w:rPr>
         <w:t>Description</w:t>
       </w:r>
-      <w:bookmarkEnd w:id="5"/>
+      <w:bookmarkEnd w:id="4"/>
     </w:p>
     <w:p>
       <w:pPr>
@@ -2604,7 +2851,7 @@
           <w:sz w:val="32"/>
         </w:rPr>
       </w:pPr>
-      <w:bookmarkStart w:id="6" w:name="_Toc31721476"/>
+      <w:bookmarkStart w:id="5" w:name="_Toc33184706"/>
       <w:r>
         <w:rPr>
           <w:rFonts w:asciiTheme="minorBidi" w:hAnsiTheme="minorBidi" w:cstheme="minorBidi"/>
@@ -2619,7 +2866,7 @@
         </w:rPr>
         <w:t>Description</w:t>
       </w:r>
-      <w:bookmarkEnd w:id="6"/>
+      <w:bookmarkEnd w:id="5"/>
     </w:p>
     <w:p>
       <w:pPr>
@@ -2656,7 +2903,7 @@
           <w:sz w:val="32"/>
         </w:rPr>
       </w:pPr>
-      <w:bookmarkStart w:id="7" w:name="_Toc31721477"/>
+      <w:bookmarkStart w:id="6" w:name="_Toc33184707"/>
       <w:r>
         <w:rPr>
           <w:rFonts w:asciiTheme="minorBidi" w:hAnsiTheme="minorBidi" w:cstheme="minorBidi"/>
@@ -2664,7 +2911,7 @@
         </w:rPr>
         <w:t>Block Diagram</w:t>
       </w:r>
-      <w:bookmarkEnd w:id="7"/>
+      <w:bookmarkEnd w:id="6"/>
     </w:p>
     <w:p>
       <w:pPr>
@@ -2740,7 +2987,7 @@
           <w:noProof/>
         </w:rPr>
         <w:pict w14:anchorId="75BA386A">
-          <v:shape id="Text Box 7" o:spid="_x0000_s1028" type="#_x0000_t202" style="position:absolute;left:0;text-align:left;margin-left:2824.15pt;margin-top:269.3pt;width:451.45pt;height:13.5pt;z-index:251666432;visibility:visible;mso-position-horizontal:right;mso-position-horizontal-relative:margin;mso-position-vertical-relative:text;mso-height-relative:margin" o:gfxdata="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" stroked="f">
+          <v:shape id="Text Box 7" o:spid="_x0000_s1028" type="#_x0000_t202" style="position:absolute;left:0;text-align:left;margin-left:4425.15pt;margin-top:269.3pt;width:451.45pt;height:13.5pt;z-index:251666432;visibility:visible;mso-position-horizontal:right;mso-position-horizontal-relative:margin;mso-position-vertical-relative:text;mso-height-relative:margin" o:gfxdata="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" stroked="f">
             <v:textbox inset="0,0,0,0">
               <w:txbxContent>
                 <w:p>
@@ -2752,7 +2999,7 @@
                       <w:szCs w:val="20"/>
                     </w:rPr>
                   </w:pPr>
-                  <w:bookmarkStart w:id="8" w:name="_Toc31721499"/>
+                  <w:bookmarkStart w:id="7" w:name="_Toc31721499"/>
                   <w:r>
                     <w:rPr>
                       <w:sz w:val="20"/>
@@ -2803,7 +3050,7 @@
                     </w:rPr>
                     <w:t xml:space="preserve"> -System Block Diagram</w:t>
                   </w:r>
-                  <w:bookmarkEnd w:id="8"/>
+                  <w:bookmarkEnd w:id="7"/>
                 </w:p>
               </w:txbxContent>
             </v:textbox>
@@ -2888,7 +3135,7 @@
           <w:szCs w:val="40"/>
         </w:rPr>
       </w:pPr>
-      <w:bookmarkStart w:id="9" w:name="_Toc31721478"/>
+      <w:bookmarkStart w:id="8" w:name="_Toc33184708"/>
       <w:r>
         <w:rPr>
           <w:rFonts w:asciiTheme="minorBidi" w:hAnsiTheme="minorBidi" w:cstheme="minorBidi"/>
@@ -2898,7 +3145,7 @@
         <w:lastRenderedPageBreak/>
         <w:t>System Requirements</w:t>
       </w:r>
-      <w:bookmarkEnd w:id="9"/>
+      <w:bookmarkEnd w:id="8"/>
     </w:p>
     <w:p/>
     <w:p>
@@ -2935,8 +3182,16 @@
           <w:szCs w:val="28"/>
         </w:rPr>
         <w:tab/>
+      </w:r>
+      <w:proofErr w:type="spellStart"/>
+      <w:r>
+        <w:rPr>
+          <w:sz w:val="28"/>
+          <w:szCs w:val="28"/>
+        </w:rPr>
         <w:t>Imp#SW</w:t>
       </w:r>
+      <w:proofErr w:type="spellEnd"/>
     </w:p>
     <w:p>
       <w:r>
@@ -3047,8 +3302,16 @@
           <w:szCs w:val="28"/>
         </w:rPr>
         <w:tab/>
+      </w:r>
+      <w:proofErr w:type="spellStart"/>
+      <w:r>
+        <w:rPr>
+          <w:sz w:val="28"/>
+          <w:szCs w:val="28"/>
+        </w:rPr>
         <w:t>Imp#SW&amp;HW</w:t>
       </w:r>
+      <w:proofErr w:type="spellEnd"/>
     </w:p>
     <w:p>
       <w:pPr>
@@ -3106,7 +3369,7 @@
         </w:rPr>
         <w:t xml:space="preserve">Turned OFF </w:t>
       </w:r>
-      <w:bookmarkStart w:id="10" w:name="_Hlk31713291"/>
+      <w:bookmarkStart w:id="9" w:name="_Hlk31713291"/>
       <w:r>
         <w:rPr>
           <w:sz w:val="24"/>
@@ -3114,7 +3377,7 @@
         </w:rPr>
         <w:sym w:font="Wingdings" w:char="F0E0"/>
       </w:r>
-      <w:bookmarkEnd w:id="10"/>
+      <w:bookmarkEnd w:id="9"/>
       <w:r>
         <w:rPr>
           <w:sz w:val="24"/>
@@ -3241,14 +3504,22 @@
           <w:sz w:val="28"/>
           <w:szCs w:val="28"/>
         </w:rPr>
-        <w:t>Req_ PO2_EBL_Electric_Blender_CYRS_003-1.</w:t>
-      </w:r>
-      <w:r>
-        <w:rPr>
-          <w:sz w:val="28"/>
-          <w:szCs w:val="28"/>
-        </w:rPr>
-        <w:t>1</w:t>
+        <w:t>Req_ PO2_EBL_Electric_Blender_CYRS_</w:t>
+      </w:r>
+      <w:bookmarkStart w:id="10" w:name="_Hlk33183147"/>
+      <w:r>
+        <w:rPr>
+          <w:sz w:val="28"/>
+          <w:szCs w:val="28"/>
+        </w:rPr>
+        <w:t>003-1.</w:t>
+      </w:r>
+      <w:r>
+        <w:rPr>
+          <w:sz w:val="28"/>
+          <w:szCs w:val="28"/>
+        </w:rPr>
+        <w:t>2</w:t>
       </w:r>
       <w:r>
         <w:rPr>
@@ -3257,21 +3528,23 @@
         </w:rPr>
         <w:t xml:space="preserve">    </w:t>
       </w:r>
+      <w:bookmarkEnd w:id="10"/>
       <w:r>
         <w:rPr>
           <w:sz w:val="28"/>
           <w:szCs w:val="28"/>
         </w:rPr>
         <w:tab/>
+      </w:r>
+      <w:proofErr w:type="spellStart"/>
+      <w:r>
+        <w:rPr>
+          <w:sz w:val="28"/>
+          <w:szCs w:val="28"/>
+        </w:rPr>
         <w:t>Imp#SW</w:t>
       </w:r>
-      <w:r>
-        <w:rPr>
-          <w:sz w:val="28"/>
-          <w:szCs w:val="28"/>
-        </w:rPr>
-        <w:t>&amp;HW</w:t>
-      </w:r>
+      <w:proofErr w:type="spellEnd"/>
     </w:p>
     <w:p>
       <w:r>
@@ -3291,49 +3564,7 @@
           <w:sz w:val="24"/>
           <w:szCs w:val="24"/>
         </w:rPr>
-        <w:t xml:space="preserve">The </w:t>
-      </w:r>
-      <w:r>
-        <w:rPr>
-          <w:sz w:val="24"/>
-          <w:szCs w:val="24"/>
-        </w:rPr>
-        <w:t xml:space="preserve">system should </w:t>
-      </w:r>
-      <w:r>
-        <w:rPr>
-          <w:sz w:val="24"/>
-          <w:szCs w:val="24"/>
-        </w:rPr>
-        <w:t>monitor and detect</w:t>
-      </w:r>
-      <w:r>
-        <w:rPr>
-          <w:sz w:val="24"/>
-          <w:szCs w:val="24"/>
-        </w:rPr>
-        <w:t xml:space="preserve"> any changes in the </w:t>
-      </w:r>
-      <w:r>
-        <w:rPr>
-          <w:sz w:val="24"/>
-          <w:szCs w:val="24"/>
-        </w:rPr>
-        <w:t>input voltage level</w:t>
-      </w:r>
-      <w:r>
-        <w:rPr>
-          <w:sz w:val="24"/>
-          <w:szCs w:val="24"/>
-        </w:rPr>
-        <w:t xml:space="preserve"> of </w:t>
-      </w:r>
-      <w:r>
-        <w:rPr>
-          <w:sz w:val="24"/>
-          <w:szCs w:val="24"/>
-        </w:rPr>
-        <w:t>the electric blender’s electricity source</w:t>
+        <w:t>The system should monitor and detect any changes in the input voltage level of the electric blender’s electricity source</w:t>
       </w:r>
       <w:r>
         <w:rPr>
@@ -3356,15 +3587,32 @@
           <w:sz w:val="24"/>
           <w:szCs w:val="24"/>
         </w:rPr>
-        <w:t xml:space="preserve"> If the voltage dropped lower than the cutoff value, the system will stop entirely, indicating a problem in the system.</w:t>
+        <w:t xml:space="preserve"> If the voltage dropped lower than the min threshold value, the system will stop entirely, indicating a problem in the system.</w:t>
       </w:r>
     </w:p>
     <w:p>
-      <w:r>
-        <w:t>}</w:t>
+      <w:pPr>
+        <w:ind w:left="720"/>
+        <w:rPr>
+          <w:sz w:val="24"/>
+          <w:szCs w:val="24"/>
+        </w:rPr>
+      </w:pPr>
+      <w:r>
+        <w:rPr>
+          <w:sz w:val="24"/>
+          <w:szCs w:val="24"/>
+        </w:rPr>
+        <w:t>The min threshold value: 7 volts</w:t>
       </w:r>
     </w:p>
     <w:p>
+      <w:r>
+        <w:t>}</w:t>
+      </w:r>
+    </w:p>
+    <w:p/>
+    <w:p>
       <w:pPr>
         <w:rPr>
           <w:sz w:val="28"/>
@@ -3405,8 +3653,16 @@
           <w:szCs w:val="28"/>
         </w:rPr>
         <w:tab/>
+      </w:r>
+      <w:proofErr w:type="spellStart"/>
+      <w:r>
+        <w:rPr>
+          <w:sz w:val="28"/>
+          <w:szCs w:val="28"/>
+        </w:rPr>
         <w:t>Imp#HW</w:t>
       </w:r>
+      <w:proofErr w:type="spellEnd"/>
     </w:p>
     <w:p>
       <w:r>
@@ -3462,6 +3718,593 @@
           <w:szCs w:val="24"/>
         </w:rPr>
         <w:t>to control its speed and status</w:t>
+      </w:r>
+      <w:r>
+        <w:rPr>
+          <w:sz w:val="24"/>
+          <w:szCs w:val="24"/>
+        </w:rPr>
+        <w:t>.</w:t>
+      </w:r>
+    </w:p>
+    <w:p>
+      <w:r>
+        <w:t>}</w:t>
+      </w:r>
+    </w:p>
+    <w:p>
+      <w:pPr>
+        <w:rPr>
+          <w:sz w:val="28"/>
+          <w:szCs w:val="28"/>
+        </w:rPr>
+      </w:pPr>
+    </w:p>
+    <w:p>
+      <w:pPr>
+        <w:rPr>
+          <w:sz w:val="28"/>
+          <w:szCs w:val="28"/>
+        </w:rPr>
+      </w:pPr>
+    </w:p>
+    <w:p>
+      <w:pPr>
+        <w:rPr>
+          <w:sz w:val="28"/>
+          <w:szCs w:val="28"/>
+        </w:rPr>
+      </w:pPr>
+      <w:r>
+        <w:rPr>
+          <w:sz w:val="28"/>
+          <w:szCs w:val="28"/>
+        </w:rPr>
+        <w:t>Req_ PO2_EBL_Electric_Blender_CYRS_00</w:t>
+      </w:r>
+      <w:r>
+        <w:rPr>
+          <w:sz w:val="28"/>
+          <w:szCs w:val="28"/>
+        </w:rPr>
+        <w:t>5</w:t>
+      </w:r>
+      <w:r>
+        <w:rPr>
+          <w:sz w:val="28"/>
+          <w:szCs w:val="28"/>
+        </w:rPr>
+        <w:t>-1.</w:t>
+      </w:r>
+      <w:r>
+        <w:rPr>
+          <w:sz w:val="28"/>
+          <w:szCs w:val="28"/>
+        </w:rPr>
+        <w:t>0</w:t>
+      </w:r>
+      <w:r>
+        <w:rPr>
+          <w:sz w:val="28"/>
+          <w:szCs w:val="28"/>
+        </w:rPr>
+        <w:t xml:space="preserve">    </w:t>
+      </w:r>
+      <w:r>
+        <w:rPr>
+          <w:sz w:val="28"/>
+          <w:szCs w:val="28"/>
+        </w:rPr>
+        <w:tab/>
+      </w:r>
+      <w:proofErr w:type="spellStart"/>
+      <w:r>
+        <w:rPr>
+          <w:sz w:val="28"/>
+          <w:szCs w:val="28"/>
+        </w:rPr>
+        <w:t>Imp#SW</w:t>
+      </w:r>
+      <w:proofErr w:type="spellEnd"/>
+    </w:p>
+    <w:p>
+      <w:r>
+        <w:t>{</w:t>
+      </w:r>
+    </w:p>
+    <w:p>
+      <w:pPr>
+        <w:ind w:left="720"/>
+        <w:rPr>
+          <w:sz w:val="24"/>
+          <w:szCs w:val="24"/>
+        </w:rPr>
+      </w:pPr>
+      <w:r>
+        <w:rPr>
+          <w:sz w:val="24"/>
+          <w:szCs w:val="24"/>
+        </w:rPr>
+        <w:t>The system should monitor and detect any changes in the input voltage level of the electric blender’s electricity source</w:t>
+      </w:r>
+      <w:r>
+        <w:rPr>
+          <w:sz w:val="24"/>
+          <w:szCs w:val="24"/>
+        </w:rPr>
+        <w:t>.</w:t>
+      </w:r>
+    </w:p>
+    <w:p>
+      <w:pPr>
+        <w:ind w:left="720"/>
+        <w:rPr>
+          <w:sz w:val="24"/>
+          <w:szCs w:val="24"/>
+        </w:rPr>
+      </w:pPr>
+      <w:r>
+        <w:rPr>
+          <w:sz w:val="24"/>
+          <w:szCs w:val="24"/>
+        </w:rPr>
+        <w:t xml:space="preserve"> If the voltage increased more than the max threshold value, the system will stop entirely, indicating a problem in the system.</w:t>
+      </w:r>
+    </w:p>
+    <w:p>
+      <w:pPr>
+        <w:ind w:left="720"/>
+        <w:rPr>
+          <w:sz w:val="24"/>
+          <w:szCs w:val="24"/>
+        </w:rPr>
+      </w:pPr>
+      <w:r>
+        <w:rPr>
+          <w:sz w:val="24"/>
+          <w:szCs w:val="24"/>
+        </w:rPr>
+        <w:t>The max threshold value: 10 volts</w:t>
+      </w:r>
+    </w:p>
+    <w:p>
+      <w:r>
+        <w:t>}</w:t>
+      </w:r>
+    </w:p>
+    <w:p/>
+    <w:p>
+      <w:pPr>
+        <w:rPr>
+          <w:sz w:val="28"/>
+          <w:szCs w:val="28"/>
+        </w:rPr>
+      </w:pPr>
+      <w:r>
+        <w:rPr>
+          <w:sz w:val="28"/>
+          <w:szCs w:val="28"/>
+        </w:rPr>
+        <w:t>Req_ PO2_EBL_Electric_Blender_CYRS_00</w:t>
+      </w:r>
+      <w:r>
+        <w:rPr>
+          <w:sz w:val="28"/>
+          <w:szCs w:val="28"/>
+        </w:rPr>
+        <w:t>6</w:t>
+      </w:r>
+      <w:r>
+        <w:rPr>
+          <w:sz w:val="28"/>
+          <w:szCs w:val="28"/>
+        </w:rPr>
+        <w:t>-1.</w:t>
+      </w:r>
+      <w:r>
+        <w:rPr>
+          <w:sz w:val="28"/>
+          <w:szCs w:val="28"/>
+        </w:rPr>
+        <w:t xml:space="preserve">0    </w:t>
+      </w:r>
+      <w:r>
+        <w:rPr>
+          <w:sz w:val="28"/>
+          <w:szCs w:val="28"/>
+        </w:rPr>
+        <w:tab/>
+      </w:r>
+      <w:proofErr w:type="spellStart"/>
+      <w:r>
+        <w:rPr>
+          <w:sz w:val="28"/>
+          <w:szCs w:val="28"/>
+        </w:rPr>
+        <w:t>Imp#HW</w:t>
+      </w:r>
+      <w:proofErr w:type="spellEnd"/>
+    </w:p>
+    <w:p>
+      <w:r>
+        <w:t>{</w:t>
+      </w:r>
+    </w:p>
+    <w:p>
+      <w:pPr>
+        <w:ind w:left="720"/>
+        <w:rPr>
+          <w:sz w:val="24"/>
+          <w:szCs w:val="24"/>
+        </w:rPr>
+      </w:pPr>
+      <w:r>
+        <w:rPr>
+          <w:sz w:val="24"/>
+          <w:szCs w:val="24"/>
+        </w:rPr>
+        <w:t>For the system to be able to monitor the input voltage to the motor</w:t>
+      </w:r>
+      <w:r>
+        <w:rPr>
+          <w:sz w:val="24"/>
+          <w:szCs w:val="24"/>
+        </w:rPr>
+        <w:t xml:space="preserve"> </w:t>
+      </w:r>
+      <w:r>
+        <w:rPr>
+          <w:sz w:val="24"/>
+          <w:szCs w:val="24"/>
+        </w:rPr>
+        <w:t>driver,</w:t>
+      </w:r>
+      <w:r>
+        <w:rPr>
+          <w:sz w:val="24"/>
+          <w:szCs w:val="24"/>
+        </w:rPr>
+        <w:t xml:space="preserve"> the system needs a level shifter to level down the high input voltage from the voltage source to the micro-controller to protect the micro-controller from </w:t>
+      </w:r>
+      <w:r>
+        <w:rPr>
+          <w:sz w:val="24"/>
+          <w:szCs w:val="24"/>
+        </w:rPr>
+        <w:t>a fatal damage</w:t>
+      </w:r>
+      <w:r>
+        <w:rPr>
+          <w:sz w:val="24"/>
+          <w:szCs w:val="24"/>
+        </w:rPr>
+        <w:t>.</w:t>
+      </w:r>
+    </w:p>
+    <w:p>
+      <w:r>
+        <w:t>}</w:t>
+      </w:r>
+    </w:p>
+    <w:p>
+      <w:pPr>
+        <w:rPr>
+          <w:sz w:val="28"/>
+          <w:szCs w:val="28"/>
+        </w:rPr>
+      </w:pPr>
+    </w:p>
+    <w:p>
+      <w:pPr>
+        <w:rPr>
+          <w:sz w:val="28"/>
+          <w:szCs w:val="28"/>
+        </w:rPr>
+      </w:pPr>
+      <w:r>
+        <w:rPr>
+          <w:sz w:val="28"/>
+          <w:szCs w:val="28"/>
+        </w:rPr>
+        <w:t>Req_ PO2_EBL_Electric_Blender_CYRS_00</w:t>
+      </w:r>
+      <w:r>
+        <w:rPr>
+          <w:sz w:val="28"/>
+          <w:szCs w:val="28"/>
+        </w:rPr>
+        <w:t>7</w:t>
+      </w:r>
+      <w:r>
+        <w:rPr>
+          <w:sz w:val="28"/>
+          <w:szCs w:val="28"/>
+        </w:rPr>
+        <w:t>-1.</w:t>
+      </w:r>
+      <w:r>
+        <w:rPr>
+          <w:sz w:val="28"/>
+          <w:szCs w:val="28"/>
+        </w:rPr>
+        <w:t xml:space="preserve">0    </w:t>
+      </w:r>
+      <w:r>
+        <w:rPr>
+          <w:sz w:val="28"/>
+          <w:szCs w:val="28"/>
+        </w:rPr>
+        <w:tab/>
+      </w:r>
+      <w:proofErr w:type="spellStart"/>
+      <w:r>
+        <w:rPr>
+          <w:sz w:val="28"/>
+          <w:szCs w:val="28"/>
+        </w:rPr>
+        <w:t>Imp#</w:t>
+      </w:r>
+      <w:r>
+        <w:rPr>
+          <w:sz w:val="28"/>
+          <w:szCs w:val="28"/>
+        </w:rPr>
+        <w:t>SW</w:t>
+      </w:r>
+      <w:proofErr w:type="spellEnd"/>
+    </w:p>
+    <w:p>
+      <w:r>
+        <w:t>{</w:t>
+      </w:r>
+    </w:p>
+    <w:p>
+      <w:pPr>
+        <w:ind w:left="720"/>
+        <w:rPr>
+          <w:sz w:val="24"/>
+          <w:szCs w:val="24"/>
+        </w:rPr>
+      </w:pPr>
+      <w:r>
+        <w:rPr>
+          <w:sz w:val="24"/>
+          <w:szCs w:val="24"/>
+        </w:rPr>
+        <w:t>The system should consider different types of input</w:t>
+      </w:r>
+      <w:r>
+        <w:rPr>
+          <w:sz w:val="24"/>
+          <w:szCs w:val="24"/>
+        </w:rPr>
+        <w:t>s</w:t>
+      </w:r>
+      <w:r>
+        <w:rPr>
+          <w:sz w:val="24"/>
+          <w:szCs w:val="24"/>
+        </w:rPr>
+        <w:t xml:space="preserve"> to the push button</w:t>
+      </w:r>
+      <w:r>
+        <w:rPr>
+          <w:sz w:val="24"/>
+          <w:szCs w:val="24"/>
+        </w:rPr>
+        <w:t xml:space="preserve"> as following:</w:t>
+      </w:r>
+    </w:p>
+    <w:p>
+      <w:pPr>
+        <w:pStyle w:val="ListParagraph"/>
+        <w:numPr>
+          <w:ilvl w:val="0"/>
+          <w:numId w:val="30"/>
+        </w:numPr>
+        <w:rPr>
+          <w:sz w:val="24"/>
+          <w:szCs w:val="24"/>
+        </w:rPr>
+      </w:pPr>
+      <w:r>
+        <w:rPr>
+          <w:sz w:val="24"/>
+          <w:szCs w:val="24"/>
+        </w:rPr>
+        <w:t>If the user pressed the push button fast multiple times, the system should consider every press as speed transition (example</w:t>
+      </w:r>
+      <w:r>
+        <w:rPr>
+          <w:sz w:val="24"/>
+          <w:szCs w:val="24"/>
+        </w:rPr>
+        <w:t>:</w:t>
+      </w:r>
+      <w:r>
+        <w:rPr>
+          <w:sz w:val="24"/>
+          <w:szCs w:val="24"/>
+        </w:rPr>
+        <w:t xml:space="preserve"> 2 fast </w:t>
+      </w:r>
+      <w:r>
+        <w:rPr>
+          <w:sz w:val="24"/>
+          <w:szCs w:val="24"/>
+        </w:rPr>
+        <w:t>presses</w:t>
+      </w:r>
+      <w:r>
+        <w:rPr>
+          <w:sz w:val="24"/>
+          <w:szCs w:val="24"/>
+        </w:rPr>
+        <w:t xml:space="preserve"> on the button will operate the blender at speed 2)</w:t>
+      </w:r>
+      <w:r>
+        <w:rPr>
+          <w:sz w:val="24"/>
+          <w:szCs w:val="24"/>
+        </w:rPr>
+        <w:t>.</w:t>
+      </w:r>
+    </w:p>
+    <w:p>
+      <w:pPr>
+        <w:pStyle w:val="ListParagraph"/>
+        <w:ind w:left="1080"/>
+        <w:rPr>
+          <w:sz w:val="24"/>
+          <w:szCs w:val="24"/>
+        </w:rPr>
+      </w:pPr>
+    </w:p>
+    <w:p>
+      <w:pPr>
+        <w:pStyle w:val="ListParagraph"/>
+        <w:numPr>
+          <w:ilvl w:val="0"/>
+          <w:numId w:val="30"/>
+        </w:numPr>
+        <w:spacing w:after="0"/>
+        <w:rPr>
+          <w:sz w:val="24"/>
+          <w:szCs w:val="24"/>
+        </w:rPr>
+      </w:pPr>
+      <w:r>
+        <w:rPr>
+          <w:sz w:val="24"/>
+          <w:szCs w:val="24"/>
+        </w:rPr>
+        <w:t xml:space="preserve">If the user pressed the push button </w:t>
+      </w:r>
+      <w:r>
+        <w:rPr>
+          <w:sz w:val="24"/>
+          <w:szCs w:val="24"/>
+        </w:rPr>
+        <w:t>long press</w:t>
+      </w:r>
+      <w:r>
+        <w:rPr>
+          <w:sz w:val="24"/>
+          <w:szCs w:val="24"/>
+        </w:rPr>
+        <w:t xml:space="preserve">, the system should </w:t>
+      </w:r>
+      <w:r>
+        <w:rPr>
+          <w:sz w:val="24"/>
+          <w:szCs w:val="24"/>
+        </w:rPr>
+        <w:t>stay</w:t>
+      </w:r>
+      <w:r>
+        <w:rPr>
+          <w:sz w:val="24"/>
+          <w:szCs w:val="24"/>
+        </w:rPr>
+        <w:t xml:space="preserve"> </w:t>
+      </w:r>
+      <w:r>
+        <w:rPr>
+          <w:sz w:val="24"/>
+          <w:szCs w:val="24"/>
+        </w:rPr>
+        <w:t>at same speed</w:t>
+      </w:r>
+      <w:r>
+        <w:rPr>
+          <w:sz w:val="24"/>
+          <w:szCs w:val="24"/>
+        </w:rPr>
+        <w:t xml:space="preserve"> (example</w:t>
+      </w:r>
+      <w:r>
+        <w:rPr>
+          <w:sz w:val="24"/>
+          <w:szCs w:val="24"/>
+        </w:rPr>
+        <w:t>:</w:t>
+      </w:r>
+      <w:r>
+        <w:rPr>
+          <w:sz w:val="24"/>
+          <w:szCs w:val="24"/>
+        </w:rPr>
+        <w:t xml:space="preserve"> </w:t>
+      </w:r>
+      <w:r>
+        <w:rPr>
+          <w:sz w:val="24"/>
+          <w:szCs w:val="24"/>
+        </w:rPr>
+        <w:t>long</w:t>
+      </w:r>
+      <w:r>
+        <w:rPr>
+          <w:sz w:val="24"/>
+          <w:szCs w:val="24"/>
+        </w:rPr>
+        <w:t xml:space="preserve"> </w:t>
+      </w:r>
+      <w:r>
+        <w:rPr>
+          <w:sz w:val="24"/>
+          <w:szCs w:val="24"/>
+        </w:rPr>
+        <w:t>press</w:t>
+      </w:r>
+      <w:r>
+        <w:rPr>
+          <w:sz w:val="24"/>
+          <w:szCs w:val="24"/>
+        </w:rPr>
+        <w:t xml:space="preserve"> on the button </w:t>
+      </w:r>
+      <w:r>
+        <w:rPr>
+          <w:sz w:val="24"/>
+          <w:szCs w:val="24"/>
+        </w:rPr>
+        <w:t xml:space="preserve">while it is at speed </w:t>
+      </w:r>
+      <w:r>
+        <w:rPr>
+          <w:sz w:val="24"/>
+          <w:szCs w:val="24"/>
+        </w:rPr>
+        <w:t>1, the</w:t>
+      </w:r>
+      <w:r>
+        <w:rPr>
+          <w:sz w:val="24"/>
+          <w:szCs w:val="24"/>
+        </w:rPr>
+        <w:t xml:space="preserve"> blender </w:t>
+      </w:r>
+      <w:r>
+        <w:rPr>
+          <w:sz w:val="24"/>
+          <w:szCs w:val="24"/>
+        </w:rPr>
+        <w:t xml:space="preserve">will </w:t>
+      </w:r>
+      <w:r>
+        <w:rPr>
+          <w:sz w:val="24"/>
+          <w:szCs w:val="24"/>
+        </w:rPr>
+        <w:t>change its speed to 2 and remains at this speed while this long press</w:t>
+      </w:r>
+      <w:r>
+        <w:rPr>
+          <w:sz w:val="24"/>
+          <w:szCs w:val="24"/>
+        </w:rPr>
+        <w:t>)</w:t>
       </w:r>
       <w:r>
         <w:rPr>
@@ -3637,7 +4480,9 @@
           <w:szCs w:val="40"/>
         </w:rPr>
       </w:pPr>
-      <w:bookmarkStart w:id="11" w:name="_Toc31721479"/>
+      <w:bookmarkStart w:id="11" w:name="_Toc33184709"/>
+      <w:bookmarkStart w:id="12" w:name="_GoBack"/>
+      <w:bookmarkEnd w:id="12"/>
       <w:r>
         <w:rPr>
           <w:rFonts w:asciiTheme="minorBidi" w:hAnsiTheme="minorBidi" w:cstheme="minorBidi"/>
@@ -4133,6 +4978,119 @@
     </w:lvl>
   </w:abstractNum>
   <w:abstractNum w:abstractNumId="3" w15:restartNumberingAfterBreak="0">
+    <w:nsid w:val="23983C32"/>
+    <w:multiLevelType w:val="hybridMultilevel"/>
+    <w:tmpl w:val="F1A04218"/>
+    <w:lvl w:ilvl="0" w:tplc="04090001">
+      <w:start w:val="1"/>
+      <w:numFmt w:val="bullet"/>
+      <w:lvlText w:val=""/>
+      <w:lvlJc w:val="left"/>
+      <w:pPr>
+        <w:ind w:left="1080" w:hanging="360"/>
+      </w:pPr>
+      <w:rPr>
+        <w:rFonts w:ascii="Symbol" w:hAnsi="Symbol" w:hint="default"/>
+      </w:rPr>
+    </w:lvl>
+    <w:lvl w:ilvl="1" w:tplc="04090003" w:tentative="1">
+      <w:start w:val="1"/>
+      <w:numFmt w:val="bullet"/>
+      <w:lvlText w:val="o"/>
+      <w:lvlJc w:val="left"/>
+      <w:pPr>
+        <w:ind w:left="1800" w:hanging="360"/>
+      </w:pPr>
+      <w:rPr>
+        <w:rFonts w:ascii="Courier New" w:hAnsi="Courier New" w:cs="Courier New" w:hint="default"/>
+      </w:rPr>
+    </w:lvl>
+    <w:lvl w:ilvl="2" w:tplc="04090005" w:tentative="1">
+      <w:start w:val="1"/>
+      <w:numFmt w:val="bullet"/>
+      <w:lvlText w:val=""/>
+      <w:lvlJc w:val="left"/>
+      <w:pPr>
+        <w:ind w:left="2520" w:hanging="360"/>
+      </w:pPr>
+      <w:rPr>
+        <w:rFonts w:ascii="Wingdings" w:hAnsi="Wingdings" w:hint="default"/>
+      </w:rPr>
+    </w:lvl>
+    <w:lvl w:ilvl="3" w:tplc="04090001" w:tentative="1">
+      <w:start w:val="1"/>
+      <w:numFmt w:val="bullet"/>
+      <w:lvlText w:val=""/>
+      <w:lvlJc w:val="left"/>
+      <w:pPr>
+        <w:ind w:left="3240" w:hanging="360"/>
+      </w:pPr>
+      <w:rPr>
+        <w:rFonts w:ascii="Symbol" w:hAnsi="Symbol" w:hint="default"/>
+      </w:rPr>
+    </w:lvl>
+    <w:lvl w:ilvl="4" w:tplc="04090003" w:tentative="1">
+      <w:start w:val="1"/>
+      <w:numFmt w:val="bullet"/>
+      <w:lvlText w:val="o"/>
+      <w:lvlJc w:val="left"/>
+      <w:pPr>
+        <w:ind w:left="3960" w:hanging="360"/>
+      </w:pPr>
+      <w:rPr>
+        <w:rFonts w:ascii="Courier New" w:hAnsi="Courier New" w:cs="Courier New" w:hint="default"/>
+      </w:rPr>
+    </w:lvl>
+    <w:lvl w:ilvl="5" w:tplc="04090005" w:tentative="1">
+      <w:start w:val="1"/>
+      <w:numFmt w:val="bullet"/>
+      <w:lvlText w:val=""/>
+      <w:lvlJc w:val="left"/>
+      <w:pPr>
+        <w:ind w:left="4680" w:hanging="360"/>
+      </w:pPr>
+      <w:rPr>
+        <w:rFonts w:ascii="Wingdings" w:hAnsi="Wingdings" w:hint="default"/>
+      </w:rPr>
+    </w:lvl>
+    <w:lvl w:ilvl="6" w:tplc="04090001" w:tentative="1">
+      <w:start w:val="1"/>
+      <w:numFmt w:val="bullet"/>
+      <w:lvlText w:val=""/>
+      <w:lvlJc w:val="left"/>
+      <w:pPr>
+        <w:ind w:left="5400" w:hanging="360"/>
+      </w:pPr>
+      <w:rPr>
+        <w:rFonts w:ascii="Symbol" w:hAnsi="Symbol" w:hint="default"/>
+      </w:rPr>
+    </w:lvl>
+    <w:lvl w:ilvl="7" w:tplc="04090003" w:tentative="1">
+      <w:start w:val="1"/>
+      <w:numFmt w:val="bullet"/>
+      <w:lvlText w:val="o"/>
+      <w:lvlJc w:val="left"/>
+      <w:pPr>
+        <w:ind w:left="6120" w:hanging="360"/>
+      </w:pPr>
+      <w:rPr>
+        <w:rFonts w:ascii="Courier New" w:hAnsi="Courier New" w:cs="Courier New" w:hint="default"/>
+      </w:rPr>
+    </w:lvl>
+    <w:lvl w:ilvl="8" w:tplc="04090005" w:tentative="1">
+      <w:start w:val="1"/>
+      <w:numFmt w:val="bullet"/>
+      <w:lvlText w:val=""/>
+      <w:lvlJc w:val="left"/>
+      <w:pPr>
+        <w:ind w:left="6840" w:hanging="360"/>
+      </w:pPr>
+      <w:rPr>
+        <w:rFonts w:ascii="Wingdings" w:hAnsi="Wingdings" w:hint="default"/>
+      </w:rPr>
+    </w:lvl>
+  </w:abstractNum>
+  <w:abstractNum w:abstractNumId="4" w15:restartNumberingAfterBreak="0">
     <w:nsid w:val="2D5965A3"/>
     <w:multiLevelType w:val="multilevel"/>
     <w:tmpl w:val="FF4486B0"/>
@@ -4248,7 +5206,7 @@
       </w:rPr>
     </w:lvl>
   </w:abstractNum>
-  <w:abstractNum w:abstractNumId="4" w15:restartNumberingAfterBreak="0">
+  <w:abstractNum w:abstractNumId="5" w15:restartNumberingAfterBreak="0">
     <w:nsid w:val="31595A7A"/>
     <w:multiLevelType w:val="hybridMultilevel"/>
     <w:tmpl w:val="911E8D8C"/>
@@ -4337,7 +5295,7 @@
       </w:pPr>
     </w:lvl>
   </w:abstractNum>
-  <w:abstractNum w:abstractNumId="5" w15:restartNumberingAfterBreak="0">
+  <w:abstractNum w:abstractNumId="6" w15:restartNumberingAfterBreak="0">
     <w:nsid w:val="32D55104"/>
     <w:multiLevelType w:val="multilevel"/>
     <w:tmpl w:val="F67486A2"/>
@@ -4450,7 +5408,120 @@
       </w:rPr>
     </w:lvl>
   </w:abstractNum>
-  <w:abstractNum w:abstractNumId="6" w15:restartNumberingAfterBreak="0">
+  <w:abstractNum w:abstractNumId="7" w15:restartNumberingAfterBreak="0">
+    <w:nsid w:val="41052BB7"/>
+    <w:multiLevelType w:val="hybridMultilevel"/>
+    <w:tmpl w:val="6A8041E0"/>
+    <w:lvl w:ilvl="0" w:tplc="04090001">
+      <w:start w:val="1"/>
+      <w:numFmt w:val="bullet"/>
+      <w:lvlText w:val=""/>
+      <w:lvlJc w:val="left"/>
+      <w:pPr>
+        <w:ind w:left="720" w:hanging="360"/>
+      </w:pPr>
+      <w:rPr>
+        <w:rFonts w:ascii="Symbol" w:hAnsi="Symbol" w:hint="default"/>
+      </w:rPr>
+    </w:lvl>
+    <w:lvl w:ilvl="1" w:tplc="04090003" w:tentative="1">
+      <w:start w:val="1"/>
+      <w:numFmt w:val="bullet"/>
+      <w:lvlText w:val="o"/>
+      <w:lvlJc w:val="left"/>
+      <w:pPr>
+        <w:ind w:left="1440" w:hanging="360"/>
+      </w:pPr>
+      <w:rPr>
+        <w:rFonts w:ascii="Courier New" w:hAnsi="Courier New" w:cs="Courier New" w:hint="default"/>
+      </w:rPr>
+    </w:lvl>
+    <w:lvl w:ilvl="2" w:tplc="04090005" w:tentative="1">
+      <w:start w:val="1"/>
+      <w:numFmt w:val="bullet"/>
+      <w:lvlText w:val=""/>
+      <w:lvlJc w:val="left"/>
+      <w:pPr>
+        <w:ind w:left="2160" w:hanging="360"/>
+      </w:pPr>
+      <w:rPr>
+        <w:rFonts w:ascii="Wingdings" w:hAnsi="Wingdings" w:hint="default"/>
+      </w:rPr>
+    </w:lvl>
+    <w:lvl w:ilvl="3" w:tplc="04090001" w:tentative="1">
+      <w:start w:val="1"/>
+      <w:numFmt w:val="bullet"/>
+      <w:lvlText w:val=""/>
+      <w:lvlJc w:val="left"/>
+      <w:pPr>
+        <w:ind w:left="2880" w:hanging="360"/>
+      </w:pPr>
+      <w:rPr>
+        <w:rFonts w:ascii="Symbol" w:hAnsi="Symbol" w:hint="default"/>
+      </w:rPr>
+    </w:lvl>
+    <w:lvl w:ilvl="4" w:tplc="04090003" w:tentative="1">
+      <w:start w:val="1"/>
+      <w:numFmt w:val="bullet"/>
+      <w:lvlText w:val="o"/>
+      <w:lvlJc w:val="left"/>
+      <w:pPr>
+        <w:ind w:left="3600" w:hanging="360"/>
+      </w:pPr>
+      <w:rPr>
+        <w:rFonts w:ascii="Courier New" w:hAnsi="Courier New" w:cs="Courier New" w:hint="default"/>
+      </w:rPr>
+    </w:lvl>
+    <w:lvl w:ilvl="5" w:tplc="04090005" w:tentative="1">
+      <w:start w:val="1"/>
+      <w:numFmt w:val="bullet"/>
+      <w:lvlText w:val=""/>
+      <w:lvlJc w:val="left"/>
+      <w:pPr>
+        <w:ind w:left="4320" w:hanging="360"/>
+      </w:pPr>
+      <w:rPr>
+        <w:rFonts w:ascii="Wingdings" w:hAnsi="Wingdings" w:hint="default"/>
+      </w:rPr>
+    </w:lvl>
+    <w:lvl w:ilvl="6" w:tplc="04090001" w:tentative="1">
+      <w:start w:val="1"/>
+      <w:numFmt w:val="bullet"/>
+      <w:lvlText w:val=""/>
+      <w:lvlJc w:val="left"/>
+      <w:pPr>
+        <w:ind w:left="5040" w:hanging="360"/>
+      </w:pPr>
+      <w:rPr>
+        <w:rFonts w:ascii="Symbol" w:hAnsi="Symbol" w:hint="default"/>
+      </w:rPr>
+    </w:lvl>
+    <w:lvl w:ilvl="7" w:tplc="04090003" w:tentative="1">
+      <w:start w:val="1"/>
+      <w:numFmt w:val="bullet"/>
+      <w:lvlText w:val="o"/>
+      <w:lvlJc w:val="left"/>
+      <w:pPr>
+        <w:ind w:left="5760" w:hanging="360"/>
+      </w:pPr>
+      <w:rPr>
+        <w:rFonts w:ascii="Courier New" w:hAnsi="Courier New" w:cs="Courier New" w:hint="default"/>
+      </w:rPr>
+    </w:lvl>
+    <w:lvl w:ilvl="8" w:tplc="04090005" w:tentative="1">
+      <w:start w:val="1"/>
+      <w:numFmt w:val="bullet"/>
+      <w:lvlText w:val=""/>
+      <w:lvlJc w:val="left"/>
+      <w:pPr>
+        <w:ind w:left="6480" w:hanging="360"/>
+      </w:pPr>
+      <w:rPr>
+        <w:rFonts w:ascii="Wingdings" w:hAnsi="Wingdings" w:hint="default"/>
+      </w:rPr>
+    </w:lvl>
+  </w:abstractNum>
+  <w:abstractNum w:abstractNumId="8" w15:restartNumberingAfterBreak="0">
     <w:nsid w:val="432D4AAB"/>
     <w:multiLevelType w:val="hybridMultilevel"/>
     <w:tmpl w:val="5560CADA"/>
@@ -4564,7 +5635,7 @@
       </w:rPr>
     </w:lvl>
   </w:abstractNum>
-  <w:abstractNum w:abstractNumId="7" w15:restartNumberingAfterBreak="0">
+  <w:abstractNum w:abstractNumId="9" w15:restartNumberingAfterBreak="0">
     <w:nsid w:val="4C0D5503"/>
     <w:multiLevelType w:val="multilevel"/>
     <w:tmpl w:val="FF4486B0"/>
@@ -4680,7 +5751,7 @@
       </w:rPr>
     </w:lvl>
   </w:abstractNum>
-  <w:abstractNum w:abstractNumId="8" w15:restartNumberingAfterBreak="0">
+  <w:abstractNum w:abstractNumId="10" w15:restartNumberingAfterBreak="0">
     <w:nsid w:val="4C34333B"/>
     <w:multiLevelType w:val="hybridMultilevel"/>
     <w:tmpl w:val="42204650"/>
@@ -4794,7 +5865,7 @@
       </w:rPr>
     </w:lvl>
   </w:abstractNum>
-  <w:abstractNum w:abstractNumId="9" w15:restartNumberingAfterBreak="0">
+  <w:abstractNum w:abstractNumId="11" w15:restartNumberingAfterBreak="0">
     <w:nsid w:val="53A77D74"/>
     <w:multiLevelType w:val="hybridMultilevel"/>
     <w:tmpl w:val="2EACDFD8"/>
@@ -4908,7 +5979,7 @@
       </w:rPr>
     </w:lvl>
   </w:abstractNum>
-  <w:abstractNum w:abstractNumId="10" w15:restartNumberingAfterBreak="0">
+  <w:abstractNum w:abstractNumId="12" w15:restartNumberingAfterBreak="0">
     <w:nsid w:val="5FE51691"/>
     <w:multiLevelType w:val="multilevel"/>
     <w:tmpl w:val="0409001F"/>
@@ -4994,7 +6065,7 @@
       </w:pPr>
     </w:lvl>
   </w:abstractNum>
-  <w:abstractNum w:abstractNumId="11" w15:restartNumberingAfterBreak="0">
+  <w:abstractNum w:abstractNumId="13" w15:restartNumberingAfterBreak="0">
     <w:nsid w:val="67782780"/>
     <w:multiLevelType w:val="hybridMultilevel"/>
     <w:tmpl w:val="36301958"/>
@@ -5107,7 +6178,7 @@
       </w:rPr>
     </w:lvl>
   </w:abstractNum>
-  <w:abstractNum w:abstractNumId="12" w15:restartNumberingAfterBreak="0">
+  <w:abstractNum w:abstractNumId="14" w15:restartNumberingAfterBreak="0">
     <w:nsid w:val="6BEA3D60"/>
     <w:multiLevelType w:val="multilevel"/>
     <w:tmpl w:val="04044B4C"/>
@@ -5223,7 +6294,7 @@
       </w:rPr>
     </w:lvl>
   </w:abstractNum>
-  <w:abstractNum w:abstractNumId="13" w15:restartNumberingAfterBreak="0">
+  <w:abstractNum w:abstractNumId="15" w15:restartNumberingAfterBreak="0">
     <w:nsid w:val="70FD65A0"/>
     <w:multiLevelType w:val="multilevel"/>
     <w:tmpl w:val="AC501338"/>
@@ -5361,7 +6432,7 @@
       </w:rPr>
     </w:lvl>
   </w:abstractNum>
-  <w:abstractNum w:abstractNumId="14" w15:restartNumberingAfterBreak="0">
+  <w:abstractNum w:abstractNumId="16" w15:restartNumberingAfterBreak="0">
     <w:nsid w:val="78EB22BE"/>
     <w:multiLevelType w:val="hybridMultilevel"/>
     <w:tmpl w:val="B1B04D88"/>
@@ -5475,7 +6546,7 @@
       </w:rPr>
     </w:lvl>
   </w:abstractNum>
-  <w:abstractNum w:abstractNumId="15" w15:restartNumberingAfterBreak="0">
+  <w:abstractNum w:abstractNumId="17" w15:restartNumberingAfterBreak="0">
     <w:nsid w:val="7A1723D3"/>
     <w:multiLevelType w:val="hybridMultilevel"/>
     <w:tmpl w:val="3BEAFAB8"/>
@@ -5588,7 +6659,7 @@
       </w:rPr>
     </w:lvl>
   </w:abstractNum>
-  <w:abstractNum w:abstractNumId="16" w15:restartNumberingAfterBreak="0">
+  <w:abstractNum w:abstractNumId="18" w15:restartNumberingAfterBreak="0">
     <w:nsid w:val="7F80135C"/>
     <w:multiLevelType w:val="hybridMultilevel"/>
     <w:tmpl w:val="1FDC874C"/>
@@ -5703,28 +6774,28 @@
     </w:lvl>
   </w:abstractNum>
   <w:num w:numId="1">
-    <w:abstractNumId w:val="8"/>
+    <w:abstractNumId w:val="10"/>
   </w:num>
   <w:num w:numId="2">
-    <w:abstractNumId w:val="7"/>
+    <w:abstractNumId w:val="9"/>
   </w:num>
   <w:num w:numId="3">
-    <w:abstractNumId w:val="3"/>
+    <w:abstractNumId w:val="4"/>
   </w:num>
   <w:num w:numId="4">
-    <w:abstractNumId w:val="16"/>
+    <w:abstractNumId w:val="18"/>
   </w:num>
   <w:num w:numId="5">
     <w:abstractNumId w:val="2"/>
   </w:num>
   <w:num w:numId="6">
-    <w:abstractNumId w:val="12"/>
+    <w:abstractNumId w:val="14"/>
   </w:num>
   <w:num w:numId="7">
-    <w:abstractNumId w:val="6"/>
+    <w:abstractNumId w:val="8"/>
   </w:num>
   <w:num w:numId="8">
-    <w:abstractNumId w:val="12"/>
+    <w:abstractNumId w:val="14"/>
     <w:lvlOverride w:ilvl="0">
       <w:startOverride w:val="1"/>
     </w:lvlOverride>
@@ -5733,13 +6804,13 @@
     <w:abstractNumId w:val="0"/>
   </w:num>
   <w:num w:numId="10">
-    <w:abstractNumId w:val="5"/>
+    <w:abstractNumId w:val="6"/>
   </w:num>
   <w:num w:numId="11">
-    <w:abstractNumId w:val="13"/>
+    <w:abstractNumId w:val="15"/>
   </w:num>
   <w:num w:numId="12">
-    <w:abstractNumId w:val="13"/>
+    <w:abstractNumId w:val="15"/>
     <w:lvlOverride w:ilvl="0">
       <w:startOverride w:val="1"/>
     </w:lvlOverride>
@@ -5769,7 +6840,7 @@
     </w:lvlOverride>
   </w:num>
   <w:num w:numId="13">
-    <w:abstractNumId w:val="13"/>
+    <w:abstractNumId w:val="15"/>
     <w:lvlOverride w:ilvl="0">
       <w:startOverride w:val="1"/>
     </w:lvlOverride>
@@ -5799,7 +6870,7 @@
     </w:lvlOverride>
   </w:num>
   <w:num w:numId="14">
-    <w:abstractNumId w:val="13"/>
+    <w:abstractNumId w:val="15"/>
     <w:lvlOverride w:ilvl="0">
       <w:startOverride w:val="1"/>
     </w:lvlOverride>
@@ -5829,10 +6900,10 @@
     </w:lvlOverride>
   </w:num>
   <w:num w:numId="15">
-    <w:abstractNumId w:val="4"/>
+    <w:abstractNumId w:val="5"/>
   </w:num>
   <w:num w:numId="16">
-    <w:abstractNumId w:val="11"/>
+    <w:abstractNumId w:val="13"/>
   </w:num>
   <w:num w:numId="17">
     <w:abstractNumId w:val="2"/>
@@ -5868,7 +6939,7 @@
     <w:abstractNumId w:val="1"/>
   </w:num>
   <w:num w:numId="19">
-    <w:abstractNumId w:val="10"/>
+    <w:abstractNumId w:val="12"/>
   </w:num>
   <w:num w:numId="20">
     <w:abstractNumId w:val="2"/>
@@ -5880,7 +6951,7 @@
     <w:abstractNumId w:val="2"/>
   </w:num>
   <w:num w:numId="23">
-    <w:abstractNumId w:val="15"/>
+    <w:abstractNumId w:val="17"/>
   </w:num>
   <w:num w:numId="24">
     <w:abstractNumId w:val="2"/>
@@ -5889,16 +6960,22 @@
     <w:abstractNumId w:val="2"/>
   </w:num>
   <w:num w:numId="26">
-    <w:abstractNumId w:val="14"/>
+    <w:abstractNumId w:val="16"/>
   </w:num>
   <w:num w:numId="27">
-    <w:abstractNumId w:val="9"/>
+    <w:abstractNumId w:val="11"/>
   </w:num>
   <w:num w:numId="28">
     <w:abstractNumId w:val="2"/>
   </w:num>
   <w:num w:numId="29">
     <w:abstractNumId w:val="2"/>
+  </w:num>
+  <w:num w:numId="30">
+    <w:abstractNumId w:val="3"/>
+  </w:num>
+  <w:num w:numId="31">
+    <w:abstractNumId w:val="7"/>
   </w:num>
 </w:numbering>
 </file>
@@ -6983,7 +8060,7 @@
 </file>
 
 <file path=customXml/itemProps1.xml><?xml version="1.0" encoding="utf-8"?>
-<ds:datastoreItem xmlns:ds="http://schemas.openxmlformats.org/officeDocument/2006/customXml" ds:itemID="{618E4437-61D3-4F3D-8280-EA6A70324B57}">
+<ds:datastoreItem xmlns:ds="http://schemas.openxmlformats.org/officeDocument/2006/customXml" ds:itemID="{2C593375-CBCC-4F69-B18A-5D19904C6A0D}">
   <ds:schemaRefs>
     <ds:schemaRef ds:uri="http://schemas.openxmlformats.org/officeDocument/2006/bibliography"/>
   </ds:schemaRefs>

</xml_diff>

<commit_message>
Reviewing the CYRS document and changing its status to released Editing the project plan with a closure to week 4 deliveries and adding the new tasks to it Signed-off-by: mostafamoh1236 <mostafamoh1236@gmail.com>
</commit_message>
<xml_diff>
--- a/Input documents/CYRS/CYRS.docx
+++ b/Input documents/CYRS/CYRS.docx
@@ -1,6 +1,6 @@
 
 <file path=word/document.xml><?xml version="1.0" encoding="utf-8"?>
-<w:document xmlns:wpc="http://schemas.microsoft.com/office/word/2010/wordprocessingCanvas" xmlns:cx="http://schemas.microsoft.com/office/drawing/2014/chartex" xmlns:cx1="http://schemas.microsoft.com/office/drawing/2015/9/8/chartex" xmlns:cx2="http://schemas.microsoft.com/office/drawing/2015/10/21/chartex" xmlns:cx3="http://schemas.microsoft.com/office/drawing/2016/5/9/chartex" xmlns:cx4="http://schemas.microsoft.com/office/drawing/2016/5/10/chartex" xmlns:cx5="http://schemas.microsoft.com/office/drawing/2016/5/11/chartex" xmlns:cx6="http://schemas.microsoft.com/office/drawing/2016/5/12/chartex" xmlns:cx7="http://schemas.microsoft.com/office/drawing/2016/5/13/chartex" xmlns:cx8="http://schemas.microsoft.com/office/drawing/2016/5/14/chartex" xmlns:mc="http://schemas.openxmlformats.org/markup-compatibility/2006" xmlns:aink="http://schemas.microsoft.com/office/drawing/2016/ink" xmlns:am3d="http://schemas.microsoft.com/office/drawing/2017/model3d" xmlns:o="urn:schemas-microsoft-com:office:office" xmlns:r="http://schemas.openxmlformats.org/officeDocument/2006/relationships" xmlns:m="http://schemas.openxmlformats.org/officeDocument/2006/math" xmlns:v="urn:schemas-microsoft-com:vml" xmlns:wp14="http://schemas.microsoft.com/office/word/2010/wordprocessingDrawing" xmlns:wp="http://schemas.openxmlformats.org/drawingml/2006/wordprocessingDrawing" xmlns:w10="urn:schemas-microsoft-com:office:word" xmlns:w="http://schemas.openxmlformats.org/wordprocessingml/2006/main" xmlns:w14="http://schemas.microsoft.com/office/word/2010/wordml" xmlns:w15="http://schemas.microsoft.com/office/word/2012/wordml" xmlns:w16cid="http://schemas.microsoft.com/office/word/2016/wordml/cid" xmlns:w16se="http://schemas.microsoft.com/office/word/2015/wordml/symex" xmlns:wpg="http://schemas.microsoft.com/office/word/2010/wordprocessingGroup" xmlns:wpi="http://schemas.microsoft.com/office/word/2010/wordprocessingInk" xmlns:wne="http://schemas.microsoft.com/office/word/2006/wordml" xmlns:wps="http://schemas.microsoft.com/office/word/2010/wordprocessingShape" mc:Ignorable="w14 w15 w16se w16cid wp14">
+<w:document xmlns:ve="http://schemas.openxmlformats.org/markup-compatibility/2006" xmlns:o="urn:schemas-microsoft-com:office:office" xmlns:r="http://schemas.openxmlformats.org/officeDocument/2006/relationships" xmlns:m="http://schemas.openxmlformats.org/officeDocument/2006/math" xmlns:v="urn:schemas-microsoft-com:vml" xmlns:wp="http://schemas.openxmlformats.org/drawingml/2006/wordprocessingDrawing" xmlns:w10="urn:schemas-microsoft-com:office:word" xmlns:w="http://schemas.openxmlformats.org/wordprocessingml/2006/main" xmlns:wne="http://schemas.microsoft.com/office/word/2006/wordml">
   <w:body>
     <w:p>
       <w:r>
@@ -8,7 +8,7 @@
           <w:noProof/>
         </w:rPr>
         <w:drawing>
-          <wp:anchor distT="0" distB="0" distL="114300" distR="114300" simplePos="0" relativeHeight="251659264" behindDoc="1" locked="0" layoutInCell="1" allowOverlap="1" wp14:anchorId="426AEA81" wp14:editId="1AB31C79">
+          <wp:anchor distT="0" distB="0" distL="114300" distR="114300" simplePos="0" relativeHeight="251659264" behindDoc="1" locked="0" layoutInCell="1" allowOverlap="1">
             <wp:simplePos x="0" y="0"/>
             <wp:positionH relativeFrom="column">
               <wp:posOffset>-981075</wp:posOffset>
@@ -36,7 +36,7 @@
                     <a:blip r:embed="rId8" cstate="print">
                       <a:extLst>
                         <a:ext uri="{28A0092B-C50C-407E-A947-70E740481C1C}">
-                          <a14:useLocalDpi xmlns:a14="http://schemas.microsoft.com/office/drawing/2010/main" val="0"/>
+                          <a14:useLocalDpi xmlns:a14="http://schemas.microsoft.com/office/drawing/2010/main" xmlns:wps="http://schemas.microsoft.com/office/word/2010/wordprocessingShape" xmlns:wpi="http://schemas.microsoft.com/office/word/2010/wordprocessingInk" xmlns:wpg="http://schemas.microsoft.com/office/word/2010/wordprocessingGroup" xmlns:w16se="http://schemas.microsoft.com/office/word/2015/wordml/symex" xmlns:w16cid="http://schemas.microsoft.com/office/word/2016/wordml/cid" xmlns:w15="http://schemas.microsoft.com/office/word/2012/wordml" xmlns:w14="http://schemas.microsoft.com/office/word/2010/wordml" xmlns:w="http://schemas.openxmlformats.org/wordprocessingml/2006/main" xmlns:w10="urn:schemas-microsoft-com:office:word" xmlns:wp14="http://schemas.microsoft.com/office/word/2010/wordprocessingDrawing" xmlns:v="urn:schemas-microsoft-com:vml" xmlns:o="urn:schemas-microsoft-com:office:office" xmlns:am3d="http://schemas.microsoft.com/office/drawing/2017/model3d" xmlns:aink="http://schemas.microsoft.com/office/drawing/2016/ink" xmlns:mc="http://schemas.openxmlformats.org/markup-compatibility/2006" xmlns:cx8="http://schemas.microsoft.com/office/drawing/2016/5/14/chartex" xmlns:cx7="http://schemas.microsoft.com/office/drawing/2016/5/13/chartex" xmlns:cx6="http://schemas.microsoft.com/office/drawing/2016/5/12/chartex" xmlns:cx5="http://schemas.microsoft.com/office/drawing/2016/5/11/chartex" xmlns:cx4="http://schemas.microsoft.com/office/drawing/2016/5/10/chartex" xmlns:cx3="http://schemas.microsoft.com/office/drawing/2016/5/9/chartex" xmlns:cx2="http://schemas.microsoft.com/office/drawing/2015/10/21/chartex" xmlns:cx1="http://schemas.microsoft.com/office/drawing/2015/9/8/chartex" xmlns:cx="http://schemas.microsoft.com/office/drawing/2014/chartex" xmlns:wpc="http://schemas.microsoft.com/office/word/2010/wordprocessingCanvas" xmlns="" val="0"/>
                         </a:ext>
                       </a:extLst>
                     </a:blip>
@@ -65,7 +65,7 @@
         <w:rPr>
           <w:noProof/>
         </w:rPr>
-        <w:pict w14:anchorId="64581DFB">
+        <w:pict>
           <v:shapetype id="_x0000_t202" coordsize="21600,21600" o:spt="202" path="m,l,21600r21600,l21600,xe">
             <v:stroke joinstyle="miter"/>
             <v:path gradientshapeok="t" o:connecttype="rect"/>
@@ -136,7 +136,7 @@
                       <w:b/>
                       <w:bCs/>
                     </w:rPr>
-                    <w:t>proposed</w:t>
+                    <w:t>Released</w:t>
                   </w:r>
                 </w:p>
               </w:txbxContent>
@@ -148,7 +148,7 @@
         <w:rPr>
           <w:noProof/>
         </w:rPr>
-        <w:pict w14:anchorId="2382FFBA">
+        <w:pict>
           <v:line id="Straight Connector 3" o:spid="_x0000_s1029" style="position:absolute;left:0;text-align:left;z-index:251663360;visibility:visible;mso-position-horizontal-relative:text;mso-position-vertical-relative:text" from="178.5pt,405pt" to="429pt,405pt" o:gfxdata="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" strokecolor="#4acbee" strokeweight="4.5pt">
             <v:stroke joinstyle="miter"/>
           </v:line>
@@ -159,7 +159,7 @@
           <w:noProof/>
         </w:rPr>
         <w:drawing>
-          <wp:anchor distT="0" distB="0" distL="114300" distR="114300" simplePos="0" relativeHeight="251660288" behindDoc="1" locked="0" layoutInCell="1" allowOverlap="1" wp14:anchorId="7399385E" wp14:editId="58145805">
+          <wp:anchor distT="0" distB="0" distL="114300" distR="114300" simplePos="0" relativeHeight="251660288" behindDoc="1" locked="0" layoutInCell="1" allowOverlap="1">
             <wp:simplePos x="0" y="0"/>
             <wp:positionH relativeFrom="column">
               <wp:posOffset>-895350</wp:posOffset>
@@ -187,7 +187,7 @@
                     <a:blip r:embed="rId9" cstate="print">
                       <a:extLst>
                         <a:ext uri="{28A0092B-C50C-407E-A947-70E740481C1C}">
-                          <a14:useLocalDpi xmlns:a14="http://schemas.microsoft.com/office/drawing/2010/main" val="0"/>
+                          <a14:useLocalDpi xmlns:a14="http://schemas.microsoft.com/office/drawing/2010/main" xmlns:wps="http://schemas.microsoft.com/office/word/2010/wordprocessingShape" xmlns:wpi="http://schemas.microsoft.com/office/word/2010/wordprocessingInk" xmlns:wpg="http://schemas.microsoft.com/office/word/2010/wordprocessingGroup" xmlns:w16se="http://schemas.microsoft.com/office/word/2015/wordml/symex" xmlns:w16cid="http://schemas.microsoft.com/office/word/2016/wordml/cid" xmlns:w15="http://schemas.microsoft.com/office/word/2012/wordml" xmlns:w14="http://schemas.microsoft.com/office/word/2010/wordml" xmlns:w="http://schemas.openxmlformats.org/wordprocessingml/2006/main" xmlns:w10="urn:schemas-microsoft-com:office:word" xmlns:wp14="http://schemas.microsoft.com/office/word/2010/wordprocessingDrawing" xmlns:v="urn:schemas-microsoft-com:vml" xmlns:o="urn:schemas-microsoft-com:office:office" xmlns:am3d="http://schemas.microsoft.com/office/drawing/2017/model3d" xmlns:aink="http://schemas.microsoft.com/office/drawing/2016/ink" xmlns:mc="http://schemas.openxmlformats.org/markup-compatibility/2006" xmlns:cx8="http://schemas.microsoft.com/office/drawing/2016/5/14/chartex" xmlns:cx7="http://schemas.microsoft.com/office/drawing/2016/5/13/chartex" xmlns:cx6="http://schemas.microsoft.com/office/drawing/2016/5/12/chartex" xmlns:cx5="http://schemas.microsoft.com/office/drawing/2016/5/11/chartex" xmlns:cx4="http://schemas.microsoft.com/office/drawing/2016/5/10/chartex" xmlns:cx3="http://schemas.microsoft.com/office/drawing/2016/5/9/chartex" xmlns:cx2="http://schemas.microsoft.com/office/drawing/2015/10/21/chartex" xmlns:cx1="http://schemas.microsoft.com/office/drawing/2015/9/8/chartex" xmlns:cx="http://schemas.microsoft.com/office/drawing/2014/chartex" xmlns:wpc="http://schemas.microsoft.com/office/word/2010/wordprocessingCanvas" xmlns="" val="0"/>
                         </a:ext>
                       </a:extLst>
                     </a:blip>
@@ -216,8 +216,8 @@
         <w:rPr>
           <w:noProof/>
         </w:rPr>
-        <w:pict w14:anchorId="1F81AAFC">
-          <v:shape id="_x0000_s1027" type="#_x0000_t202" style="position:absolute;left:0;text-align:left;margin-left:2610.7pt;margin-top:252pt;width:286.5pt;height:163.5pt;z-index:251661312;visibility:visible;mso-wrap-distance-top:3.6pt;mso-wrap-distance-bottom:3.6pt;mso-position-horizontal:right;mso-position-horizontal-relative:margin;mso-position-vertical-relative:text;mso-width-relative:margin;mso-height-relative:margin" o:gfxdata="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" filled="f" stroked="f">
+        <w:pict>
+          <v:shape id="_x0000_s1027" type="#_x0000_t202" style="position:absolute;left:0;text-align:left;margin-left:2857.2pt;margin-top:252pt;width:286.5pt;height:163.5pt;z-index:251661312;visibility:visible;mso-wrap-distance-top:3.6pt;mso-wrap-distance-bottom:3.6pt;mso-position-horizontal:right;mso-position-horizontal-relative:margin;mso-position-vertical-relative:text;mso-width-relative:margin;mso-height-relative:margin" o:gfxdata="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" filled="f" stroked="f">
             <v:textbox>
               <w:txbxContent>
                 <w:p>
@@ -312,7 +312,7 @@
         <w:tblStyle w:val="GridTable1Light1"/>
         <w:tblpPr w:leftFromText="180" w:rightFromText="180" w:vertAnchor="text" w:horzAnchor="margin" w:tblpY="12"/>
         <w:tblW w:w="10075" w:type="dxa"/>
-        <w:tblLook w:val="04A0" w:firstRow="1" w:lastRow="0" w:firstColumn="1" w:lastColumn="0" w:noHBand="0" w:noVBand="1"/>
+        <w:tblLook w:val="04A0"/>
       </w:tblPr>
       <w:tblGrid>
         <w:gridCol w:w="1317"/>
@@ -322,11 +322,11 @@
       </w:tblGrid>
       <w:tr>
         <w:trPr>
-          <w:cnfStyle w:val="100000000000" w:firstRow="1" w:lastRow="0" w:firstColumn="0" w:lastColumn="0" w:oddVBand="0" w:evenVBand="0" w:oddHBand="0" w:evenHBand="0" w:firstRowFirstColumn="0" w:firstRowLastColumn="0" w:lastRowFirstColumn="0" w:lastRowLastColumn="0"/>
+          <w:cnfStyle w:val="100000000000"/>
         </w:trPr>
         <w:tc>
           <w:tcPr>
-            <w:cnfStyle w:val="001000000000" w:firstRow="0" w:lastRow="0" w:firstColumn="1" w:lastColumn="0" w:oddVBand="0" w:evenVBand="0" w:oddHBand="0" w:evenHBand="0" w:firstRowFirstColumn="0" w:firstRowLastColumn="0" w:lastRowFirstColumn="0" w:lastRowLastColumn="0"/>
+            <w:cnfStyle w:val="001000000000"/>
             <w:tcW w:w="1317" w:type="dxa"/>
             <w:vAlign w:val="center"/>
           </w:tcPr>
@@ -348,7 +348,7 @@
           <w:p>
             <w:pPr>
               <w:jc w:val="center"/>
-              <w:cnfStyle w:val="100000000000" w:firstRow="1" w:lastRow="0" w:firstColumn="0" w:lastColumn="0" w:oddVBand="0" w:evenVBand="0" w:oddHBand="0" w:evenHBand="0" w:firstRowFirstColumn="0" w:firstRowLastColumn="0" w:lastRowFirstColumn="0" w:lastRowLastColumn="0"/>
+              <w:cnfStyle w:val="100000000000"/>
             </w:pPr>
             <w:r>
               <w:t>Author</w:t>
@@ -363,7 +363,7 @@
           <w:p>
             <w:pPr>
               <w:jc w:val="center"/>
-              <w:cnfStyle w:val="100000000000" w:firstRow="1" w:lastRow="0" w:firstColumn="0" w:lastColumn="0" w:oddVBand="0" w:evenVBand="0" w:oddHBand="0" w:evenHBand="0" w:firstRowFirstColumn="0" w:firstRowLastColumn="0" w:lastRowFirstColumn="0" w:lastRowLastColumn="0"/>
+              <w:cnfStyle w:val="100000000000"/>
             </w:pPr>
             <w:r>
               <w:t>Date</w:t>
@@ -378,7 +378,7 @@
           <w:p>
             <w:pPr>
               <w:jc w:val="center"/>
-              <w:cnfStyle w:val="100000000000" w:firstRow="1" w:lastRow="0" w:firstColumn="0" w:lastColumn="0" w:oddVBand="0" w:evenVBand="0" w:oddHBand="0" w:evenHBand="0" w:firstRowFirstColumn="0" w:firstRowLastColumn="0" w:lastRowFirstColumn="0" w:lastRowLastColumn="0"/>
+              <w:cnfStyle w:val="100000000000"/>
             </w:pPr>
             <w:r>
               <w:t>Change description</w:t>
@@ -389,7 +389,7 @@
       <w:tr>
         <w:tc>
           <w:tcPr>
-            <w:cnfStyle w:val="001000000000" w:firstRow="0" w:lastRow="0" w:firstColumn="1" w:lastColumn="0" w:oddVBand="0" w:evenVBand="0" w:oddHBand="0" w:evenHBand="0" w:firstRowFirstColumn="0" w:firstRowLastColumn="0" w:lastRowFirstColumn="0" w:lastRowLastColumn="0"/>
+            <w:cnfStyle w:val="001000000000"/>
             <w:tcW w:w="1317" w:type="dxa"/>
             <w:vAlign w:val="center"/>
           </w:tcPr>
@@ -418,7 +418,7 @@
           <w:p>
             <w:pPr>
               <w:jc w:val="left"/>
-              <w:cnfStyle w:val="000000000000" w:firstRow="0" w:lastRow="0" w:firstColumn="0" w:lastColumn="0" w:oddVBand="0" w:evenVBand="0" w:oddHBand="0" w:evenHBand="0" w:firstRowFirstColumn="0" w:firstRowLastColumn="0" w:lastRowFirstColumn="0" w:lastRowLastColumn="0"/>
+              <w:cnfStyle w:val="000000000000"/>
               <w:rPr>
                 <w:sz w:val="24"/>
                 <w:szCs w:val="24"/>
@@ -440,7 +440,7 @@
           </w:tcPr>
           <w:p>
             <w:pPr>
-              <w:cnfStyle w:val="000000000000" w:firstRow="0" w:lastRow="0" w:firstColumn="0" w:lastColumn="0" w:oddVBand="0" w:evenVBand="0" w:oddHBand="0" w:evenHBand="0" w:firstRowFirstColumn="0" w:firstRowLastColumn="0" w:lastRowFirstColumn="0" w:lastRowLastColumn="0"/>
+              <w:cnfStyle w:val="000000000000"/>
               <w:rPr>
                 <w:sz w:val="24"/>
                 <w:szCs w:val="24"/>
@@ -462,7 +462,7 @@
           </w:tcPr>
           <w:p>
             <w:pPr>
-              <w:cnfStyle w:val="000000000000" w:firstRow="0" w:lastRow="0" w:firstColumn="0" w:lastColumn="0" w:oddVBand="0" w:evenVBand="0" w:oddHBand="0" w:evenHBand="0" w:firstRowFirstColumn="0" w:firstRowLastColumn="0" w:lastRowFirstColumn="0" w:lastRowLastColumn="0"/>
+              <w:cnfStyle w:val="000000000000"/>
               <w:rPr>
                 <w:sz w:val="24"/>
                 <w:szCs w:val="24"/>
@@ -484,7 +484,7 @@
                 <w:numId w:val="1"/>
               </w:numPr>
               <w:jc w:val="left"/>
-              <w:cnfStyle w:val="000000000000" w:firstRow="0" w:lastRow="0" w:firstColumn="0" w:lastColumn="0" w:oddVBand="0" w:evenVBand="0" w:oddHBand="0" w:evenHBand="0" w:firstRowFirstColumn="0" w:firstRowLastColumn="0" w:lastRowFirstColumn="0" w:lastRowLastColumn="0"/>
+              <w:cnfStyle w:val="000000000000"/>
               <w:rPr>
                 <w:sz w:val="24"/>
                 <w:szCs w:val="24"/>
@@ -506,7 +506,7 @@
                 <w:numId w:val="1"/>
               </w:numPr>
               <w:jc w:val="left"/>
-              <w:cnfStyle w:val="000000000000" w:firstRow="0" w:lastRow="0" w:firstColumn="0" w:lastColumn="0" w:oddVBand="0" w:evenVBand="0" w:oddHBand="0" w:evenHBand="0" w:firstRowFirstColumn="0" w:firstRowLastColumn="0" w:lastRowFirstColumn="0" w:lastRowLastColumn="0"/>
+              <w:cnfStyle w:val="000000000000"/>
               <w:rPr>
                 <w:sz w:val="24"/>
                 <w:szCs w:val="24"/>
@@ -537,7 +537,7 @@
                 <w:numId w:val="1"/>
               </w:numPr>
               <w:jc w:val="left"/>
-              <w:cnfStyle w:val="000000000000" w:firstRow="0" w:lastRow="0" w:firstColumn="0" w:lastColumn="0" w:oddVBand="0" w:evenVBand="0" w:oddHBand="0" w:evenHBand="0" w:firstRowFirstColumn="0" w:firstRowLastColumn="0" w:lastRowFirstColumn="0" w:lastRowLastColumn="0"/>
+              <w:cnfStyle w:val="000000000000"/>
               <w:rPr>
                 <w:sz w:val="24"/>
                 <w:szCs w:val="24"/>
@@ -582,7 +582,7 @@
         </w:trPr>
         <w:tc>
           <w:tcPr>
-            <w:cnfStyle w:val="001000000000" w:firstRow="0" w:lastRow="0" w:firstColumn="1" w:lastColumn="0" w:oddVBand="0" w:evenVBand="0" w:oddHBand="0" w:evenHBand="0" w:firstRowFirstColumn="0" w:firstRowLastColumn="0" w:lastRowFirstColumn="0" w:lastRowLastColumn="0"/>
+            <w:cnfStyle w:val="001000000000"/>
             <w:tcW w:w="1317" w:type="dxa"/>
             <w:vAlign w:val="center"/>
           </w:tcPr>
@@ -611,7 +611,7 @@
           <w:p>
             <w:pPr>
               <w:jc w:val="center"/>
-              <w:cnfStyle w:val="000000000000" w:firstRow="0" w:lastRow="0" w:firstColumn="0" w:lastColumn="0" w:oddVBand="0" w:evenVBand="0" w:oddHBand="0" w:evenHBand="0" w:firstRowFirstColumn="0" w:firstRowLastColumn="0" w:lastRowFirstColumn="0" w:lastRowLastColumn="0"/>
+              <w:cnfStyle w:val="000000000000"/>
               <w:rPr>
                 <w:sz w:val="24"/>
                 <w:szCs w:val="24"/>
@@ -633,7 +633,7 @@
           </w:tcPr>
           <w:p>
             <w:pPr>
-              <w:cnfStyle w:val="000000000000" w:firstRow="0" w:lastRow="0" w:firstColumn="0" w:lastColumn="0" w:oddVBand="0" w:evenVBand="0" w:oddHBand="0" w:evenHBand="0" w:firstRowFirstColumn="0" w:firstRowLastColumn="0" w:lastRowFirstColumn="0" w:lastRowLastColumn="0"/>
+              <w:cnfStyle w:val="000000000000"/>
               <w:rPr>
                 <w:sz w:val="24"/>
                 <w:szCs w:val="24"/>
@@ -656,7 +656,7 @@
           <w:p>
             <w:pPr>
               <w:jc w:val="left"/>
-              <w:cnfStyle w:val="000000000000" w:firstRow="0" w:lastRow="0" w:firstColumn="0" w:lastColumn="0" w:oddVBand="0" w:evenVBand="0" w:oddHBand="0" w:evenHBand="0" w:firstRowFirstColumn="0" w:firstRowLastColumn="0" w:lastRowFirstColumn="0" w:lastRowLastColumn="0"/>
+              <w:cnfStyle w:val="000000000000"/>
               <w:rPr>
                 <w:sz w:val="24"/>
                 <w:szCs w:val="24"/>
@@ -678,7 +678,7 @@
                 <w:numId w:val="1"/>
               </w:numPr>
               <w:jc w:val="left"/>
-              <w:cnfStyle w:val="000000000000" w:firstRow="0" w:lastRow="0" w:firstColumn="0" w:lastColumn="0" w:oddVBand="0" w:evenVBand="0" w:oddHBand="0" w:evenHBand="0" w:firstRowFirstColumn="0" w:firstRowLastColumn="0" w:lastRowFirstColumn="0" w:lastRowLastColumn="0"/>
+              <w:cnfStyle w:val="000000000000"/>
               <w:rPr>
                 <w:sz w:val="24"/>
                 <w:szCs w:val="24"/>
@@ -705,7 +705,7 @@
             <w:pPr>
               <w:ind w:left="144"/>
               <w:jc w:val="left"/>
-              <w:cnfStyle w:val="000000000000" w:firstRow="0" w:lastRow="0" w:firstColumn="0" w:lastColumn="0" w:oddVBand="0" w:evenVBand="0" w:oddHBand="0" w:evenHBand="0" w:firstRowFirstColumn="0" w:firstRowLastColumn="0" w:lastRowFirstColumn="0" w:lastRowLastColumn="0"/>
+              <w:cnfStyle w:val="000000000000"/>
               <w:rPr>
                 <w:sz w:val="24"/>
                 <w:szCs w:val="24"/>
@@ -748,7 +748,7 @@
         </w:trPr>
         <w:tc>
           <w:tcPr>
-            <w:cnfStyle w:val="001000000000" w:firstRow="0" w:lastRow="0" w:firstColumn="1" w:lastColumn="0" w:oddVBand="0" w:evenVBand="0" w:oddHBand="0" w:evenHBand="0" w:firstRowFirstColumn="0" w:firstRowLastColumn="0" w:lastRowFirstColumn="0" w:lastRowLastColumn="0"/>
+            <w:cnfStyle w:val="001000000000"/>
             <w:tcW w:w="1317" w:type="dxa"/>
             <w:vAlign w:val="center"/>
           </w:tcPr>
@@ -777,7 +777,7 @@
           <w:p>
             <w:pPr>
               <w:jc w:val="center"/>
-              <w:cnfStyle w:val="000000000000" w:firstRow="0" w:lastRow="0" w:firstColumn="0" w:lastColumn="0" w:oddVBand="0" w:evenVBand="0" w:oddHBand="0" w:evenHBand="0" w:firstRowFirstColumn="0" w:firstRowLastColumn="0" w:lastRowFirstColumn="0" w:lastRowLastColumn="0"/>
+              <w:cnfStyle w:val="000000000000"/>
               <w:rPr>
                 <w:sz w:val="24"/>
                 <w:szCs w:val="24"/>
@@ -799,7 +799,7 @@
           </w:tcPr>
           <w:p>
             <w:pPr>
-              <w:cnfStyle w:val="000000000000" w:firstRow="0" w:lastRow="0" w:firstColumn="0" w:lastColumn="0" w:oddVBand="0" w:evenVBand="0" w:oddHBand="0" w:evenHBand="0" w:firstRowFirstColumn="0" w:firstRowLastColumn="0" w:lastRowFirstColumn="0" w:lastRowLastColumn="0"/>
+              <w:cnfStyle w:val="000000000000"/>
               <w:rPr>
                 <w:sz w:val="24"/>
                 <w:szCs w:val="24"/>
@@ -822,7 +822,7 @@
           <w:p>
             <w:pPr>
               <w:jc w:val="left"/>
-              <w:cnfStyle w:val="000000000000" w:firstRow="0" w:lastRow="0" w:firstColumn="0" w:lastColumn="0" w:oddVBand="0" w:evenVBand="0" w:oddHBand="0" w:evenHBand="0" w:firstRowFirstColumn="0" w:firstRowLastColumn="0" w:lastRowFirstColumn="0" w:lastRowLastColumn="0"/>
+              <w:cnfStyle w:val="000000000000"/>
               <w:rPr>
                 <w:sz w:val="24"/>
                 <w:szCs w:val="24"/>
@@ -844,7 +844,7 @@
                 <w:numId w:val="1"/>
               </w:numPr>
               <w:jc w:val="left"/>
-              <w:cnfStyle w:val="000000000000" w:firstRow="0" w:lastRow="0" w:firstColumn="0" w:lastColumn="0" w:oddVBand="0" w:evenVBand="0" w:oddHBand="0" w:evenHBand="0" w:firstRowFirstColumn="0" w:firstRowLastColumn="0" w:lastRowFirstColumn="0" w:lastRowLastColumn="0"/>
+              <w:cnfStyle w:val="000000000000"/>
               <w:rPr>
                 <w:sz w:val="24"/>
                 <w:szCs w:val="24"/>
@@ -875,7 +875,7 @@
                 <w:numId w:val="1"/>
               </w:numPr>
               <w:jc w:val="left"/>
-              <w:cnfStyle w:val="000000000000" w:firstRow="0" w:lastRow="0" w:firstColumn="0" w:lastColumn="0" w:oddVBand="0" w:evenVBand="0" w:oddHBand="0" w:evenHBand="0" w:firstRowFirstColumn="0" w:firstRowLastColumn="0" w:lastRowFirstColumn="0" w:lastRowLastColumn="0"/>
+              <w:cnfStyle w:val="000000000000"/>
               <w:rPr>
                 <w:sz w:val="24"/>
                 <w:szCs w:val="24"/>
@@ -906,7 +906,7 @@
         </w:trPr>
         <w:tc>
           <w:tcPr>
-            <w:cnfStyle w:val="001000000000" w:firstRow="0" w:lastRow="0" w:firstColumn="1" w:lastColumn="0" w:oddVBand="0" w:evenVBand="0" w:oddHBand="0" w:evenHBand="0" w:firstRowFirstColumn="0" w:firstRowLastColumn="0" w:lastRowFirstColumn="0" w:lastRowLastColumn="0"/>
+            <w:cnfStyle w:val="001000000000"/>
             <w:tcW w:w="1317" w:type="dxa"/>
             <w:vAlign w:val="center"/>
           </w:tcPr>
@@ -935,7 +935,7 @@
           <w:p>
             <w:pPr>
               <w:jc w:val="center"/>
-              <w:cnfStyle w:val="000000000000" w:firstRow="0" w:lastRow="0" w:firstColumn="0" w:lastColumn="0" w:oddVBand="0" w:evenVBand="0" w:oddHBand="0" w:evenHBand="0" w:firstRowFirstColumn="0" w:firstRowLastColumn="0" w:lastRowFirstColumn="0" w:lastRowLastColumn="0"/>
+              <w:cnfStyle w:val="000000000000"/>
               <w:rPr>
                 <w:sz w:val="24"/>
                 <w:szCs w:val="24"/>
@@ -946,17 +946,8 @@
                 <w:sz w:val="24"/>
                 <w:szCs w:val="24"/>
               </w:rPr>
-              <w:t xml:space="preserve">Ahmed </w:t>
-            </w:r>
-            <w:proofErr w:type="spellStart"/>
-            <w:r>
-              <w:rPr>
-                <w:sz w:val="24"/>
-                <w:szCs w:val="24"/>
-              </w:rPr>
-              <w:t>Geneidi</w:t>
-            </w:r>
-            <w:proofErr w:type="spellEnd"/>
+              <w:t>Ahmed Geneidi</w:t>
+            </w:r>
           </w:p>
         </w:tc>
         <w:tc>
@@ -966,7 +957,7 @@
           </w:tcPr>
           <w:p>
             <w:pPr>
-              <w:cnfStyle w:val="000000000000" w:firstRow="0" w:lastRow="0" w:firstColumn="0" w:lastColumn="0" w:oddVBand="0" w:evenVBand="0" w:oddHBand="0" w:evenHBand="0" w:firstRowFirstColumn="0" w:firstRowLastColumn="0" w:lastRowFirstColumn="0" w:lastRowLastColumn="0"/>
+              <w:cnfStyle w:val="000000000000"/>
               <w:rPr>
                 <w:sz w:val="24"/>
                 <w:szCs w:val="24"/>
@@ -1010,7 +1001,7 @@
           <w:p>
             <w:pPr>
               <w:jc w:val="left"/>
-              <w:cnfStyle w:val="000000000000" w:firstRow="0" w:lastRow="0" w:firstColumn="0" w:lastColumn="0" w:oddVBand="0" w:evenVBand="0" w:oddHBand="0" w:evenHBand="0" w:firstRowFirstColumn="0" w:firstRowLastColumn="0" w:lastRowFirstColumn="0" w:lastRowLastColumn="0"/>
+              <w:cnfStyle w:val="000000000000"/>
               <w:rPr>
                 <w:sz w:val="24"/>
                 <w:szCs w:val="24"/>
@@ -1036,7 +1027,7 @@
           <w:p>
             <w:pPr>
               <w:jc w:val="left"/>
-              <w:cnfStyle w:val="000000000000" w:firstRow="0" w:lastRow="0" w:firstColumn="0" w:lastColumn="0" w:oddVBand="0" w:evenVBand="0" w:oddHBand="0" w:evenHBand="0" w:firstRowFirstColumn="0" w:firstRowLastColumn="0" w:lastRowFirstColumn="0" w:lastRowLastColumn="0"/>
+              <w:cnfStyle w:val="000000000000"/>
               <w:rPr>
                 <w:sz w:val="24"/>
                 <w:szCs w:val="24"/>
@@ -1046,7 +1037,7 @@
           <w:p>
             <w:pPr>
               <w:jc w:val="left"/>
-              <w:cnfStyle w:val="000000000000" w:firstRow="0" w:lastRow="0" w:firstColumn="0" w:lastColumn="0" w:oddVBand="0" w:evenVBand="0" w:oddHBand="0" w:evenHBand="0" w:firstRowFirstColumn="0" w:firstRowLastColumn="0" w:lastRowFirstColumn="0" w:lastRowLastColumn="0"/>
+              <w:cnfStyle w:val="000000000000"/>
               <w:rPr>
                 <w:sz w:val="24"/>
                 <w:szCs w:val="24"/>
@@ -1090,7 +1081,7 @@
           <w:p>
             <w:pPr>
               <w:jc w:val="left"/>
-              <w:cnfStyle w:val="000000000000" w:firstRow="0" w:lastRow="0" w:firstColumn="0" w:lastColumn="0" w:oddVBand="0" w:evenVBand="0" w:oddHBand="0" w:evenHBand="0" w:firstRowFirstColumn="0" w:firstRowLastColumn="0" w:lastRowFirstColumn="0" w:lastRowLastColumn="0"/>
+              <w:cnfStyle w:val="000000000000"/>
               <w:rPr>
                 <w:sz w:val="24"/>
                 <w:szCs w:val="24"/>
@@ -1105,7 +1096,7 @@
         </w:trPr>
         <w:tc>
           <w:tcPr>
-            <w:cnfStyle w:val="001000000000" w:firstRow="0" w:lastRow="0" w:firstColumn="1" w:lastColumn="0" w:oddVBand="0" w:evenVBand="0" w:oddHBand="0" w:evenHBand="0" w:firstRowFirstColumn="0" w:firstRowLastColumn="0" w:lastRowFirstColumn="0" w:lastRowLastColumn="0"/>
+            <w:cnfStyle w:val="001000000000"/>
             <w:tcW w:w="1317" w:type="dxa"/>
             <w:vAlign w:val="center"/>
           </w:tcPr>
@@ -1134,7 +1125,7 @@
           <w:p>
             <w:pPr>
               <w:jc w:val="center"/>
-              <w:cnfStyle w:val="000000000000" w:firstRow="0" w:lastRow="0" w:firstColumn="0" w:lastColumn="0" w:oddVBand="0" w:evenVBand="0" w:oddHBand="0" w:evenHBand="0" w:firstRowFirstColumn="0" w:firstRowLastColumn="0" w:lastRowFirstColumn="0" w:lastRowLastColumn="0"/>
+              <w:cnfStyle w:val="000000000000"/>
               <w:rPr>
                 <w:sz w:val="24"/>
                 <w:szCs w:val="24"/>
@@ -1156,7 +1147,7 @@
           </w:tcPr>
           <w:p>
             <w:pPr>
-              <w:cnfStyle w:val="000000000000" w:firstRow="0" w:lastRow="0" w:firstColumn="0" w:lastColumn="0" w:oddVBand="0" w:evenVBand="0" w:oddHBand="0" w:evenHBand="0" w:firstRowFirstColumn="0" w:firstRowLastColumn="0" w:lastRowFirstColumn="0" w:lastRowLastColumn="0"/>
+              <w:cnfStyle w:val="000000000000"/>
               <w:rPr>
                 <w:sz w:val="24"/>
                 <w:szCs w:val="24"/>
@@ -1179,7 +1170,7 @@
           <w:p>
             <w:pPr>
               <w:jc w:val="left"/>
-              <w:cnfStyle w:val="000000000000" w:firstRow="0" w:lastRow="0" w:firstColumn="0" w:lastColumn="0" w:oddVBand="0" w:evenVBand="0" w:oddHBand="0" w:evenHBand="0" w:firstRowFirstColumn="0" w:firstRowLastColumn="0" w:lastRowFirstColumn="0" w:lastRowLastColumn="0"/>
+              <w:cnfStyle w:val="000000000000"/>
               <w:rPr>
                 <w:sz w:val="24"/>
                 <w:szCs w:val="24"/>
@@ -1201,7 +1192,7 @@
                 <w:numId w:val="1"/>
               </w:numPr>
               <w:jc w:val="left"/>
-              <w:cnfStyle w:val="000000000000" w:firstRow="0" w:lastRow="0" w:firstColumn="0" w:lastColumn="0" w:oddVBand="0" w:evenVBand="0" w:oddHBand="0" w:evenHBand="0" w:firstRowFirstColumn="0" w:firstRowLastColumn="0" w:lastRowFirstColumn="0" w:lastRowLastColumn="0"/>
+              <w:cnfStyle w:val="000000000000"/>
               <w:rPr>
                 <w:sz w:val="24"/>
                 <w:szCs w:val="24"/>
@@ -1232,7 +1223,7 @@
                 <w:numId w:val="1"/>
               </w:numPr>
               <w:jc w:val="left"/>
-              <w:cnfStyle w:val="000000000000" w:firstRow="0" w:lastRow="0" w:firstColumn="0" w:lastColumn="0" w:oddVBand="0" w:evenVBand="0" w:oddHBand="0" w:evenHBand="0" w:firstRowFirstColumn="0" w:firstRowLastColumn="0" w:lastRowFirstColumn="0" w:lastRowLastColumn="0"/>
+              <w:cnfStyle w:val="000000000000"/>
               <w:rPr>
                 <w:sz w:val="24"/>
                 <w:szCs w:val="24"/>
@@ -1246,15 +1237,6 @@
                 <w:szCs w:val="24"/>
               </w:rPr>
               <w:t>Adding</w:t>
-            </w:r>
-            <w:r>
-              <w:rPr>
-                <w:b/>
-                <w:bCs/>
-                <w:sz w:val="24"/>
-                <w:szCs w:val="24"/>
-              </w:rPr>
-              <w:t xml:space="preserve"> </w:t>
             </w:r>
             <w:r>
               <w:rPr>
@@ -1272,7 +1254,7 @@
                 <w:numId w:val="1"/>
               </w:numPr>
               <w:jc w:val="left"/>
-              <w:cnfStyle w:val="000000000000" w:firstRow="0" w:lastRow="0" w:firstColumn="0" w:lastColumn="0" w:oddVBand="0" w:evenVBand="0" w:oddHBand="0" w:evenHBand="0" w:firstRowFirstColumn="0" w:firstRowLastColumn="0" w:lastRowFirstColumn="0" w:lastRowLastColumn="0"/>
+              <w:cnfStyle w:val="000000000000"/>
               <w:rPr>
                 <w:sz w:val="24"/>
                 <w:szCs w:val="24"/>
@@ -1303,7 +1285,7 @@
         </w:trPr>
         <w:tc>
           <w:tcPr>
-            <w:cnfStyle w:val="001000000000" w:firstRow="0" w:lastRow="0" w:firstColumn="1" w:lastColumn="0" w:oddVBand="0" w:evenVBand="0" w:oddHBand="0" w:evenHBand="0" w:firstRowFirstColumn="0" w:firstRowLastColumn="0" w:lastRowFirstColumn="0" w:lastRowLastColumn="0"/>
+            <w:cnfStyle w:val="001000000000"/>
             <w:tcW w:w="1317" w:type="dxa"/>
             <w:vAlign w:val="center"/>
           </w:tcPr>
@@ -1332,7 +1314,7 @@
           <w:p>
             <w:pPr>
               <w:jc w:val="center"/>
-              <w:cnfStyle w:val="000000000000" w:firstRow="0" w:lastRow="0" w:firstColumn="0" w:lastColumn="0" w:oddVBand="0" w:evenVBand="0" w:oddHBand="0" w:evenHBand="0" w:firstRowFirstColumn="0" w:firstRowLastColumn="0" w:lastRowFirstColumn="0" w:lastRowLastColumn="0"/>
+              <w:cnfStyle w:val="000000000000"/>
               <w:rPr>
                 <w:sz w:val="24"/>
                 <w:szCs w:val="24"/>
@@ -1354,7 +1336,7 @@
           </w:tcPr>
           <w:p>
             <w:pPr>
-              <w:cnfStyle w:val="000000000000" w:firstRow="0" w:lastRow="0" w:firstColumn="0" w:lastColumn="0" w:oddVBand="0" w:evenVBand="0" w:oddHBand="0" w:evenHBand="0" w:firstRowFirstColumn="0" w:firstRowLastColumn="0" w:lastRowFirstColumn="0" w:lastRowLastColumn="0"/>
+              <w:cnfStyle w:val="000000000000"/>
               <w:rPr>
                 <w:sz w:val="24"/>
                 <w:szCs w:val="24"/>
@@ -1377,7 +1359,7 @@
           <w:p>
             <w:pPr>
               <w:jc w:val="left"/>
-              <w:cnfStyle w:val="000000000000" w:firstRow="0" w:lastRow="0" w:firstColumn="0" w:lastColumn="0" w:oddVBand="0" w:evenVBand="0" w:oddHBand="0" w:evenHBand="0" w:firstRowFirstColumn="0" w:firstRowLastColumn="0" w:lastRowFirstColumn="0" w:lastRowLastColumn="0"/>
+              <w:cnfStyle w:val="000000000000"/>
               <w:rPr>
                 <w:sz w:val="24"/>
                 <w:szCs w:val="24"/>
@@ -1397,28 +1379,7 @@
                 <w:sz w:val="24"/>
                 <w:szCs w:val="24"/>
               </w:rPr>
-              <w:t xml:space="preserve"> the document upon the</w:t>
-            </w:r>
-            <w:r>
-              <w:rPr>
-                <w:sz w:val="24"/>
-                <w:szCs w:val="24"/>
-              </w:rPr>
-              <w:t xml:space="preserve"> CYRS</w:t>
-            </w:r>
-            <w:r>
-              <w:rPr>
-                <w:sz w:val="24"/>
-                <w:szCs w:val="24"/>
-              </w:rPr>
-              <w:t xml:space="preserve"> review </w:t>
-            </w:r>
-            <w:r>
-              <w:rPr>
-                <w:sz w:val="24"/>
-                <w:szCs w:val="24"/>
-              </w:rPr>
-              <w:t>sheet points:</w:t>
+              <w:t xml:space="preserve"> the document upon the CYRS review sheet points:</w:t>
             </w:r>
           </w:p>
           <w:p>
@@ -1429,7 +1390,7 @@
                 <w:numId w:val="31"/>
               </w:numPr>
               <w:jc w:val="left"/>
-              <w:cnfStyle w:val="000000000000" w:firstRow="0" w:lastRow="0" w:firstColumn="0" w:lastColumn="0" w:oddVBand="0" w:evenVBand="0" w:oddHBand="0" w:evenHBand="0" w:firstRowFirstColumn="0" w:firstRowLastColumn="0" w:lastRowFirstColumn="0" w:lastRowLastColumn="0"/>
+              <w:cnfStyle w:val="000000000000"/>
               <w:rPr>
                 <w:sz w:val="24"/>
                 <w:szCs w:val="24"/>
@@ -1460,7 +1421,7 @@
                 <w:numId w:val="31"/>
               </w:numPr>
               <w:jc w:val="left"/>
-              <w:cnfStyle w:val="000000000000" w:firstRow="0" w:lastRow="0" w:firstColumn="0" w:lastColumn="0" w:oddVBand="0" w:evenVBand="0" w:oddHBand="0" w:evenHBand="0" w:firstRowFirstColumn="0" w:firstRowLastColumn="0" w:lastRowFirstColumn="0" w:lastRowLastColumn="0"/>
+              <w:cnfStyle w:val="000000000000"/>
               <w:rPr>
                 <w:sz w:val="24"/>
                 <w:szCs w:val="24"/>
@@ -1486,7 +1447,7 @@
           <w:p>
             <w:pPr>
               <w:jc w:val="left"/>
-              <w:cnfStyle w:val="000000000000" w:firstRow="0" w:lastRow="0" w:firstColumn="0" w:lastColumn="0" w:oddVBand="0" w:evenVBand="0" w:oddHBand="0" w:evenHBand="0" w:firstRowFirstColumn="0" w:firstRowLastColumn="0" w:lastRowFirstColumn="0" w:lastRowLastColumn="0"/>
+              <w:cnfStyle w:val="000000000000"/>
               <w:rPr>
                 <w:sz w:val="24"/>
                 <w:szCs w:val="24"/>
@@ -1562,7 +1523,7 @@
           <w:r>
             <w:fldChar w:fldCharType="separate"/>
           </w:r>
-          <w:hyperlink w:anchor="_Toc33184702" w:history="1">
+          <w:hyperlink w:anchor="_Toc33203554" w:history="1">
             <w:r>
               <w:rPr>
                 <w:rStyle w:val="Hyperlink"/>
@@ -1605,7 +1566,7 @@
                 <w:noProof/>
                 <w:webHidden/>
               </w:rPr>
-              <w:instrText xml:space="preserve"> PAGEREF _Toc33184702 \h </w:instrText>
+              <w:instrText xml:space="preserve"> PAGEREF _Toc33203554 \h </w:instrText>
             </w:r>
             <w:r>
               <w:rPr>
@@ -1650,7 +1611,7 @@
               <w:szCs w:val="22"/>
             </w:rPr>
           </w:pPr>
-          <w:hyperlink w:anchor="_Toc33184703" w:history="1">
+          <w:hyperlink w:anchor="_Toc33203555" w:history="1">
             <w:r>
               <w:rPr>
                 <w:rStyle w:val="Hyperlink"/>
@@ -1693,7 +1654,7 @@
                 <w:noProof/>
                 <w:webHidden/>
               </w:rPr>
-              <w:instrText xml:space="preserve"> PAGEREF _Toc33184703 \h </w:instrText>
+              <w:instrText xml:space="preserve"> PAGEREF _Toc33203555 \h </w:instrText>
             </w:r>
             <w:r>
               <w:rPr>
@@ -1738,7 +1699,7 @@
               <w:szCs w:val="22"/>
             </w:rPr>
           </w:pPr>
-          <w:hyperlink w:anchor="_Toc33184704" w:history="1">
+          <w:hyperlink w:anchor="_Toc33203556" w:history="1">
             <w:r>
               <w:rPr>
                 <w:rStyle w:val="Hyperlink"/>
@@ -1781,7 +1742,7 @@
                 <w:noProof/>
                 <w:webHidden/>
               </w:rPr>
-              <w:instrText xml:space="preserve"> PAGEREF _Toc33184704 \h </w:instrText>
+              <w:instrText xml:space="preserve"> PAGEREF _Toc33203556 \h </w:instrText>
             </w:r>
             <w:r>
               <w:rPr>
@@ -1826,7 +1787,7 @@
               <w:szCs w:val="22"/>
             </w:rPr>
           </w:pPr>
-          <w:hyperlink w:anchor="_Toc33184705" w:history="1">
+          <w:hyperlink w:anchor="_Toc33203557" w:history="1">
             <w:r>
               <w:rPr>
                 <w:rStyle w:val="Hyperlink"/>
@@ -1848,7 +1809,7 @@
                 <w:rStyle w:val="Hyperlink"/>
                 <w:noProof/>
               </w:rPr>
-              <w:t>General Description</w:t>
+              <w:t>GeneralDescription</w:t>
             </w:r>
             <w:r>
               <w:rPr>
@@ -1869,7 +1830,7 @@
                 <w:noProof/>
                 <w:webHidden/>
               </w:rPr>
-              <w:instrText xml:space="preserve"> PAGEREF _Toc33184705 \h </w:instrText>
+              <w:instrText xml:space="preserve"> PAGEREF _Toc33203557 \h </w:instrText>
             </w:r>
             <w:r>
               <w:rPr>
@@ -1914,7 +1875,7 @@
               <w:szCs w:val="22"/>
             </w:rPr>
           </w:pPr>
-          <w:hyperlink w:anchor="_Toc33184706" w:history="1">
+          <w:hyperlink w:anchor="_Toc33203558" w:history="1">
             <w:r>
               <w:rPr>
                 <w:rStyle w:val="Hyperlink"/>
@@ -1957,7 +1918,7 @@
                 <w:noProof/>
                 <w:webHidden/>
               </w:rPr>
-              <w:instrText xml:space="preserve"> PAGEREF _Toc33184706 \h </w:instrText>
+              <w:instrText xml:space="preserve"> PAGEREF _Toc33203558 \h </w:instrText>
             </w:r>
             <w:r>
               <w:rPr>
@@ -2002,7 +1963,7 @@
               <w:szCs w:val="22"/>
             </w:rPr>
           </w:pPr>
-          <w:hyperlink w:anchor="_Toc33184707" w:history="1">
+          <w:hyperlink w:anchor="_Toc33203559" w:history="1">
             <w:r>
               <w:rPr>
                 <w:rStyle w:val="Hyperlink"/>
@@ -2045,7 +2006,7 @@
                 <w:noProof/>
                 <w:webHidden/>
               </w:rPr>
-              <w:instrText xml:space="preserve"> PAGEREF _Toc33184707 \h </w:instrText>
+              <w:instrText xml:space="preserve"> PAGEREF _Toc33203559 \h </w:instrText>
             </w:r>
             <w:r>
               <w:rPr>
@@ -2090,7 +2051,7 @@
               <w:szCs w:val="22"/>
             </w:rPr>
           </w:pPr>
-          <w:hyperlink w:anchor="_Toc33184708" w:history="1">
+          <w:hyperlink w:anchor="_Toc33203560" w:history="1">
             <w:r>
               <w:rPr>
                 <w:rStyle w:val="Hyperlink"/>
@@ -2112,21 +2073,7 @@
                 <w:rStyle w:val="Hyperlink"/>
                 <w:noProof/>
               </w:rPr>
-              <w:t>System R</w:t>
-            </w:r>
-            <w:r>
-              <w:rPr>
-                <w:rStyle w:val="Hyperlink"/>
-                <w:noProof/>
-              </w:rPr>
-              <w:t>e</w:t>
-            </w:r>
-            <w:r>
-              <w:rPr>
-                <w:rStyle w:val="Hyperlink"/>
-                <w:noProof/>
-              </w:rPr>
-              <w:t>quirements</w:t>
+              <w:t>System Requirements</w:t>
             </w:r>
             <w:r>
               <w:rPr>
@@ -2147,7 +2094,7 @@
                 <w:noProof/>
                 <w:webHidden/>
               </w:rPr>
-              <w:instrText xml:space="preserve"> PAGEREF _Toc33184708 \h </w:instrText>
+              <w:instrText xml:space="preserve"> PAGEREF _Toc33203560 \h </w:instrText>
             </w:r>
             <w:r>
               <w:rPr>
@@ -2192,7 +2139,7 @@
               <w:szCs w:val="22"/>
             </w:rPr>
           </w:pPr>
-          <w:hyperlink w:anchor="_Toc33184709" w:history="1">
+          <w:hyperlink w:anchor="_Toc33203561" w:history="1">
             <w:r>
               <w:rPr>
                 <w:rStyle w:val="Hyperlink"/>
@@ -2214,21 +2161,7 @@
                 <w:rStyle w:val="Hyperlink"/>
                 <w:noProof/>
               </w:rPr>
-              <w:t>Reference</w:t>
-            </w:r>
-            <w:r>
-              <w:rPr>
-                <w:rStyle w:val="Hyperlink"/>
-                <w:noProof/>
-              </w:rPr>
-              <w:t xml:space="preserve"> </w:t>
-            </w:r>
-            <w:r>
-              <w:rPr>
-                <w:rStyle w:val="Hyperlink"/>
-                <w:noProof/>
-              </w:rPr>
-              <w:t>Table</w:t>
+              <w:t>Reference Table</w:t>
             </w:r>
             <w:r>
               <w:rPr>
@@ -2249,7 +2182,7 @@
                 <w:noProof/>
                 <w:webHidden/>
               </w:rPr>
-              <w:instrText xml:space="preserve"> PAGEREF _Toc33184709 \h </w:instrText>
+              <w:instrText xml:space="preserve"> PAGEREF _Toc33203561 \h </w:instrText>
             </w:r>
             <w:r>
               <w:rPr>
@@ -2340,21 +2273,7 @@
             <w:rStyle w:val="Hyperlink"/>
             <w:noProof/>
           </w:rPr>
-          <w:t>Figure 1 -System</w:t>
-        </w:r>
-        <w:r>
-          <w:rPr>
-            <w:rStyle w:val="Hyperlink"/>
-            <w:noProof/>
-          </w:rPr>
-          <w:t xml:space="preserve"> </w:t>
-        </w:r>
-        <w:r>
-          <w:rPr>
-            <w:rStyle w:val="Hyperlink"/>
-            <w:noProof/>
-          </w:rPr>
-          <w:t>Block Diagram</w:t>
+          <w:t>Figure 1 -SystemBlock Diagram</w:t>
         </w:r>
         <w:r>
           <w:rPr>
@@ -2427,7 +2346,7 @@
           <w:szCs w:val="40"/>
         </w:rPr>
       </w:pPr>
-      <w:bookmarkStart w:id="1" w:name="_Toc33184702"/>
+      <w:bookmarkStart w:id="1" w:name="_Toc33203554"/>
       <w:r>
         <w:rPr>
           <w:rFonts w:asciiTheme="minorBidi" w:hAnsiTheme="minorBidi" w:cstheme="minorBidi"/>
@@ -2452,7 +2371,7 @@
           <w:sz w:val="32"/>
         </w:rPr>
       </w:pPr>
-      <w:bookmarkStart w:id="2" w:name="_Toc33184703"/>
+      <w:bookmarkStart w:id="2" w:name="_Toc33203555"/>
       <w:r>
         <w:rPr>
           <w:rFonts w:asciiTheme="minorBidi" w:hAnsiTheme="minorBidi" w:cstheme="minorBidi"/>
@@ -2659,7 +2578,7 @@
           <w:sz w:val="32"/>
         </w:rPr>
       </w:pPr>
-      <w:bookmarkStart w:id="3" w:name="_Toc33184704"/>
+      <w:bookmarkStart w:id="3" w:name="_Toc33203556"/>
       <w:r>
         <w:rPr>
           <w:rFonts w:asciiTheme="minorBidi" w:hAnsiTheme="minorBidi" w:cstheme="minorBidi"/>
@@ -2810,7 +2729,7 @@
           <w:numId w:val="18"/>
         </w:numPr>
       </w:pPr>
-      <w:bookmarkStart w:id="4" w:name="_Toc33184705"/>
+      <w:bookmarkStart w:id="4" w:name="_Toc33203557"/>
       <w:r>
         <w:rPr>
           <w:rFonts w:asciiTheme="minorBidi" w:hAnsiTheme="minorBidi" w:cstheme="minorBidi"/>
@@ -2818,23 +2737,7 @@
           <w:szCs w:val="40"/>
         </w:rPr>
         <w:lastRenderedPageBreak/>
-        <w:t>General</w:t>
-      </w:r>
-      <w:r>
-        <w:rPr>
-          <w:rFonts w:asciiTheme="minorBidi" w:hAnsiTheme="minorBidi" w:cstheme="minorBidi"/>
-          <w:sz w:val="40"/>
-          <w:szCs w:val="40"/>
-        </w:rPr>
-        <w:t xml:space="preserve"> </w:t>
-      </w:r>
-      <w:r>
-        <w:rPr>
-          <w:rFonts w:asciiTheme="minorBidi" w:hAnsiTheme="minorBidi" w:cstheme="minorBidi"/>
-          <w:sz w:val="40"/>
-          <w:szCs w:val="40"/>
-        </w:rPr>
-        <w:t>Description</w:t>
+        <w:t>GeneralDescription</w:t>
       </w:r>
       <w:bookmarkEnd w:id="4"/>
     </w:p>
@@ -2851,7 +2754,7 @@
           <w:sz w:val="32"/>
         </w:rPr>
       </w:pPr>
-      <w:bookmarkStart w:id="5" w:name="_Toc33184706"/>
+      <w:bookmarkStart w:id="5" w:name="_Toc33203558"/>
       <w:r>
         <w:rPr>
           <w:rFonts w:asciiTheme="minorBidi" w:hAnsiTheme="minorBidi" w:cstheme="minorBidi"/>
@@ -2903,7 +2806,7 @@
           <w:sz w:val="32"/>
         </w:rPr>
       </w:pPr>
-      <w:bookmarkStart w:id="6" w:name="_Toc33184707"/>
+      <w:bookmarkStart w:id="6" w:name="_Toc33203559"/>
       <w:r>
         <w:rPr>
           <w:rFonts w:asciiTheme="minorBidi" w:hAnsiTheme="minorBidi" w:cstheme="minorBidi"/>
@@ -2925,7 +2828,7 @@
           <w:noProof/>
         </w:rPr>
         <w:drawing>
-          <wp:anchor distT="0" distB="0" distL="114300" distR="114300" simplePos="0" relativeHeight="251669504" behindDoc="0" locked="0" layoutInCell="1" allowOverlap="1" wp14:anchorId="4C893FFE" wp14:editId="4868C0D3">
+          <wp:anchor distT="0" distB="0" distL="114300" distR="114300" simplePos="0" relativeHeight="251669504" behindDoc="0" locked="0" layoutInCell="1" allowOverlap="1">
             <wp:simplePos x="0" y="0"/>
             <wp:positionH relativeFrom="column">
               <wp:posOffset>4333875</wp:posOffset>
@@ -2959,7 +2862,7 @@
                     <a:blip r:embed="rId11">
                       <a:extLst>
                         <a:ext uri="{28A0092B-C50C-407E-A947-70E740481C1C}">
-                          <a14:useLocalDpi xmlns:a14="http://schemas.microsoft.com/office/drawing/2010/main" val="0"/>
+                          <a14:useLocalDpi xmlns:a14="http://schemas.microsoft.com/office/drawing/2010/main" xmlns:wps="http://schemas.microsoft.com/office/word/2010/wordprocessingShape" xmlns:wpi="http://schemas.microsoft.com/office/word/2010/wordprocessingInk" xmlns:wpg="http://schemas.microsoft.com/office/word/2010/wordprocessingGroup" xmlns:w16se="http://schemas.microsoft.com/office/word/2015/wordml/symex" xmlns:w16cid="http://schemas.microsoft.com/office/word/2016/wordml/cid" xmlns:w15="http://schemas.microsoft.com/office/word/2012/wordml" xmlns:w14="http://schemas.microsoft.com/office/word/2010/wordml" xmlns:w="http://schemas.openxmlformats.org/wordprocessingml/2006/main" xmlns:w10="urn:schemas-microsoft-com:office:word" xmlns:wp14="http://schemas.microsoft.com/office/word/2010/wordprocessingDrawing" xmlns:v="urn:schemas-microsoft-com:vml" xmlns:o="urn:schemas-microsoft-com:office:office" xmlns:am3d="http://schemas.microsoft.com/office/drawing/2017/model3d" xmlns:aink="http://schemas.microsoft.com/office/drawing/2016/ink" xmlns:mc="http://schemas.openxmlformats.org/markup-compatibility/2006" xmlns:cx8="http://schemas.microsoft.com/office/drawing/2016/5/14/chartex" xmlns:cx7="http://schemas.microsoft.com/office/drawing/2016/5/13/chartex" xmlns:cx6="http://schemas.microsoft.com/office/drawing/2016/5/12/chartex" xmlns:cx5="http://schemas.microsoft.com/office/drawing/2016/5/11/chartex" xmlns:cx4="http://schemas.microsoft.com/office/drawing/2016/5/10/chartex" xmlns:cx3="http://schemas.microsoft.com/office/drawing/2016/5/9/chartex" xmlns:cx2="http://schemas.microsoft.com/office/drawing/2015/10/21/chartex" xmlns:cx1="http://schemas.microsoft.com/office/drawing/2015/9/8/chartex" xmlns:cx="http://schemas.microsoft.com/office/drawing/2014/chartex" xmlns:wpc="http://schemas.microsoft.com/office/word/2010/wordprocessingCanvas" xmlns="" val="0"/>
                         </a:ext>
                       </a:extLst>
                     </a:blip>
@@ -2986,8 +2889,8 @@
         <w:rPr>
           <w:noProof/>
         </w:rPr>
-        <w:pict w14:anchorId="75BA386A">
-          <v:shape id="Text Box 7" o:spid="_x0000_s1028" type="#_x0000_t202" style="position:absolute;left:0;text-align:left;margin-left:4425.15pt;margin-top:269.3pt;width:451.45pt;height:13.5pt;z-index:251666432;visibility:visible;mso-position-horizontal:right;mso-position-horizontal-relative:margin;mso-position-vertical-relative:text;mso-height-relative:margin" o:gfxdata="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" stroked="f">
+        <w:pict>
+          <v:shape id="Text Box 7" o:spid="_x0000_s1028" type="#_x0000_t202" style="position:absolute;left:0;text-align:left;margin-left:4836.6pt;margin-top:269.3pt;width:451.45pt;height:13.5pt;z-index:251666432;visibility:visible;mso-position-horizontal:right;mso-position-horizontal-relative:margin;mso-position-vertical-relative:text;mso-height-relative:margin" o:gfxdata="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" stroked="f">
             <v:textbox inset="0,0,0,0">
               <w:txbxContent>
                 <w:p>
@@ -3064,7 +2967,7 @@
           <w:sz w:val="32"/>
         </w:rPr>
         <w:drawing>
-          <wp:anchor distT="0" distB="0" distL="114300" distR="114300" simplePos="0" relativeHeight="251664384" behindDoc="0" locked="0" layoutInCell="1" allowOverlap="1" wp14:anchorId="04132B94" wp14:editId="6E7B83FC">
+          <wp:anchor distT="0" distB="0" distL="114300" distR="114300" simplePos="0" relativeHeight="251664384" behindDoc="0" locked="0" layoutInCell="1" allowOverlap="1">
             <wp:simplePos x="0" y="0"/>
             <wp:positionH relativeFrom="margin">
               <wp:align>center</wp:align>
@@ -3090,7 +2993,7 @@
                     <a:blip r:embed="rId12">
                       <a:extLst>
                         <a:ext uri="{28A0092B-C50C-407E-A947-70E740481C1C}">
-                          <a14:useLocalDpi xmlns:a14="http://schemas.microsoft.com/office/drawing/2010/main" val="0"/>
+                          <a14:useLocalDpi xmlns:a14="http://schemas.microsoft.com/office/drawing/2010/main" xmlns:wps="http://schemas.microsoft.com/office/word/2010/wordprocessingShape" xmlns:wpi="http://schemas.microsoft.com/office/word/2010/wordprocessingInk" xmlns:wpg="http://schemas.microsoft.com/office/word/2010/wordprocessingGroup" xmlns:w16se="http://schemas.microsoft.com/office/word/2015/wordml/symex" xmlns:w16cid="http://schemas.microsoft.com/office/word/2016/wordml/cid" xmlns:w15="http://schemas.microsoft.com/office/word/2012/wordml" xmlns:w14="http://schemas.microsoft.com/office/word/2010/wordml" xmlns:w="http://schemas.openxmlformats.org/wordprocessingml/2006/main" xmlns:w10="urn:schemas-microsoft-com:office:word" xmlns:wp14="http://schemas.microsoft.com/office/word/2010/wordprocessingDrawing" xmlns:v="urn:schemas-microsoft-com:vml" xmlns:o="urn:schemas-microsoft-com:office:office" xmlns:am3d="http://schemas.microsoft.com/office/drawing/2017/model3d" xmlns:aink="http://schemas.microsoft.com/office/drawing/2016/ink" xmlns:mc="http://schemas.openxmlformats.org/markup-compatibility/2006" xmlns:cx8="http://schemas.microsoft.com/office/drawing/2016/5/14/chartex" xmlns:cx7="http://schemas.microsoft.com/office/drawing/2016/5/13/chartex" xmlns:cx6="http://schemas.microsoft.com/office/drawing/2016/5/12/chartex" xmlns:cx5="http://schemas.microsoft.com/office/drawing/2016/5/11/chartex" xmlns:cx4="http://schemas.microsoft.com/office/drawing/2016/5/10/chartex" xmlns:cx3="http://schemas.microsoft.com/office/drawing/2016/5/9/chartex" xmlns:cx2="http://schemas.microsoft.com/office/drawing/2015/10/21/chartex" xmlns:cx1="http://schemas.microsoft.com/office/drawing/2015/9/8/chartex" xmlns:cx="http://schemas.microsoft.com/office/drawing/2014/chartex" xmlns:wpc="http://schemas.microsoft.com/office/word/2010/wordprocessingCanvas" xmlns="" val="0"/>
                         </a:ext>
                       </a:extLst>
                     </a:blip>
@@ -3135,7 +3038,7 @@
           <w:szCs w:val="40"/>
         </w:rPr>
       </w:pPr>
-      <w:bookmarkStart w:id="8" w:name="_Toc33184708"/>
+      <w:bookmarkStart w:id="8" w:name="_Toc33203560"/>
       <w:r>
         <w:rPr>
           <w:rFonts w:asciiTheme="minorBidi" w:hAnsiTheme="minorBidi" w:cstheme="minorBidi"/>
@@ -3167,31 +3070,9 @@
           <w:sz w:val="28"/>
           <w:szCs w:val="28"/>
         </w:rPr>
-        <w:t xml:space="preserve">    </w:t>
-      </w:r>
-      <w:r>
-        <w:rPr>
-          <w:sz w:val="28"/>
-          <w:szCs w:val="28"/>
-        </w:rPr>
-        <w:t xml:space="preserve">   </w:t>
-      </w:r>
-      <w:r>
-        <w:rPr>
-          <w:sz w:val="28"/>
-          <w:szCs w:val="28"/>
-        </w:rPr>
         <w:tab/>
-      </w:r>
-      <w:proofErr w:type="spellStart"/>
-      <w:r>
-        <w:rPr>
-          <w:sz w:val="28"/>
-          <w:szCs w:val="28"/>
-        </w:rPr>
         <w:t>Imp#SW</w:t>
       </w:r>
-      <w:proofErr w:type="spellEnd"/>
     </w:p>
     <w:p>
       <w:r>
@@ -3287,31 +3168,9 @@
           <w:sz w:val="28"/>
           <w:szCs w:val="28"/>
         </w:rPr>
-        <w:t xml:space="preserve">   </w:t>
-      </w:r>
-      <w:r>
-        <w:rPr>
-          <w:sz w:val="28"/>
-          <w:szCs w:val="28"/>
-        </w:rPr>
-        <w:t xml:space="preserve"> </w:t>
-      </w:r>
-      <w:r>
-        <w:rPr>
-          <w:sz w:val="28"/>
-          <w:szCs w:val="28"/>
-        </w:rPr>
         <w:tab/>
-      </w:r>
-      <w:proofErr w:type="spellStart"/>
-      <w:r>
-        <w:rPr>
-          <w:sz w:val="28"/>
-          <w:szCs w:val="28"/>
-        </w:rPr>
         <w:t>Imp#SW&amp;HW</w:t>
       </w:r>
-      <w:proofErr w:type="spellEnd"/>
     </w:p>
     <w:p>
       <w:pPr>
@@ -3441,21 +3300,7 @@
           <w:sz w:val="24"/>
           <w:szCs w:val="24"/>
         </w:rPr>
-        <w:t>The push button should be sensitive enough that a click on it will switch it to the next status without a</w:t>
-      </w:r>
-      <w:r>
-        <w:rPr>
-          <w:sz w:val="24"/>
-          <w:szCs w:val="24"/>
-        </w:rPr>
-        <w:t xml:space="preserve"> </w:t>
-      </w:r>
-      <w:r>
-        <w:rPr>
-          <w:sz w:val="24"/>
-          <w:szCs w:val="24"/>
-        </w:rPr>
-        <w:t xml:space="preserve">delay </w:t>
+        <w:t xml:space="preserve">The push button should be sensitive enough that a click on it will switch it to the next status without adelay </w:t>
       </w:r>
       <w:r>
         <w:rPr>
@@ -3521,13 +3366,6 @@
         </w:rPr>
         <w:t>2</w:t>
       </w:r>
-      <w:r>
-        <w:rPr>
-          <w:sz w:val="28"/>
-          <w:szCs w:val="28"/>
-        </w:rPr>
-        <w:t xml:space="preserve">    </w:t>
-      </w:r>
       <w:bookmarkEnd w:id="10"/>
       <w:r>
         <w:rPr>
@@ -3535,16 +3373,8 @@
           <w:szCs w:val="28"/>
         </w:rPr>
         <w:tab/>
-      </w:r>
-      <w:proofErr w:type="spellStart"/>
-      <w:r>
-        <w:rPr>
-          <w:sz w:val="28"/>
-          <w:szCs w:val="28"/>
-        </w:rPr>
         <w:t>Imp#SW</w:t>
       </w:r>
-      <w:proofErr w:type="spellEnd"/>
     </w:p>
     <w:p>
       <w:r>
@@ -3653,16 +3483,8 @@
           <w:szCs w:val="28"/>
         </w:rPr>
         <w:tab/>
-      </w:r>
-      <w:proofErr w:type="spellStart"/>
-      <w:r>
-        <w:rPr>
-          <w:sz w:val="28"/>
-          <w:szCs w:val="28"/>
-        </w:rPr>
         <w:t>Imp#HW</w:t>
       </w:r>
-      <w:proofErr w:type="spellEnd"/>
     </w:p>
     <w:p>
       <w:r>
@@ -3788,24 +3610,9 @@
           <w:sz w:val="28"/>
           <w:szCs w:val="28"/>
         </w:rPr>
-        <w:t xml:space="preserve">    </w:t>
-      </w:r>
-      <w:r>
-        <w:rPr>
-          <w:sz w:val="28"/>
-          <w:szCs w:val="28"/>
-        </w:rPr>
         <w:tab/>
-      </w:r>
-      <w:proofErr w:type="spellStart"/>
-      <w:r>
-        <w:rPr>
-          <w:sz w:val="28"/>
-          <w:szCs w:val="28"/>
-        </w:rPr>
         <w:t>Imp#SW</w:t>
       </w:r>
-      <w:proofErr w:type="spellEnd"/>
     </w:p>
     <w:p>
       <w:r>
@@ -3914,16 +3721,8 @@
           <w:szCs w:val="28"/>
         </w:rPr>
         <w:tab/>
-      </w:r>
-      <w:proofErr w:type="spellStart"/>
-      <w:r>
-        <w:rPr>
-          <w:sz w:val="28"/>
-          <w:szCs w:val="28"/>
-        </w:rPr>
         <w:t>Imp#HW</w:t>
       </w:r>
-      <w:proofErr w:type="spellEnd"/>
     </w:p>
     <w:p>
       <w:r>
@@ -3950,13 +3749,6 @@
           <w:sz w:val="24"/>
           <w:szCs w:val="24"/>
         </w:rPr>
-        <w:t xml:space="preserve"> </w:t>
-      </w:r>
-      <w:r>
-        <w:rPr>
-          <w:sz w:val="24"/>
-          <w:szCs w:val="24"/>
-        </w:rPr>
         <w:t>driver,</w:t>
       </w:r>
       <w:r>
@@ -4035,13 +3827,6 @@
           <w:szCs w:val="28"/>
         </w:rPr>
         <w:tab/>
-      </w:r>
-      <w:proofErr w:type="spellStart"/>
-      <w:r>
-        <w:rPr>
-          <w:sz w:val="28"/>
-          <w:szCs w:val="28"/>
-        </w:rPr>
         <w:t>Imp#</w:t>
       </w:r>
       <w:r>
@@ -4051,7 +3836,6 @@
         </w:rPr>
         <w:t>SW</w:t>
       </w:r>
-      <w:proofErr w:type="spellEnd"/>
     </w:p>
     <w:p>
       <w:r>
@@ -4199,21 +3983,7 @@
           <w:sz w:val="24"/>
           <w:szCs w:val="24"/>
         </w:rPr>
-        <w:t>stay</w:t>
-      </w:r>
-      <w:r>
-        <w:rPr>
-          <w:sz w:val="24"/>
-          <w:szCs w:val="24"/>
-        </w:rPr>
-        <w:t xml:space="preserve"> </w:t>
-      </w:r>
-      <w:r>
-        <w:rPr>
-          <w:sz w:val="24"/>
-          <w:szCs w:val="24"/>
-        </w:rPr>
-        <w:t>at same speed</w:t>
+        <w:t>stayat same speed</w:t>
       </w:r>
       <w:r>
         <w:rPr>
@@ -4227,35 +3997,7 @@
           <w:sz w:val="24"/>
           <w:szCs w:val="24"/>
         </w:rPr>
-        <w:t>:</w:t>
-      </w:r>
-      <w:r>
-        <w:rPr>
-          <w:sz w:val="24"/>
-          <w:szCs w:val="24"/>
-        </w:rPr>
-        <w:t xml:space="preserve"> </w:t>
-      </w:r>
-      <w:r>
-        <w:rPr>
-          <w:sz w:val="24"/>
-          <w:szCs w:val="24"/>
-        </w:rPr>
-        <w:t>long</w:t>
-      </w:r>
-      <w:r>
-        <w:rPr>
-          <w:sz w:val="24"/>
-          <w:szCs w:val="24"/>
-        </w:rPr>
-        <w:t xml:space="preserve"> </w:t>
-      </w:r>
-      <w:r>
-        <w:rPr>
-          <w:sz w:val="24"/>
-          <w:szCs w:val="24"/>
-        </w:rPr>
-        <w:t>press</w:t>
+        <w:t>:longpress</w:t>
       </w:r>
       <w:r>
         <w:rPr>
@@ -4332,7 +4074,7 @@
         <w:tblStyle w:val="TableGrid"/>
         <w:tblpPr w:leftFromText="180" w:rightFromText="180" w:vertAnchor="page" w:horzAnchor="margin" w:tblpY="2536"/>
         <w:tblW w:w="0" w:type="auto"/>
-        <w:tblLook w:val="04A0" w:firstRow="1" w:lastRow="0" w:firstColumn="1" w:lastColumn="0" w:noHBand="0" w:noVBand="1"/>
+        <w:tblLook w:val="04A0"/>
       </w:tblPr>
       <w:tblGrid>
         <w:gridCol w:w="3006"/>
@@ -4480,9 +4222,9 @@
           <w:szCs w:val="40"/>
         </w:rPr>
       </w:pPr>
-      <w:bookmarkStart w:id="11" w:name="_Toc33184709"/>
-      <w:bookmarkStart w:id="12" w:name="_GoBack"/>
-      <w:bookmarkEnd w:id="12"/>
+      <w:bookmarkStart w:id="11" w:name="_GoBack"/>
+      <w:bookmarkStart w:id="12" w:name="_Toc33203561"/>
+      <w:bookmarkEnd w:id="11"/>
       <w:r>
         <w:rPr>
           <w:rFonts w:asciiTheme="minorBidi" w:hAnsiTheme="minorBidi" w:cstheme="minorBidi"/>
@@ -4491,7 +4233,7 @@
         </w:rPr>
         <w:t>Reference Table</w:t>
       </w:r>
-      <w:bookmarkEnd w:id="11"/>
+      <w:bookmarkEnd w:id="12"/>
     </w:p>
     <w:sectPr>
       <w:headerReference w:type="default" r:id="rId13"/>
@@ -4508,15 +4250,15 @@
 </file>
 
 <file path=word/endnotes.xml><?xml version="1.0" encoding="utf-8"?>
-<w:endnotes xmlns:wpc="http://schemas.microsoft.com/office/word/2010/wordprocessingCanvas" xmlns:cx="http://schemas.microsoft.com/office/drawing/2014/chartex" xmlns:cx1="http://schemas.microsoft.com/office/drawing/2015/9/8/chartex" xmlns:cx2="http://schemas.microsoft.com/office/drawing/2015/10/21/chartex" xmlns:cx3="http://schemas.microsoft.com/office/drawing/2016/5/9/chartex" xmlns:cx4="http://schemas.microsoft.com/office/drawing/2016/5/10/chartex" xmlns:cx5="http://schemas.microsoft.com/office/drawing/2016/5/11/chartex" xmlns:cx6="http://schemas.microsoft.com/office/drawing/2016/5/12/chartex" xmlns:cx7="http://schemas.microsoft.com/office/drawing/2016/5/13/chartex" xmlns:cx8="http://schemas.microsoft.com/office/drawing/2016/5/14/chartex" xmlns:mc="http://schemas.openxmlformats.org/markup-compatibility/2006" xmlns:aink="http://schemas.microsoft.com/office/drawing/2016/ink" xmlns:am3d="http://schemas.microsoft.com/office/drawing/2017/model3d" xmlns:o="urn:schemas-microsoft-com:office:office" xmlns:r="http://schemas.openxmlformats.org/officeDocument/2006/relationships" xmlns:m="http://schemas.openxmlformats.org/officeDocument/2006/math" xmlns:v="urn:schemas-microsoft-com:vml" xmlns:wp14="http://schemas.microsoft.com/office/word/2010/wordprocessingDrawing" xmlns:wp="http://schemas.openxmlformats.org/drawingml/2006/wordprocessingDrawing" xmlns:w10="urn:schemas-microsoft-com:office:word" xmlns:w="http://schemas.openxmlformats.org/wordprocessingml/2006/main" xmlns:w14="http://schemas.microsoft.com/office/word/2010/wordml" xmlns:w15="http://schemas.microsoft.com/office/word/2012/wordml" xmlns:w16cid="http://schemas.microsoft.com/office/word/2016/wordml/cid" xmlns:w16se="http://schemas.microsoft.com/office/word/2015/wordml/symex" xmlns:wpg="http://schemas.microsoft.com/office/word/2010/wordprocessingGroup" xmlns:wpi="http://schemas.microsoft.com/office/word/2010/wordprocessingInk" xmlns:wne="http://schemas.microsoft.com/office/word/2006/wordml" xmlns:wps="http://schemas.microsoft.com/office/word/2010/wordprocessingShape" mc:Ignorable="w14 w15 w16se w16cid wp14">
-  <w:endnote w:type="separator" w:id="-1">
+<w:endnotes xmlns:ve="http://schemas.openxmlformats.org/markup-compatibility/2006" xmlns:o="urn:schemas-microsoft-com:office:office" xmlns:r="http://schemas.openxmlformats.org/officeDocument/2006/relationships" xmlns:m="http://schemas.openxmlformats.org/officeDocument/2006/math" xmlns:v="urn:schemas-microsoft-com:vml" xmlns:wp="http://schemas.openxmlformats.org/drawingml/2006/wordprocessingDrawing" xmlns:w10="urn:schemas-microsoft-com:office:word" xmlns:w="http://schemas.openxmlformats.org/wordprocessingml/2006/main" xmlns:wne="http://schemas.microsoft.com/office/word/2006/wordml">
+  <w:endnote w:type="separator" w:id="0">
     <w:p>
       <w:r>
         <w:separator/>
       </w:r>
     </w:p>
   </w:endnote>
-  <w:endnote w:type="continuationSeparator" w:id="0">
+  <w:endnote w:type="continuationSeparator" w:id="1">
     <w:p>
       <w:r>
         <w:continuationSeparator/>
@@ -4527,7 +4269,7 @@
 </file>
 
 <file path=word/footer1.xml><?xml version="1.0" encoding="utf-8"?>
-<w:ftr xmlns:wpc="http://schemas.microsoft.com/office/word/2010/wordprocessingCanvas" xmlns:cx="http://schemas.microsoft.com/office/drawing/2014/chartex" xmlns:cx1="http://schemas.microsoft.com/office/drawing/2015/9/8/chartex" xmlns:cx2="http://schemas.microsoft.com/office/drawing/2015/10/21/chartex" xmlns:cx3="http://schemas.microsoft.com/office/drawing/2016/5/9/chartex" xmlns:cx4="http://schemas.microsoft.com/office/drawing/2016/5/10/chartex" xmlns:cx5="http://schemas.microsoft.com/office/drawing/2016/5/11/chartex" xmlns:cx6="http://schemas.microsoft.com/office/drawing/2016/5/12/chartex" xmlns:cx7="http://schemas.microsoft.com/office/drawing/2016/5/13/chartex" xmlns:cx8="http://schemas.microsoft.com/office/drawing/2016/5/14/chartex" xmlns:mc="http://schemas.openxmlformats.org/markup-compatibility/2006" xmlns:aink="http://schemas.microsoft.com/office/drawing/2016/ink" xmlns:am3d="http://schemas.microsoft.com/office/drawing/2017/model3d" xmlns:o="urn:schemas-microsoft-com:office:office" xmlns:r="http://schemas.openxmlformats.org/officeDocument/2006/relationships" xmlns:m="http://schemas.openxmlformats.org/officeDocument/2006/math" xmlns:v="urn:schemas-microsoft-com:vml" xmlns:wp14="http://schemas.microsoft.com/office/word/2010/wordprocessingDrawing" xmlns:wp="http://schemas.openxmlformats.org/drawingml/2006/wordprocessingDrawing" xmlns:w10="urn:schemas-microsoft-com:office:word" xmlns:w="http://schemas.openxmlformats.org/wordprocessingml/2006/main" xmlns:w14="http://schemas.microsoft.com/office/word/2010/wordml" xmlns:w15="http://schemas.microsoft.com/office/word/2012/wordml" xmlns:w16cid="http://schemas.microsoft.com/office/word/2016/wordml/cid" xmlns:w16se="http://schemas.microsoft.com/office/word/2015/wordml/symex" xmlns:wpg="http://schemas.microsoft.com/office/word/2010/wordprocessingGroup" xmlns:wpi="http://schemas.microsoft.com/office/word/2010/wordprocessingInk" xmlns:wne="http://schemas.microsoft.com/office/word/2006/wordml" xmlns:wps="http://schemas.microsoft.com/office/word/2010/wordprocessingShape" mc:Ignorable="w14 w15 w16se w16cid wp14">
+<w:ftr xmlns:ve="http://schemas.openxmlformats.org/markup-compatibility/2006" xmlns:o="urn:schemas-microsoft-com:office:office" xmlns:r="http://schemas.openxmlformats.org/officeDocument/2006/relationships" xmlns:m="http://schemas.openxmlformats.org/officeDocument/2006/math" xmlns:v="urn:schemas-microsoft-com:vml" xmlns:wp="http://schemas.openxmlformats.org/drawingml/2006/wordprocessingDrawing" xmlns:w10="urn:schemas-microsoft-com:office:word" xmlns:w="http://schemas.openxmlformats.org/wordprocessingml/2006/main" xmlns:wne="http://schemas.microsoft.com/office/word/2006/wordml">
   <w:sdt>
     <w:sdtPr>
       <w:id w:val="1578640526"/>
@@ -4560,7 +4302,7 @@
           <w:rPr>
             <w:noProof/>
           </w:rPr>
-          <w:t>6</w:t>
+          <w:t>1</w:t>
         </w:r>
         <w:r>
           <w:rPr>
@@ -4581,15 +4323,15 @@
 </file>
 
 <file path=word/footnotes.xml><?xml version="1.0" encoding="utf-8"?>
-<w:footnotes xmlns:wpc="http://schemas.microsoft.com/office/word/2010/wordprocessingCanvas" xmlns:cx="http://schemas.microsoft.com/office/drawing/2014/chartex" xmlns:cx1="http://schemas.microsoft.com/office/drawing/2015/9/8/chartex" xmlns:cx2="http://schemas.microsoft.com/office/drawing/2015/10/21/chartex" xmlns:cx3="http://schemas.microsoft.com/office/drawing/2016/5/9/chartex" xmlns:cx4="http://schemas.microsoft.com/office/drawing/2016/5/10/chartex" xmlns:cx5="http://schemas.microsoft.com/office/drawing/2016/5/11/chartex" xmlns:cx6="http://schemas.microsoft.com/office/drawing/2016/5/12/chartex" xmlns:cx7="http://schemas.microsoft.com/office/drawing/2016/5/13/chartex" xmlns:cx8="http://schemas.microsoft.com/office/drawing/2016/5/14/chartex" xmlns:mc="http://schemas.openxmlformats.org/markup-compatibility/2006" xmlns:aink="http://schemas.microsoft.com/office/drawing/2016/ink" xmlns:am3d="http://schemas.microsoft.com/office/drawing/2017/model3d" xmlns:o="urn:schemas-microsoft-com:office:office" xmlns:r="http://schemas.openxmlformats.org/officeDocument/2006/relationships" xmlns:m="http://schemas.openxmlformats.org/officeDocument/2006/math" xmlns:v="urn:schemas-microsoft-com:vml" xmlns:wp14="http://schemas.microsoft.com/office/word/2010/wordprocessingDrawing" xmlns:wp="http://schemas.openxmlformats.org/drawingml/2006/wordprocessingDrawing" xmlns:w10="urn:schemas-microsoft-com:office:word" xmlns:w="http://schemas.openxmlformats.org/wordprocessingml/2006/main" xmlns:w14="http://schemas.microsoft.com/office/word/2010/wordml" xmlns:w15="http://schemas.microsoft.com/office/word/2012/wordml" xmlns:w16cid="http://schemas.microsoft.com/office/word/2016/wordml/cid" xmlns:w16se="http://schemas.microsoft.com/office/word/2015/wordml/symex" xmlns:wpg="http://schemas.microsoft.com/office/word/2010/wordprocessingGroup" xmlns:wpi="http://schemas.microsoft.com/office/word/2010/wordprocessingInk" xmlns:wne="http://schemas.microsoft.com/office/word/2006/wordml" xmlns:wps="http://schemas.microsoft.com/office/word/2010/wordprocessingShape" mc:Ignorable="w14 w15 w16se w16cid wp14">
-  <w:footnote w:type="separator" w:id="-1">
+<w:footnotes xmlns:ve="http://schemas.openxmlformats.org/markup-compatibility/2006" xmlns:o="urn:schemas-microsoft-com:office:office" xmlns:r="http://schemas.openxmlformats.org/officeDocument/2006/relationships" xmlns:m="http://schemas.openxmlformats.org/officeDocument/2006/math" xmlns:v="urn:schemas-microsoft-com:vml" xmlns:wp="http://schemas.openxmlformats.org/drawingml/2006/wordprocessingDrawing" xmlns:w10="urn:schemas-microsoft-com:office:word" xmlns:w="http://schemas.openxmlformats.org/wordprocessingml/2006/main" xmlns:wne="http://schemas.microsoft.com/office/word/2006/wordml">
+  <w:footnote w:type="separator" w:id="0">
     <w:p>
       <w:r>
         <w:separator/>
       </w:r>
     </w:p>
   </w:footnote>
-  <w:footnote w:type="continuationSeparator" w:id="0">
+  <w:footnote w:type="continuationSeparator" w:id="1">
     <w:p>
       <w:r>
         <w:continuationSeparator/>
@@ -4600,7 +4342,7 @@
 </file>
 
 <file path=word/header1.xml><?xml version="1.0" encoding="utf-8"?>
-<w:hdr xmlns:wpc="http://schemas.microsoft.com/office/word/2010/wordprocessingCanvas" xmlns:cx="http://schemas.microsoft.com/office/drawing/2014/chartex" xmlns:cx1="http://schemas.microsoft.com/office/drawing/2015/9/8/chartex" xmlns:cx2="http://schemas.microsoft.com/office/drawing/2015/10/21/chartex" xmlns:cx3="http://schemas.microsoft.com/office/drawing/2016/5/9/chartex" xmlns:cx4="http://schemas.microsoft.com/office/drawing/2016/5/10/chartex" xmlns:cx5="http://schemas.microsoft.com/office/drawing/2016/5/11/chartex" xmlns:cx6="http://schemas.microsoft.com/office/drawing/2016/5/12/chartex" xmlns:cx7="http://schemas.microsoft.com/office/drawing/2016/5/13/chartex" xmlns:cx8="http://schemas.microsoft.com/office/drawing/2016/5/14/chartex" xmlns:mc="http://schemas.openxmlformats.org/markup-compatibility/2006" xmlns:aink="http://schemas.microsoft.com/office/drawing/2016/ink" xmlns:am3d="http://schemas.microsoft.com/office/drawing/2017/model3d" xmlns:o="urn:schemas-microsoft-com:office:office" xmlns:r="http://schemas.openxmlformats.org/officeDocument/2006/relationships" xmlns:m="http://schemas.openxmlformats.org/officeDocument/2006/math" xmlns:v="urn:schemas-microsoft-com:vml" xmlns:wp14="http://schemas.microsoft.com/office/word/2010/wordprocessingDrawing" xmlns:wp="http://schemas.openxmlformats.org/drawingml/2006/wordprocessingDrawing" xmlns:w10="urn:schemas-microsoft-com:office:word" xmlns:w="http://schemas.openxmlformats.org/wordprocessingml/2006/main" xmlns:w14="http://schemas.microsoft.com/office/word/2010/wordml" xmlns:w15="http://schemas.microsoft.com/office/word/2012/wordml" xmlns:w16cid="http://schemas.microsoft.com/office/word/2016/wordml/cid" xmlns:w16se="http://schemas.microsoft.com/office/word/2015/wordml/symex" xmlns:wpg="http://schemas.microsoft.com/office/word/2010/wordprocessingGroup" xmlns:wpi="http://schemas.microsoft.com/office/word/2010/wordprocessingInk" xmlns:wne="http://schemas.microsoft.com/office/word/2006/wordml" xmlns:wps="http://schemas.microsoft.com/office/word/2010/wordprocessingShape" mc:Ignorable="w14 w15 w16se w16cid wp14">
+<w:hdr xmlns:ve="http://schemas.openxmlformats.org/markup-compatibility/2006" xmlns:o="urn:schemas-microsoft-com:office:office" xmlns:r="http://schemas.openxmlformats.org/officeDocument/2006/relationships" xmlns:m="http://schemas.openxmlformats.org/officeDocument/2006/math" xmlns:v="urn:schemas-microsoft-com:vml" xmlns:wp="http://schemas.openxmlformats.org/drawingml/2006/wordprocessingDrawing" xmlns:w10="urn:schemas-microsoft-com:office:word" xmlns:w="http://schemas.openxmlformats.org/wordprocessingml/2006/main" xmlns:wne="http://schemas.microsoft.com/office/word/2006/wordml">
   <w:p>
     <w:pPr>
       <w:pStyle w:val="Header"/>
@@ -4625,8 +4367,8 @@
 </file>
 
 <file path=word/numbering.xml><?xml version="1.0" encoding="utf-8"?>
-<w:numbering xmlns:wpc="http://schemas.microsoft.com/office/word/2010/wordprocessingCanvas" xmlns:cx="http://schemas.microsoft.com/office/drawing/2014/chartex" xmlns:cx1="http://schemas.microsoft.com/office/drawing/2015/9/8/chartex" xmlns:cx2="http://schemas.microsoft.com/office/drawing/2015/10/21/chartex" xmlns:cx3="http://schemas.microsoft.com/office/drawing/2016/5/9/chartex" xmlns:cx4="http://schemas.microsoft.com/office/drawing/2016/5/10/chartex" xmlns:cx5="http://schemas.microsoft.com/office/drawing/2016/5/11/chartex" xmlns:cx6="http://schemas.microsoft.com/office/drawing/2016/5/12/chartex" xmlns:cx7="http://schemas.microsoft.com/office/drawing/2016/5/13/chartex" xmlns:cx8="http://schemas.microsoft.com/office/drawing/2016/5/14/chartex" xmlns:mc="http://schemas.openxmlformats.org/markup-compatibility/2006" xmlns:aink="http://schemas.microsoft.com/office/drawing/2016/ink" xmlns:am3d="http://schemas.microsoft.com/office/drawing/2017/model3d" xmlns:o="urn:schemas-microsoft-com:office:office" xmlns:r="http://schemas.openxmlformats.org/officeDocument/2006/relationships" xmlns:m="http://schemas.openxmlformats.org/officeDocument/2006/math" xmlns:v="urn:schemas-microsoft-com:vml" xmlns:wp14="http://schemas.microsoft.com/office/word/2010/wordprocessingDrawing" xmlns:wp="http://schemas.openxmlformats.org/drawingml/2006/wordprocessingDrawing" xmlns:w10="urn:schemas-microsoft-com:office:word" xmlns:w="http://schemas.openxmlformats.org/wordprocessingml/2006/main" xmlns:w14="http://schemas.microsoft.com/office/word/2010/wordml" xmlns:w15="http://schemas.microsoft.com/office/word/2012/wordml" xmlns:w16cid="http://schemas.microsoft.com/office/word/2016/wordml/cid" xmlns:w16se="http://schemas.microsoft.com/office/word/2015/wordml/symex" xmlns:wpg="http://schemas.microsoft.com/office/word/2010/wordprocessingGroup" xmlns:wpi="http://schemas.microsoft.com/office/word/2010/wordprocessingInk" xmlns:wne="http://schemas.microsoft.com/office/word/2006/wordml" xmlns:wps="http://schemas.microsoft.com/office/word/2010/wordprocessingShape" mc:Ignorable="w14 w15 w16se w16cid wp14">
-  <w:abstractNum w:abstractNumId="0" w15:restartNumberingAfterBreak="0">
+<w:numbering xmlns:ve="http://schemas.openxmlformats.org/markup-compatibility/2006" xmlns:o="urn:schemas-microsoft-com:office:office" xmlns:r="http://schemas.openxmlformats.org/officeDocument/2006/relationships" xmlns:m="http://schemas.openxmlformats.org/officeDocument/2006/math" xmlns:v="urn:schemas-microsoft-com:vml" xmlns:wp="http://schemas.openxmlformats.org/drawingml/2006/wordprocessingDrawing" xmlns:w10="urn:schemas-microsoft-com:office:word" xmlns:w="http://schemas.openxmlformats.org/wordprocessingml/2006/main" xmlns:wne="http://schemas.microsoft.com/office/word/2006/wordml">
+  <w:abstractNum w:abstractNumId="0">
     <w:nsid w:val="10703ADA"/>
     <w:multiLevelType w:val="multilevel"/>
     <w:tmpl w:val="04044B4C"/>
@@ -4742,7 +4484,7 @@
       </w:rPr>
     </w:lvl>
   </w:abstractNum>
-  <w:abstractNum w:abstractNumId="1" w15:restartNumberingAfterBreak="0">
+  <w:abstractNum w:abstractNumId="1">
     <w:nsid w:val="1CD42255"/>
     <w:multiLevelType w:val="multilevel"/>
     <w:tmpl w:val="2B06D90A"/>
@@ -4855,7 +4597,7 @@
       </w:rPr>
     </w:lvl>
   </w:abstractNum>
-  <w:abstractNum w:abstractNumId="2" w15:restartNumberingAfterBreak="0">
+  <w:abstractNum w:abstractNumId="2">
     <w:nsid w:val="220552E9"/>
     <w:multiLevelType w:val="multilevel"/>
     <w:tmpl w:val="0B180534"/>
@@ -4977,7 +4719,7 @@
       </w:rPr>
     </w:lvl>
   </w:abstractNum>
-  <w:abstractNum w:abstractNumId="3" w15:restartNumberingAfterBreak="0">
+  <w:abstractNum w:abstractNumId="3">
     <w:nsid w:val="23983C32"/>
     <w:multiLevelType w:val="hybridMultilevel"/>
     <w:tmpl w:val="F1A04218"/>
@@ -5090,7 +4832,7 @@
       </w:rPr>
     </w:lvl>
   </w:abstractNum>
-  <w:abstractNum w:abstractNumId="4" w15:restartNumberingAfterBreak="0">
+  <w:abstractNum w:abstractNumId="4">
     <w:nsid w:val="2D5965A3"/>
     <w:multiLevelType w:val="multilevel"/>
     <w:tmpl w:val="FF4486B0"/>
@@ -5206,7 +4948,7 @@
       </w:rPr>
     </w:lvl>
   </w:abstractNum>
-  <w:abstractNum w:abstractNumId="5" w15:restartNumberingAfterBreak="0">
+  <w:abstractNum w:abstractNumId="5">
     <w:nsid w:val="31595A7A"/>
     <w:multiLevelType w:val="hybridMultilevel"/>
     <w:tmpl w:val="911E8D8C"/>
@@ -5295,7 +5037,7 @@
       </w:pPr>
     </w:lvl>
   </w:abstractNum>
-  <w:abstractNum w:abstractNumId="6" w15:restartNumberingAfterBreak="0">
+  <w:abstractNum w:abstractNumId="6">
     <w:nsid w:val="32D55104"/>
     <w:multiLevelType w:val="multilevel"/>
     <w:tmpl w:val="F67486A2"/>
@@ -5408,7 +5150,7 @@
       </w:rPr>
     </w:lvl>
   </w:abstractNum>
-  <w:abstractNum w:abstractNumId="7" w15:restartNumberingAfterBreak="0">
+  <w:abstractNum w:abstractNumId="7">
     <w:nsid w:val="41052BB7"/>
     <w:multiLevelType w:val="hybridMultilevel"/>
     <w:tmpl w:val="6A8041E0"/>
@@ -5521,7 +5263,7 @@
       </w:rPr>
     </w:lvl>
   </w:abstractNum>
-  <w:abstractNum w:abstractNumId="8" w15:restartNumberingAfterBreak="0">
+  <w:abstractNum w:abstractNumId="8">
     <w:nsid w:val="432D4AAB"/>
     <w:multiLevelType w:val="hybridMultilevel"/>
     <w:tmpl w:val="5560CADA"/>
@@ -5635,7 +5377,7 @@
       </w:rPr>
     </w:lvl>
   </w:abstractNum>
-  <w:abstractNum w:abstractNumId="9" w15:restartNumberingAfterBreak="0">
+  <w:abstractNum w:abstractNumId="9">
     <w:nsid w:val="4C0D5503"/>
     <w:multiLevelType w:val="multilevel"/>
     <w:tmpl w:val="FF4486B0"/>
@@ -5751,7 +5493,7 @@
       </w:rPr>
     </w:lvl>
   </w:abstractNum>
-  <w:abstractNum w:abstractNumId="10" w15:restartNumberingAfterBreak="0">
+  <w:abstractNum w:abstractNumId="10">
     <w:nsid w:val="4C34333B"/>
     <w:multiLevelType w:val="hybridMultilevel"/>
     <w:tmpl w:val="42204650"/>
@@ -5865,7 +5607,7 @@
       </w:rPr>
     </w:lvl>
   </w:abstractNum>
-  <w:abstractNum w:abstractNumId="11" w15:restartNumberingAfterBreak="0">
+  <w:abstractNum w:abstractNumId="11">
     <w:nsid w:val="53A77D74"/>
     <w:multiLevelType w:val="hybridMultilevel"/>
     <w:tmpl w:val="2EACDFD8"/>
@@ -5979,7 +5721,7 @@
       </w:rPr>
     </w:lvl>
   </w:abstractNum>
-  <w:abstractNum w:abstractNumId="12" w15:restartNumberingAfterBreak="0">
+  <w:abstractNum w:abstractNumId="12">
     <w:nsid w:val="5FE51691"/>
     <w:multiLevelType w:val="multilevel"/>
     <w:tmpl w:val="0409001F"/>
@@ -6065,7 +5807,7 @@
       </w:pPr>
     </w:lvl>
   </w:abstractNum>
-  <w:abstractNum w:abstractNumId="13" w15:restartNumberingAfterBreak="0">
+  <w:abstractNum w:abstractNumId="13">
     <w:nsid w:val="67782780"/>
     <w:multiLevelType w:val="hybridMultilevel"/>
     <w:tmpl w:val="36301958"/>
@@ -6178,7 +5920,7 @@
       </w:rPr>
     </w:lvl>
   </w:abstractNum>
-  <w:abstractNum w:abstractNumId="14" w15:restartNumberingAfterBreak="0">
+  <w:abstractNum w:abstractNumId="14">
     <w:nsid w:val="6BEA3D60"/>
     <w:multiLevelType w:val="multilevel"/>
     <w:tmpl w:val="04044B4C"/>
@@ -6294,7 +6036,7 @@
       </w:rPr>
     </w:lvl>
   </w:abstractNum>
-  <w:abstractNum w:abstractNumId="15" w15:restartNumberingAfterBreak="0">
+  <w:abstractNum w:abstractNumId="15">
     <w:nsid w:val="70FD65A0"/>
     <w:multiLevelType w:val="multilevel"/>
     <w:tmpl w:val="AC501338"/>
@@ -6432,7 +6174,7 @@
       </w:rPr>
     </w:lvl>
   </w:abstractNum>
-  <w:abstractNum w:abstractNumId="16" w15:restartNumberingAfterBreak="0">
+  <w:abstractNum w:abstractNumId="16">
     <w:nsid w:val="78EB22BE"/>
     <w:multiLevelType w:val="hybridMultilevel"/>
     <w:tmpl w:val="B1B04D88"/>
@@ -6546,7 +6288,7 @@
       </w:rPr>
     </w:lvl>
   </w:abstractNum>
-  <w:abstractNum w:abstractNumId="17" w15:restartNumberingAfterBreak="0">
+  <w:abstractNum w:abstractNumId="17">
     <w:nsid w:val="7A1723D3"/>
     <w:multiLevelType w:val="hybridMultilevel"/>
     <w:tmpl w:val="3BEAFAB8"/>
@@ -6659,7 +6401,7 @@
       </w:rPr>
     </w:lvl>
   </w:abstractNum>
-  <w:abstractNum w:abstractNumId="18" w15:restartNumberingAfterBreak="0">
+  <w:abstractNum w:abstractNumId="18">
     <w:nsid w:val="7F80135C"/>
     <w:multiLevelType w:val="hybridMultilevel"/>
     <w:tmpl w:val="1FDC874C"/>
@@ -6981,7 +6723,7 @@
 </file>
 
 <file path=word/styles.xml><?xml version="1.0" encoding="utf-8"?>
-<w:styles xmlns:mc="http://schemas.openxmlformats.org/markup-compatibility/2006" xmlns:r="http://schemas.openxmlformats.org/officeDocument/2006/relationships" xmlns:w="http://schemas.openxmlformats.org/wordprocessingml/2006/main" xmlns:w14="http://schemas.microsoft.com/office/word/2010/wordml" xmlns:w15="http://schemas.microsoft.com/office/word/2012/wordml" xmlns:w16cid="http://schemas.microsoft.com/office/word/2016/wordml/cid" xmlns:w16se="http://schemas.microsoft.com/office/word/2015/wordml/symex" mc:Ignorable="w14 w15 w16se w16cid">
+<w:styles xmlns:r="http://schemas.openxmlformats.org/officeDocument/2006/relationships" xmlns:w="http://schemas.openxmlformats.org/wordprocessingml/2006/main">
   <w:docDefaults>
     <w:rPrDefault>
       <w:rPr>
@@ -6997,383 +6739,144 @@
       </w:pPr>
     </w:pPrDefault>
   </w:docDefaults>
-  <w:latentStyles w:defLockedState="0" w:defUIPriority="99" w:defSemiHidden="0" w:defUnhideWhenUsed="0" w:defQFormat="0" w:count="376">
-    <w:lsdException w:name="Normal" w:uiPriority="0" w:qFormat="1"/>
-    <w:lsdException w:name="heading 1" w:uiPriority="9" w:qFormat="1"/>
-    <w:lsdException w:name="heading 2" w:semiHidden="1" w:uiPriority="9" w:unhideWhenUsed="1" w:qFormat="1"/>
-    <w:lsdException w:name="heading 3" w:semiHidden="1" w:uiPriority="9" w:unhideWhenUsed="1" w:qFormat="1"/>
-    <w:lsdException w:name="heading 4" w:semiHidden="1" w:uiPriority="9" w:unhideWhenUsed="1" w:qFormat="1"/>
-    <w:lsdException w:name="heading 5" w:semiHidden="1" w:uiPriority="9" w:unhideWhenUsed="1" w:qFormat="1"/>
-    <w:lsdException w:name="heading 6" w:semiHidden="1" w:uiPriority="9" w:unhideWhenUsed="1" w:qFormat="1"/>
-    <w:lsdException w:name="heading 7" w:semiHidden="1" w:uiPriority="9" w:unhideWhenUsed="1" w:qFormat="1"/>
-    <w:lsdException w:name="heading 8" w:semiHidden="1" w:uiPriority="9" w:unhideWhenUsed="1" w:qFormat="1"/>
-    <w:lsdException w:name="heading 9" w:semiHidden="1" w:uiPriority="9" w:unhideWhenUsed="1" w:qFormat="1"/>
-    <w:lsdException w:name="index 1" w:semiHidden="1" w:unhideWhenUsed="1"/>
-    <w:lsdException w:name="index 2" w:semiHidden="1" w:unhideWhenUsed="1"/>
-    <w:lsdException w:name="index 3" w:semiHidden="1" w:unhideWhenUsed="1"/>
-    <w:lsdException w:name="index 4" w:semiHidden="1" w:unhideWhenUsed="1"/>
-    <w:lsdException w:name="index 5" w:semiHidden="1" w:unhideWhenUsed="1"/>
-    <w:lsdException w:name="index 6" w:semiHidden="1" w:unhideWhenUsed="1"/>
-    <w:lsdException w:name="index 7" w:semiHidden="1" w:unhideWhenUsed="1"/>
-    <w:lsdException w:name="index 8" w:semiHidden="1" w:unhideWhenUsed="1"/>
-    <w:lsdException w:name="index 9" w:semiHidden="1" w:unhideWhenUsed="1"/>
-    <w:lsdException w:name="toc 1" w:semiHidden="1" w:uiPriority="39" w:unhideWhenUsed="1"/>
-    <w:lsdException w:name="toc 2" w:semiHidden="1" w:uiPriority="39" w:unhideWhenUsed="1"/>
-    <w:lsdException w:name="toc 3" w:semiHidden="1" w:uiPriority="39" w:unhideWhenUsed="1"/>
-    <w:lsdException w:name="toc 4" w:semiHidden="1" w:uiPriority="39" w:unhideWhenUsed="1"/>
-    <w:lsdException w:name="toc 5" w:semiHidden="1" w:uiPriority="39" w:unhideWhenUsed="1"/>
-    <w:lsdException w:name="toc 6" w:semiHidden="1" w:uiPriority="39" w:unhideWhenUsed="1"/>
-    <w:lsdException w:name="toc 7" w:semiHidden="1" w:uiPriority="39" w:unhideWhenUsed="1"/>
-    <w:lsdException w:name="toc 8" w:semiHidden="1" w:uiPriority="39" w:unhideWhenUsed="1"/>
-    <w:lsdException w:name="toc 9" w:semiHidden="1" w:uiPriority="39" w:unhideWhenUsed="1"/>
-    <w:lsdException w:name="Normal Indent" w:semiHidden="1" w:unhideWhenUsed="1"/>
-    <w:lsdException w:name="footnote text" w:semiHidden="1" w:unhideWhenUsed="1"/>
-    <w:lsdException w:name="annotation text" w:semiHidden="1" w:unhideWhenUsed="1"/>
-    <w:lsdException w:name="header" w:semiHidden="1" w:unhideWhenUsed="1"/>
-    <w:lsdException w:name="footer" w:semiHidden="1" w:unhideWhenUsed="1"/>
-    <w:lsdException w:name="index heading" w:semiHidden="1" w:unhideWhenUsed="1"/>
-    <w:lsdException w:name="caption" w:semiHidden="1" w:uiPriority="35" w:unhideWhenUsed="1" w:qFormat="1"/>
-    <w:lsdException w:name="table of figures" w:semiHidden="1" w:unhideWhenUsed="1"/>
-    <w:lsdException w:name="envelope address" w:semiHidden="1" w:unhideWhenUsed="1"/>
-    <w:lsdException w:name="envelope return" w:semiHidden="1" w:unhideWhenUsed="1"/>
-    <w:lsdException w:name="footnote reference" w:semiHidden="1" w:unhideWhenUsed="1"/>
-    <w:lsdException w:name="annotation reference" w:semiHidden="1" w:unhideWhenUsed="1"/>
-    <w:lsdException w:name="line number" w:semiHidden="1" w:unhideWhenUsed="1"/>
-    <w:lsdException w:name="page number" w:semiHidden="1" w:unhideWhenUsed="1"/>
-    <w:lsdException w:name="endnote reference" w:semiHidden="1" w:unhideWhenUsed="1"/>
-    <w:lsdException w:name="endnote text" w:semiHidden="1" w:unhideWhenUsed="1"/>
-    <w:lsdException w:name="table of authorities" w:semiHidden="1" w:unhideWhenUsed="1"/>
-    <w:lsdException w:name="macro" w:semiHidden="1" w:unhideWhenUsed="1"/>
-    <w:lsdException w:name="toa heading" w:semiHidden="1" w:unhideWhenUsed="1"/>
-    <w:lsdException w:name="List" w:semiHidden="1" w:unhideWhenUsed="1"/>
-    <w:lsdException w:name="List Bullet" w:semiHidden="1" w:unhideWhenUsed="1"/>
-    <w:lsdException w:name="List Number" w:semiHidden="1" w:unhideWhenUsed="1"/>
-    <w:lsdException w:name="List 2" w:semiHidden="1" w:unhideWhenUsed="1"/>
-    <w:lsdException w:name="List 3" w:semiHidden="1" w:unhideWhenUsed="1"/>
-    <w:lsdException w:name="List 4" w:semiHidden="1" w:unhideWhenUsed="1"/>
-    <w:lsdException w:name="List 5" w:semiHidden="1" w:unhideWhenUsed="1"/>
-    <w:lsdException w:name="List Bullet 2" w:semiHidden="1" w:unhideWhenUsed="1"/>
-    <w:lsdException w:name="List Bullet 3" w:semiHidden="1" w:unhideWhenUsed="1"/>
-    <w:lsdException w:name="List Bullet 4" w:semiHidden="1" w:unhideWhenUsed="1"/>
-    <w:lsdException w:name="List Bullet 5" w:semiHidden="1" w:unhideWhenUsed="1"/>
-    <w:lsdException w:name="List Number 2" w:semiHidden="1" w:unhideWhenUsed="1"/>
-    <w:lsdException w:name="List Number 3" w:semiHidden="1" w:unhideWhenUsed="1"/>
-    <w:lsdException w:name="List Number 4" w:semiHidden="1" w:unhideWhenUsed="1"/>
-    <w:lsdException w:name="List Number 5" w:semiHidden="1" w:unhideWhenUsed="1"/>
-    <w:lsdException w:name="Title" w:uiPriority="10" w:qFormat="1"/>
-    <w:lsdException w:name="Closing" w:semiHidden="1" w:unhideWhenUsed="1"/>
-    <w:lsdException w:name="Signature" w:semiHidden="1" w:unhideWhenUsed="1"/>
-    <w:lsdException w:name="Default Paragraph Font" w:semiHidden="1" w:uiPriority="1" w:unhideWhenUsed="1"/>
-    <w:lsdException w:name="Body Text" w:semiHidden="1" w:unhideWhenUsed="1"/>
-    <w:lsdException w:name="Body Text Indent" w:semiHidden="1" w:unhideWhenUsed="1"/>
-    <w:lsdException w:name="List Continue" w:semiHidden="1" w:unhideWhenUsed="1"/>
-    <w:lsdException w:name="List Continue 2" w:semiHidden="1" w:unhideWhenUsed="1"/>
-    <w:lsdException w:name="List Continue 3" w:semiHidden="1" w:unhideWhenUsed="1"/>
-    <w:lsdException w:name="List Continue 4" w:semiHidden="1" w:unhideWhenUsed="1"/>
-    <w:lsdException w:name="List Continue 5" w:semiHidden="1" w:unhideWhenUsed="1"/>
-    <w:lsdException w:name="Message Header" w:semiHidden="1" w:unhideWhenUsed="1"/>
-    <w:lsdException w:name="Subtitle" w:uiPriority="11" w:qFormat="1"/>
-    <w:lsdException w:name="Salutation" w:semiHidden="1" w:unhideWhenUsed="1"/>
-    <w:lsdException w:name="Date" w:semiHidden="1" w:unhideWhenUsed="1"/>
-    <w:lsdException w:name="Body Text First Indent" w:semiHidden="1" w:unhideWhenUsed="1"/>
-    <w:lsdException w:name="Body Text First Indent 2" w:semiHidden="1" w:unhideWhenUsed="1"/>
-    <w:lsdException w:name="Note Heading" w:semiHidden="1" w:unhideWhenUsed="1"/>
-    <w:lsdException w:name="Body Text 2" w:semiHidden="1" w:unhideWhenUsed="1"/>
-    <w:lsdException w:name="Body Text 3" w:semiHidden="1" w:unhideWhenUsed="1"/>
-    <w:lsdException w:name="Body Text Indent 2" w:semiHidden="1" w:unhideWhenUsed="1"/>
-    <w:lsdException w:name="Body Text Indent 3" w:semiHidden="1" w:unhideWhenUsed="1"/>
-    <w:lsdException w:name="Block Text" w:semiHidden="1" w:unhideWhenUsed="1"/>
-    <w:lsdException w:name="Hyperlink" w:semiHidden="1" w:unhideWhenUsed="1"/>
-    <w:lsdException w:name="FollowedHyperlink" w:semiHidden="1" w:unhideWhenUsed="1"/>
-    <w:lsdException w:name="Strong" w:uiPriority="22" w:qFormat="1"/>
-    <w:lsdException w:name="Emphasis" w:uiPriority="20" w:qFormat="1"/>
-    <w:lsdException w:name="Document Map" w:semiHidden="1" w:unhideWhenUsed="1"/>
-    <w:lsdException w:name="Plain Text" w:semiHidden="1" w:unhideWhenUsed="1"/>
-    <w:lsdException w:name="E-mail Signature" w:semiHidden="1" w:unhideWhenUsed="1"/>
-    <w:lsdException w:name="HTML Top of Form" w:semiHidden="1" w:unhideWhenUsed="1"/>
-    <w:lsdException w:name="HTML Bottom of Form" w:semiHidden="1" w:unhideWhenUsed="1"/>
-    <w:lsdException w:name="Normal (Web)" w:semiHidden="1" w:unhideWhenUsed="1"/>
-    <w:lsdException w:name="HTML Acronym" w:semiHidden="1" w:unhideWhenUsed="1"/>
-    <w:lsdException w:name="HTML Address" w:semiHidden="1" w:unhideWhenUsed="1"/>
-    <w:lsdException w:name="HTML Cite" w:semiHidden="1" w:unhideWhenUsed="1"/>
-    <w:lsdException w:name="HTML Code" w:semiHidden="1" w:unhideWhenUsed="1"/>
-    <w:lsdException w:name="HTML Definition" w:semiHidden="1" w:unhideWhenUsed="1"/>
-    <w:lsdException w:name="HTML Keyboard" w:semiHidden="1" w:unhideWhenUsed="1"/>
-    <w:lsdException w:name="HTML Preformatted" w:semiHidden="1" w:unhideWhenUsed="1"/>
-    <w:lsdException w:name="HTML Sample" w:semiHidden="1" w:unhideWhenUsed="1"/>
-    <w:lsdException w:name="HTML Typewriter" w:semiHidden="1" w:unhideWhenUsed="1"/>
-    <w:lsdException w:name="HTML Variable" w:semiHidden="1" w:unhideWhenUsed="1"/>
-    <w:lsdException w:name="Normal Table" w:semiHidden="1" w:unhideWhenUsed="1"/>
-    <w:lsdException w:name="annotation subject" w:semiHidden="1" w:unhideWhenUsed="1"/>
-    <w:lsdException w:name="No List" w:semiHidden="1" w:unhideWhenUsed="1"/>
-    <w:lsdException w:name="Outline List 1" w:semiHidden="1" w:unhideWhenUsed="1"/>
-    <w:lsdException w:name="Outline List 2" w:semiHidden="1" w:unhideWhenUsed="1"/>
-    <w:lsdException w:name="Outline List 3" w:semiHidden="1" w:unhideWhenUsed="1"/>
-    <w:lsdException w:name="Table Simple 1" w:semiHidden="1" w:unhideWhenUsed="1"/>
-    <w:lsdException w:name="Table Simple 2" w:semiHidden="1" w:unhideWhenUsed="1"/>
-    <w:lsdException w:name="Table Simple 3" w:semiHidden="1" w:unhideWhenUsed="1"/>
-    <w:lsdException w:name="Table Classic 1" w:semiHidden="1" w:unhideWhenUsed="1"/>
-    <w:lsdException w:name="Table Classic 2" w:semiHidden="1" w:unhideWhenUsed="1"/>
-    <w:lsdException w:name="Table Classic 3" w:semiHidden="1" w:unhideWhenUsed="1"/>
-    <w:lsdException w:name="Table Classic 4" w:semiHidden="1" w:unhideWhenUsed="1"/>
-    <w:lsdException w:name="Table Colorful 1" w:semiHidden="1" w:unhideWhenUsed="1"/>
-    <w:lsdException w:name="Table Colorful 2" w:semiHidden="1" w:unhideWhenUsed="1"/>
-    <w:lsdException w:name="Table Colorful 3" w:semiHidden="1" w:unhideWhenUsed="1"/>
-    <w:lsdException w:name="Table Columns 1" w:semiHidden="1" w:unhideWhenUsed="1"/>
-    <w:lsdException w:name="Table Columns 2" w:semiHidden="1" w:unhideWhenUsed="1"/>
-    <w:lsdException w:name="Table Columns 3" w:semiHidden="1" w:unhideWhenUsed="1"/>
-    <w:lsdException w:name="Table Columns 4" w:semiHidden="1" w:unhideWhenUsed="1"/>
-    <w:lsdException w:name="Table Columns 5" w:semiHidden="1" w:unhideWhenUsed="1"/>
-    <w:lsdException w:name="Table Grid 1" w:semiHidden="1" w:unhideWhenUsed="1"/>
-    <w:lsdException w:name="Table Grid 2" w:semiHidden="1" w:unhideWhenUsed="1"/>
-    <w:lsdException w:name="Table Grid 3" w:semiHidden="1" w:unhideWhenUsed="1"/>
-    <w:lsdException w:name="Table Grid 4" w:semiHidden="1" w:unhideWhenUsed="1"/>
-    <w:lsdException w:name="Table Grid 5" w:semiHidden="1" w:unhideWhenUsed="1"/>
-    <w:lsdException w:name="Table Grid 6" w:semiHidden="1" w:unhideWhenUsed="1"/>
-    <w:lsdException w:name="Table Grid 7" w:semiHidden="1" w:unhideWhenUsed="1"/>
-    <w:lsdException w:name="Table Grid 8" w:semiHidden="1" w:unhideWhenUsed="1"/>
-    <w:lsdException w:name="Table List 1" w:semiHidden="1" w:unhideWhenUsed="1"/>
-    <w:lsdException w:name="Table List 2" w:semiHidden="1" w:unhideWhenUsed="1"/>
-    <w:lsdException w:name="Table List 3" w:semiHidden="1" w:unhideWhenUsed="1"/>
-    <w:lsdException w:name="Table List 4" w:semiHidden="1" w:unhideWhenUsed="1"/>
-    <w:lsdException w:name="Table List 5" w:semiHidden="1" w:unhideWhenUsed="1"/>
-    <w:lsdException w:name="Table List 6" w:semiHidden="1" w:unhideWhenUsed="1"/>
-    <w:lsdException w:name="Table List 7" w:semiHidden="1" w:unhideWhenUsed="1"/>
-    <w:lsdException w:name="Table List 8" w:semiHidden="1" w:unhideWhenUsed="1"/>
-    <w:lsdException w:name="Table 3D effects 1" w:semiHidden="1" w:unhideWhenUsed="1"/>
-    <w:lsdException w:name="Table 3D effects 2" w:semiHidden="1" w:unhideWhenUsed="1"/>
-    <w:lsdException w:name="Table 3D effects 3" w:semiHidden="1" w:unhideWhenUsed="1"/>
-    <w:lsdException w:name="Table Contemporary" w:semiHidden="1" w:unhideWhenUsed="1"/>
-    <w:lsdException w:name="Table Elegant" w:semiHidden="1" w:unhideWhenUsed="1"/>
-    <w:lsdException w:name="Table Professional" w:semiHidden="1" w:unhideWhenUsed="1"/>
-    <w:lsdException w:name="Table Subtle 1" w:semiHidden="1" w:unhideWhenUsed="1"/>
-    <w:lsdException w:name="Table Subtle 2" w:semiHidden="1" w:unhideWhenUsed="1"/>
-    <w:lsdException w:name="Table Web 1" w:semiHidden="1" w:unhideWhenUsed="1"/>
-    <w:lsdException w:name="Table Web 2" w:semiHidden="1" w:unhideWhenUsed="1"/>
-    <w:lsdException w:name="Table Web 3" w:semiHidden="1" w:unhideWhenUsed="1"/>
-    <w:lsdException w:name="Balloon Text" w:semiHidden="1" w:unhideWhenUsed="1"/>
-    <w:lsdException w:name="Table Grid" w:uiPriority="39"/>
-    <w:lsdException w:name="Table Theme" w:semiHidden="1" w:unhideWhenUsed="1"/>
-    <w:lsdException w:name="Placeholder Text" w:semiHidden="1"/>
-    <w:lsdException w:name="No Spacing" w:uiPriority="1" w:qFormat="1"/>
-    <w:lsdException w:name="Light Shading" w:uiPriority="60"/>
-    <w:lsdException w:name="Light List" w:uiPriority="61"/>
-    <w:lsdException w:name="Light Grid" w:uiPriority="62"/>
-    <w:lsdException w:name="Medium Shading 1" w:uiPriority="63"/>
-    <w:lsdException w:name="Medium Shading 2" w:uiPriority="64"/>
-    <w:lsdException w:name="Medium List 1" w:uiPriority="65"/>
-    <w:lsdException w:name="Medium List 2" w:uiPriority="66"/>
-    <w:lsdException w:name="Medium Grid 1" w:uiPriority="67"/>
-    <w:lsdException w:name="Medium Grid 2" w:uiPriority="68"/>
-    <w:lsdException w:name="Medium Grid 3" w:uiPriority="69"/>
-    <w:lsdException w:name="Dark List" w:uiPriority="70"/>
-    <w:lsdException w:name="Colorful Shading" w:uiPriority="71"/>
-    <w:lsdException w:name="Colorful List" w:uiPriority="72"/>
-    <w:lsdException w:name="Colorful Grid" w:uiPriority="73"/>
-    <w:lsdException w:name="Light Shading Accent 1" w:uiPriority="60"/>
-    <w:lsdException w:name="Light List Accent 1" w:uiPriority="61"/>
-    <w:lsdException w:name="Light Grid Accent 1" w:uiPriority="62"/>
-    <w:lsdException w:name="Medium Shading 1 Accent 1" w:uiPriority="63"/>
-    <w:lsdException w:name="Medium Shading 2 Accent 1" w:uiPriority="64"/>
-    <w:lsdException w:name="Medium List 1 Accent 1" w:uiPriority="65"/>
-    <w:lsdException w:name="Revision" w:semiHidden="1"/>
-    <w:lsdException w:name="List Paragraph" w:uiPriority="34" w:qFormat="1"/>
-    <w:lsdException w:name="Quote" w:uiPriority="29" w:qFormat="1"/>
-    <w:lsdException w:name="Intense Quote" w:uiPriority="30" w:qFormat="1"/>
-    <w:lsdException w:name="Medium List 2 Accent 1" w:uiPriority="66"/>
-    <w:lsdException w:name="Medium Grid 1 Accent 1" w:uiPriority="67"/>
-    <w:lsdException w:name="Medium Grid 2 Accent 1" w:uiPriority="68"/>
-    <w:lsdException w:name="Medium Grid 3 Accent 1" w:uiPriority="69"/>
-    <w:lsdException w:name="Dark List Accent 1" w:uiPriority="70"/>
-    <w:lsdException w:name="Colorful Shading Accent 1" w:uiPriority="71"/>
-    <w:lsdException w:name="Colorful List Accent 1" w:uiPriority="72"/>
-    <w:lsdException w:name="Colorful Grid Accent 1" w:uiPriority="73"/>
-    <w:lsdException w:name="Light Shading Accent 2" w:uiPriority="60"/>
-    <w:lsdException w:name="Light List Accent 2" w:uiPriority="61"/>
-    <w:lsdException w:name="Light Grid Accent 2" w:uiPriority="62"/>
-    <w:lsdException w:name="Medium Shading 1 Accent 2" w:uiPriority="63"/>
-    <w:lsdException w:name="Medium Shading 2 Accent 2" w:uiPriority="64"/>
-    <w:lsdException w:name="Medium List 1 Accent 2" w:uiPriority="65"/>
-    <w:lsdException w:name="Medium List 2 Accent 2" w:uiPriority="66"/>
-    <w:lsdException w:name="Medium Grid 1 Accent 2" w:uiPriority="67"/>
-    <w:lsdException w:name="Medium Grid 2 Accent 2" w:uiPriority="68"/>
-    <w:lsdException w:name="Medium Grid 3 Accent 2" w:uiPriority="69"/>
-    <w:lsdException w:name="Dark List Accent 2" w:uiPriority="70"/>
-    <w:lsdException w:name="Colorful Shading Accent 2" w:uiPriority="71"/>
-    <w:lsdException w:name="Colorful List Accent 2" w:uiPriority="72"/>
-    <w:lsdException w:name="Colorful Grid Accent 2" w:uiPriority="73"/>
-    <w:lsdException w:name="Light Shading Accent 3" w:uiPriority="60"/>
-    <w:lsdException w:name="Light List Accent 3" w:uiPriority="61"/>
-    <w:lsdException w:name="Light Grid Accent 3" w:uiPriority="62"/>
-    <w:lsdException w:name="Medium Shading 1 Accent 3" w:uiPriority="63"/>
-    <w:lsdException w:name="Medium Shading 2 Accent 3" w:uiPriority="64"/>
-    <w:lsdException w:name="Medium List 1 Accent 3" w:uiPriority="65"/>
-    <w:lsdException w:name="Medium List 2 Accent 3" w:uiPriority="66"/>
-    <w:lsdException w:name="Medium Grid 1 Accent 3" w:uiPriority="67"/>
-    <w:lsdException w:name="Medium Grid 2 Accent 3" w:uiPriority="68"/>
-    <w:lsdException w:name="Medium Grid 3 Accent 3" w:uiPriority="69"/>
-    <w:lsdException w:name="Dark List Accent 3" w:uiPriority="70"/>
-    <w:lsdException w:name="Colorful Shading Accent 3" w:uiPriority="71"/>
-    <w:lsdException w:name="Colorful List Accent 3" w:uiPriority="72"/>
-    <w:lsdException w:name="Colorful Grid Accent 3" w:uiPriority="73"/>
-    <w:lsdException w:name="Light Shading Accent 4" w:uiPriority="60"/>
-    <w:lsdException w:name="Light List Accent 4" w:uiPriority="61"/>
-    <w:lsdException w:name="Light Grid Accent 4" w:uiPriority="62"/>
-    <w:lsdException w:name="Medium Shading 1 Accent 4" w:uiPriority="63"/>
-    <w:lsdException w:name="Medium Shading 2 Accent 4" w:uiPriority="64"/>
-    <w:lsdException w:name="Medium List 1 Accent 4" w:uiPriority="65"/>
-    <w:lsdException w:name="Medium List 2 Accent 4" w:uiPriority="66"/>
-    <w:lsdException w:name="Medium Grid 1 Accent 4" w:uiPriority="67"/>
-    <w:lsdException w:name="Medium Grid 2 Accent 4" w:uiPriority="68"/>
-    <w:lsdException w:name="Medium Grid 3 Accent 4" w:uiPriority="69"/>
-    <w:lsdException w:name="Dark List Accent 4" w:uiPriority="70"/>
-    <w:lsdException w:name="Colorful Shading Accent 4" w:uiPriority="71"/>
-    <w:lsdException w:name="Colorful List Accent 4" w:uiPriority="72"/>
-    <w:lsdException w:name="Colorful Grid Accent 4" w:uiPriority="73"/>
-    <w:lsdException w:name="Light Shading Accent 5" w:uiPriority="60"/>
-    <w:lsdException w:name="Light List Accent 5" w:uiPriority="61"/>
-    <w:lsdException w:name="Light Grid Accent 5" w:uiPriority="62"/>
-    <w:lsdException w:name="Medium Shading 1 Accent 5" w:uiPriority="63"/>
-    <w:lsdException w:name="Medium Shading 2 Accent 5" w:uiPriority="64"/>
-    <w:lsdException w:name="Medium List 1 Accent 5" w:uiPriority="65"/>
-    <w:lsdException w:name="Medium List 2 Accent 5" w:uiPriority="66"/>
-    <w:lsdException w:name="Medium Grid 1 Accent 5" w:uiPriority="67"/>
-    <w:lsdException w:name="Medium Grid 2 Accent 5" w:uiPriority="68"/>
-    <w:lsdException w:name="Medium Grid 3 Accent 5" w:uiPriority="69"/>
-    <w:lsdException w:name="Dark List Accent 5" w:uiPriority="70"/>
-    <w:lsdException w:name="Colorful Shading Accent 5" w:uiPriority="71"/>
-    <w:lsdException w:name="Colorful List Accent 5" w:uiPriority="72"/>
-    <w:lsdException w:name="Colorful Grid Accent 5" w:uiPriority="73"/>
-    <w:lsdException w:name="Light Shading Accent 6" w:uiPriority="60"/>
-    <w:lsdException w:name="Light List Accent 6" w:uiPriority="61"/>
-    <w:lsdException w:name="Light Grid Accent 6" w:uiPriority="62"/>
-    <w:lsdException w:name="Medium Shading 1 Accent 6" w:uiPriority="63"/>
-    <w:lsdException w:name="Medium Shading 2 Accent 6" w:uiPriority="64"/>
-    <w:lsdException w:name="Medium List 1 Accent 6" w:uiPriority="65"/>
-    <w:lsdException w:name="Medium List 2 Accent 6" w:uiPriority="66"/>
-    <w:lsdException w:name="Medium Grid 1 Accent 6" w:uiPriority="67"/>
-    <w:lsdException w:name="Medium Grid 2 Accent 6" w:uiPriority="68"/>
-    <w:lsdException w:name="Medium Grid 3 Accent 6" w:uiPriority="69"/>
-    <w:lsdException w:name="Dark List Accent 6" w:uiPriority="70"/>
-    <w:lsdException w:name="Colorful Shading Accent 6" w:uiPriority="71"/>
-    <w:lsdException w:name="Colorful List Accent 6" w:uiPriority="72"/>
-    <w:lsdException w:name="Colorful Grid Accent 6" w:uiPriority="73"/>
-    <w:lsdException w:name="Subtle Emphasis" w:uiPriority="19" w:qFormat="1"/>
-    <w:lsdException w:name="Intense Emphasis" w:uiPriority="21" w:qFormat="1"/>
-    <w:lsdException w:name="Subtle Reference" w:uiPriority="31" w:qFormat="1"/>
-    <w:lsdException w:name="Intense Reference" w:uiPriority="32" w:qFormat="1"/>
-    <w:lsdException w:name="Book Title" w:uiPriority="33" w:qFormat="1"/>
-    <w:lsdException w:name="Bibliography" w:semiHidden="1" w:uiPriority="37" w:unhideWhenUsed="1"/>
-    <w:lsdException w:name="TOC Heading" w:semiHidden="1" w:uiPriority="39" w:unhideWhenUsed="1" w:qFormat="1"/>
-    <w:lsdException w:name="Plain Table 1" w:uiPriority="41"/>
-    <w:lsdException w:name="Plain Table 2" w:uiPriority="42"/>
-    <w:lsdException w:name="Plain Table 3" w:uiPriority="43"/>
-    <w:lsdException w:name="Plain Table 4" w:uiPriority="44"/>
-    <w:lsdException w:name="Plain Table 5" w:uiPriority="45"/>
-    <w:lsdException w:name="Grid Table Light" w:uiPriority="40"/>
-    <w:lsdException w:name="Grid Table 1 Light" w:uiPriority="46"/>
-    <w:lsdException w:name="Grid Table 2" w:uiPriority="47"/>
-    <w:lsdException w:name="Grid Table 3" w:uiPriority="48"/>
-    <w:lsdException w:name="Grid Table 4" w:uiPriority="49"/>
-    <w:lsdException w:name="Grid Table 5 Dark" w:uiPriority="50"/>
-    <w:lsdException w:name="Grid Table 6 Colorful" w:uiPriority="51"/>
-    <w:lsdException w:name="Grid Table 7 Colorful" w:uiPriority="52"/>
-    <w:lsdException w:name="Grid Table 1 Light Accent 1" w:uiPriority="46"/>
-    <w:lsdException w:name="Grid Table 2 Accent 1" w:uiPriority="47"/>
-    <w:lsdException w:name="Grid Table 3 Accent 1" w:uiPriority="48"/>
-    <w:lsdException w:name="Grid Table 4 Accent 1" w:uiPriority="49"/>
-    <w:lsdException w:name="Grid Table 5 Dark Accent 1" w:uiPriority="50"/>
-    <w:lsdException w:name="Grid Table 6 Colorful Accent 1" w:uiPriority="51"/>
-    <w:lsdException w:name="Grid Table 7 Colorful Accent 1" w:uiPriority="52"/>
-    <w:lsdException w:name="Grid Table 1 Light Accent 2" w:uiPriority="46"/>
-    <w:lsdException w:name="Grid Table 2 Accent 2" w:uiPriority="47"/>
-    <w:lsdException w:name="Grid Table 3 Accent 2" w:uiPriority="48"/>
-    <w:lsdException w:name="Grid Table 4 Accent 2" w:uiPriority="49"/>
-    <w:lsdException w:name="Grid Table 5 Dark Accent 2" w:uiPriority="50"/>
-    <w:lsdException w:name="Grid Table 6 Colorful Accent 2" w:uiPriority="51"/>
-    <w:lsdException w:name="Grid Table 7 Colorful Accent 2" w:uiPriority="52"/>
-    <w:lsdException w:name="Grid Table 1 Light Accent 3" w:uiPriority="46"/>
-    <w:lsdException w:name="Grid Table 2 Accent 3" w:uiPriority="47"/>
-    <w:lsdException w:name="Grid Table 3 Accent 3" w:uiPriority="48"/>
-    <w:lsdException w:name="Grid Table 4 Accent 3" w:uiPriority="49"/>
-    <w:lsdException w:name="Grid Table 5 Dark Accent 3" w:uiPriority="50"/>
-    <w:lsdException w:name="Grid Table 6 Colorful Accent 3" w:uiPriority="51"/>
-    <w:lsdException w:name="Grid Table 7 Colorful Accent 3" w:uiPriority="52"/>
-    <w:lsdException w:name="Grid Table 1 Light Accent 4" w:uiPriority="46"/>
-    <w:lsdException w:name="Grid Table 2 Accent 4" w:uiPriority="47"/>
-    <w:lsdException w:name="Grid Table 3 Accent 4" w:uiPriority="48"/>
-    <w:lsdException w:name="Grid Table 4 Accent 4" w:uiPriority="49"/>
-    <w:lsdException w:name="Grid Table 5 Dark Accent 4" w:uiPriority="50"/>
-    <w:lsdException w:name="Grid Table 6 Colorful Accent 4" w:uiPriority="51"/>
-    <w:lsdException w:name="Grid Table 7 Colorful Accent 4" w:uiPriority="52"/>
-    <w:lsdException w:name="Grid Table 1 Light Accent 5" w:uiPriority="46"/>
-    <w:lsdException w:name="Grid Table 2 Accent 5" w:uiPriority="47"/>
-    <w:lsdException w:name="Grid Table 3 Accent 5" w:uiPriority="48"/>
-    <w:lsdException w:name="Grid Table 4 Accent 5" w:uiPriority="49"/>
-    <w:lsdException w:name="Grid Table 5 Dark Accent 5" w:uiPriority="50"/>
-    <w:lsdException w:name="Grid Table 6 Colorful Accent 5" w:uiPriority="51"/>
-    <w:lsdException w:name="Grid Table 7 Colorful Accent 5" w:uiPriority="52"/>
-    <w:lsdException w:name="Grid Table 1 Light Accent 6" w:uiPriority="46"/>
-    <w:lsdException w:name="Grid Table 2 Accent 6" w:uiPriority="47"/>
-    <w:lsdException w:name="Grid Table 3 Accent 6" w:uiPriority="48"/>
-    <w:lsdException w:name="Grid Table 4 Accent 6" w:uiPriority="49"/>
-    <w:lsdException w:name="Grid Table 5 Dark Accent 6" w:uiPriority="50"/>
-    <w:lsdException w:name="Grid Table 6 Colorful Accent 6" w:uiPriority="51"/>
-    <w:lsdException w:name="Grid Table 7 Colorful Accent 6" w:uiPriority="52"/>
-    <w:lsdException w:name="List Table 1 Light" w:uiPriority="46"/>
-    <w:lsdException w:name="List Table 2" w:uiPriority="47"/>
-    <w:lsdException w:name="List Table 3" w:uiPriority="48"/>
-    <w:lsdException w:name="List Table 4" w:uiPriority="49"/>
-    <w:lsdException w:name="List Table 5 Dark" w:uiPriority="50"/>
-    <w:lsdException w:name="List Table 6 Colorful" w:uiPriority="51"/>
-    <w:lsdException w:name="List Table 7 Colorful" w:uiPriority="52"/>
-    <w:lsdException w:name="List Table 1 Light Accent 1" w:uiPriority="46"/>
-    <w:lsdException w:name="List Table 2 Accent 1" w:uiPriority="47"/>
-    <w:lsdException w:name="List Table 3 Accent 1" w:uiPriority="48"/>
-    <w:lsdException w:name="List Table 4 Accent 1" w:uiPriority="49"/>
-    <w:lsdException w:name="List Table 5 Dark Accent 1" w:uiPriority="50"/>
-    <w:lsdException w:name="List Table 6 Colorful Accent 1" w:uiPriority="51"/>
-    <w:lsdException w:name="List Table 7 Colorful Accent 1" w:uiPriority="52"/>
-    <w:lsdException w:name="List Table 1 Light Accent 2" w:uiPriority="46"/>
-    <w:lsdException w:name="List Table 2 Accent 2" w:uiPriority="47"/>
-    <w:lsdException w:name="List Table 3 Accent 2" w:uiPriority="48"/>
-    <w:lsdException w:name="List Table 4 Accent 2" w:uiPriority="49"/>
-    <w:lsdException w:name="List Table 5 Dark Accent 2" w:uiPriority="50"/>
-    <w:lsdException w:name="List Table 6 Colorful Accent 2" w:uiPriority="51"/>
-    <w:lsdException w:name="List Table 7 Colorful Accent 2" w:uiPriority="52"/>
-    <w:lsdException w:name="List Table 1 Light Accent 3" w:uiPriority="46"/>
-    <w:lsdException w:name="List Table 2 Accent 3" w:uiPriority="47"/>
-    <w:lsdException w:name="List Table 3 Accent 3" w:uiPriority="48"/>
-    <w:lsdException w:name="List Table 4 Accent 3" w:uiPriority="49"/>
-    <w:lsdException w:name="List Table 5 Dark Accent 3" w:uiPriority="50"/>
-    <w:lsdException w:name="List Table 6 Colorful Accent 3" w:uiPriority="51"/>
-    <w:lsdException w:name="List Table 7 Colorful Accent 3" w:uiPriority="52"/>
-    <w:lsdException w:name="List Table 1 Light Accent 4" w:uiPriority="46"/>
-    <w:lsdException w:name="List Table 2 Accent 4" w:uiPriority="47"/>
-    <w:lsdException w:name="List Table 3 Accent 4" w:uiPriority="48"/>
-    <w:lsdException w:name="List Table 4 Accent 4" w:uiPriority="49"/>
-    <w:lsdException w:name="List Table 5 Dark Accent 4" w:uiPriority="50"/>
-    <w:lsdException w:name="List Table 6 Colorful Accent 4" w:uiPriority="51"/>
-    <w:lsdException w:name="List Table 7 Colorful Accent 4" w:uiPriority="52"/>
-    <w:lsdException w:name="List Table 1 Light Accent 5" w:uiPriority="46"/>
-    <w:lsdException w:name="List Table 2 Accent 5" w:uiPriority="47"/>
-    <w:lsdException w:name="List Table 3 Accent 5" w:uiPriority="48"/>
-    <w:lsdException w:name="List Table 4 Accent 5" w:uiPriority="49"/>
-    <w:lsdException w:name="List Table 5 Dark Accent 5" w:uiPriority="50"/>
-    <w:lsdException w:name="List Table 6 Colorful Accent 5" w:uiPriority="51"/>
-    <w:lsdException w:name="List Table 7 Colorful Accent 5" w:uiPriority="52"/>
-    <w:lsdException w:name="List Table 1 Light Accent 6" w:uiPriority="46"/>
-    <w:lsdException w:name="List Table 2 Accent 6" w:uiPriority="47"/>
-    <w:lsdException w:name="List Table 3 Accent 6" w:uiPriority="48"/>
-    <w:lsdException w:name="List Table 4 Accent 6" w:uiPriority="49"/>
-    <w:lsdException w:name="List Table 5 Dark Accent 6" w:uiPriority="50"/>
-    <w:lsdException w:name="List Table 6 Colorful Accent 6" w:uiPriority="51"/>
-    <w:lsdException w:name="List Table 7 Colorful Accent 6" w:uiPriority="52"/>
-    <w:lsdException w:name="Mention" w:semiHidden="1" w:unhideWhenUsed="1"/>
-    <w:lsdException w:name="Smart Hyperlink" w:semiHidden="1" w:unhideWhenUsed="1"/>
-    <w:lsdException w:name="Hashtag" w:semiHidden="1" w:unhideWhenUsed="1"/>
-    <w:lsdException w:name="Unresolved Mention" w:semiHidden="1" w:unhideWhenUsed="1"/>
-    <w:lsdException w:name="Smart Link" w:semiHidden="1" w:unhideWhenUsed="1"/>
+  <w:latentStyles w:defLockedState="0" w:defUIPriority="99" w:defSemiHidden="1" w:defUnhideWhenUsed="1" w:defQFormat="0" w:count="267">
+    <w:lsdException w:name="Normal" w:semiHidden="0" w:uiPriority="0" w:unhideWhenUsed="0" w:qFormat="1"/>
+    <w:lsdException w:name="heading 1" w:semiHidden="0" w:uiPriority="9" w:unhideWhenUsed="0" w:qFormat="1"/>
+    <w:lsdException w:name="heading 2" w:uiPriority="9" w:qFormat="1"/>
+    <w:lsdException w:name="heading 3" w:uiPriority="9" w:qFormat="1"/>
+    <w:lsdException w:name="heading 4" w:uiPriority="9" w:qFormat="1"/>
+    <w:lsdException w:name="heading 5" w:uiPriority="9" w:qFormat="1"/>
+    <w:lsdException w:name="heading 6" w:uiPriority="9" w:qFormat="1"/>
+    <w:lsdException w:name="heading 7" w:uiPriority="9" w:qFormat="1"/>
+    <w:lsdException w:name="heading 8" w:uiPriority="9" w:qFormat="1"/>
+    <w:lsdException w:name="heading 9" w:uiPriority="9" w:qFormat="1"/>
+    <w:lsdException w:name="toc 1" w:uiPriority="39"/>
+    <w:lsdException w:name="toc 2" w:uiPriority="39"/>
+    <w:lsdException w:name="toc 3" w:uiPriority="39"/>
+    <w:lsdException w:name="toc 4" w:uiPriority="39"/>
+    <w:lsdException w:name="toc 5" w:uiPriority="39"/>
+    <w:lsdException w:name="toc 6" w:uiPriority="39"/>
+    <w:lsdException w:name="toc 7" w:uiPriority="39"/>
+    <w:lsdException w:name="toc 8" w:uiPriority="39"/>
+    <w:lsdException w:name="toc 9" w:uiPriority="39"/>
+    <w:lsdException w:name="caption" w:uiPriority="35" w:qFormat="1"/>
+    <w:lsdException w:name="Title" w:semiHidden="0" w:uiPriority="10" w:unhideWhenUsed="0" w:qFormat="1"/>
+    <w:lsdException w:name="Default Paragraph Font" w:uiPriority="1"/>
+    <w:lsdException w:name="Subtitle" w:semiHidden="0" w:uiPriority="11" w:unhideWhenUsed="0" w:qFormat="1"/>
+    <w:lsdException w:name="Strong" w:semiHidden="0" w:uiPriority="22" w:unhideWhenUsed="0" w:qFormat="1"/>
+    <w:lsdException w:name="Emphasis" w:semiHidden="0" w:uiPriority="20" w:unhideWhenUsed="0" w:qFormat="1"/>
+    <w:lsdException w:name="Table Grid" w:semiHidden="0" w:uiPriority="39" w:unhideWhenUsed="0"/>
+    <w:lsdException w:name="Placeholder Text" w:unhideWhenUsed="0"/>
+    <w:lsdException w:name="No Spacing" w:semiHidden="0" w:uiPriority="1" w:unhideWhenUsed="0" w:qFormat="1"/>
+    <w:lsdException w:name="Light Shading" w:semiHidden="0" w:uiPriority="60" w:unhideWhenUsed="0"/>
+    <w:lsdException w:name="Light List" w:semiHidden="0" w:uiPriority="61" w:unhideWhenUsed="0"/>
+    <w:lsdException w:name="Light Grid" w:semiHidden="0" w:uiPriority="62" w:unhideWhenUsed="0"/>
+    <w:lsdException w:name="Medium Shading 1" w:semiHidden="0" w:uiPriority="63" w:unhideWhenUsed="0"/>
+    <w:lsdException w:name="Medium Shading 2" w:semiHidden="0" w:uiPriority="64" w:unhideWhenUsed="0"/>
+    <w:lsdException w:name="Medium List 1" w:semiHidden="0" w:uiPriority="65" w:unhideWhenUsed="0"/>
+    <w:lsdException w:name="Medium List 2" w:semiHidden="0" w:uiPriority="66" w:unhideWhenUsed="0"/>
+    <w:lsdException w:name="Medium Grid 1" w:semiHidden="0" w:uiPriority="67" w:unhideWhenUsed="0"/>
+    <w:lsdException w:name="Medium Grid 2" w:semiHidden="0" w:uiPriority="68" w:unhideWhenUsed="0"/>
+    <w:lsdException w:name="Medium Grid 3" w:semiHidden="0" w:uiPriority="69" w:unhideWhenUsed="0"/>
+    <w:lsdException w:name="Dark List" w:semiHidden="0" w:uiPriority="70" w:unhideWhenUsed="0"/>
+    <w:lsdException w:name="Colorful Shading" w:semiHidden="0" w:uiPriority="71" w:unhideWhenUsed="0"/>
+    <w:lsdException w:name="Colorful List" w:semiHidden="0" w:uiPriority="72" w:unhideWhenUsed="0"/>
+    <w:lsdException w:name="Colorful Grid" w:semiHidden="0" w:uiPriority="73" w:unhideWhenUsed="0"/>
+    <w:lsdException w:name="Light Shading Accent 1" w:semiHidden="0" w:uiPriority="60" w:unhideWhenUsed="0"/>
+    <w:lsdException w:name="Light List Accent 1" w:semiHidden="0" w:uiPriority="61" w:unhideWhenUsed="0"/>
+    <w:lsdException w:name="Light Grid Accent 1" w:semiHidden="0" w:uiPriority="62" w:unhideWhenUsed="0"/>
+    <w:lsdException w:name="Medium Shading 1 Accent 1" w:semiHidden="0" w:uiPriority="63" w:unhideWhenUsed="0"/>
+    <w:lsdException w:name="Medium Shading 2 Accent 1" w:semiHidden="0" w:uiPriority="64" w:unhideWhenUsed="0"/>
+    <w:lsdException w:name="Medium List 1 Accent 1" w:semiHidden="0" w:uiPriority="65" w:unhideWhenUsed="0"/>
+    <w:lsdException w:name="Revision" w:unhideWhenUsed="0"/>
+    <w:lsdException w:name="List Paragraph" w:semiHidden="0" w:uiPriority="34" w:unhideWhenUsed="0" w:qFormat="1"/>
+    <w:lsdException w:name="Quote" w:semiHidden="0" w:uiPriority="29" w:unhideWhenUsed="0" w:qFormat="1"/>
+    <w:lsdException w:name="Intense Quote" w:semiHidden="0" w:uiPriority="30" w:unhideWhenUsed="0" w:qFormat="1"/>
+    <w:lsdException w:name="Medium List 2 Accent 1" w:semiHidden="0" w:uiPriority="66" w:unhideWhenUsed="0"/>
+    <w:lsdException w:name="Medium Grid 1 Accent 1" w:semiHidden="0" w:uiPriority="67" w:unhideWhenUsed="0"/>
+    <w:lsdException w:name="Medium Grid 2 Accent 1" w:semiHidden="0" w:uiPriority="68" w:unhideWhenUsed="0"/>
+    <w:lsdException w:name="Medium Grid 3 Accent 1" w:semiHidden="0" w:uiPriority="69" w:unhideWhenUsed="0"/>
+    <w:lsdException w:name="Dark List Accent 1" w:semiHidden="0" w:uiPriority="70" w:unhideWhenUsed="0"/>
+    <w:lsdException w:name="Colorful Shading Accent 1" w:semiHidden="0" w:uiPriority="71" w:unhideWhenUsed="0"/>
+    <w:lsdException w:name="Colorful List Accent 1" w:semiHidden="0" w:uiPriority="72" w:unhideWhenUsed="0"/>
+    <w:lsdException w:name="Colorful Grid Accent 1" w:semiHidden="0" w:uiPriority="73" w:unhideWhenUsed="0"/>
+    <w:lsdException w:name="Light Shading Accent 2" w:semiHidden="0" w:uiPriority="60" w:unhideWhenUsed="0"/>
+    <w:lsdException w:name="Light List Accent 2" w:semiHidden="0" w:uiPriority="61" w:unhideWhenUsed="0"/>
+    <w:lsdException w:name="Light Grid Accent 2" w:semiHidden="0" w:uiPriority="62" w:unhideWhenUsed="0"/>
+    <w:lsdException w:name="Medium Shading 1 Accent 2" w:semiHidden="0" w:uiPriority="63" w:unhideWhenUsed="0"/>
+    <w:lsdException w:name="Medium Shading 2 Accent 2" w:semiHidden="0" w:uiPriority="64" w:unhideWhenUsed="0"/>
+    <w:lsdException w:name="Medium List 1 Accent 2" w:semiHidden="0" w:uiPriority="65" w:unhideWhenUsed="0"/>
+    <w:lsdException w:name="Medium List 2 Accent 2" w:semiHidden="0" w:uiPriority="66" w:unhideWhenUsed="0"/>
+    <w:lsdException w:name="Medium Grid 1 Accent 2" w:semiHidden="0" w:uiPriority="67" w:unhideWhenUsed="0"/>
+    <w:lsdException w:name="Medium Grid 2 Accent 2" w:semiHidden="0" w:uiPriority="68" w:unhideWhenUsed="0"/>
+    <w:lsdException w:name="Medium Grid 3 Accent 2" w:semiHidden="0" w:uiPriority="69" w:unhideWhenUsed="0"/>
+    <w:lsdException w:name="Dark List Accent 2" w:semiHidden="0" w:uiPriority="70" w:unhideWhenUsed="0"/>
+    <w:lsdException w:name="Colorful Shading Accent 2" w:semiHidden="0" w:uiPriority="71" w:unhideWhenUsed="0"/>
+    <w:lsdException w:name="Colorful List Accent 2" w:semiHidden="0" w:uiPriority="72" w:unhideWhenUsed="0"/>
+    <w:lsdException w:name="Colorful Grid Accent 2" w:semiHidden="0" w:uiPriority="73" w:unhideWhenUsed="0"/>
+    <w:lsdException w:name="Light Shading Accent 3" w:semiHidden="0" w:uiPriority="60" w:unhideWhenUsed="0"/>
+    <w:lsdException w:name="Light List Accent 3" w:semiHidden="0" w:uiPriority="61" w:unhideWhenUsed="0"/>
+    <w:lsdException w:name="Light Grid Accent 3" w:semiHidden="0" w:uiPriority="62" w:unhideWhenUsed="0"/>
+    <w:lsdException w:name="Medium Shading 1 Accent 3" w:semiHidden="0" w:uiPriority="63" w:unhideWhenUsed="0"/>
+    <w:lsdException w:name="Medium Shading 2 Accent 3" w:semiHidden="0" w:uiPriority="64" w:unhideWhenUsed="0"/>
+    <w:lsdException w:name="Medium List 1 Accent 3" w:semiHidden="0" w:uiPriority="65" w:unhideWhenUsed="0"/>
+    <w:lsdException w:name="Medium List 2 Accent 3" w:semiHidden="0" w:uiPriority="66" w:unhideWhenUsed="0"/>
+    <w:lsdException w:name="Medium Grid 1 Accent 3" w:semiHidden="0" w:uiPriority="67" w:unhideWhenUsed="0"/>
+    <w:lsdException w:name="Medium Grid 2 Accent 3" w:semiHidden="0" w:uiPriority="68" w:unhideWhenUsed="0"/>
+    <w:lsdException w:name="Medium Grid 3 Accent 3" w:semiHidden="0" w:uiPriority="69" w:unhideWhenUsed="0"/>
+    <w:lsdException w:name="Dark List Accent 3" w:semiHidden="0" w:uiPriority="70" w:unhideWhenUsed="0"/>
+    <w:lsdException w:name="Colorful Shading Accent 3" w:semiHidden="0" w:uiPriority="71" w:unhideWhenUsed="0"/>
+    <w:lsdException w:name="Colorful List Accent 3" w:semiHidden="0" w:uiPriority="72" w:unhideWhenUsed="0"/>
+    <w:lsdException w:name="Colorful Grid Accent 3" w:semiHidden="0" w:uiPriority="73" w:unhideWhenUsed="0"/>
+    <w:lsdException w:name="Light Shading Accent 4" w:semiHidden="0" w:uiPriority="60" w:unhideWhenUsed="0"/>
+    <w:lsdException w:name="Light List Accent 4" w:semiHidden="0" w:uiPriority="61" w:unhideWhenUsed="0"/>
+    <w:lsdException w:name="Light Grid Accent 4" w:semiHidden="0" w:uiPriority="62" w:unhideWhenUsed="0"/>
+    <w:lsdException w:name="Medium Shading 1 Accent 4" w:semiHidden="0" w:uiPriority="63" w:unhideWhenUsed="0"/>
+    <w:lsdException w:name="Medium Shading 2 Accent 4" w:semiHidden="0" w:uiPriority="64" w:unhideWhenUsed="0"/>
+    <w:lsdException w:name="Medium List 1 Accent 4" w:semiHidden="0" w:uiPriority="65" w:unhideWhenUsed="0"/>
+    <w:lsdException w:name="Medium List 2 Accent 4" w:semiHidden="0" w:uiPriority="66" w:unhideWhenUsed="0"/>
+    <w:lsdException w:name="Medium Grid 1 Accent 4" w:semiHidden="0" w:uiPriority="67" w:unhideWhenUsed="0"/>
+    <w:lsdException w:name="Medium Grid 2 Accent 4" w:semiHidden="0" w:uiPriority="68" w:unhideWhenUsed="0"/>
+    <w:lsdException w:name="Medium Grid 3 Accent 4" w:semiHidden="0" w:uiPriority="69" w:unhideWhenUsed="0"/>
+    <w:lsdException w:name="Dark List Accent 4" w:semiHidden="0" w:uiPriority="70" w:unhideWhenUsed="0"/>
+    <w:lsdException w:name="Colorful Shading Accent 4" w:semiHidden="0" w:uiPriority="71" w:unhideWhenUsed="0"/>
+    <w:lsdException w:name="Colorful List Accent 4" w:semiHidden="0" w:uiPriority="72" w:unhideWhenUsed="0"/>
+    <w:lsdException w:name="Colorful Grid Accent 4" w:semiHidden="0" w:uiPriority="73" w:unhideWhenUsed="0"/>
+    <w:lsdException w:name="Light Shading Accent 5" w:semiHidden="0" w:uiPriority="60" w:unhideWhenUsed="0"/>
+    <w:lsdException w:name="Light List Accent 5" w:semiHidden="0" w:uiPriority="61" w:unhideWhenUsed="0"/>
+    <w:lsdException w:name="Light Grid Accent 5" w:semiHidden="0" w:uiPriority="62" w:unhideWhenUsed="0"/>
+    <w:lsdException w:name="Medium Shading 1 Accent 5" w:semiHidden="0" w:uiPriority="63" w:unhideWhenUsed="0"/>
+    <w:lsdException w:name="Medium Shading 2 Accent 5" w:semiHidden="0" w:uiPriority="64" w:unhideWhenUsed="0"/>
+    <w:lsdException w:name="Medium List 1 Accent 5" w:semiHidden="0" w:uiPriority="65" w:unhideWhenUsed="0"/>
+    <w:lsdException w:name="Medium List 2 Accent 5" w:semiHidden="0" w:uiPriority="66" w:unhideWhenUsed="0"/>
+    <w:lsdException w:name="Medium Grid 1 Accent 5" w:semiHidden="0" w:uiPriority="67" w:unhideWhenUsed="0"/>
+    <w:lsdException w:name="Medium Grid 2 Accent 5" w:semiHidden="0" w:uiPriority="68" w:unhideWhenUsed="0"/>
+    <w:lsdException w:name="Medium Grid 3 Accent 5" w:semiHidden="0" w:uiPriority="69" w:unhideWhenUsed="0"/>
+    <w:lsdException w:name="Dark List Accent 5" w:semiHidden="0" w:uiPriority="70" w:unhideWhenUsed="0"/>
+    <w:lsdException w:name="Colorful Shading Accent 5" w:semiHidden="0" w:uiPriority="71" w:unhideWhenUsed="0"/>
+    <w:lsdException w:name="Colorful List Accent 5" w:semiHidden="0" w:uiPriority="72" w:unhideWhenUsed="0"/>
+    <w:lsdException w:name="Colorful Grid Accent 5" w:semiHidden="0" w:uiPriority="73" w:unhideWhenUsed="0"/>
+    <w:lsdException w:name="Light Shading Accent 6" w:semiHidden="0" w:uiPriority="60" w:unhideWhenUsed="0"/>
+    <w:lsdException w:name="Light List Accent 6" w:semiHidden="0" w:uiPriority="61" w:unhideWhenUsed="0"/>
+    <w:lsdException w:name="Light Grid Accent 6" w:semiHidden="0" w:uiPriority="62" w:unhideWhenUsed="0"/>
+    <w:lsdException w:name="Medium Shading 1 Accent 6" w:semiHidden="0" w:uiPriority="63" w:unhideWhenUsed="0"/>
+    <w:lsdException w:name="Medium Shading 2 Accent 6" w:semiHidden="0" w:uiPriority="64" w:unhideWhenUsed="0"/>
+    <w:lsdException w:name="Medium List 1 Accent 6" w:semiHidden="0" w:uiPriority="65" w:unhideWhenUsed="0"/>
+    <w:lsdException w:name="Medium List 2 Accent 6" w:semiHidden="0" w:uiPriority="66" w:unhideWhenUsed="0"/>
+    <w:lsdException w:name="Medium Grid 1 Accent 6" w:semiHidden="0" w:uiPriority="67" w:unhideWhenUsed="0"/>
+    <w:lsdException w:name="Medium Grid 2 Accent 6" w:semiHidden="0" w:uiPriority="68" w:unhideWhenUsed="0"/>
+    <w:lsdException w:name="Medium Grid 3 Accent 6" w:semiHidden="0" w:uiPriority="69" w:unhideWhenUsed="0"/>
+    <w:lsdException w:name="Dark List Accent 6" w:semiHidden="0" w:uiPriority="70" w:unhideWhenUsed="0"/>
+    <w:lsdException w:name="Colorful Shading Accent 6" w:semiHidden="0" w:uiPriority="71" w:unhideWhenUsed="0"/>
+    <w:lsdException w:name="Colorful List Accent 6" w:semiHidden="0" w:uiPriority="72" w:unhideWhenUsed="0"/>
+    <w:lsdException w:name="Colorful Grid Accent 6" w:semiHidden="0" w:uiPriority="73" w:unhideWhenUsed="0"/>
+    <w:lsdException w:name="Subtle Emphasis" w:semiHidden="0" w:uiPriority="19" w:unhideWhenUsed="0" w:qFormat="1"/>
+    <w:lsdException w:name="Intense Emphasis" w:semiHidden="0" w:uiPriority="21" w:unhideWhenUsed="0" w:qFormat="1"/>
+    <w:lsdException w:name="Subtle Reference" w:semiHidden="0" w:uiPriority="31" w:unhideWhenUsed="0" w:qFormat="1"/>
+    <w:lsdException w:name="Intense Reference" w:semiHidden="0" w:uiPriority="32" w:unhideWhenUsed="0" w:qFormat="1"/>
+    <w:lsdException w:name="Book Title" w:semiHidden="0" w:uiPriority="33" w:unhideWhenUsed="0" w:qFormat="1"/>
+    <w:lsdException w:name="Bibliography" w:uiPriority="37"/>
+    <w:lsdException w:name="TOC Heading" w:uiPriority="39" w:qFormat="1"/>
   </w:latentStyles>
   <w:style w:type="paragraph" w:default="1" w:styleId="Normal">
     <w:name w:val="Normal"/>
@@ -7450,6 +6953,7 @@
     <w:uiPriority w:val="99"/>
     <w:semiHidden/>
     <w:unhideWhenUsed/>
+    <w:qFormat/>
     <w:tblPr>
       <w:tblInd w:w="0" w:type="dxa"/>
       <w:tblCellMar>
@@ -7544,6 +7048,7 @@
     <w:tblPr>
       <w:tblStyleRowBandSize w:val="1"/>
       <w:tblStyleColBandSize w:val="1"/>
+      <w:tblInd w:w="0" w:type="dxa"/>
       <w:tblBorders>
         <w:top w:val="single" w:sz="4" w:space="0" w:color="999999" w:themeColor="text1" w:themeTint="66"/>
         <w:left w:val="single" w:sz="4" w:space="0" w:color="999999" w:themeColor="text1" w:themeTint="66"/>
@@ -7552,6 +7057,12 @@
         <w:insideH w:val="single" w:sz="4" w:space="0" w:color="999999" w:themeColor="text1" w:themeTint="66"/>
         <w:insideV w:val="single" w:sz="4" w:space="0" w:color="999999" w:themeColor="text1" w:themeTint="66"/>
       </w:tblBorders>
+      <w:tblCellMar>
+        <w:top w:w="0" w:type="dxa"/>
+        <w:left w:w="108" w:type="dxa"/>
+        <w:bottom w:w="0" w:type="dxa"/>
+        <w:right w:w="108" w:type="dxa"/>
+      </w:tblCellMar>
     </w:tblPr>
     <w:tblStylePr w:type="firstRow">
       <w:rPr>
@@ -7702,6 +7213,7 @@
       <w:spacing w:after="0" w:line="240" w:lineRule="auto"/>
     </w:pPr>
     <w:tblPr>
+      <w:tblInd w:w="0" w:type="dxa"/>
       <w:tblBorders>
         <w:top w:val="single" w:sz="4" w:space="0" w:color="auto"/>
         <w:left w:val="single" w:sz="4" w:space="0" w:color="auto"/>
@@ -7710,6 +7222,12 @@
         <w:insideH w:val="single" w:sz="4" w:space="0" w:color="auto"/>
         <w:insideV w:val="single" w:sz="4" w:space="0" w:color="auto"/>
       </w:tblBorders>
+      <w:tblCellMar>
+        <w:top w:w="0" w:type="dxa"/>
+        <w:left w:w="108" w:type="dxa"/>
+        <w:bottom w:w="0" w:type="dxa"/>
+        <w:right w:w="108" w:type="dxa"/>
+      </w:tblCellMar>
     </w:tblPr>
   </w:style>
   <w:style w:type="paragraph" w:styleId="TOC2">
@@ -8049,7 +7567,7 @@
   <a:extraClrSchemeLst/>
   <a:extLst>
     <a:ext uri="{05A4C25C-085E-4340-85A3-A5531E510DB2}">
-      <thm15:themeFamily xmlns:thm15="http://schemas.microsoft.com/office/thememl/2012/main" name="Office Theme" id="{62F939B6-93AF-4DB8-9C6B-D6C7DFDC589F}" vid="{4A3C46E8-61CC-4603-A589-7422A47A8E4A}"/>
+      <thm15:themeFamily xmlns:thm15="http://schemas.microsoft.com/office/thememl/2012/main" xmlns="" name="Office Theme" id="{62F939B6-93AF-4DB8-9C6B-D6C7DFDC589F}" vid="{4A3C46E8-61CC-4603-A589-7422A47A8E4A}"/>
     </a:ext>
   </a:extLst>
 </a:theme>

</xml_diff>